<commit_message>
Criando um método para obtermos os benefícios de reaproveitamento e delegação
</commit_message>
<xml_diff>
--- a/Revisando Setembro 2024/Java - Anotações.docx
+++ b/Revisando Setembro 2024/Java - Anotações.docx
@@ -2220,7 +2220,29 @@
           <w:sz w:val="20"/>
           <w:szCs w:val="20"/>
         </w:rPr>
-        <w:t xml:space="preserve">     class </w:t>
+        <w:t xml:space="preserve">     </w:t>
+      </w:r>
+      <w:proofErr w:type="spellStart"/>
+      <w:r>
+        <w:rPr>
+          <w:i/>
+          <w:iCs/>
+          <w:color w:val="000000" w:themeColor="text1"/>
+          <w:sz w:val="20"/>
+          <w:szCs w:val="20"/>
+        </w:rPr>
+        <w:t>class</w:t>
+      </w:r>
+      <w:proofErr w:type="spellEnd"/>
+      <w:r>
+        <w:rPr>
+          <w:i/>
+          <w:iCs/>
+          <w:color w:val="000000" w:themeColor="text1"/>
+          <w:sz w:val="20"/>
+          <w:szCs w:val="20"/>
+        </w:rPr>
+        <w:t xml:space="preserve"> </w:t>
       </w:r>
       <w:proofErr w:type="spellStart"/>
       <w:r>
@@ -2859,6 +2881,7 @@
           <w:szCs w:val="20"/>
         </w:rPr>
       </w:pPr>
+      <w:proofErr w:type="spellStart"/>
       <w:r>
         <w:rPr>
           <w:i/>
@@ -2867,7 +2890,40 @@
           <w:sz w:val="20"/>
           <w:szCs w:val="20"/>
         </w:rPr>
-        <w:t xml:space="preserve">public class </w:t>
+        <w:t>public</w:t>
+      </w:r>
+      <w:proofErr w:type="spellEnd"/>
+      <w:r>
+        <w:rPr>
+          <w:i/>
+          <w:iCs/>
+          <w:color w:val="7030A0"/>
+          <w:sz w:val="20"/>
+          <w:szCs w:val="20"/>
+        </w:rPr>
+        <w:t xml:space="preserve"> </w:t>
+      </w:r>
+      <w:proofErr w:type="spellStart"/>
+      <w:r>
+        <w:rPr>
+          <w:i/>
+          <w:iCs/>
+          <w:color w:val="7030A0"/>
+          <w:sz w:val="20"/>
+          <w:szCs w:val="20"/>
+        </w:rPr>
+        <w:t>class</w:t>
+      </w:r>
+      <w:proofErr w:type="spellEnd"/>
+      <w:r>
+        <w:rPr>
+          <w:i/>
+          <w:iCs/>
+          <w:color w:val="7030A0"/>
+          <w:sz w:val="20"/>
+          <w:szCs w:val="20"/>
+        </w:rPr>
+        <w:t xml:space="preserve"> </w:t>
       </w:r>
       <w:proofErr w:type="spellStart"/>
       <w:r>
@@ -2912,6 +2968,7 @@
         </w:rPr>
         <w:t xml:space="preserve">     </w:t>
       </w:r>
+      <w:proofErr w:type="spellStart"/>
       <w:r>
         <w:rPr>
           <w:i/>
@@ -2920,7 +2977,18 @@
           <w:sz w:val="20"/>
           <w:szCs w:val="20"/>
         </w:rPr>
-        <w:t xml:space="preserve">public </w:t>
+        <w:t>public</w:t>
+      </w:r>
+      <w:proofErr w:type="spellEnd"/>
+      <w:r>
+        <w:rPr>
+          <w:i/>
+          <w:iCs/>
+          <w:color w:val="7030A0"/>
+          <w:sz w:val="20"/>
+          <w:szCs w:val="20"/>
+        </w:rPr>
+        <w:t xml:space="preserve"> </w:t>
       </w:r>
       <w:proofErr w:type="spellStart"/>
       <w:r>
@@ -10934,6 +11002,7 @@
           <w:shd w:val="clear" w:color="auto" w:fill="B2B2B2"/>
         </w:rPr>
       </w:pPr>
+      <w:proofErr w:type="spellStart"/>
       <w:r>
         <w:rPr>
           <w:rFonts w:ascii="Monospace" w:hAnsi="Monospace"/>
@@ -10944,6 +11013,7 @@
         </w:rPr>
         <w:t>package</w:t>
       </w:r>
+      <w:proofErr w:type="spellEnd"/>
       <w:r>
         <w:rPr>
           <w:rFonts w:ascii="Monospace" w:hAnsi="Monospace"/>
@@ -11077,6 +11147,7 @@
           <w:shd w:val="clear" w:color="auto" w:fill="B2B2B2"/>
         </w:rPr>
       </w:pPr>
+      <w:proofErr w:type="spellStart"/>
       <w:r>
         <w:rPr>
           <w:rFonts w:ascii="Monospace" w:hAnsi="Monospace"/>
@@ -11086,6 +11157,7 @@
         </w:rPr>
         <w:t>public</w:t>
       </w:r>
+      <w:proofErr w:type="spellEnd"/>
       <w:r>
         <w:rPr>
           <w:rFonts w:ascii="Monospace" w:hAnsi="Monospace"/>
@@ -11095,6 +11167,7 @@
         </w:rPr>
         <w:t xml:space="preserve"> </w:t>
       </w:r>
+      <w:proofErr w:type="spellStart"/>
       <w:r>
         <w:rPr>
           <w:rFonts w:ascii="Monospace" w:hAnsi="Monospace"/>
@@ -11104,6 +11177,7 @@
         </w:rPr>
         <w:t>class</w:t>
       </w:r>
+      <w:proofErr w:type="spellEnd"/>
       <w:r>
         <w:rPr>
           <w:rFonts w:ascii="Monospace" w:hAnsi="Monospace"/>
@@ -11167,6 +11241,7 @@
         </w:rPr>
         <w:tab/>
       </w:r>
+      <w:proofErr w:type="spellStart"/>
       <w:r>
         <w:rPr>
           <w:rFonts w:ascii="Monospace" w:hAnsi="Monospace"/>
@@ -11176,6 +11251,7 @@
         </w:rPr>
         <w:t>public</w:t>
       </w:r>
+      <w:proofErr w:type="spellEnd"/>
       <w:r>
         <w:rPr>
           <w:rFonts w:ascii="Monospace" w:hAnsi="Monospace"/>
@@ -12116,6 +12192,7 @@
           <w:shd w:val="clear" w:color="auto" w:fill="B2B2B2"/>
         </w:rPr>
       </w:pPr>
+      <w:proofErr w:type="spellStart"/>
       <w:r>
         <w:rPr>
           <w:rFonts w:ascii="Monospace" w:hAnsi="Monospace"/>
@@ -12126,6 +12203,7 @@
         </w:rPr>
         <w:t>package</w:t>
       </w:r>
+      <w:proofErr w:type="spellEnd"/>
       <w:r>
         <w:rPr>
           <w:rFonts w:ascii="Monospace" w:hAnsi="Monospace"/>
@@ -12259,6 +12337,7 @@
           <w:shd w:val="clear" w:color="auto" w:fill="B2B2B2"/>
         </w:rPr>
       </w:pPr>
+      <w:proofErr w:type="spellStart"/>
       <w:r>
         <w:rPr>
           <w:rFonts w:ascii="Monospace" w:hAnsi="Monospace"/>
@@ -12268,6 +12347,7 @@
         </w:rPr>
         <w:t>public</w:t>
       </w:r>
+      <w:proofErr w:type="spellEnd"/>
       <w:r>
         <w:rPr>
           <w:rFonts w:ascii="Monospace" w:hAnsi="Monospace"/>
@@ -12277,6 +12357,7 @@
         </w:rPr>
         <w:t xml:space="preserve"> </w:t>
       </w:r>
+      <w:proofErr w:type="spellStart"/>
       <w:r>
         <w:rPr>
           <w:rFonts w:ascii="Monospace" w:hAnsi="Monospace"/>
@@ -12286,6 +12367,7 @@
         </w:rPr>
         <w:t>class</w:t>
       </w:r>
+      <w:proofErr w:type="spellEnd"/>
       <w:r>
         <w:rPr>
           <w:rFonts w:ascii="Monospace" w:hAnsi="Monospace"/>
@@ -12349,6 +12431,7 @@
         </w:rPr>
         <w:tab/>
       </w:r>
+      <w:proofErr w:type="spellStart"/>
       <w:r>
         <w:rPr>
           <w:rFonts w:ascii="Monospace" w:hAnsi="Monospace"/>
@@ -12358,6 +12441,7 @@
         </w:rPr>
         <w:t>public</w:t>
       </w:r>
+      <w:proofErr w:type="spellEnd"/>
       <w:r>
         <w:rPr>
           <w:rFonts w:ascii="Monospace" w:hAnsi="Monospace"/>
@@ -13894,6 +13978,7 @@
           <w:shd w:val="clear" w:color="auto" w:fill="B2B2B2"/>
         </w:rPr>
       </w:pPr>
+      <w:proofErr w:type="spellStart"/>
       <w:r>
         <w:rPr>
           <w:rFonts w:ascii="Monospace" w:hAnsi="Monospace"/>
@@ -13904,6 +13989,7 @@
         </w:rPr>
         <w:t>package</w:t>
       </w:r>
+      <w:proofErr w:type="spellEnd"/>
       <w:r>
         <w:rPr>
           <w:rFonts w:ascii="Monospace" w:hAnsi="Monospace"/>
@@ -14122,6 +14208,7 @@
           <w:shd w:val="clear" w:color="auto" w:fill="B2B2B2"/>
         </w:rPr>
       </w:pPr>
+      <w:proofErr w:type="spellStart"/>
       <w:r>
         <w:rPr>
           <w:rFonts w:ascii="Monospace" w:hAnsi="Monospace"/>
@@ -14131,6 +14218,7 @@
         </w:rPr>
         <w:t>public</w:t>
       </w:r>
+      <w:proofErr w:type="spellEnd"/>
       <w:r>
         <w:rPr>
           <w:rFonts w:ascii="Monospace" w:hAnsi="Monospace"/>
@@ -14140,6 +14228,7 @@
         </w:rPr>
         <w:t xml:space="preserve"> </w:t>
       </w:r>
+      <w:proofErr w:type="spellStart"/>
       <w:r>
         <w:rPr>
           <w:rFonts w:ascii="Monospace" w:hAnsi="Monospace"/>
@@ -14149,6 +14238,7 @@
         </w:rPr>
         <w:t>class</w:t>
       </w:r>
+      <w:proofErr w:type="spellEnd"/>
       <w:r>
         <w:rPr>
           <w:rFonts w:ascii="Monospace" w:hAnsi="Monospace"/>
@@ -14213,6 +14303,7 @@
         <w:lastRenderedPageBreak/>
         <w:tab/>
       </w:r>
+      <w:proofErr w:type="spellStart"/>
       <w:r>
         <w:rPr>
           <w:rFonts w:ascii="Monospace" w:hAnsi="Monospace"/>
@@ -14222,6 +14313,7 @@
         </w:rPr>
         <w:t>public</w:t>
       </w:r>
+      <w:proofErr w:type="spellEnd"/>
       <w:r>
         <w:rPr>
           <w:rFonts w:ascii="Monospace" w:hAnsi="Monospace"/>
@@ -16703,6 +16795,7 @@
           <w:szCs w:val="20"/>
         </w:rPr>
       </w:pPr>
+      <w:proofErr w:type="spellStart"/>
       <w:r>
         <w:rPr>
           <w:rFonts w:eastAsia="Calibri"/>
@@ -16712,6 +16805,7 @@
         </w:rPr>
         <w:t>public</w:t>
       </w:r>
+      <w:proofErr w:type="spellEnd"/>
       <w:r>
         <w:rPr>
           <w:rFonts w:eastAsia="Calibri"/>
@@ -16721,6 +16815,7 @@
         </w:rPr>
         <w:t xml:space="preserve"> </w:t>
       </w:r>
+      <w:proofErr w:type="spellStart"/>
       <w:r>
         <w:rPr>
           <w:rFonts w:eastAsia="Calibri"/>
@@ -16730,6 +16825,7 @@
         </w:rPr>
         <w:t>class</w:t>
       </w:r>
+      <w:proofErr w:type="spellEnd"/>
       <w:r>
         <w:rPr>
           <w:rFonts w:eastAsia="Calibri"/>
@@ -16777,7 +16873,26 @@
           <w:szCs w:val="20"/>
         </w:rPr>
         <w:tab/>
-        <w:t xml:space="preserve">public </w:t>
+      </w:r>
+      <w:proofErr w:type="spellStart"/>
+      <w:r>
+        <w:rPr>
+          <w:rFonts w:eastAsia="Calibri"/>
+          <w:color w:val="7030A0"/>
+          <w:sz w:val="20"/>
+          <w:szCs w:val="20"/>
+        </w:rPr>
+        <w:t>public</w:t>
+      </w:r>
+      <w:proofErr w:type="spellEnd"/>
+      <w:r>
+        <w:rPr>
+          <w:rFonts w:eastAsia="Calibri"/>
+          <w:color w:val="7030A0"/>
+          <w:sz w:val="20"/>
+          <w:szCs w:val="20"/>
+        </w:rPr>
+        <w:t xml:space="preserve"> </w:t>
       </w:r>
       <w:proofErr w:type="spellStart"/>
       <w:r>
@@ -18634,6 +18749,7 @@
           <w:szCs w:val="20"/>
         </w:rPr>
       </w:pPr>
+      <w:proofErr w:type="spellStart"/>
       <w:r>
         <w:rPr>
           <w:rFonts w:ascii="Consolas" w:hAnsi="Consolas"/>
@@ -18643,6 +18759,7 @@
         </w:rPr>
         <w:t>public</w:t>
       </w:r>
+      <w:proofErr w:type="spellEnd"/>
       <w:r>
         <w:rPr>
           <w:rFonts w:ascii="Consolas" w:hAnsi="Consolas"/>
@@ -18652,6 +18769,7 @@
         </w:rPr>
         <w:t xml:space="preserve"> </w:t>
       </w:r>
+      <w:proofErr w:type="spellStart"/>
       <w:r>
         <w:rPr>
           <w:rFonts w:ascii="Consolas" w:hAnsi="Consolas"/>
@@ -18661,6 +18779,7 @@
         </w:rPr>
         <w:t>class</w:t>
       </w:r>
+      <w:proofErr w:type="spellEnd"/>
       <w:r>
         <w:rPr>
           <w:rFonts w:ascii="Consolas" w:hAnsi="Consolas"/>
@@ -18721,6 +18840,7 @@
         </w:rPr>
         <w:tab/>
       </w:r>
+      <w:proofErr w:type="spellStart"/>
       <w:r>
         <w:rPr>
           <w:rFonts w:ascii="Consolas" w:hAnsi="Consolas"/>
@@ -18730,6 +18850,7 @@
         </w:rPr>
         <w:t>public</w:t>
       </w:r>
+      <w:proofErr w:type="spellEnd"/>
       <w:r>
         <w:rPr>
           <w:rFonts w:ascii="Consolas" w:hAnsi="Consolas"/>
@@ -21208,6 +21329,7 @@
           <w:lang w:eastAsia="pt-BR"/>
         </w:rPr>
       </w:pPr>
+      <w:proofErr w:type="spellStart"/>
       <w:r>
         <w:rPr>
           <w:rFonts w:ascii="Consolas" w:eastAsia="Times New Roman" w:hAnsi="Consolas" w:cs="Times New Roman"/>
@@ -21218,6 +21340,7 @@
         </w:rPr>
         <w:t>package</w:t>
       </w:r>
+      <w:proofErr w:type="spellEnd"/>
       <w:r>
         <w:rPr>
           <w:rFonts w:ascii="Consolas" w:eastAsia="Times New Roman" w:hAnsi="Consolas" w:cs="Times New Roman"/>
@@ -21278,6 +21401,7 @@
           <w:lang w:eastAsia="pt-BR"/>
         </w:rPr>
       </w:pPr>
+      <w:proofErr w:type="spellStart"/>
       <w:r>
         <w:rPr>
           <w:rFonts w:ascii="Consolas" w:eastAsia="Times New Roman" w:hAnsi="Consolas" w:cs="Times New Roman"/>
@@ -21288,6 +21412,7 @@
         </w:rPr>
         <w:t>public</w:t>
       </w:r>
+      <w:proofErr w:type="spellEnd"/>
       <w:r>
         <w:rPr>
           <w:rFonts w:ascii="Consolas" w:eastAsia="Times New Roman" w:hAnsi="Consolas" w:cs="Times New Roman"/>
@@ -21298,6 +21423,7 @@
         </w:rPr>
         <w:t xml:space="preserve"> </w:t>
       </w:r>
+      <w:proofErr w:type="spellStart"/>
       <w:r>
         <w:rPr>
           <w:rFonts w:ascii="Consolas" w:eastAsia="Times New Roman" w:hAnsi="Consolas" w:cs="Times New Roman"/>
@@ -21308,6 +21434,7 @@
         </w:rPr>
         <w:t>class</w:t>
       </w:r>
+      <w:proofErr w:type="spellEnd"/>
       <w:r>
         <w:rPr>
           <w:rFonts w:ascii="Consolas" w:eastAsia="Times New Roman" w:hAnsi="Consolas" w:cs="Times New Roman"/>
@@ -21388,6 +21515,7 @@
         </w:rPr>
         <w:tab/>
       </w:r>
+      <w:proofErr w:type="spellStart"/>
       <w:r>
         <w:rPr>
           <w:rFonts w:ascii="Consolas" w:eastAsia="Times New Roman" w:hAnsi="Consolas" w:cs="Times New Roman"/>
@@ -21398,6 +21526,7 @@
         </w:rPr>
         <w:t>public</w:t>
       </w:r>
+      <w:proofErr w:type="spellEnd"/>
       <w:r>
         <w:rPr>
           <w:rFonts w:ascii="Consolas" w:eastAsia="Times New Roman" w:hAnsi="Consolas" w:cs="Times New Roman"/>
@@ -30300,11 +30429,33 @@
           <w:color w:val="000000"/>
         </w:rPr>
       </w:pPr>
+      <w:proofErr w:type="spellStart"/>
       <w:r>
         <w:rPr>
           <w:color w:val="780373"/>
         </w:rPr>
-        <w:t xml:space="preserve">public class </w:t>
+        <w:t>public</w:t>
+      </w:r>
+      <w:proofErr w:type="spellEnd"/>
+      <w:r>
+        <w:rPr>
+          <w:color w:val="780373"/>
+        </w:rPr>
+        <w:t xml:space="preserve"> </w:t>
+      </w:r>
+      <w:proofErr w:type="spellStart"/>
+      <w:r>
+        <w:rPr>
+          <w:color w:val="780373"/>
+        </w:rPr>
+        <w:t>class</w:t>
+      </w:r>
+      <w:proofErr w:type="spellEnd"/>
+      <w:r>
+        <w:rPr>
+          <w:color w:val="780373"/>
+        </w:rPr>
+        <w:t xml:space="preserve"> </w:t>
       </w:r>
       <w:proofErr w:type="spellStart"/>
       <w:r>
@@ -30333,11 +30484,19 @@
         </w:rPr>
         <w:tab/>
       </w:r>
+      <w:proofErr w:type="spellStart"/>
       <w:r>
         <w:rPr>
           <w:color w:val="780373"/>
         </w:rPr>
-        <w:t xml:space="preserve">public </w:t>
+        <w:t>public</w:t>
+      </w:r>
+      <w:proofErr w:type="spellEnd"/>
+      <w:r>
+        <w:rPr>
+          <w:color w:val="780373"/>
+        </w:rPr>
+        <w:t xml:space="preserve"> </w:t>
       </w:r>
       <w:proofErr w:type="spellStart"/>
       <w:r>
@@ -31234,22 +31393,38 @@
           <w:color w:val="000000"/>
         </w:rPr>
       </w:pPr>
+      <w:proofErr w:type="spellStart"/>
       <w:r>
         <w:rPr>
           <w:color w:val="780373"/>
         </w:rPr>
         <w:lastRenderedPageBreak/>
-        <w:t>public class</w:t>
-      </w:r>
-      <w:r>
-        <w:rPr>
-          <w:color w:val="000000"/>
+        <w:t>public</w:t>
+      </w:r>
+      <w:proofErr w:type="spellEnd"/>
+      <w:r>
+        <w:rPr>
+          <w:color w:val="780373"/>
         </w:rPr>
         <w:t xml:space="preserve"> </w:t>
       </w:r>
       <w:proofErr w:type="spellStart"/>
       <w:r>
         <w:rPr>
+          <w:color w:val="780373"/>
+        </w:rPr>
+        <w:t>class</w:t>
+      </w:r>
+      <w:proofErr w:type="spellEnd"/>
+      <w:r>
+        <w:rPr>
+          <w:color w:val="000000"/>
+        </w:rPr>
+        <w:t xml:space="preserve"> </w:t>
+      </w:r>
+      <w:proofErr w:type="spellStart"/>
+      <w:r>
+        <w:rPr>
           <w:color w:val="000000"/>
         </w:rPr>
         <w:t>Main</w:t>
@@ -31274,11 +31449,19 @@
         </w:rPr>
         <w:tab/>
       </w:r>
+      <w:proofErr w:type="spellStart"/>
       <w:r>
         <w:rPr>
           <w:color w:val="780373"/>
         </w:rPr>
-        <w:t xml:space="preserve">public </w:t>
+        <w:t>public</w:t>
+      </w:r>
+      <w:proofErr w:type="spellEnd"/>
+      <w:r>
+        <w:rPr>
+          <w:color w:val="780373"/>
+        </w:rPr>
+        <w:t xml:space="preserve"> </w:t>
       </w:r>
       <w:proofErr w:type="spellStart"/>
       <w:r>
@@ -32339,11 +32522,33 @@
           <w:color w:val="000000"/>
         </w:rPr>
       </w:pPr>
-      <w:r>
-        <w:rPr>
-          <w:color w:val="000000"/>
-        </w:rPr>
-        <w:t xml:space="preserve">public class </w:t>
+      <w:proofErr w:type="spellStart"/>
+      <w:r>
+        <w:rPr>
+          <w:color w:val="000000"/>
+        </w:rPr>
+        <w:t>public</w:t>
+      </w:r>
+      <w:proofErr w:type="spellEnd"/>
+      <w:r>
+        <w:rPr>
+          <w:color w:val="000000"/>
+        </w:rPr>
+        <w:t xml:space="preserve"> </w:t>
+      </w:r>
+      <w:proofErr w:type="spellStart"/>
+      <w:r>
+        <w:rPr>
+          <w:color w:val="000000"/>
+        </w:rPr>
+        <w:t>class</w:t>
+      </w:r>
+      <w:proofErr w:type="spellEnd"/>
+      <w:r>
+        <w:rPr>
+          <w:color w:val="000000"/>
+        </w:rPr>
+        <w:t xml:space="preserve"> </w:t>
       </w:r>
       <w:proofErr w:type="spellStart"/>
       <w:r>
@@ -32371,7 +32576,20 @@
           <w:color w:val="000000"/>
         </w:rPr>
         <w:tab/>
-        <w:t xml:space="preserve">public </w:t>
+      </w:r>
+      <w:proofErr w:type="spellStart"/>
+      <w:r>
+        <w:rPr>
+          <w:color w:val="000000"/>
+        </w:rPr>
+        <w:t>public</w:t>
+      </w:r>
+      <w:proofErr w:type="spellEnd"/>
+      <w:r>
+        <w:rPr>
+          <w:color w:val="000000"/>
+        </w:rPr>
+        <w:t xml:space="preserve"> </w:t>
       </w:r>
       <w:proofErr w:type="spellStart"/>
       <w:r>
@@ -34384,6 +34602,7 @@
           <w:color w:val="000000"/>
         </w:rPr>
       </w:pPr>
+      <w:proofErr w:type="spellStart"/>
       <w:r>
         <w:rPr>
           <w:color w:val="0070C0"/>
@@ -34391,6 +34610,7 @@
         <w:lastRenderedPageBreak/>
         <w:t>double</w:t>
       </w:r>
+      <w:proofErr w:type="spellEnd"/>
       <w:r>
         <w:rPr>
           <w:color w:val="000000"/>
@@ -34583,12 +34803,14 @@
           <w:color w:val="000000"/>
         </w:rPr>
       </w:pPr>
+      <w:proofErr w:type="spellStart"/>
       <w:r>
         <w:rPr>
           <w:color w:val="0070C0"/>
         </w:rPr>
         <w:t>double</w:t>
       </w:r>
+      <w:proofErr w:type="spellEnd"/>
       <w:r>
         <w:rPr>
           <w:color w:val="000000"/>
@@ -37802,7 +38024,21 @@
         <w:rPr>
           <w:color w:val="000000"/>
         </w:rPr>
-        <w:t>(double)</w:t>
+        <w:t>(</w:t>
+      </w:r>
+      <w:proofErr w:type="spellStart"/>
+      <w:r>
+        <w:rPr>
+          <w:color w:val="000000"/>
+        </w:rPr>
+        <w:t>double</w:t>
+      </w:r>
+      <w:proofErr w:type="spellEnd"/>
+      <w:r>
+        <w:rPr>
+          <w:color w:val="000000"/>
+        </w:rPr>
+        <w:t>)</w:t>
       </w:r>
     </w:p>
     <w:p>
@@ -38148,7 +38384,21 @@
         <w:rPr>
           <w:color w:val="000000"/>
         </w:rPr>
-        <w:t xml:space="preserve">Usaremos public </w:t>
+        <w:t xml:space="preserve">Usaremos </w:t>
+      </w:r>
+      <w:proofErr w:type="spellStart"/>
+      <w:r>
+        <w:rPr>
+          <w:color w:val="000000"/>
+        </w:rPr>
+        <w:t>public</w:t>
+      </w:r>
+      <w:proofErr w:type="spellEnd"/>
+      <w:r>
+        <w:rPr>
+          <w:color w:val="000000"/>
+        </w:rPr>
+        <w:t xml:space="preserve"> </w:t>
       </w:r>
       <w:proofErr w:type="spellStart"/>
       <w:r>
@@ -38162,7 +38412,21 @@
         <w:rPr>
           <w:color w:val="000000"/>
         </w:rPr>
-        <w:t xml:space="preserve">, public para </w:t>
+        <w:t xml:space="preserve">, </w:t>
+      </w:r>
+      <w:proofErr w:type="spellStart"/>
+      <w:r>
+        <w:rPr>
+          <w:color w:val="000000"/>
+        </w:rPr>
+        <w:t>public</w:t>
+      </w:r>
+      <w:proofErr w:type="spellEnd"/>
+      <w:r>
+        <w:rPr>
+          <w:color w:val="000000"/>
+        </w:rPr>
+        <w:t xml:space="preserve"> para </w:t>
       </w:r>
       <w:proofErr w:type="spellStart"/>
       <w:r>
@@ -38406,6 +38670,7 @@
           <w:lang w:eastAsia="pt-BR"/>
         </w:rPr>
       </w:pPr>
+      <w:proofErr w:type="spellStart"/>
       <w:r>
         <w:rPr>
           <w:rFonts w:ascii="Consolas" w:eastAsia="Times New Roman" w:hAnsi="Consolas" w:cs="Times New Roman"/>
@@ -38416,6 +38681,7 @@
         </w:rPr>
         <w:t>public</w:t>
       </w:r>
+      <w:proofErr w:type="spellEnd"/>
       <w:r>
         <w:rPr>
           <w:rFonts w:ascii="Consolas" w:eastAsia="Times New Roman" w:hAnsi="Consolas" w:cs="Times New Roman"/>
@@ -38426,6 +38692,7 @@
         </w:rPr>
         <w:t xml:space="preserve"> </w:t>
       </w:r>
+      <w:proofErr w:type="spellStart"/>
       <w:r>
         <w:rPr>
           <w:rFonts w:ascii="Consolas" w:eastAsia="Times New Roman" w:hAnsi="Consolas" w:cs="Times New Roman"/>
@@ -38436,6 +38703,7 @@
         </w:rPr>
         <w:t>class</w:t>
       </w:r>
+      <w:proofErr w:type="spellEnd"/>
       <w:r>
         <w:rPr>
           <w:rFonts w:ascii="Consolas" w:eastAsia="Times New Roman" w:hAnsi="Consolas" w:cs="Times New Roman"/>
@@ -38526,6 +38794,7 @@
         </w:rPr>
         <w:tab/>
       </w:r>
+      <w:proofErr w:type="spellStart"/>
       <w:r>
         <w:rPr>
           <w:rFonts w:ascii="Consolas" w:eastAsia="Times New Roman" w:hAnsi="Consolas" w:cs="Times New Roman"/>
@@ -38536,6 +38805,7 @@
         </w:rPr>
         <w:t>public</w:t>
       </w:r>
+      <w:proofErr w:type="spellEnd"/>
       <w:r>
         <w:rPr>
           <w:rFonts w:ascii="Consolas" w:eastAsia="Times New Roman" w:hAnsi="Consolas" w:cs="Times New Roman"/>
@@ -40203,6 +40473,7 @@
         </w:rPr>
         <w:tab/>
       </w:r>
+      <w:proofErr w:type="spellStart"/>
       <w:r>
         <w:rPr>
           <w:rFonts w:ascii="Consolas" w:eastAsia="Times New Roman" w:hAnsi="Consolas" w:cs="Times New Roman"/>
@@ -40213,6 +40484,7 @@
         </w:rPr>
         <w:t>public</w:t>
       </w:r>
+      <w:proofErr w:type="spellEnd"/>
       <w:r>
         <w:rPr>
           <w:rFonts w:ascii="Consolas" w:eastAsia="Times New Roman" w:hAnsi="Consolas" w:cs="Times New Roman"/>
@@ -41557,6 +41829,7 @@
         </w:rPr>
         <w:tab/>
       </w:r>
+      <w:proofErr w:type="spellStart"/>
       <w:r>
         <w:rPr>
           <w:rFonts w:ascii="Consolas" w:eastAsia="Times New Roman" w:hAnsi="Consolas" w:cs="Times New Roman"/>
@@ -41567,6 +41840,7 @@
         </w:rPr>
         <w:t>public</w:t>
       </w:r>
+      <w:proofErr w:type="spellEnd"/>
       <w:r>
         <w:rPr>
           <w:rFonts w:ascii="Consolas" w:eastAsia="Times New Roman" w:hAnsi="Consolas" w:cs="Times New Roman"/>
@@ -42324,12 +42598,20 @@
           <w:color w:val="000000"/>
         </w:rPr>
       </w:pPr>
+      <w:proofErr w:type="spellStart"/>
       <w:r>
         <w:rPr>
           <w:color w:val="000000"/>
         </w:rPr>
         <w:lastRenderedPageBreak/>
-        <w:t xml:space="preserve">Triangle X </w:t>
+        <w:t>Triangle</w:t>
+      </w:r>
+      <w:proofErr w:type="spellEnd"/>
+      <w:r>
+        <w:rPr>
+          <w:color w:val="000000"/>
+        </w:rPr>
+        <w:t xml:space="preserve"> X </w:t>
       </w:r>
       <w:proofErr w:type="spellStart"/>
       <w:r>
@@ -42352,11 +42634,19 @@
           <w:color w:val="000000"/>
         </w:rPr>
       </w:pPr>
-      <w:r>
-        <w:rPr>
-          <w:color w:val="000000"/>
-        </w:rPr>
-        <w:t xml:space="preserve">Triangle Y </w:t>
+      <w:proofErr w:type="spellStart"/>
+      <w:r>
+        <w:rPr>
+          <w:color w:val="000000"/>
+        </w:rPr>
+        <w:t>Triangle</w:t>
+      </w:r>
+      <w:proofErr w:type="spellEnd"/>
+      <w:r>
+        <w:rPr>
+          <w:color w:val="000000"/>
+        </w:rPr>
+        <w:t xml:space="preserve"> Y </w:t>
       </w:r>
       <w:proofErr w:type="spellStart"/>
       <w:r>
@@ -42477,11 +42767,19 @@
           <w:color w:val="000000"/>
         </w:rPr>
       </w:pPr>
-      <w:r>
-        <w:rPr>
-          <w:color w:val="000000"/>
-        </w:rPr>
-        <w:t xml:space="preserve">double </w:t>
+      <w:proofErr w:type="spellStart"/>
+      <w:r>
+        <w:rPr>
+          <w:color w:val="000000"/>
+        </w:rPr>
+        <w:t>double</w:t>
+      </w:r>
+      <w:proofErr w:type="spellEnd"/>
+      <w:r>
+        <w:rPr>
+          <w:color w:val="000000"/>
+        </w:rPr>
+        <w:t xml:space="preserve"> </w:t>
       </w:r>
       <w:proofErr w:type="spellStart"/>
       <w:r>
@@ -43336,6 +43634,492 @@
         </w:rPr>
       </w:pPr>
     </w:p>
+    <w:p>
+      <w:pPr>
+        <w:rPr>
+          <w:b/>
+          <w:bCs/>
+          <w:color w:val="FF0000"/>
+        </w:rPr>
+      </w:pPr>
+      <w:r>
+        <w:rPr>
+          <w:b/>
+          <w:bCs/>
+          <w:color w:val="FF0000"/>
+        </w:rPr>
+        <w:t>Criando um método para obtermos os benefícios de reaproveitamento e delegação</w:t>
+      </w:r>
+    </w:p>
+    <w:p>
+      <w:pPr>
+        <w:rPr>
+          <w:color w:val="000000"/>
+        </w:rPr>
+      </w:pPr>
+      <w:r>
+        <w:rPr>
+          <w:color w:val="000000"/>
+        </w:rPr>
+        <w:t>Discussão</w:t>
+      </w:r>
+    </w:p>
+    <w:p>
+      <w:pPr>
+        <w:rPr>
+          <w:color w:val="000000"/>
+        </w:rPr>
+      </w:pPr>
+      <w:r>
+        <w:rPr>
+          <w:color w:val="000000"/>
+        </w:rPr>
+        <w:lastRenderedPageBreak/>
+        <w:t>Com o uso de CLASSE, agora nós temos uma variável composta do tipo “</w:t>
+      </w:r>
+      <w:proofErr w:type="spellStart"/>
+      <w:r>
+        <w:rPr>
+          <w:color w:val="000000"/>
+        </w:rPr>
+        <w:t>Triangle</w:t>
+      </w:r>
+      <w:proofErr w:type="spellEnd"/>
+      <w:r>
+        <w:rPr>
+          <w:color w:val="000000"/>
+        </w:rPr>
+        <w:t>” para representar cada triângulo:</w:t>
+      </w:r>
+    </w:p>
+    <w:p>
+      <w:pPr>
+        <w:rPr>
+          <w:color w:val="000000"/>
+        </w:rPr>
+      </w:pPr>
+    </w:p>
+    <w:p>
+      <w:pPr>
+        <w:rPr>
+          <w:color w:val="000000"/>
+        </w:rPr>
+      </w:pPr>
+      <w:proofErr w:type="spellStart"/>
+      <w:r>
+        <w:rPr>
+          <w:color w:val="000000"/>
+        </w:rPr>
+        <w:t>Triangle</w:t>
+      </w:r>
+      <w:proofErr w:type="spellEnd"/>
+      <w:r>
+        <w:rPr>
+          <w:color w:val="000000"/>
+        </w:rPr>
+        <w:t xml:space="preserve"> x, y;</w:t>
+      </w:r>
+    </w:p>
+    <w:p>
+      <w:pPr>
+        <w:rPr>
+          <w:color w:val="000000"/>
+        </w:rPr>
+      </w:pPr>
+      <w:r>
+        <w:rPr>
+          <w:color w:val="000000"/>
+        </w:rPr>
+        <w:t xml:space="preserve">x = new </w:t>
+      </w:r>
+      <w:proofErr w:type="spellStart"/>
+      <w:proofErr w:type="gramStart"/>
+      <w:r>
+        <w:rPr>
+          <w:color w:val="000000"/>
+        </w:rPr>
+        <w:t>Triangle</w:t>
+      </w:r>
+      <w:proofErr w:type="spellEnd"/>
+      <w:r>
+        <w:rPr>
+          <w:color w:val="000000"/>
+        </w:rPr>
+        <w:t>(</w:t>
+      </w:r>
+      <w:proofErr w:type="gramEnd"/>
+      <w:r>
+        <w:rPr>
+          <w:color w:val="000000"/>
+        </w:rPr>
+        <w:t>);</w:t>
+      </w:r>
+    </w:p>
+    <w:p>
+      <w:pPr>
+        <w:rPr>
+          <w:color w:val="000000"/>
+        </w:rPr>
+      </w:pPr>
+      <w:r>
+        <w:rPr>
+          <w:color w:val="000000"/>
+        </w:rPr>
+        <w:t xml:space="preserve">y = new </w:t>
+      </w:r>
+      <w:proofErr w:type="spellStart"/>
+      <w:proofErr w:type="gramStart"/>
+      <w:r>
+        <w:rPr>
+          <w:color w:val="000000"/>
+        </w:rPr>
+        <w:t>Triangle</w:t>
+      </w:r>
+      <w:proofErr w:type="spellEnd"/>
+      <w:r>
+        <w:rPr>
+          <w:color w:val="000000"/>
+        </w:rPr>
+        <w:t>(</w:t>
+      </w:r>
+      <w:proofErr w:type="gramEnd"/>
+      <w:r>
+        <w:rPr>
+          <w:color w:val="000000"/>
+        </w:rPr>
+        <w:t>);</w:t>
+      </w:r>
+    </w:p>
+    <w:p>
+      <w:pPr>
+        <w:rPr>
+          <w:color w:val="000000"/>
+        </w:rPr>
+      </w:pPr>
+      <w:r>
+        <w:rPr>
+          <w:color w:val="000000"/>
+        </w:rPr>
+        <w:t xml:space="preserve">Agora vamos melhorar nossa </w:t>
+      </w:r>
+      <w:proofErr w:type="spellStart"/>
+      <w:r>
+        <w:rPr>
+          <w:color w:val="000000"/>
+        </w:rPr>
+        <w:t>CLASSe</w:t>
+      </w:r>
+      <w:proofErr w:type="spellEnd"/>
+      <w:r>
+        <w:rPr>
+          <w:color w:val="000000"/>
+        </w:rPr>
+        <w:t xml:space="preserve"> acrescentando nela um MÉTODO para calcular a área.</w:t>
+      </w:r>
+    </w:p>
+    <w:p>
+      <w:pPr>
+        <w:rPr>
+          <w:b/>
+          <w:bCs/>
+          <w:color w:val="000000"/>
+        </w:rPr>
+      </w:pPr>
+      <w:r>
+        <w:rPr>
+          <w:b/>
+          <w:bCs/>
+          <w:color w:val="000000"/>
+        </w:rPr>
+        <w:t>Memória:</w:t>
+      </w:r>
+    </w:p>
+    <w:p>
+      <w:pPr>
+        <w:rPr>
+          <w:color w:val="000000"/>
+        </w:rPr>
+      </w:pPr>
+      <w:r>
+        <w:rPr>
+          <w:noProof/>
+        </w:rPr>
+        <w:drawing>
+          <wp:inline distT="0" distB="0" distL="0" distR="0" wp14:anchorId="3CAF53EB" wp14:editId="2D333E48">
+            <wp:extent cx="3981450" cy="2743200"/>
+            <wp:effectExtent l="0" t="0" r="0" b="0"/>
+            <wp:docPr id="19" name="Imagem 19"/>
+            <wp:cNvGraphicFramePr>
+              <a:graphicFrameLocks xmlns:a="http://schemas.openxmlformats.org/drawingml/2006/main" noChangeAspect="1"/>
+            </wp:cNvGraphicFramePr>
+            <a:graphic xmlns:a="http://schemas.openxmlformats.org/drawingml/2006/main">
+              <a:graphicData uri="http://schemas.openxmlformats.org/drawingml/2006/picture">
+                <pic:pic xmlns:pic="http://schemas.openxmlformats.org/drawingml/2006/picture">
+                  <pic:nvPicPr>
+                    <pic:cNvPr id="1" name=""/>
+                    <pic:cNvPicPr/>
+                  </pic:nvPicPr>
+                  <pic:blipFill>
+                    <a:blip r:embed="rId29"/>
+                    <a:stretch>
+                      <a:fillRect/>
+                    </a:stretch>
+                  </pic:blipFill>
+                  <pic:spPr>
+                    <a:xfrm>
+                      <a:off x="0" y="0"/>
+                      <a:ext cx="3981450" cy="2743200"/>
+                    </a:xfrm>
+                    <a:prstGeom prst="rect">
+                      <a:avLst/>
+                    </a:prstGeom>
+                  </pic:spPr>
+                </pic:pic>
+              </a:graphicData>
+            </a:graphic>
+          </wp:inline>
+        </w:drawing>
+      </w:r>
+    </w:p>
+    <w:p>
+      <w:pPr>
+        <w:rPr>
+          <w:color w:val="000000"/>
+        </w:rPr>
+      </w:pPr>
+      <w:r>
+        <w:rPr>
+          <w:noProof/>
+        </w:rPr>
+        <w:drawing>
+          <wp:inline distT="0" distB="0" distL="0" distR="0" wp14:anchorId="5DBA31F5" wp14:editId="4FEC59D5">
+            <wp:extent cx="5400040" cy="2864485"/>
+            <wp:effectExtent l="0" t="0" r="0" b="0"/>
+            <wp:docPr id="22" name="Imagem 22"/>
+            <wp:cNvGraphicFramePr>
+              <a:graphicFrameLocks xmlns:a="http://schemas.openxmlformats.org/drawingml/2006/main" noChangeAspect="1"/>
+            </wp:cNvGraphicFramePr>
+            <a:graphic xmlns:a="http://schemas.openxmlformats.org/drawingml/2006/main">
+              <a:graphicData uri="http://schemas.openxmlformats.org/drawingml/2006/picture">
+                <pic:pic xmlns:pic="http://schemas.openxmlformats.org/drawingml/2006/picture">
+                  <pic:nvPicPr>
+                    <pic:cNvPr id="1" name=""/>
+                    <pic:cNvPicPr/>
+                  </pic:nvPicPr>
+                  <pic:blipFill>
+                    <a:blip r:embed="rId30"/>
+                    <a:stretch>
+                      <a:fillRect/>
+                    </a:stretch>
+                  </pic:blipFill>
+                  <pic:spPr>
+                    <a:xfrm>
+                      <a:off x="0" y="0"/>
+                      <a:ext cx="5400040" cy="2864485"/>
+                    </a:xfrm>
+                    <a:prstGeom prst="rect">
+                      <a:avLst/>
+                    </a:prstGeom>
+                  </pic:spPr>
+                </pic:pic>
+              </a:graphicData>
+            </a:graphic>
+          </wp:inline>
+        </w:drawing>
+      </w:r>
+    </w:p>
+    <w:p>
+      <w:pPr>
+        <w:rPr>
+          <w:color w:val="000000"/>
+        </w:rPr>
+      </w:pPr>
+      <w:r>
+        <w:rPr>
+          <w:color w:val="000000"/>
+        </w:rPr>
+        <w:br/>
+      </w:r>
+    </w:p>
+    <w:p>
+      <w:pPr>
+        <w:rPr>
+          <w:color w:val="000000"/>
+        </w:rPr>
+      </w:pPr>
+    </w:p>
+    <w:p>
+      <w:pPr>
+        <w:rPr>
+          <w:b/>
+          <w:bCs/>
+          <w:color w:val="000000"/>
+        </w:rPr>
+      </w:pPr>
+      <w:r>
+        <w:rPr>
+          <w:b/>
+          <w:bCs/>
+          <w:color w:val="000000"/>
+        </w:rPr>
+        <w:lastRenderedPageBreak/>
+        <w:t>Projeto de classe (UML)</w:t>
+      </w:r>
+    </w:p>
+    <w:p>
+      <w:pPr>
+        <w:rPr>
+          <w:color w:val="000000"/>
+        </w:rPr>
+      </w:pPr>
+      <w:r>
+        <w:rPr>
+          <w:noProof/>
+        </w:rPr>
+        <w:drawing>
+          <wp:inline distT="0" distB="0" distL="0" distR="0" wp14:anchorId="74EDE6FF" wp14:editId="65C3AAE9">
+            <wp:extent cx="4886325" cy="2733675"/>
+            <wp:effectExtent l="0" t="0" r="9525" b="9525"/>
+            <wp:docPr id="24" name="Imagem 24"/>
+            <wp:cNvGraphicFramePr>
+              <a:graphicFrameLocks xmlns:a="http://schemas.openxmlformats.org/drawingml/2006/main" noChangeAspect="1"/>
+            </wp:cNvGraphicFramePr>
+            <a:graphic xmlns:a="http://schemas.openxmlformats.org/drawingml/2006/main">
+              <a:graphicData uri="http://schemas.openxmlformats.org/drawingml/2006/picture">
+                <pic:pic xmlns:pic="http://schemas.openxmlformats.org/drawingml/2006/picture">
+                  <pic:nvPicPr>
+                    <pic:cNvPr id="1" name=""/>
+                    <pic:cNvPicPr/>
+                  </pic:nvPicPr>
+                  <pic:blipFill>
+                    <a:blip r:embed="rId31"/>
+                    <a:stretch>
+                      <a:fillRect/>
+                    </a:stretch>
+                  </pic:blipFill>
+                  <pic:spPr>
+                    <a:xfrm>
+                      <a:off x="0" y="0"/>
+                      <a:ext cx="4886325" cy="2733675"/>
+                    </a:xfrm>
+                    <a:prstGeom prst="rect">
+                      <a:avLst/>
+                    </a:prstGeom>
+                  </pic:spPr>
+                </pic:pic>
+              </a:graphicData>
+            </a:graphic>
+          </wp:inline>
+        </w:drawing>
+      </w:r>
+    </w:p>
+    <w:p>
+      <w:pPr>
+        <w:rPr>
+          <w:color w:val="000000"/>
+        </w:rPr>
+      </w:pPr>
+    </w:p>
+    <w:p>
+      <w:pPr>
+        <w:rPr>
+          <w:color w:val="000000"/>
+        </w:rPr>
+      </w:pPr>
+      <w:r>
+        <w:rPr>
+          <w:color w:val="000000"/>
+        </w:rPr>
+        <w:t xml:space="preserve">Benefícios de se calcular a área de um triângulo por meio de um </w:t>
+      </w:r>
+      <w:r>
+        <w:rPr>
+          <w:b/>
+          <w:bCs/>
+          <w:color w:val="000000"/>
+        </w:rPr>
+        <w:t>MÉTODO</w:t>
+      </w:r>
+      <w:r>
+        <w:rPr>
+          <w:color w:val="000000"/>
+        </w:rPr>
+        <w:t xml:space="preserve"> dentro da </w:t>
+      </w:r>
+      <w:r>
+        <w:rPr>
+          <w:b/>
+          <w:bCs/>
+          <w:color w:val="000000"/>
+        </w:rPr>
+        <w:t>CLASSE</w:t>
+      </w:r>
+      <w:r>
+        <w:rPr>
+          <w:color w:val="000000"/>
+        </w:rPr>
+        <w:t>:</w:t>
+      </w:r>
+    </w:p>
+    <w:p>
+      <w:pPr>
+        <w:pStyle w:val="PargrafodaLista"/>
+        <w:numPr>
+          <w:ilvl w:val="0"/>
+          <w:numId w:val="40"/>
+        </w:numPr>
+        <w:rPr>
+          <w:color w:val="000000"/>
+        </w:rPr>
+      </w:pPr>
+      <w:r>
+        <w:rPr>
+          <w:b/>
+          <w:bCs/>
+          <w:color w:val="000000"/>
+        </w:rPr>
+        <w:t>Reaproveitamento de código:</w:t>
+      </w:r>
+      <w:r>
+        <w:rPr>
+          <w:color w:val="000000"/>
+        </w:rPr>
+        <w:t xml:space="preserve"> nós eliminamos o código repetido (cálculo das áreas dos triângulos x e y) no programa principal.</w:t>
+      </w:r>
+    </w:p>
+    <w:p>
+      <w:pPr>
+        <w:pStyle w:val="PargrafodaLista"/>
+        <w:numPr>
+          <w:ilvl w:val="0"/>
+          <w:numId w:val="40"/>
+        </w:numPr>
+        <w:rPr>
+          <w:color w:val="000000"/>
+        </w:rPr>
+      </w:pPr>
+      <w:r>
+        <w:rPr>
+          <w:b/>
+          <w:bCs/>
+          <w:color w:val="000000"/>
+        </w:rPr>
+        <w:t>Delegação de responsabilidades:</w:t>
+      </w:r>
+      <w:r>
+        <w:rPr>
+          <w:color w:val="000000"/>
+        </w:rPr>
+        <w:t xml:space="preserve"> quem deve ser responsável por saber como calcular a área não deve estar em outro lugar.</w:t>
+      </w:r>
+    </w:p>
+    <w:p>
+      <w:pPr>
+        <w:rPr>
+          <w:color w:val="000000"/>
+        </w:rPr>
+      </w:pPr>
+    </w:p>
     <w:sectPr>
       <w:pgSz w:w="11906" w:h="16838"/>
       <w:pgMar w:top="1417" w:right="1701" w:bottom="1417" w:left="1701" w:header="0" w:footer="0" w:gutter="0"/>
@@ -44195,6 +44979,95 @@
     </w:lvl>
   </w:abstractNum>
   <w:abstractNum w:abstractNumId="7" w15:restartNumberingAfterBreak="0">
+    <w:nsid w:val="18D43A25"/>
+    <w:multiLevelType w:val="hybridMultilevel"/>
+    <w:tmpl w:val="D9E85A90"/>
+    <w:lvl w:ilvl="0" w:tplc="04160011">
+      <w:start w:val="1"/>
+      <w:numFmt w:val="decimal"/>
+      <w:lvlText w:val="%1)"/>
+      <w:lvlJc w:val="left"/>
+      <w:pPr>
+        <w:ind w:left="720" w:hanging="360"/>
+      </w:pPr>
+      <w:rPr>
+        <w:rFonts w:hint="default"/>
+      </w:rPr>
+    </w:lvl>
+    <w:lvl w:ilvl="1" w:tplc="04160019" w:tentative="1">
+      <w:start w:val="1"/>
+      <w:numFmt w:val="lowerLetter"/>
+      <w:lvlText w:val="%2."/>
+      <w:lvlJc w:val="left"/>
+      <w:pPr>
+        <w:ind w:left="1440" w:hanging="360"/>
+      </w:pPr>
+    </w:lvl>
+    <w:lvl w:ilvl="2" w:tplc="0416001B" w:tentative="1">
+      <w:start w:val="1"/>
+      <w:numFmt w:val="lowerRoman"/>
+      <w:lvlText w:val="%3."/>
+      <w:lvlJc w:val="right"/>
+      <w:pPr>
+        <w:ind w:left="2160" w:hanging="180"/>
+      </w:pPr>
+    </w:lvl>
+    <w:lvl w:ilvl="3" w:tplc="0416000F" w:tentative="1">
+      <w:start w:val="1"/>
+      <w:numFmt w:val="decimal"/>
+      <w:lvlText w:val="%4."/>
+      <w:lvlJc w:val="left"/>
+      <w:pPr>
+        <w:ind w:left="2880" w:hanging="360"/>
+      </w:pPr>
+    </w:lvl>
+    <w:lvl w:ilvl="4" w:tplc="04160019" w:tentative="1">
+      <w:start w:val="1"/>
+      <w:numFmt w:val="lowerLetter"/>
+      <w:lvlText w:val="%5."/>
+      <w:lvlJc w:val="left"/>
+      <w:pPr>
+        <w:ind w:left="3600" w:hanging="360"/>
+      </w:pPr>
+    </w:lvl>
+    <w:lvl w:ilvl="5" w:tplc="0416001B" w:tentative="1">
+      <w:start w:val="1"/>
+      <w:numFmt w:val="lowerRoman"/>
+      <w:lvlText w:val="%6."/>
+      <w:lvlJc w:val="right"/>
+      <w:pPr>
+        <w:ind w:left="4320" w:hanging="180"/>
+      </w:pPr>
+    </w:lvl>
+    <w:lvl w:ilvl="6" w:tplc="0416000F" w:tentative="1">
+      <w:start w:val="1"/>
+      <w:numFmt w:val="decimal"/>
+      <w:lvlText w:val="%7."/>
+      <w:lvlJc w:val="left"/>
+      <w:pPr>
+        <w:ind w:left="5040" w:hanging="360"/>
+      </w:pPr>
+    </w:lvl>
+    <w:lvl w:ilvl="7" w:tplc="04160019" w:tentative="1">
+      <w:start w:val="1"/>
+      <w:numFmt w:val="lowerLetter"/>
+      <w:lvlText w:val="%8."/>
+      <w:lvlJc w:val="left"/>
+      <w:pPr>
+        <w:ind w:left="5760" w:hanging="360"/>
+      </w:pPr>
+    </w:lvl>
+    <w:lvl w:ilvl="8" w:tplc="0416001B" w:tentative="1">
+      <w:start w:val="1"/>
+      <w:numFmt w:val="lowerRoman"/>
+      <w:lvlText w:val="%9."/>
+      <w:lvlJc w:val="right"/>
+      <w:pPr>
+        <w:ind w:left="6480" w:hanging="180"/>
+      </w:pPr>
+    </w:lvl>
+  </w:abstractNum>
+  <w:abstractNum w:abstractNumId="8" w15:restartNumberingAfterBreak="0">
     <w:nsid w:val="207A1A1F"/>
     <w:multiLevelType w:val="hybridMultilevel"/>
     <w:tmpl w:val="8EBA12C6"/>
@@ -44307,7 +45180,7 @@
       </w:rPr>
     </w:lvl>
   </w:abstractNum>
-  <w:abstractNum w:abstractNumId="8" w15:restartNumberingAfterBreak="0">
+  <w:abstractNum w:abstractNumId="9" w15:restartNumberingAfterBreak="0">
     <w:nsid w:val="26356F92"/>
     <w:multiLevelType w:val="multilevel"/>
     <w:tmpl w:val="E1C607A4"/>
@@ -44447,7 +45320,7 @@
       </w:rPr>
     </w:lvl>
   </w:abstractNum>
-  <w:abstractNum w:abstractNumId="9" w15:restartNumberingAfterBreak="0">
+  <w:abstractNum w:abstractNumId="10" w15:restartNumberingAfterBreak="0">
     <w:nsid w:val="27924A53"/>
     <w:multiLevelType w:val="multilevel"/>
     <w:tmpl w:val="4C8ABC42"/>
@@ -44587,7 +45460,7 @@
       </w:rPr>
     </w:lvl>
   </w:abstractNum>
-  <w:abstractNum w:abstractNumId="10" w15:restartNumberingAfterBreak="0">
+  <w:abstractNum w:abstractNumId="11" w15:restartNumberingAfterBreak="0">
     <w:nsid w:val="28B20205"/>
     <w:multiLevelType w:val="multilevel"/>
     <w:tmpl w:val="522E3812"/>
@@ -44727,7 +45600,7 @@
       </w:rPr>
     </w:lvl>
   </w:abstractNum>
-  <w:abstractNum w:abstractNumId="11" w15:restartNumberingAfterBreak="0">
+  <w:abstractNum w:abstractNumId="12" w15:restartNumberingAfterBreak="0">
     <w:nsid w:val="2ACF728B"/>
     <w:multiLevelType w:val="multilevel"/>
     <w:tmpl w:val="0D8AB64C"/>
@@ -44867,7 +45740,7 @@
       </w:rPr>
     </w:lvl>
   </w:abstractNum>
-  <w:abstractNum w:abstractNumId="12" w15:restartNumberingAfterBreak="0">
+  <w:abstractNum w:abstractNumId="13" w15:restartNumberingAfterBreak="0">
     <w:nsid w:val="2F5F068F"/>
     <w:multiLevelType w:val="multilevel"/>
     <w:tmpl w:val="908E0762"/>
@@ -45007,7 +45880,7 @@
       </w:rPr>
     </w:lvl>
   </w:abstractNum>
-  <w:abstractNum w:abstractNumId="13" w15:restartNumberingAfterBreak="0">
+  <w:abstractNum w:abstractNumId="14" w15:restartNumberingAfterBreak="0">
     <w:nsid w:val="3211663E"/>
     <w:multiLevelType w:val="multilevel"/>
     <w:tmpl w:val="6E3C9104"/>
@@ -45147,7 +46020,7 @@
       </w:rPr>
     </w:lvl>
   </w:abstractNum>
-  <w:abstractNum w:abstractNumId="14" w15:restartNumberingAfterBreak="0">
+  <w:abstractNum w:abstractNumId="15" w15:restartNumberingAfterBreak="0">
     <w:nsid w:val="322E47F6"/>
     <w:multiLevelType w:val="multilevel"/>
     <w:tmpl w:val="C0645DB2"/>
@@ -45287,7 +46160,7 @@
       </w:rPr>
     </w:lvl>
   </w:abstractNum>
-  <w:abstractNum w:abstractNumId="15" w15:restartNumberingAfterBreak="0">
+  <w:abstractNum w:abstractNumId="16" w15:restartNumberingAfterBreak="0">
     <w:nsid w:val="334C1704"/>
     <w:multiLevelType w:val="multilevel"/>
     <w:tmpl w:val="482C3680"/>
@@ -45409,7 +46282,7 @@
       </w:pPr>
     </w:lvl>
   </w:abstractNum>
-  <w:abstractNum w:abstractNumId="16" w15:restartNumberingAfterBreak="0">
+  <w:abstractNum w:abstractNumId="17" w15:restartNumberingAfterBreak="0">
     <w:nsid w:val="374C0C24"/>
     <w:multiLevelType w:val="hybridMultilevel"/>
     <w:tmpl w:val="EF3C4F2E"/>
@@ -45522,7 +46395,7 @@
       </w:rPr>
     </w:lvl>
   </w:abstractNum>
-  <w:abstractNum w:abstractNumId="17" w15:restartNumberingAfterBreak="0">
+  <w:abstractNum w:abstractNumId="18" w15:restartNumberingAfterBreak="0">
     <w:nsid w:val="38C23273"/>
     <w:multiLevelType w:val="multilevel"/>
     <w:tmpl w:val="292ABECE"/>
@@ -45662,7 +46535,7 @@
       </w:rPr>
     </w:lvl>
   </w:abstractNum>
-  <w:abstractNum w:abstractNumId="18" w15:restartNumberingAfterBreak="0">
+  <w:abstractNum w:abstractNumId="19" w15:restartNumberingAfterBreak="0">
     <w:nsid w:val="3AD669F6"/>
     <w:multiLevelType w:val="hybridMultilevel"/>
     <w:tmpl w:val="B9884288"/>
@@ -45775,7 +46648,7 @@
       </w:rPr>
     </w:lvl>
   </w:abstractNum>
-  <w:abstractNum w:abstractNumId="19" w15:restartNumberingAfterBreak="0">
+  <w:abstractNum w:abstractNumId="20" w15:restartNumberingAfterBreak="0">
     <w:nsid w:val="3E1438F0"/>
     <w:multiLevelType w:val="multilevel"/>
     <w:tmpl w:val="33860D54"/>
@@ -45915,7 +46788,7 @@
       </w:rPr>
     </w:lvl>
   </w:abstractNum>
-  <w:abstractNum w:abstractNumId="20" w15:restartNumberingAfterBreak="0">
+  <w:abstractNum w:abstractNumId="21" w15:restartNumberingAfterBreak="0">
     <w:nsid w:val="3E7F3F0E"/>
     <w:multiLevelType w:val="multilevel"/>
     <w:tmpl w:val="927297B0"/>
@@ -46055,7 +46928,7 @@
       </w:rPr>
     </w:lvl>
   </w:abstractNum>
-  <w:abstractNum w:abstractNumId="21" w15:restartNumberingAfterBreak="0">
+  <w:abstractNum w:abstractNumId="22" w15:restartNumberingAfterBreak="0">
     <w:nsid w:val="3F335259"/>
     <w:multiLevelType w:val="multilevel"/>
     <w:tmpl w:val="EDD81FAC"/>
@@ -46168,7 +47041,7 @@
       </w:pPr>
     </w:lvl>
   </w:abstractNum>
-  <w:abstractNum w:abstractNumId="22" w15:restartNumberingAfterBreak="0">
+  <w:abstractNum w:abstractNumId="23" w15:restartNumberingAfterBreak="0">
     <w:nsid w:val="43333C19"/>
     <w:multiLevelType w:val="multilevel"/>
     <w:tmpl w:val="8188D2D4"/>
@@ -46308,7 +47181,7 @@
       </w:rPr>
     </w:lvl>
   </w:abstractNum>
-  <w:abstractNum w:abstractNumId="23" w15:restartNumberingAfterBreak="0">
+  <w:abstractNum w:abstractNumId="24" w15:restartNumberingAfterBreak="0">
     <w:nsid w:val="4521344F"/>
     <w:multiLevelType w:val="multilevel"/>
     <w:tmpl w:val="D0B41F82"/>
@@ -46448,7 +47321,7 @@
       </w:rPr>
     </w:lvl>
   </w:abstractNum>
-  <w:abstractNum w:abstractNumId="24" w15:restartNumberingAfterBreak="0">
+  <w:abstractNum w:abstractNumId="25" w15:restartNumberingAfterBreak="0">
     <w:nsid w:val="4B0E200D"/>
     <w:multiLevelType w:val="multilevel"/>
     <w:tmpl w:val="83F0045A"/>
@@ -46588,7 +47461,7 @@
       </w:rPr>
     </w:lvl>
   </w:abstractNum>
-  <w:abstractNum w:abstractNumId="25" w15:restartNumberingAfterBreak="0">
+  <w:abstractNum w:abstractNumId="26" w15:restartNumberingAfterBreak="0">
     <w:nsid w:val="4F5E1B53"/>
     <w:multiLevelType w:val="hybridMultilevel"/>
     <w:tmpl w:val="EBDAC622"/>
@@ -46701,7 +47574,7 @@
       </w:rPr>
     </w:lvl>
   </w:abstractNum>
-  <w:abstractNum w:abstractNumId="26" w15:restartNumberingAfterBreak="0">
+  <w:abstractNum w:abstractNumId="27" w15:restartNumberingAfterBreak="0">
     <w:nsid w:val="501E53BF"/>
     <w:multiLevelType w:val="hybridMultilevel"/>
     <w:tmpl w:val="81BEE7AE"/>
@@ -46814,7 +47687,7 @@
       </w:rPr>
     </w:lvl>
   </w:abstractNum>
-  <w:abstractNum w:abstractNumId="27" w15:restartNumberingAfterBreak="0">
+  <w:abstractNum w:abstractNumId="28" w15:restartNumberingAfterBreak="0">
     <w:nsid w:val="513E7AF1"/>
     <w:multiLevelType w:val="multilevel"/>
     <w:tmpl w:val="91760594"/>
@@ -46954,7 +47827,7 @@
       </w:rPr>
     </w:lvl>
   </w:abstractNum>
-  <w:abstractNum w:abstractNumId="28" w15:restartNumberingAfterBreak="0">
+  <w:abstractNum w:abstractNumId="29" w15:restartNumberingAfterBreak="0">
     <w:nsid w:val="53A7773A"/>
     <w:multiLevelType w:val="multilevel"/>
     <w:tmpl w:val="87EE1F5C"/>
@@ -47094,7 +47967,7 @@
       </w:rPr>
     </w:lvl>
   </w:abstractNum>
-  <w:abstractNum w:abstractNumId="29" w15:restartNumberingAfterBreak="0">
+  <w:abstractNum w:abstractNumId="30" w15:restartNumberingAfterBreak="0">
     <w:nsid w:val="5C2829AC"/>
     <w:multiLevelType w:val="multilevel"/>
     <w:tmpl w:val="C978AC52"/>
@@ -47234,7 +48107,7 @@
       </w:rPr>
     </w:lvl>
   </w:abstractNum>
-  <w:abstractNum w:abstractNumId="30" w15:restartNumberingAfterBreak="0">
+  <w:abstractNum w:abstractNumId="31" w15:restartNumberingAfterBreak="0">
     <w:nsid w:val="5D3F76F6"/>
     <w:multiLevelType w:val="multilevel"/>
     <w:tmpl w:val="06A68B3A"/>
@@ -47374,7 +48247,7 @@
       </w:rPr>
     </w:lvl>
   </w:abstractNum>
-  <w:abstractNum w:abstractNumId="31" w15:restartNumberingAfterBreak="0">
+  <w:abstractNum w:abstractNumId="32" w15:restartNumberingAfterBreak="0">
     <w:nsid w:val="5F311FD8"/>
     <w:multiLevelType w:val="multilevel"/>
     <w:tmpl w:val="C4C0A970"/>
@@ -47514,7 +48387,7 @@
       </w:rPr>
     </w:lvl>
   </w:abstractNum>
-  <w:abstractNum w:abstractNumId="32" w15:restartNumberingAfterBreak="0">
+  <w:abstractNum w:abstractNumId="33" w15:restartNumberingAfterBreak="0">
     <w:nsid w:val="651A503F"/>
     <w:multiLevelType w:val="multilevel"/>
     <w:tmpl w:val="805A850E"/>
@@ -47654,7 +48527,7 @@
       </w:rPr>
     </w:lvl>
   </w:abstractNum>
-  <w:abstractNum w:abstractNumId="33" w15:restartNumberingAfterBreak="0">
+  <w:abstractNum w:abstractNumId="34" w15:restartNumberingAfterBreak="0">
     <w:nsid w:val="66F644FE"/>
     <w:multiLevelType w:val="multilevel"/>
     <w:tmpl w:val="FB9AE444"/>
@@ -47794,7 +48667,7 @@
       </w:rPr>
     </w:lvl>
   </w:abstractNum>
-  <w:abstractNum w:abstractNumId="34" w15:restartNumberingAfterBreak="0">
+  <w:abstractNum w:abstractNumId="35" w15:restartNumberingAfterBreak="0">
     <w:nsid w:val="6BB37BF3"/>
     <w:multiLevelType w:val="multilevel"/>
     <w:tmpl w:val="C6A896A2"/>
@@ -47934,7 +48807,7 @@
       </w:rPr>
     </w:lvl>
   </w:abstractNum>
-  <w:abstractNum w:abstractNumId="35" w15:restartNumberingAfterBreak="0">
+  <w:abstractNum w:abstractNumId="36" w15:restartNumberingAfterBreak="0">
     <w:nsid w:val="72CC40AA"/>
     <w:multiLevelType w:val="hybridMultilevel"/>
     <w:tmpl w:val="C0400956"/>
@@ -48023,7 +48896,7 @@
       </w:pPr>
     </w:lvl>
   </w:abstractNum>
-  <w:abstractNum w:abstractNumId="36" w15:restartNumberingAfterBreak="0">
+  <w:abstractNum w:abstractNumId="37" w15:restartNumberingAfterBreak="0">
     <w:nsid w:val="74AD725E"/>
     <w:multiLevelType w:val="multilevel"/>
     <w:tmpl w:val="A92EB592"/>
@@ -48163,7 +49036,7 @@
       </w:rPr>
     </w:lvl>
   </w:abstractNum>
-  <w:abstractNum w:abstractNumId="37" w15:restartNumberingAfterBreak="0">
+  <w:abstractNum w:abstractNumId="38" w15:restartNumberingAfterBreak="0">
     <w:nsid w:val="77246B8E"/>
     <w:multiLevelType w:val="multilevel"/>
     <w:tmpl w:val="0712B58A"/>
@@ -48303,7 +49176,7 @@
       </w:rPr>
     </w:lvl>
   </w:abstractNum>
-  <w:abstractNum w:abstractNumId="38" w15:restartNumberingAfterBreak="0">
+  <w:abstractNum w:abstractNumId="39" w15:restartNumberingAfterBreak="0">
     <w:nsid w:val="7C692E74"/>
     <w:multiLevelType w:val="multilevel"/>
     <w:tmpl w:val="8738D35E"/>
@@ -48444,97 +49317,97 @@
     </w:lvl>
   </w:abstractNum>
   <w:num w:numId="1">
+    <w:abstractNumId w:val="22"/>
+  </w:num>
+  <w:num w:numId="2">
     <w:abstractNumId w:val="21"/>
   </w:num>
-  <w:num w:numId="2">
-    <w:abstractNumId w:val="20"/>
-  </w:num>
   <w:num w:numId="3">
-    <w:abstractNumId w:val="32"/>
+    <w:abstractNumId w:val="33"/>
   </w:num>
   <w:num w:numId="4">
-    <w:abstractNumId w:val="36"/>
+    <w:abstractNumId w:val="37"/>
   </w:num>
   <w:num w:numId="5">
-    <w:abstractNumId w:val="10"/>
+    <w:abstractNumId w:val="11"/>
   </w:num>
   <w:num w:numId="6">
-    <w:abstractNumId w:val="17"/>
+    <w:abstractNumId w:val="18"/>
   </w:num>
   <w:num w:numId="7">
-    <w:abstractNumId w:val="11"/>
+    <w:abstractNumId w:val="12"/>
   </w:num>
   <w:num w:numId="8">
     <w:abstractNumId w:val="2"/>
   </w:num>
   <w:num w:numId="9">
-    <w:abstractNumId w:val="27"/>
+    <w:abstractNumId w:val="28"/>
   </w:num>
   <w:num w:numId="10">
-    <w:abstractNumId w:val="8"/>
+    <w:abstractNumId w:val="9"/>
   </w:num>
   <w:num w:numId="11">
-    <w:abstractNumId w:val="23"/>
+    <w:abstractNumId w:val="24"/>
   </w:num>
   <w:num w:numId="12">
     <w:abstractNumId w:val="6"/>
   </w:num>
   <w:num w:numId="13">
-    <w:abstractNumId w:val="37"/>
+    <w:abstractNumId w:val="38"/>
   </w:num>
   <w:num w:numId="14">
-    <w:abstractNumId w:val="38"/>
+    <w:abstractNumId w:val="39"/>
   </w:num>
   <w:num w:numId="15">
-    <w:abstractNumId w:val="13"/>
+    <w:abstractNumId w:val="14"/>
   </w:num>
   <w:num w:numId="16">
-    <w:abstractNumId w:val="31"/>
+    <w:abstractNumId w:val="32"/>
   </w:num>
   <w:num w:numId="17">
-    <w:abstractNumId w:val="34"/>
+    <w:abstractNumId w:val="35"/>
   </w:num>
   <w:num w:numId="18">
-    <w:abstractNumId w:val="14"/>
+    <w:abstractNumId w:val="15"/>
   </w:num>
   <w:num w:numId="19">
     <w:abstractNumId w:val="0"/>
   </w:num>
   <w:num w:numId="20">
-    <w:abstractNumId w:val="12"/>
+    <w:abstractNumId w:val="13"/>
   </w:num>
   <w:num w:numId="21">
-    <w:abstractNumId w:val="24"/>
+    <w:abstractNumId w:val="25"/>
   </w:num>
   <w:num w:numId="22">
-    <w:abstractNumId w:val="9"/>
+    <w:abstractNumId w:val="10"/>
   </w:num>
   <w:num w:numId="23">
+    <w:abstractNumId w:val="30"/>
+  </w:num>
+  <w:num w:numId="24">
+    <w:abstractNumId w:val="20"/>
+  </w:num>
+  <w:num w:numId="25">
+    <w:abstractNumId w:val="31"/>
+  </w:num>
+  <w:num w:numId="26">
+    <w:abstractNumId w:val="34"/>
+  </w:num>
+  <w:num w:numId="27">
+    <w:abstractNumId w:val="23"/>
+  </w:num>
+  <w:num w:numId="28">
     <w:abstractNumId w:val="29"/>
   </w:num>
-  <w:num w:numId="24">
-    <w:abstractNumId w:val="19"/>
-  </w:num>
-  <w:num w:numId="25">
-    <w:abstractNumId w:val="30"/>
-  </w:num>
-  <w:num w:numId="26">
-    <w:abstractNumId w:val="33"/>
-  </w:num>
-  <w:num w:numId="27">
-    <w:abstractNumId w:val="22"/>
-  </w:num>
-  <w:num w:numId="28">
-    <w:abstractNumId w:val="28"/>
-  </w:num>
   <w:num w:numId="29">
-    <w:abstractNumId w:val="15"/>
+    <w:abstractNumId w:val="16"/>
   </w:num>
   <w:num w:numId="30">
-    <w:abstractNumId w:val="35"/>
+    <w:abstractNumId w:val="36"/>
   </w:num>
   <w:num w:numId="31">
-    <w:abstractNumId w:val="18"/>
+    <w:abstractNumId w:val="19"/>
   </w:num>
   <w:num w:numId="32">
     <w:abstractNumId w:val="1"/>
@@ -48543,21 +49416,24 @@
     <w:abstractNumId w:val="3"/>
   </w:num>
   <w:num w:numId="34">
-    <w:abstractNumId w:val="26"/>
+    <w:abstractNumId w:val="27"/>
   </w:num>
   <w:num w:numId="35">
     <w:abstractNumId w:val="5"/>
   </w:num>
   <w:num w:numId="36">
-    <w:abstractNumId w:val="25"/>
+    <w:abstractNumId w:val="26"/>
   </w:num>
   <w:num w:numId="37">
-    <w:abstractNumId w:val="16"/>
+    <w:abstractNumId w:val="17"/>
   </w:num>
   <w:num w:numId="38">
     <w:abstractNumId w:val="4"/>
   </w:num>
   <w:num w:numId="39">
+    <w:abstractNumId w:val="8"/>
+  </w:num>
+  <w:num w:numId="40">
     <w:abstractNumId w:val="7"/>
   </w:num>
 </w:numbering>

</xml_diff>

<commit_message>
Aula 67 e 68 - Exemplo; Object e toString
</commit_message>
<xml_diff>
--- a/Revisando Setembro 2024/Java - Anotações.docx
+++ b/Revisando Setembro 2024/Java - Anotações.docx
@@ -1,6 +1,6 @@
 
 <file path=word/document.xml><?xml version="1.0" encoding="utf-8"?>
-<w:document xmlns:wpc="http://schemas.microsoft.com/office/word/2010/wordprocessingCanvas" xmlns:cx="http://schemas.microsoft.com/office/drawing/2014/chartex" xmlns:cx1="http://schemas.microsoft.com/office/drawing/2015/9/8/chartex" xmlns:cx2="http://schemas.microsoft.com/office/drawing/2015/10/21/chartex" xmlns:cx3="http://schemas.microsoft.com/office/drawing/2016/5/9/chartex" xmlns:cx4="http://schemas.microsoft.com/office/drawing/2016/5/10/chartex" xmlns:cx5="http://schemas.microsoft.com/office/drawing/2016/5/11/chartex" xmlns:cx6="http://schemas.microsoft.com/office/drawing/2016/5/12/chartex" xmlns:cx7="http://schemas.microsoft.com/office/drawing/2016/5/13/chartex" xmlns:cx8="http://schemas.microsoft.com/office/drawing/2016/5/14/chartex" xmlns:mc="http://schemas.openxmlformats.org/markup-compatibility/2006" xmlns:aink="http://schemas.microsoft.com/office/drawing/2016/ink" xmlns:am3d="http://schemas.microsoft.com/office/drawing/2017/model3d" xmlns:o="urn:schemas-microsoft-com:office:office" xmlns:r="http://schemas.openxmlformats.org/officeDocument/2006/relationships" xmlns:m="http://schemas.openxmlformats.org/officeDocument/2006/math" xmlns:v="urn:schemas-microsoft-com:vml" xmlns:wp14="http://schemas.microsoft.com/office/word/2010/wordprocessingDrawing" xmlns:wp="http://schemas.openxmlformats.org/drawingml/2006/wordprocessingDrawing" xmlns:w10="urn:schemas-microsoft-com:office:word" xmlns:w="http://schemas.openxmlformats.org/wordprocessingml/2006/main" xmlns:w14="http://schemas.microsoft.com/office/word/2010/wordml" xmlns:w15="http://schemas.microsoft.com/office/word/2012/wordml" xmlns:w16cex="http://schemas.microsoft.com/office/word/2018/wordml/cex" xmlns:w16cid="http://schemas.microsoft.com/office/word/2016/wordml/cid" xmlns:w16="http://schemas.microsoft.com/office/word/2018/wordml" xmlns:w16sdtdh="http://schemas.microsoft.com/office/word/2020/wordml/sdtdatahash" xmlns:w16se="http://schemas.microsoft.com/office/word/2015/wordml/symex" xmlns:wpg="http://schemas.microsoft.com/office/word/2010/wordprocessingGroup" xmlns:wpi="http://schemas.microsoft.com/office/word/2010/wordprocessingInk" xmlns:wne="http://schemas.microsoft.com/office/word/2006/wordml" xmlns:wps="http://schemas.microsoft.com/office/word/2010/wordprocessingShape" mc:Ignorable="w14 w15 w16se w16cid w16 w16cex w16sdtdh wp14">
+<w:document xmlns:wpc="http://schemas.microsoft.com/office/word/2010/wordprocessingCanvas" xmlns:cx="http://schemas.microsoft.com/office/drawing/2014/chartex" xmlns:cx1="http://schemas.microsoft.com/office/drawing/2015/9/8/chartex" xmlns:cx2="http://schemas.microsoft.com/office/drawing/2015/10/21/chartex" xmlns:cx3="http://schemas.microsoft.com/office/drawing/2016/5/9/chartex" xmlns:cx4="http://schemas.microsoft.com/office/drawing/2016/5/10/chartex" xmlns:cx5="http://schemas.microsoft.com/office/drawing/2016/5/11/chartex" xmlns:cx6="http://schemas.microsoft.com/office/drawing/2016/5/12/chartex" xmlns:cx7="http://schemas.microsoft.com/office/drawing/2016/5/13/chartex" xmlns:cx8="http://schemas.microsoft.com/office/drawing/2016/5/14/chartex" xmlns:mc="http://schemas.openxmlformats.org/markup-compatibility/2006" xmlns:aink="http://schemas.microsoft.com/office/drawing/2016/ink" xmlns:am3d="http://schemas.microsoft.com/office/drawing/2017/model3d" xmlns:o="urn:schemas-microsoft-com:office:office" xmlns:oel="http://schemas.microsoft.com/office/2019/extlst" xmlns:r="http://schemas.openxmlformats.org/officeDocument/2006/relationships" xmlns:m="http://schemas.openxmlformats.org/officeDocument/2006/math" xmlns:v="urn:schemas-microsoft-com:vml" xmlns:wp14="http://schemas.microsoft.com/office/word/2010/wordprocessingDrawing" xmlns:wp="http://schemas.openxmlformats.org/drawingml/2006/wordprocessingDrawing" xmlns:w10="urn:schemas-microsoft-com:office:word" xmlns:w="http://schemas.openxmlformats.org/wordprocessingml/2006/main" xmlns:w14="http://schemas.microsoft.com/office/word/2010/wordml" xmlns:w15="http://schemas.microsoft.com/office/word/2012/wordml" xmlns:w16cex="http://schemas.microsoft.com/office/word/2018/wordml/cex" xmlns:w16cid="http://schemas.microsoft.com/office/word/2016/wordml/cid" xmlns:w16="http://schemas.microsoft.com/office/word/2018/wordml" xmlns:w16du="http://schemas.microsoft.com/office/word/2023/wordml/word16du" xmlns:w16sdtdh="http://schemas.microsoft.com/office/word/2020/wordml/sdtdatahash" xmlns:w16se="http://schemas.microsoft.com/office/word/2015/wordml/symex" xmlns:wpg="http://schemas.microsoft.com/office/word/2010/wordprocessingGroup" xmlns:wpi="http://schemas.microsoft.com/office/word/2010/wordprocessingInk" xmlns:wne="http://schemas.microsoft.com/office/word/2006/wordml" xmlns:wps="http://schemas.microsoft.com/office/word/2010/wordprocessingShape" mc:Ignorable="w14 w15 w16se w16cid w16 w16cex w16sdtdh w16du wp14">
   <w:body>
     <w:p>
       <w:pPr>
@@ -2353,7 +2353,6 @@
         </w:rPr>
         <w:t>(</w:t>
       </w:r>
-      <w:proofErr w:type="spellStart"/>
       <w:proofErr w:type="gramStart"/>
       <w:r>
         <w:rPr>
@@ -2363,18 +2362,7 @@
           <w:sz w:val="20"/>
           <w:szCs w:val="20"/>
         </w:rPr>
-        <w:t>string</w:t>
-      </w:r>
-      <w:proofErr w:type="spellEnd"/>
-      <w:r>
-        <w:rPr>
-          <w:i/>
-          <w:iCs/>
-          <w:color w:val="000000" w:themeColor="text1"/>
-          <w:sz w:val="20"/>
-          <w:szCs w:val="20"/>
-        </w:rPr>
-        <w:t>[</w:t>
+        <w:t>string[</w:t>
       </w:r>
       <w:proofErr w:type="gramEnd"/>
       <w:r>
@@ -2471,29 +2459,7 @@
           <w:sz w:val="20"/>
           <w:szCs w:val="20"/>
         </w:rPr>
-        <w:t xml:space="preserve">(“Digite o primeiro </w:t>
-      </w:r>
-      <w:proofErr w:type="spellStart"/>
-      <w:r>
-        <w:rPr>
-          <w:i/>
-          <w:iCs/>
-          <w:color w:val="000000" w:themeColor="text1"/>
-          <w:sz w:val="20"/>
-          <w:szCs w:val="20"/>
-        </w:rPr>
-        <w:t>numero</w:t>
-      </w:r>
-      <w:proofErr w:type="spellEnd"/>
-      <w:r>
-        <w:rPr>
-          <w:i/>
-          <w:iCs/>
-          <w:color w:val="000000" w:themeColor="text1"/>
-          <w:sz w:val="20"/>
-          <w:szCs w:val="20"/>
-        </w:rPr>
-        <w:t>: “);</w:t>
+        <w:t>(“Digite o primeiro numero: “);</w:t>
       </w:r>
     </w:p>
     <w:p>
@@ -3057,7 +3023,6 @@
         </w:rPr>
         <w:t>(</w:t>
       </w:r>
-      <w:proofErr w:type="spellStart"/>
       <w:proofErr w:type="gramEnd"/>
       <w:r>
         <w:rPr>
@@ -3067,18 +3032,7 @@
           <w:sz w:val="20"/>
           <w:szCs w:val="20"/>
         </w:rPr>
-        <w:t>String</w:t>
-      </w:r>
-      <w:proofErr w:type="spellEnd"/>
-      <w:r>
-        <w:rPr>
-          <w:i/>
-          <w:iCs/>
-          <w:color w:val="000000" w:themeColor="text1"/>
-          <w:sz w:val="20"/>
-          <w:szCs w:val="20"/>
-        </w:rPr>
-        <w:t xml:space="preserve">[] </w:t>
+        <w:t xml:space="preserve">String[] </w:t>
       </w:r>
       <w:proofErr w:type="spellStart"/>
       <w:r>
@@ -5426,17 +5380,8 @@
           <w:sz w:val="20"/>
           <w:szCs w:val="20"/>
         </w:rPr>
-        <w:t xml:space="preserve"> – dispositivos embarcados e móveis – </w:t>
-      </w:r>
-      <w:proofErr w:type="spellStart"/>
-      <w:r>
-        <w:rPr>
-          <w:sz w:val="20"/>
-          <w:szCs w:val="20"/>
-        </w:rPr>
-        <w:t>IoT</w:t>
-      </w:r>
-      <w:proofErr w:type="spellEnd"/>
+        <w:t xml:space="preserve"> – dispositivos embarcados e móveis – IoT</w:t>
+      </w:r>
     </w:p>
     <w:p>
       <w:pPr>
@@ -5620,27 +5565,7 @@
           <w:sz w:val="20"/>
           <w:szCs w:val="20"/>
         </w:rPr>
-        <w:t xml:space="preserve">JVM – Java Virtual </w:t>
-      </w:r>
-      <w:proofErr w:type="spellStart"/>
-      <w:r>
-        <w:rPr>
-          <w:b/>
-          <w:bCs/>
-          <w:sz w:val="20"/>
-          <w:szCs w:val="20"/>
-        </w:rPr>
-        <w:t>Machine</w:t>
-      </w:r>
-      <w:proofErr w:type="spellEnd"/>
-      <w:r>
-        <w:rPr>
-          <w:b/>
-          <w:bCs/>
-          <w:sz w:val="20"/>
-          <w:szCs w:val="20"/>
-        </w:rPr>
-        <w:t xml:space="preserve"> </w:t>
+        <w:t xml:space="preserve">JVM – Java Virtual Machine </w:t>
       </w:r>
     </w:p>
     <w:p>
@@ -8809,27 +8734,15 @@
           <w:szCs w:val="20"/>
         </w:rPr>
       </w:pPr>
-      <w:proofErr w:type="spellStart"/>
-      <w:r>
-        <w:rPr>
-          <w:i/>
-          <w:iCs/>
-          <w:color w:val="000000" w:themeColor="text1"/>
-          <w:sz w:val="20"/>
-          <w:szCs w:val="20"/>
-        </w:rPr>
-        <w:t>String</w:t>
-      </w:r>
-      <w:proofErr w:type="spellEnd"/>
-      <w:r>
-        <w:rPr>
-          <w:i/>
-          <w:iCs/>
-          <w:color w:val="000000" w:themeColor="text1"/>
-          <w:sz w:val="20"/>
-          <w:szCs w:val="20"/>
-        </w:rPr>
-        <w:t xml:space="preserve"> nome = “Maria”;</w:t>
+      <w:r>
+        <w:rPr>
+          <w:i/>
+          <w:iCs/>
+          <w:color w:val="000000" w:themeColor="text1"/>
+          <w:sz w:val="20"/>
+          <w:szCs w:val="20"/>
+        </w:rPr>
+        <w:t>String nome = “Maria”;</w:t>
       </w:r>
     </w:p>
     <w:p>
@@ -10877,58 +10790,28 @@
           <w:sz w:val="20"/>
           <w:szCs w:val="20"/>
         </w:rPr>
-        <w:t xml:space="preserve">Suponha uma variável tipo </w:t>
-      </w:r>
-      <w:proofErr w:type="spellStart"/>
-      <w:r>
-        <w:rPr>
-          <w:color w:val="000000"/>
-          <w:sz w:val="20"/>
-          <w:szCs w:val="20"/>
-        </w:rPr>
-        <w:t>String</w:t>
-      </w:r>
-      <w:proofErr w:type="spellEnd"/>
-      <w:r>
-        <w:rPr>
-          <w:color w:val="000000"/>
-          <w:sz w:val="20"/>
-          <w:szCs w:val="20"/>
-        </w:rPr>
-        <w:t xml:space="preserve"> declarada:</w:t>
-      </w:r>
-    </w:p>
-    <w:p>
-      <w:pPr>
-        <w:rPr>
-          <w:i/>
-          <w:iCs/>
-          <w:color w:val="000000"/>
-          <w:sz w:val="20"/>
-          <w:szCs w:val="20"/>
-        </w:rPr>
-      </w:pPr>
-      <w:proofErr w:type="spellStart"/>
-      <w:r>
-        <w:rPr>
-          <w:i/>
-          <w:iCs/>
-          <w:color w:val="000000"/>
-          <w:sz w:val="20"/>
-          <w:szCs w:val="20"/>
-        </w:rPr>
-        <w:t>String</w:t>
-      </w:r>
-      <w:proofErr w:type="spellEnd"/>
-      <w:r>
-        <w:rPr>
-          <w:i/>
-          <w:iCs/>
-          <w:color w:val="000000"/>
-          <w:sz w:val="20"/>
-          <w:szCs w:val="20"/>
-        </w:rPr>
-        <w:t xml:space="preserve"> x;</w:t>
+        <w:t>Suponha uma variável tipo String declarada:</w:t>
+      </w:r>
+    </w:p>
+    <w:p>
+      <w:pPr>
+        <w:rPr>
+          <w:i/>
+          <w:iCs/>
+          <w:color w:val="000000"/>
+          <w:sz w:val="20"/>
+          <w:szCs w:val="20"/>
+        </w:rPr>
+      </w:pPr>
+      <w:r>
+        <w:rPr>
+          <w:i/>
+          <w:iCs/>
+          <w:color w:val="000000"/>
+          <w:sz w:val="20"/>
+          <w:szCs w:val="20"/>
+        </w:rPr>
+        <w:t>String x;</w:t>
       </w:r>
     </w:p>
     <w:p>
@@ -11322,7 +11205,6 @@
         </w:rPr>
         <w:t>(</w:t>
       </w:r>
-      <w:proofErr w:type="spellStart"/>
       <w:proofErr w:type="gramEnd"/>
       <w:r>
         <w:rPr>
@@ -11333,7 +11215,6 @@
         </w:rPr>
         <w:t>String</w:t>
       </w:r>
-      <w:proofErr w:type="spellEnd"/>
       <w:r>
         <w:rPr>
           <w:rFonts w:ascii="Monospace" w:hAnsi="Monospace"/>
@@ -11579,7 +11460,6 @@
         </w:rPr>
         <w:tab/>
       </w:r>
-      <w:proofErr w:type="spellStart"/>
       <w:r>
         <w:rPr>
           <w:rFonts w:ascii="Monospace" w:hAnsi="Monospace"/>
@@ -11589,7 +11469,6 @@
         </w:rPr>
         <w:t>String</w:t>
       </w:r>
-      <w:proofErr w:type="spellEnd"/>
       <w:r>
         <w:rPr>
           <w:rFonts w:ascii="Monospace" w:hAnsi="Monospace"/>
@@ -12512,7 +12391,6 @@
         </w:rPr>
         <w:t>(</w:t>
       </w:r>
-      <w:proofErr w:type="spellStart"/>
       <w:proofErr w:type="gramEnd"/>
       <w:r>
         <w:rPr>
@@ -12523,7 +12401,6 @@
         </w:rPr>
         <w:t>String</w:t>
       </w:r>
-      <w:proofErr w:type="spellEnd"/>
       <w:r>
         <w:rPr>
           <w:rFonts w:ascii="Monospace" w:hAnsi="Monospace"/>
@@ -12769,7 +12646,6 @@
         </w:rPr>
         <w:tab/>
       </w:r>
-      <w:proofErr w:type="spellStart"/>
       <w:r>
         <w:rPr>
           <w:rFonts w:ascii="Monospace" w:hAnsi="Monospace"/>
@@ -12779,7 +12655,6 @@
         </w:rPr>
         <w:t>String</w:t>
       </w:r>
-      <w:proofErr w:type="spellEnd"/>
       <w:r>
         <w:rPr>
           <w:rFonts w:ascii="Monospace" w:hAnsi="Monospace"/>
@@ -14384,7 +14259,6 @@
         </w:rPr>
         <w:t>(</w:t>
       </w:r>
-      <w:proofErr w:type="spellStart"/>
       <w:proofErr w:type="gramEnd"/>
       <w:r>
         <w:rPr>
@@ -14395,7 +14269,6 @@
         </w:rPr>
         <w:t>String</w:t>
       </w:r>
-      <w:proofErr w:type="spellEnd"/>
       <w:r>
         <w:rPr>
           <w:rFonts w:ascii="Monospace" w:hAnsi="Monospace"/>
@@ -14752,7 +14625,6 @@
         </w:rPr>
         <w:tab/>
       </w:r>
-      <w:proofErr w:type="spellStart"/>
       <w:r>
         <w:rPr>
           <w:rFonts w:ascii="Monospace" w:hAnsi="Monospace"/>
@@ -14762,7 +14634,6 @@
         </w:rPr>
         <w:t>String</w:t>
       </w:r>
-      <w:proofErr w:type="spellEnd"/>
       <w:r>
         <w:rPr>
           <w:rFonts w:ascii="Monospace" w:hAnsi="Monospace"/>
@@ -16484,7 +16355,6 @@
           <w:iCs/>
         </w:rPr>
       </w:pPr>
-      <w:proofErr w:type="spellStart"/>
       <w:r>
         <w:rPr>
           <w:rFonts w:eastAsia="Calibri"/>
@@ -16494,19 +16364,7 @@
           <w:sz w:val="20"/>
           <w:szCs w:val="20"/>
         </w:rPr>
-        <w:t>string</w:t>
-      </w:r>
-      <w:proofErr w:type="spellEnd"/>
-      <w:r>
-        <w:rPr>
-          <w:rFonts w:eastAsia="Calibri"/>
-          <w:i/>
-          <w:iCs/>
-          <w:color w:val="000000"/>
-          <w:sz w:val="20"/>
-          <w:szCs w:val="20"/>
-        </w:rPr>
-        <w:t xml:space="preserve"> x;</w:t>
+        <w:t>string x;</w:t>
       </w:r>
     </w:p>
     <w:p>
@@ -16955,7 +16813,6 @@
         </w:rPr>
         <w:t>(</w:t>
       </w:r>
-      <w:proofErr w:type="spellStart"/>
       <w:proofErr w:type="gramEnd"/>
       <w:r>
         <w:rPr>
@@ -16964,17 +16821,7 @@
           <w:sz w:val="20"/>
           <w:szCs w:val="20"/>
         </w:rPr>
-        <w:t>String</w:t>
-      </w:r>
-      <w:proofErr w:type="spellEnd"/>
-      <w:r>
-        <w:rPr>
-          <w:rFonts w:eastAsia="Calibri"/>
-          <w:color w:val="000000"/>
-          <w:sz w:val="20"/>
-          <w:szCs w:val="20"/>
-        </w:rPr>
-        <w:t xml:space="preserve">[] </w:t>
+        <w:t xml:space="preserve">String[] </w:t>
       </w:r>
       <w:proofErr w:type="spellStart"/>
       <w:r>
@@ -17128,26 +16975,7 @@
           <w:szCs w:val="20"/>
         </w:rPr>
         <w:tab/>
-      </w:r>
-      <w:proofErr w:type="spellStart"/>
-      <w:r>
-        <w:rPr>
-          <w:rFonts w:eastAsia="Calibri"/>
-          <w:color w:val="000000"/>
-          <w:sz w:val="20"/>
-          <w:szCs w:val="20"/>
-        </w:rPr>
-        <w:t>String</w:t>
-      </w:r>
-      <w:proofErr w:type="spellEnd"/>
-      <w:r>
-        <w:rPr>
-          <w:rFonts w:eastAsia="Calibri"/>
-          <w:color w:val="000000"/>
-          <w:sz w:val="20"/>
-          <w:szCs w:val="20"/>
-        </w:rPr>
-        <w:t xml:space="preserve"> </w:t>
+        <w:t xml:space="preserve">String </w:t>
       </w:r>
       <w:r>
         <w:rPr>
@@ -17887,7 +17715,6 @@
           <w:szCs w:val="20"/>
         </w:rPr>
       </w:pPr>
-      <w:proofErr w:type="spellStart"/>
       <w:r>
         <w:rPr>
           <w:rFonts w:eastAsia="Calibri"/>
@@ -17895,17 +17722,7 @@
           <w:sz w:val="20"/>
           <w:szCs w:val="20"/>
         </w:rPr>
-        <w:t>String</w:t>
-      </w:r>
-      <w:proofErr w:type="spellEnd"/>
-      <w:r>
-        <w:rPr>
-          <w:rFonts w:eastAsia="Calibri"/>
-          <w:color w:val="000000"/>
-          <w:sz w:val="20"/>
-          <w:szCs w:val="20"/>
-        </w:rPr>
-        <w:t xml:space="preserve"> s1, s2, s3;</w:t>
+        <w:t>String s1, s2, s3;</w:t>
       </w:r>
     </w:p>
     <w:p>
@@ -18921,7 +18738,6 @@
         </w:rPr>
         <w:t>(</w:t>
       </w:r>
-      <w:proofErr w:type="spellStart"/>
       <w:proofErr w:type="gramEnd"/>
       <w:r>
         <w:rPr>
@@ -18932,7 +18748,6 @@
         </w:rPr>
         <w:t>String</w:t>
       </w:r>
-      <w:proofErr w:type="spellEnd"/>
       <w:r>
         <w:rPr>
           <w:rFonts w:ascii="Consolas" w:hAnsi="Consolas"/>
@@ -19264,7 +19079,6 @@
         </w:rPr>
         <w:tab/>
       </w:r>
-      <w:proofErr w:type="spellStart"/>
       <w:r>
         <w:rPr>
           <w:rFonts w:ascii="Consolas" w:hAnsi="Consolas"/>
@@ -19274,7 +19088,6 @@
         </w:rPr>
         <w:t>String</w:t>
       </w:r>
-      <w:proofErr w:type="spellEnd"/>
       <w:r>
         <w:rPr>
           <w:rFonts w:ascii="Consolas" w:hAnsi="Consolas"/>
@@ -21604,7 +21417,6 @@
         </w:rPr>
         <w:t>(</w:t>
       </w:r>
-      <w:proofErr w:type="spellStart"/>
       <w:proofErr w:type="gramEnd"/>
       <w:r>
         <w:rPr>
@@ -21616,7 +21428,6 @@
         </w:rPr>
         <w:t>String</w:t>
       </w:r>
-      <w:proofErr w:type="spellEnd"/>
       <w:r>
         <w:rPr>
           <w:rFonts w:ascii="Consolas" w:eastAsia="Times New Roman" w:hAnsi="Consolas" w:cs="Times New Roman"/>
@@ -30541,20 +30352,12 @@
         </w:rPr>
         <w:t>(</w:t>
       </w:r>
-      <w:proofErr w:type="spellStart"/>
       <w:proofErr w:type="gramEnd"/>
       <w:r>
         <w:rPr>
           <w:color w:val="000000"/>
         </w:rPr>
-        <w:t>String</w:t>
-      </w:r>
-      <w:proofErr w:type="spellEnd"/>
-      <w:r>
-        <w:rPr>
-          <w:color w:val="000000"/>
-        </w:rPr>
-        <w:t xml:space="preserve">[] </w:t>
+        <w:t xml:space="preserve">String[] </w:t>
       </w:r>
       <w:proofErr w:type="spellStart"/>
       <w:r>
@@ -31506,20 +31309,12 @@
         </w:rPr>
         <w:t>(</w:t>
       </w:r>
-      <w:proofErr w:type="spellStart"/>
       <w:proofErr w:type="gramEnd"/>
       <w:r>
         <w:rPr>
           <w:color w:val="000000"/>
         </w:rPr>
-        <w:t>String</w:t>
-      </w:r>
-      <w:proofErr w:type="spellEnd"/>
-      <w:r>
-        <w:rPr>
-          <w:color w:val="000000"/>
-        </w:rPr>
-        <w:t xml:space="preserve">[] </w:t>
+        <w:t xml:space="preserve">String[] </w:t>
       </w:r>
       <w:proofErr w:type="spellStart"/>
       <w:r>
@@ -32634,20 +32429,12 @@
         </w:rPr>
         <w:t>(</w:t>
       </w:r>
-      <w:proofErr w:type="spellStart"/>
       <w:proofErr w:type="gramEnd"/>
       <w:r>
         <w:rPr>
           <w:color w:val="000000"/>
         </w:rPr>
-        <w:t>String</w:t>
-      </w:r>
-      <w:proofErr w:type="spellEnd"/>
-      <w:r>
-        <w:rPr>
-          <w:color w:val="000000"/>
-        </w:rPr>
-        <w:t xml:space="preserve">[] </w:t>
+        <w:t xml:space="preserve">String[] </w:t>
       </w:r>
       <w:proofErr w:type="spellStart"/>
       <w:r>
@@ -36867,19 +36654,11 @@
           <w:color w:val="000000"/>
         </w:rPr>
       </w:pPr>
-      <w:proofErr w:type="spellStart"/>
-      <w:r>
-        <w:rPr>
-          <w:color w:val="000000"/>
-        </w:rPr>
-        <w:t>Camel</w:t>
-      </w:r>
-      <w:proofErr w:type="spellEnd"/>
-      <w:r>
-        <w:rPr>
-          <w:color w:val="000000"/>
-        </w:rPr>
-        <w:t xml:space="preserve"> Case: </w:t>
+      <w:r>
+        <w:rPr>
+          <w:color w:val="000000"/>
+        </w:rPr>
+        <w:t xml:space="preserve">Camel Case: </w:t>
       </w:r>
       <w:proofErr w:type="spellStart"/>
       <w:r>
@@ -37227,18 +37006,8 @@
           <w:bCs/>
           <w:color w:val="FF0000"/>
         </w:rPr>
-        <w:t xml:space="preserve">Funções interessantes para </w:t>
-      </w:r>
-      <w:proofErr w:type="spellStart"/>
-      <w:r>
-        <w:rPr>
-          <w:b/>
-          <w:bCs/>
-          <w:color w:val="FF0000"/>
-        </w:rPr>
-        <w:t>String</w:t>
-      </w:r>
-      <w:proofErr w:type="spellEnd"/>
+        <w:t>Funções interessantes para String</w:t>
+      </w:r>
     </w:p>
     <w:p>
       <w:pPr>
@@ -37464,35 +37233,7 @@
         <w:rPr>
           <w:color w:val="000000"/>
         </w:rPr>
-        <w:t>(</w:t>
-      </w:r>
-      <w:proofErr w:type="spellStart"/>
-      <w:r>
-        <w:rPr>
-          <w:color w:val="000000"/>
-        </w:rPr>
-        <w:t>string</w:t>
-      </w:r>
-      <w:proofErr w:type="spellEnd"/>
-      <w:r>
-        <w:rPr>
-          <w:color w:val="000000"/>
-        </w:rPr>
-        <w:t xml:space="preserve">, </w:t>
-      </w:r>
-      <w:proofErr w:type="spellStart"/>
-      <w:r>
-        <w:rPr>
-          <w:color w:val="000000"/>
-        </w:rPr>
-        <w:t>string</w:t>
-      </w:r>
-      <w:proofErr w:type="spellEnd"/>
-      <w:r>
-        <w:rPr>
-          <w:color w:val="000000"/>
-        </w:rPr>
-        <w:t>)</w:t>
+        <w:t>(string, string)</w:t>
       </w:r>
     </w:p>
     <w:p>
@@ -37603,7 +37344,6 @@
           <w:color w:val="000000"/>
         </w:rPr>
       </w:pPr>
-      <w:proofErr w:type="spellStart"/>
       <w:r>
         <w:rPr>
           <w:i/>
@@ -37612,7 +37352,6 @@
         </w:rPr>
         <w:t>String</w:t>
       </w:r>
-      <w:proofErr w:type="spellEnd"/>
       <w:r>
         <w:rPr>
           <w:i/>
@@ -37700,7 +37439,6 @@
           <w:color w:val="000000"/>
         </w:rPr>
       </w:pPr>
-      <w:proofErr w:type="spellStart"/>
       <w:r>
         <w:rPr>
           <w:i/>
@@ -37709,7 +37447,6 @@
         </w:rPr>
         <w:t>String</w:t>
       </w:r>
-      <w:proofErr w:type="spellEnd"/>
       <w:r>
         <w:rPr>
           <w:i/>
@@ -37765,7 +37502,6 @@
           <w:color w:val="000000"/>
         </w:rPr>
       </w:pPr>
-      <w:proofErr w:type="spellStart"/>
       <w:r>
         <w:rPr>
           <w:i/>
@@ -37774,7 +37510,6 @@
         </w:rPr>
         <w:t>String</w:t>
       </w:r>
-      <w:proofErr w:type="spellEnd"/>
       <w:r>
         <w:rPr>
           <w:i/>
@@ -37820,7 +37555,6 @@
           <w:color w:val="000000"/>
         </w:rPr>
       </w:pPr>
-      <w:proofErr w:type="spellStart"/>
       <w:r>
         <w:rPr>
           <w:i/>
@@ -37829,7 +37563,6 @@
         </w:rPr>
         <w:t>String</w:t>
       </w:r>
-      <w:proofErr w:type="spellEnd"/>
       <w:r>
         <w:rPr>
           <w:i/>
@@ -37875,7 +37608,6 @@
           <w:color w:val="000000"/>
         </w:rPr>
       </w:pPr>
-      <w:proofErr w:type="spellStart"/>
       <w:r>
         <w:rPr>
           <w:i/>
@@ -37884,7 +37616,6 @@
         </w:rPr>
         <w:t>String</w:t>
       </w:r>
-      <w:proofErr w:type="spellEnd"/>
       <w:r>
         <w:rPr>
           <w:i/>
@@ -38064,21 +37795,7 @@
         <w:rPr>
           <w:color w:val="000000"/>
         </w:rPr>
-        <w:t>(</w:t>
-      </w:r>
-      <w:proofErr w:type="spellStart"/>
-      <w:r>
-        <w:rPr>
-          <w:color w:val="000000"/>
-        </w:rPr>
-        <w:t>string</w:t>
-      </w:r>
-      <w:proofErr w:type="spellEnd"/>
-      <w:r>
-        <w:rPr>
-          <w:color w:val="000000"/>
-        </w:rPr>
-        <w:t>)</w:t>
+        <w:t>(string)</w:t>
       </w:r>
     </w:p>
     <w:p>
@@ -38883,7 +38600,6 @@
         </w:rPr>
         <w:t>(</w:t>
       </w:r>
-      <w:proofErr w:type="spellStart"/>
       <w:proofErr w:type="gramEnd"/>
       <w:r>
         <w:rPr>
@@ -38895,7 +38611,6 @@
         </w:rPr>
         <w:t>String</w:t>
       </w:r>
-      <w:proofErr w:type="spellEnd"/>
       <w:r>
         <w:rPr>
           <w:rFonts w:ascii="Consolas" w:eastAsia="Times New Roman" w:hAnsi="Consolas" w:cs="Times New Roman"/>
@@ -44754,6 +44469,145 @@
         </w:rPr>
       </w:pPr>
     </w:p>
+    <w:p>
+      <w:pPr>
+        <w:rPr>
+          <w:b/>
+          <w:bCs/>
+          <w:color w:val="FF0000"/>
+        </w:rPr>
+      </w:pPr>
+      <w:r>
+        <w:rPr>
+          <w:b/>
+          <w:bCs/>
+          <w:color w:val="FF0000"/>
+        </w:rPr>
+        <w:t>Object e toString</w:t>
+      </w:r>
+    </w:p>
+    <w:p>
+      <w:pPr>
+        <w:rPr>
+          <w:b/>
+          <w:bCs/>
+          <w:color w:val="000000"/>
+        </w:rPr>
+      </w:pPr>
+      <w:r>
+        <w:rPr>
+          <w:b/>
+          <w:bCs/>
+          <w:color w:val="000000"/>
+        </w:rPr>
+        <w:t>Discussão</w:t>
+      </w:r>
+    </w:p>
+    <w:p>
+      <w:pPr>
+        <w:rPr>
+          <w:color w:val="000000"/>
+        </w:rPr>
+      </w:pPr>
+      <w:r>
+        <w:rPr>
+          <w:color w:val="000000"/>
+        </w:rPr>
+        <w:t>Toda classe em Java é uma subclasse da classe Object.</w:t>
+      </w:r>
+    </w:p>
+    <w:p>
+      <w:pPr>
+        <w:rPr>
+          <w:color w:val="000000"/>
+        </w:rPr>
+      </w:pPr>
+      <w:r>
+        <w:rPr>
+          <w:color w:val="000000"/>
+        </w:rPr>
+        <w:t>Object possui os seguintes métodos:</w:t>
+      </w:r>
+    </w:p>
+    <w:p>
+      <w:pPr>
+        <w:pStyle w:val="PargrafodaLista"/>
+        <w:numPr>
+          <w:ilvl w:val="0"/>
+          <w:numId w:val="41"/>
+        </w:numPr>
+        <w:rPr>
+          <w:color w:val="000000"/>
+        </w:rPr>
+      </w:pPr>
+      <w:r>
+        <w:rPr>
+          <w:color w:val="000000"/>
+        </w:rPr>
+        <w:t>getClass - retorna o tipo do objeto;</w:t>
+      </w:r>
+    </w:p>
+    <w:p>
+      <w:pPr>
+        <w:pStyle w:val="PargrafodaLista"/>
+        <w:numPr>
+          <w:ilvl w:val="0"/>
+          <w:numId w:val="41"/>
+        </w:numPr>
+        <w:rPr>
+          <w:color w:val="000000"/>
+        </w:rPr>
+      </w:pPr>
+      <w:r>
+        <w:rPr>
+          <w:color w:val="000000"/>
+        </w:rPr>
+        <w:t>equals - compara se o objeto é igual a outro;</w:t>
+      </w:r>
+    </w:p>
+    <w:p>
+      <w:pPr>
+        <w:pStyle w:val="PargrafodaLista"/>
+        <w:numPr>
+          <w:ilvl w:val="0"/>
+          <w:numId w:val="41"/>
+        </w:numPr>
+        <w:rPr>
+          <w:color w:val="000000"/>
+        </w:rPr>
+      </w:pPr>
+      <w:r>
+        <w:rPr>
+          <w:color w:val="000000"/>
+        </w:rPr>
+        <w:t>hashCode - retorna um código hash do objeto;</w:t>
+      </w:r>
+    </w:p>
+    <w:p>
+      <w:pPr>
+        <w:pStyle w:val="PargrafodaLista"/>
+        <w:numPr>
+          <w:ilvl w:val="0"/>
+          <w:numId w:val="41"/>
+        </w:numPr>
+        <w:rPr>
+          <w:color w:val="000000"/>
+        </w:rPr>
+      </w:pPr>
+      <w:r>
+        <w:rPr>
+          <w:color w:val="000000"/>
+        </w:rPr>
+        <w:t>toString - converte o objeto para string</w:t>
+      </w:r>
+    </w:p>
+    <w:p>
+      <w:pPr>
+        <w:rPr>
+          <w:color w:val="000000"/>
+        </w:rPr>
+      </w:pPr>
+    </w:p>
     <w:sectPr>
       <w:pgSz w:w="11906" w:h="16838"/>
       <w:pgMar w:top="1417" w:right="1701" w:bottom="1417" w:left="1701" w:header="0" w:footer="0" w:gutter="0"/>
@@ -44766,7 +44620,7 @@
 </file>
 
 <file path=word/numbering.xml><?xml version="1.0" encoding="utf-8"?>
-<w:numbering xmlns:wpc="http://schemas.microsoft.com/office/word/2010/wordprocessingCanvas" xmlns:cx="http://schemas.microsoft.com/office/drawing/2014/chartex" xmlns:cx1="http://schemas.microsoft.com/office/drawing/2015/9/8/chartex" xmlns:cx2="http://schemas.microsoft.com/office/drawing/2015/10/21/chartex" xmlns:cx3="http://schemas.microsoft.com/office/drawing/2016/5/9/chartex" xmlns:cx4="http://schemas.microsoft.com/office/drawing/2016/5/10/chartex" xmlns:cx5="http://schemas.microsoft.com/office/drawing/2016/5/11/chartex" xmlns:cx6="http://schemas.microsoft.com/office/drawing/2016/5/12/chartex" xmlns:cx7="http://schemas.microsoft.com/office/drawing/2016/5/13/chartex" xmlns:cx8="http://schemas.microsoft.com/office/drawing/2016/5/14/chartex" xmlns:mc="http://schemas.openxmlformats.org/markup-compatibility/2006" xmlns:aink="http://schemas.microsoft.com/office/drawing/2016/ink" xmlns:am3d="http://schemas.microsoft.com/office/drawing/2017/model3d" xmlns:o="urn:schemas-microsoft-com:office:office" xmlns:r="http://schemas.openxmlformats.org/officeDocument/2006/relationships" xmlns:m="http://schemas.openxmlformats.org/officeDocument/2006/math" xmlns:v="urn:schemas-microsoft-com:vml" xmlns:wp14="http://schemas.microsoft.com/office/word/2010/wordprocessingDrawing" xmlns:wp="http://schemas.openxmlformats.org/drawingml/2006/wordprocessingDrawing" xmlns:w10="urn:schemas-microsoft-com:office:word" xmlns:w="http://schemas.openxmlformats.org/wordprocessingml/2006/main" xmlns:w14="http://schemas.microsoft.com/office/word/2010/wordml" xmlns:w15="http://schemas.microsoft.com/office/word/2012/wordml" xmlns:w16cex="http://schemas.microsoft.com/office/word/2018/wordml/cex" xmlns:w16cid="http://schemas.microsoft.com/office/word/2016/wordml/cid" xmlns:w16="http://schemas.microsoft.com/office/word/2018/wordml" xmlns:w16sdtdh="http://schemas.microsoft.com/office/word/2020/wordml/sdtdatahash" xmlns:w16se="http://schemas.microsoft.com/office/word/2015/wordml/symex" xmlns:wpg="http://schemas.microsoft.com/office/word/2010/wordprocessingGroup" xmlns:wpi="http://schemas.microsoft.com/office/word/2010/wordprocessingInk" xmlns:wne="http://schemas.microsoft.com/office/word/2006/wordml" xmlns:wps="http://schemas.microsoft.com/office/word/2010/wordprocessingShape" mc:Ignorable="w14 w15 w16se w16cid w16 w16cex w16sdtdh wp14">
+<w:numbering xmlns:wpc="http://schemas.microsoft.com/office/word/2010/wordprocessingCanvas" xmlns:cx="http://schemas.microsoft.com/office/drawing/2014/chartex" xmlns:cx1="http://schemas.microsoft.com/office/drawing/2015/9/8/chartex" xmlns:cx2="http://schemas.microsoft.com/office/drawing/2015/10/21/chartex" xmlns:cx3="http://schemas.microsoft.com/office/drawing/2016/5/9/chartex" xmlns:cx4="http://schemas.microsoft.com/office/drawing/2016/5/10/chartex" xmlns:cx5="http://schemas.microsoft.com/office/drawing/2016/5/11/chartex" xmlns:cx6="http://schemas.microsoft.com/office/drawing/2016/5/12/chartex" xmlns:cx7="http://schemas.microsoft.com/office/drawing/2016/5/13/chartex" xmlns:cx8="http://schemas.microsoft.com/office/drawing/2016/5/14/chartex" xmlns:mc="http://schemas.openxmlformats.org/markup-compatibility/2006" xmlns:aink="http://schemas.microsoft.com/office/drawing/2016/ink" xmlns:am3d="http://schemas.microsoft.com/office/drawing/2017/model3d" xmlns:o="urn:schemas-microsoft-com:office:office" xmlns:oel="http://schemas.microsoft.com/office/2019/extlst" xmlns:r="http://schemas.openxmlformats.org/officeDocument/2006/relationships" xmlns:m="http://schemas.openxmlformats.org/officeDocument/2006/math" xmlns:v="urn:schemas-microsoft-com:vml" xmlns:wp14="http://schemas.microsoft.com/office/word/2010/wordprocessingDrawing" xmlns:wp="http://schemas.openxmlformats.org/drawingml/2006/wordprocessingDrawing" xmlns:w10="urn:schemas-microsoft-com:office:word" xmlns:w="http://schemas.openxmlformats.org/wordprocessingml/2006/main" xmlns:w14="http://schemas.microsoft.com/office/word/2010/wordml" xmlns:w15="http://schemas.microsoft.com/office/word/2012/wordml" xmlns:w16cex="http://schemas.microsoft.com/office/word/2018/wordml/cex" xmlns:w16cid="http://schemas.microsoft.com/office/word/2016/wordml/cid" xmlns:w16="http://schemas.microsoft.com/office/word/2018/wordml" xmlns:w16du="http://schemas.microsoft.com/office/word/2023/wordml/word16du" xmlns:w16sdtdh="http://schemas.microsoft.com/office/word/2020/wordml/sdtdatahash" xmlns:w16se="http://schemas.microsoft.com/office/word/2015/wordml/symex" xmlns:wpg="http://schemas.microsoft.com/office/word/2010/wordprocessingGroup" xmlns:wpi="http://schemas.microsoft.com/office/word/2010/wordprocessingInk" xmlns:wne="http://schemas.microsoft.com/office/word/2006/wordml" xmlns:wps="http://schemas.microsoft.com/office/word/2010/wordprocessingShape" mc:Ignorable="w14 w15 w16se w16cid w16 w16cex w16sdtdh w16du wp14">
   <w:abstractNum w:abstractNumId="0" w15:restartNumberingAfterBreak="0">
     <w:nsid w:val="02A92F72"/>
     <w:multiLevelType w:val="multilevel"/>
@@ -48602,6 +48456,119 @@
     </w:lvl>
   </w:abstractNum>
   <w:abstractNum w:abstractNumId="30" w15:restartNumberingAfterBreak="0">
+    <w:nsid w:val="59BE1162"/>
+    <w:multiLevelType w:val="hybridMultilevel"/>
+    <w:tmpl w:val="3190CD3C"/>
+    <w:lvl w:ilvl="0" w:tplc="04160001">
+      <w:start w:val="1"/>
+      <w:numFmt w:val="bullet"/>
+      <w:lvlText w:val=""/>
+      <w:lvlJc w:val="left"/>
+      <w:pPr>
+        <w:ind w:left="720" w:hanging="360"/>
+      </w:pPr>
+      <w:rPr>
+        <w:rFonts w:ascii="Symbol" w:hAnsi="Symbol" w:hint="default"/>
+      </w:rPr>
+    </w:lvl>
+    <w:lvl w:ilvl="1" w:tplc="04160003" w:tentative="1">
+      <w:start w:val="1"/>
+      <w:numFmt w:val="bullet"/>
+      <w:lvlText w:val="o"/>
+      <w:lvlJc w:val="left"/>
+      <w:pPr>
+        <w:ind w:left="1440" w:hanging="360"/>
+      </w:pPr>
+      <w:rPr>
+        <w:rFonts w:ascii="Courier New" w:hAnsi="Courier New" w:cs="Courier New" w:hint="default"/>
+      </w:rPr>
+    </w:lvl>
+    <w:lvl w:ilvl="2" w:tplc="04160005" w:tentative="1">
+      <w:start w:val="1"/>
+      <w:numFmt w:val="bullet"/>
+      <w:lvlText w:val=""/>
+      <w:lvlJc w:val="left"/>
+      <w:pPr>
+        <w:ind w:left="2160" w:hanging="360"/>
+      </w:pPr>
+      <w:rPr>
+        <w:rFonts w:ascii="Wingdings" w:hAnsi="Wingdings" w:hint="default"/>
+      </w:rPr>
+    </w:lvl>
+    <w:lvl w:ilvl="3" w:tplc="04160001" w:tentative="1">
+      <w:start w:val="1"/>
+      <w:numFmt w:val="bullet"/>
+      <w:lvlText w:val=""/>
+      <w:lvlJc w:val="left"/>
+      <w:pPr>
+        <w:ind w:left="2880" w:hanging="360"/>
+      </w:pPr>
+      <w:rPr>
+        <w:rFonts w:ascii="Symbol" w:hAnsi="Symbol" w:hint="default"/>
+      </w:rPr>
+    </w:lvl>
+    <w:lvl w:ilvl="4" w:tplc="04160003" w:tentative="1">
+      <w:start w:val="1"/>
+      <w:numFmt w:val="bullet"/>
+      <w:lvlText w:val="o"/>
+      <w:lvlJc w:val="left"/>
+      <w:pPr>
+        <w:ind w:left="3600" w:hanging="360"/>
+      </w:pPr>
+      <w:rPr>
+        <w:rFonts w:ascii="Courier New" w:hAnsi="Courier New" w:cs="Courier New" w:hint="default"/>
+      </w:rPr>
+    </w:lvl>
+    <w:lvl w:ilvl="5" w:tplc="04160005" w:tentative="1">
+      <w:start w:val="1"/>
+      <w:numFmt w:val="bullet"/>
+      <w:lvlText w:val=""/>
+      <w:lvlJc w:val="left"/>
+      <w:pPr>
+        <w:ind w:left="4320" w:hanging="360"/>
+      </w:pPr>
+      <w:rPr>
+        <w:rFonts w:ascii="Wingdings" w:hAnsi="Wingdings" w:hint="default"/>
+      </w:rPr>
+    </w:lvl>
+    <w:lvl w:ilvl="6" w:tplc="04160001" w:tentative="1">
+      <w:start w:val="1"/>
+      <w:numFmt w:val="bullet"/>
+      <w:lvlText w:val=""/>
+      <w:lvlJc w:val="left"/>
+      <w:pPr>
+        <w:ind w:left="5040" w:hanging="360"/>
+      </w:pPr>
+      <w:rPr>
+        <w:rFonts w:ascii="Symbol" w:hAnsi="Symbol" w:hint="default"/>
+      </w:rPr>
+    </w:lvl>
+    <w:lvl w:ilvl="7" w:tplc="04160003" w:tentative="1">
+      <w:start w:val="1"/>
+      <w:numFmt w:val="bullet"/>
+      <w:lvlText w:val="o"/>
+      <w:lvlJc w:val="left"/>
+      <w:pPr>
+        <w:ind w:left="5760" w:hanging="360"/>
+      </w:pPr>
+      <w:rPr>
+        <w:rFonts w:ascii="Courier New" w:hAnsi="Courier New" w:cs="Courier New" w:hint="default"/>
+      </w:rPr>
+    </w:lvl>
+    <w:lvl w:ilvl="8" w:tplc="04160005" w:tentative="1">
+      <w:start w:val="1"/>
+      <w:numFmt w:val="bullet"/>
+      <w:lvlText w:val=""/>
+      <w:lvlJc w:val="left"/>
+      <w:pPr>
+        <w:ind w:left="6480" w:hanging="360"/>
+      </w:pPr>
+      <w:rPr>
+        <w:rFonts w:ascii="Wingdings" w:hAnsi="Wingdings" w:hint="default"/>
+      </w:rPr>
+    </w:lvl>
+  </w:abstractNum>
+  <w:abstractNum w:abstractNumId="31" w15:restartNumberingAfterBreak="0">
     <w:nsid w:val="5C2829AC"/>
     <w:multiLevelType w:val="multilevel"/>
     <w:tmpl w:val="C978AC52"/>
@@ -48741,7 +48708,7 @@
       </w:rPr>
     </w:lvl>
   </w:abstractNum>
-  <w:abstractNum w:abstractNumId="31" w15:restartNumberingAfterBreak="0">
+  <w:abstractNum w:abstractNumId="32" w15:restartNumberingAfterBreak="0">
     <w:nsid w:val="5D3F76F6"/>
     <w:multiLevelType w:val="multilevel"/>
     <w:tmpl w:val="06A68B3A"/>
@@ -48881,7 +48848,7 @@
       </w:rPr>
     </w:lvl>
   </w:abstractNum>
-  <w:abstractNum w:abstractNumId="32" w15:restartNumberingAfterBreak="0">
+  <w:abstractNum w:abstractNumId="33" w15:restartNumberingAfterBreak="0">
     <w:nsid w:val="5F311FD8"/>
     <w:multiLevelType w:val="multilevel"/>
     <w:tmpl w:val="C4C0A970"/>
@@ -49021,7 +48988,7 @@
       </w:rPr>
     </w:lvl>
   </w:abstractNum>
-  <w:abstractNum w:abstractNumId="33" w15:restartNumberingAfterBreak="0">
+  <w:abstractNum w:abstractNumId="34" w15:restartNumberingAfterBreak="0">
     <w:nsid w:val="651A503F"/>
     <w:multiLevelType w:val="multilevel"/>
     <w:tmpl w:val="805A850E"/>
@@ -49161,7 +49128,7 @@
       </w:rPr>
     </w:lvl>
   </w:abstractNum>
-  <w:abstractNum w:abstractNumId="34" w15:restartNumberingAfterBreak="0">
+  <w:abstractNum w:abstractNumId="35" w15:restartNumberingAfterBreak="0">
     <w:nsid w:val="66F644FE"/>
     <w:multiLevelType w:val="multilevel"/>
     <w:tmpl w:val="FB9AE444"/>
@@ -49301,7 +49268,7 @@
       </w:rPr>
     </w:lvl>
   </w:abstractNum>
-  <w:abstractNum w:abstractNumId="35" w15:restartNumberingAfterBreak="0">
+  <w:abstractNum w:abstractNumId="36" w15:restartNumberingAfterBreak="0">
     <w:nsid w:val="6BB37BF3"/>
     <w:multiLevelType w:val="multilevel"/>
     <w:tmpl w:val="C6A896A2"/>
@@ -49441,7 +49408,7 @@
       </w:rPr>
     </w:lvl>
   </w:abstractNum>
-  <w:abstractNum w:abstractNumId="36" w15:restartNumberingAfterBreak="0">
+  <w:abstractNum w:abstractNumId="37" w15:restartNumberingAfterBreak="0">
     <w:nsid w:val="72CC40AA"/>
     <w:multiLevelType w:val="hybridMultilevel"/>
     <w:tmpl w:val="C0400956"/>
@@ -49530,7 +49497,7 @@
       </w:pPr>
     </w:lvl>
   </w:abstractNum>
-  <w:abstractNum w:abstractNumId="37" w15:restartNumberingAfterBreak="0">
+  <w:abstractNum w:abstractNumId="38" w15:restartNumberingAfterBreak="0">
     <w:nsid w:val="74AD725E"/>
     <w:multiLevelType w:val="multilevel"/>
     <w:tmpl w:val="A92EB592"/>
@@ -49670,7 +49637,7 @@
       </w:rPr>
     </w:lvl>
   </w:abstractNum>
-  <w:abstractNum w:abstractNumId="38" w15:restartNumberingAfterBreak="0">
+  <w:abstractNum w:abstractNumId="39" w15:restartNumberingAfterBreak="0">
     <w:nsid w:val="77246B8E"/>
     <w:multiLevelType w:val="multilevel"/>
     <w:tmpl w:val="0712B58A"/>
@@ -49810,7 +49777,7 @@
       </w:rPr>
     </w:lvl>
   </w:abstractNum>
-  <w:abstractNum w:abstractNumId="39" w15:restartNumberingAfterBreak="0">
+  <w:abstractNum w:abstractNumId="40" w15:restartNumberingAfterBreak="0">
     <w:nsid w:val="7C692E74"/>
     <w:multiLevelType w:val="multilevel"/>
     <w:tmpl w:val="8738D35E"/>
@@ -49950,131 +49917,134 @@
       </w:rPr>
     </w:lvl>
   </w:abstractNum>
-  <w:num w:numId="1">
+  <w:num w:numId="1" w16cid:durableId="126898244">
     <w:abstractNumId w:val="22"/>
   </w:num>
-  <w:num w:numId="2">
+  <w:num w:numId="2" w16cid:durableId="635570574">
     <w:abstractNumId w:val="21"/>
   </w:num>
-  <w:num w:numId="3">
+  <w:num w:numId="3" w16cid:durableId="1099788475">
+    <w:abstractNumId w:val="34"/>
+  </w:num>
+  <w:num w:numId="4" w16cid:durableId="2076734164">
+    <w:abstractNumId w:val="38"/>
+  </w:num>
+  <w:num w:numId="5" w16cid:durableId="1259870458">
+    <w:abstractNumId w:val="11"/>
+  </w:num>
+  <w:num w:numId="6" w16cid:durableId="160659668">
+    <w:abstractNumId w:val="18"/>
+  </w:num>
+  <w:num w:numId="7" w16cid:durableId="2033609997">
+    <w:abstractNumId w:val="12"/>
+  </w:num>
+  <w:num w:numId="8" w16cid:durableId="730614123">
+    <w:abstractNumId w:val="2"/>
+  </w:num>
+  <w:num w:numId="9" w16cid:durableId="223150817">
+    <w:abstractNumId w:val="28"/>
+  </w:num>
+  <w:num w:numId="10" w16cid:durableId="1221289115">
+    <w:abstractNumId w:val="9"/>
+  </w:num>
+  <w:num w:numId="11" w16cid:durableId="1854807121">
+    <w:abstractNumId w:val="24"/>
+  </w:num>
+  <w:num w:numId="12" w16cid:durableId="690453863">
+    <w:abstractNumId w:val="6"/>
+  </w:num>
+  <w:num w:numId="13" w16cid:durableId="1212303701">
+    <w:abstractNumId w:val="39"/>
+  </w:num>
+  <w:num w:numId="14" w16cid:durableId="1710179533">
+    <w:abstractNumId w:val="40"/>
+  </w:num>
+  <w:num w:numId="15" w16cid:durableId="1917392873">
+    <w:abstractNumId w:val="14"/>
+  </w:num>
+  <w:num w:numId="16" w16cid:durableId="1194343767">
     <w:abstractNumId w:val="33"/>
   </w:num>
-  <w:num w:numId="4">
+  <w:num w:numId="17" w16cid:durableId="438843802">
+    <w:abstractNumId w:val="36"/>
+  </w:num>
+  <w:num w:numId="18" w16cid:durableId="312105168">
+    <w:abstractNumId w:val="15"/>
+  </w:num>
+  <w:num w:numId="19" w16cid:durableId="1168054498">
+    <w:abstractNumId w:val="0"/>
+  </w:num>
+  <w:num w:numId="20" w16cid:durableId="1512989598">
+    <w:abstractNumId w:val="13"/>
+  </w:num>
+  <w:num w:numId="21" w16cid:durableId="1375159129">
+    <w:abstractNumId w:val="25"/>
+  </w:num>
+  <w:num w:numId="22" w16cid:durableId="2004967731">
+    <w:abstractNumId w:val="10"/>
+  </w:num>
+  <w:num w:numId="23" w16cid:durableId="582641926">
+    <w:abstractNumId w:val="31"/>
+  </w:num>
+  <w:num w:numId="24" w16cid:durableId="720061195">
+    <w:abstractNumId w:val="20"/>
+  </w:num>
+  <w:num w:numId="25" w16cid:durableId="699819717">
+    <w:abstractNumId w:val="32"/>
+  </w:num>
+  <w:num w:numId="26" w16cid:durableId="72287900">
+    <w:abstractNumId w:val="35"/>
+  </w:num>
+  <w:num w:numId="27" w16cid:durableId="366805786">
+    <w:abstractNumId w:val="23"/>
+  </w:num>
+  <w:num w:numId="28" w16cid:durableId="1904637440">
+    <w:abstractNumId w:val="29"/>
+  </w:num>
+  <w:num w:numId="29" w16cid:durableId="1018774122">
+    <w:abstractNumId w:val="16"/>
+  </w:num>
+  <w:num w:numId="30" w16cid:durableId="1115369467">
     <w:abstractNumId w:val="37"/>
   </w:num>
-  <w:num w:numId="5">
-    <w:abstractNumId w:val="11"/>
-  </w:num>
-  <w:num w:numId="6">
-    <w:abstractNumId w:val="18"/>
-  </w:num>
-  <w:num w:numId="7">
-    <w:abstractNumId w:val="12"/>
-  </w:num>
-  <w:num w:numId="8">
-    <w:abstractNumId w:val="2"/>
-  </w:num>
-  <w:num w:numId="9">
-    <w:abstractNumId w:val="28"/>
-  </w:num>
-  <w:num w:numId="10">
-    <w:abstractNumId w:val="9"/>
-  </w:num>
-  <w:num w:numId="11">
-    <w:abstractNumId w:val="24"/>
-  </w:num>
-  <w:num w:numId="12">
-    <w:abstractNumId w:val="6"/>
-  </w:num>
-  <w:num w:numId="13">
-    <w:abstractNumId w:val="38"/>
-  </w:num>
-  <w:num w:numId="14">
-    <w:abstractNumId w:val="39"/>
-  </w:num>
-  <w:num w:numId="15">
-    <w:abstractNumId w:val="14"/>
-  </w:num>
-  <w:num w:numId="16">
-    <w:abstractNumId w:val="32"/>
-  </w:num>
-  <w:num w:numId="17">
-    <w:abstractNumId w:val="35"/>
-  </w:num>
-  <w:num w:numId="18">
-    <w:abstractNumId w:val="15"/>
-  </w:num>
-  <w:num w:numId="19">
-    <w:abstractNumId w:val="0"/>
-  </w:num>
-  <w:num w:numId="20">
-    <w:abstractNumId w:val="13"/>
-  </w:num>
-  <w:num w:numId="21">
-    <w:abstractNumId w:val="25"/>
-  </w:num>
-  <w:num w:numId="22">
-    <w:abstractNumId w:val="10"/>
-  </w:num>
-  <w:num w:numId="23">
-    <w:abstractNumId w:val="30"/>
-  </w:num>
-  <w:num w:numId="24">
-    <w:abstractNumId w:val="20"/>
-  </w:num>
-  <w:num w:numId="25">
-    <w:abstractNumId w:val="31"/>
-  </w:num>
-  <w:num w:numId="26">
-    <w:abstractNumId w:val="34"/>
-  </w:num>
-  <w:num w:numId="27">
-    <w:abstractNumId w:val="23"/>
-  </w:num>
-  <w:num w:numId="28">
-    <w:abstractNumId w:val="29"/>
-  </w:num>
-  <w:num w:numId="29">
-    <w:abstractNumId w:val="16"/>
-  </w:num>
-  <w:num w:numId="30">
-    <w:abstractNumId w:val="36"/>
-  </w:num>
-  <w:num w:numId="31">
+  <w:num w:numId="31" w16cid:durableId="1227834901">
     <w:abstractNumId w:val="19"/>
   </w:num>
-  <w:num w:numId="32">
+  <w:num w:numId="32" w16cid:durableId="449010389">
     <w:abstractNumId w:val="1"/>
   </w:num>
-  <w:num w:numId="33">
+  <w:num w:numId="33" w16cid:durableId="442044284">
     <w:abstractNumId w:val="3"/>
   </w:num>
-  <w:num w:numId="34">
+  <w:num w:numId="34" w16cid:durableId="1986737939">
     <w:abstractNumId w:val="27"/>
   </w:num>
-  <w:num w:numId="35">
+  <w:num w:numId="35" w16cid:durableId="1535997702">
     <w:abstractNumId w:val="5"/>
   </w:num>
-  <w:num w:numId="36">
+  <w:num w:numId="36" w16cid:durableId="1668513591">
     <w:abstractNumId w:val="26"/>
   </w:num>
-  <w:num w:numId="37">
+  <w:num w:numId="37" w16cid:durableId="1646279085">
     <w:abstractNumId w:val="17"/>
   </w:num>
-  <w:num w:numId="38">
+  <w:num w:numId="38" w16cid:durableId="1725569009">
     <w:abstractNumId w:val="4"/>
   </w:num>
-  <w:num w:numId="39">
+  <w:num w:numId="39" w16cid:durableId="190263203">
     <w:abstractNumId w:val="8"/>
   </w:num>
-  <w:num w:numId="40">
+  <w:num w:numId="40" w16cid:durableId="935796423">
     <w:abstractNumId w:val="7"/>
+  </w:num>
+  <w:num w:numId="41" w16cid:durableId="417018101">
+    <w:abstractNumId w:val="30"/>
   </w:num>
 </w:numbering>
 </file>
 
 <file path=word/styles.xml><?xml version="1.0" encoding="utf-8"?>
-<w:styles xmlns:mc="http://schemas.openxmlformats.org/markup-compatibility/2006" xmlns:r="http://schemas.openxmlformats.org/officeDocument/2006/relationships" xmlns:w="http://schemas.openxmlformats.org/wordprocessingml/2006/main" xmlns:w14="http://schemas.microsoft.com/office/word/2010/wordml" xmlns:w15="http://schemas.microsoft.com/office/word/2012/wordml" xmlns:w16cex="http://schemas.microsoft.com/office/word/2018/wordml/cex" xmlns:w16cid="http://schemas.microsoft.com/office/word/2016/wordml/cid" xmlns:w16="http://schemas.microsoft.com/office/word/2018/wordml" xmlns:w16sdtdh="http://schemas.microsoft.com/office/word/2020/wordml/sdtdatahash" xmlns:w16se="http://schemas.microsoft.com/office/word/2015/wordml/symex" mc:Ignorable="w14 w15 w16se w16cid w16 w16cex w16sdtdh">
+<w:styles xmlns:mc="http://schemas.openxmlformats.org/markup-compatibility/2006" xmlns:r="http://schemas.openxmlformats.org/officeDocument/2006/relationships" xmlns:w="http://schemas.openxmlformats.org/wordprocessingml/2006/main" xmlns:w14="http://schemas.microsoft.com/office/word/2010/wordml" xmlns:w15="http://schemas.microsoft.com/office/word/2012/wordml" xmlns:w16cex="http://schemas.microsoft.com/office/word/2018/wordml/cex" xmlns:w16cid="http://schemas.microsoft.com/office/word/2016/wordml/cid" xmlns:w16="http://schemas.microsoft.com/office/word/2018/wordml" xmlns:w16du="http://schemas.microsoft.com/office/word/2023/wordml/word16du" xmlns:w16sdtdh="http://schemas.microsoft.com/office/word/2020/wordml/sdtdatahash" xmlns:w16se="http://schemas.microsoft.com/office/word/2015/wordml/symex" mc:Ignorable="w14 w15 w16se w16cid w16 w16cex w16sdtdh w16du">
   <w:docDefaults>
     <w:rPrDefault>
       <w:rPr>

</xml_diff>

<commit_message>
Membros estáticos, exemplo versão 1 e versão 2
</commit_message>
<xml_diff>
--- a/Revisando Setembro 2024/Java - Anotações.docx
+++ b/Revisando Setembro 2024/Java - Anotações.docx
@@ -45416,6 +45416,478 @@
         </w:rPr>
       </w:pPr>
     </w:p>
+    <w:p>
+      <w:pPr>
+        <w:rPr>
+          <w:color w:val="000000"/>
+        </w:rPr>
+      </w:pPr>
+    </w:p>
+    <w:p>
+      <w:pPr>
+        <w:rPr>
+          <w:color w:val="000000"/>
+        </w:rPr>
+      </w:pPr>
+    </w:p>
+    <w:p>
+      <w:pPr>
+        <w:rPr>
+          <w:b/>
+          <w:bCs/>
+          <w:color w:val="FF0000"/>
+        </w:rPr>
+      </w:pPr>
+      <w:r>
+        <w:rPr>
+          <w:b/>
+          <w:bCs/>
+          <w:color w:val="FF0000"/>
+        </w:rPr>
+        <w:lastRenderedPageBreak/>
+        <w:t>Membros estáticos</w:t>
+      </w:r>
+    </w:p>
+    <w:p>
+      <w:pPr>
+        <w:jc w:val="center"/>
+        <w:rPr>
+          <w:color w:val="000000"/>
+        </w:rPr>
+      </w:pPr>
+      <w:r>
+        <w:rPr>
+          <w:noProof/>
+        </w:rPr>
+        <w:drawing>
+          <wp:inline distT="0" distB="0" distL="0" distR="0" wp14:anchorId="18D90410" wp14:editId="4D8D5959">
+            <wp:extent cx="4561856" cy="1171575"/>
+            <wp:effectExtent l="0" t="0" r="0" b="0"/>
+            <wp:docPr id="29" name="Imagem 29"/>
+            <wp:cNvGraphicFramePr>
+              <a:graphicFrameLocks xmlns:a="http://schemas.openxmlformats.org/drawingml/2006/main" noChangeAspect="1"/>
+            </wp:cNvGraphicFramePr>
+            <a:graphic xmlns:a="http://schemas.openxmlformats.org/drawingml/2006/main">
+              <a:graphicData uri="http://schemas.openxmlformats.org/drawingml/2006/picture">
+                <pic:pic xmlns:pic="http://schemas.openxmlformats.org/drawingml/2006/picture">
+                  <pic:nvPicPr>
+                    <pic:cNvPr id="1" name=""/>
+                    <pic:cNvPicPr/>
+                  </pic:nvPicPr>
+                  <pic:blipFill>
+                    <a:blip r:embed="rId37"/>
+                    <a:stretch>
+                      <a:fillRect/>
+                    </a:stretch>
+                  </pic:blipFill>
+                  <pic:spPr>
+                    <a:xfrm>
+                      <a:off x="0" y="0"/>
+                      <a:ext cx="4639064" cy="1191404"/>
+                    </a:xfrm>
+                    <a:prstGeom prst="rect">
+                      <a:avLst/>
+                    </a:prstGeom>
+                  </pic:spPr>
+                </pic:pic>
+              </a:graphicData>
+            </a:graphic>
+          </wp:inline>
+        </w:drawing>
+      </w:r>
+    </w:p>
+    <w:p>
+      <w:pPr>
+        <w:jc w:val="center"/>
+        <w:rPr>
+          <w:color w:val="000000"/>
+        </w:rPr>
+      </w:pPr>
+    </w:p>
+    <w:p>
+      <w:pPr>
+        <w:rPr>
+          <w:color w:val="000000"/>
+        </w:rPr>
+      </w:pPr>
+      <w:r>
+        <w:rPr>
+          <w:color w:val="000000"/>
+        </w:rPr>
+        <w:t>Também chamados membros de classe</w:t>
+      </w:r>
+    </w:p>
+    <w:p>
+      <w:pPr>
+        <w:rPr>
+          <w:color w:val="000000"/>
+        </w:rPr>
+      </w:pPr>
+      <w:r>
+        <w:rPr>
+          <w:color w:val="000000"/>
+        </w:rPr>
+        <w:t>Em oposição a membros e instância</w:t>
+      </w:r>
+    </w:p>
+    <w:p>
+      <w:pPr>
+        <w:rPr>
+          <w:color w:val="000000"/>
+        </w:rPr>
+      </w:pPr>
+    </w:p>
+    <w:p>
+      <w:pPr>
+        <w:rPr>
+          <w:color w:val="000000"/>
+        </w:rPr>
+      </w:pPr>
+      <w:r>
+        <w:rPr>
+          <w:color w:val="000000"/>
+        </w:rPr>
+        <w:t>São membros que fazem sentido independentemente de objetos. Não precisam de objeto para serem chamados. São chamados a partir do próprio nome da classe.</w:t>
+      </w:r>
+    </w:p>
+    <w:p>
+      <w:pPr>
+        <w:rPr>
+          <w:color w:val="000000"/>
+        </w:rPr>
+      </w:pPr>
+    </w:p>
+    <w:p>
+      <w:pPr>
+        <w:rPr>
+          <w:color w:val="000000"/>
+        </w:rPr>
+      </w:pPr>
+      <w:r>
+        <w:rPr>
+          <w:color w:val="000000"/>
+        </w:rPr>
+        <w:t>Aplicações comuns:</w:t>
+      </w:r>
+    </w:p>
+    <w:p>
+      <w:pPr>
+        <w:rPr>
+          <w:color w:val="000000"/>
+        </w:rPr>
+      </w:pPr>
+      <w:r>
+        <w:rPr>
+          <w:color w:val="000000"/>
+        </w:rPr>
+        <w:t>Classes utilitárias</w:t>
+      </w:r>
+    </w:p>
+    <w:p>
+      <w:pPr>
+        <w:rPr>
+          <w:color w:val="000000"/>
+        </w:rPr>
+      </w:pPr>
+      <w:r>
+        <w:rPr>
+          <w:color w:val="000000"/>
+        </w:rPr>
+        <w:t>Declaração de constantes</w:t>
+      </w:r>
+    </w:p>
+    <w:p>
+      <w:pPr>
+        <w:rPr>
+          <w:color w:val="000000"/>
+        </w:rPr>
+      </w:pPr>
+    </w:p>
+    <w:p>
+      <w:pPr>
+        <w:rPr>
+          <w:color w:val="000000"/>
+        </w:rPr>
+      </w:pPr>
+      <w:r>
+        <w:rPr>
+          <w:color w:val="000000"/>
+        </w:rPr>
+        <w:t>Uma classe que possui somente membros estáticos, pode ser uma classe estática também. Esta classe não poderá ser instanciada.</w:t>
+      </w:r>
+    </w:p>
+    <w:p>
+      <w:pPr>
+        <w:rPr>
+          <w:color w:val="000000"/>
+        </w:rPr>
+      </w:pPr>
+    </w:p>
+    <w:p>
+      <w:pPr>
+        <w:rPr>
+          <w:color w:val="000000"/>
+        </w:rPr>
+      </w:pPr>
+      <w:r>
+        <w:rPr>
+          <w:color w:val="000000"/>
+        </w:rPr>
+        <w:t>Problema exemplo</w:t>
+      </w:r>
+    </w:p>
+    <w:p>
+      <w:pPr>
+        <w:rPr>
+          <w:color w:val="000000"/>
+        </w:rPr>
+      </w:pPr>
+      <w:r>
+        <w:rPr>
+          <w:color w:val="000000"/>
+        </w:rPr>
+        <w:t>Fazer um programa para ler um valor numérico qualquer, e daí mostrar quanto seria o valor de uma circunferência e do volume de uma esfera para um raio daquele valor. Informar também o valor de PI com duas casas decimais.</w:t>
+      </w:r>
+    </w:p>
+    <w:p>
+      <w:pPr>
+        <w:rPr>
+          <w:color w:val="000000"/>
+        </w:rPr>
+      </w:pPr>
+      <w:r>
+        <w:rPr>
+          <w:color w:val="000000"/>
+        </w:rPr>
+        <w:t>Exemplo:</w:t>
+      </w:r>
+    </w:p>
+    <w:p>
+      <w:pPr>
+        <w:rPr>
+          <w:color w:val="000000"/>
+        </w:rPr>
+      </w:pPr>
+      <w:proofErr w:type="spellStart"/>
+      <w:r>
+        <w:rPr>
+          <w:color w:val="000000"/>
+        </w:rPr>
+        <w:t>Enter</w:t>
+      </w:r>
+      <w:proofErr w:type="spellEnd"/>
+      <w:r>
+        <w:rPr>
+          <w:color w:val="000000"/>
+        </w:rPr>
+        <w:t xml:space="preserve"> </w:t>
+      </w:r>
+      <w:proofErr w:type="spellStart"/>
+      <w:r>
+        <w:rPr>
+          <w:color w:val="000000"/>
+        </w:rPr>
+        <w:t>radius</w:t>
+      </w:r>
+      <w:proofErr w:type="spellEnd"/>
+      <w:r>
+        <w:rPr>
+          <w:color w:val="000000"/>
+        </w:rPr>
+        <w:t>: 3.0</w:t>
+      </w:r>
+    </w:p>
+    <w:p>
+      <w:pPr>
+        <w:rPr>
+          <w:color w:val="000000"/>
+        </w:rPr>
+      </w:pPr>
+      <w:proofErr w:type="spellStart"/>
+      <w:r>
+        <w:rPr>
+          <w:color w:val="000000"/>
+        </w:rPr>
+        <w:t>Circumference</w:t>
+      </w:r>
+      <w:proofErr w:type="spellEnd"/>
+      <w:r>
+        <w:rPr>
+          <w:color w:val="000000"/>
+        </w:rPr>
+        <w:t>: 18.84</w:t>
+      </w:r>
+    </w:p>
+    <w:p>
+      <w:pPr>
+        <w:rPr>
+          <w:color w:val="000000"/>
+        </w:rPr>
+      </w:pPr>
+      <w:r>
+        <w:rPr>
+          <w:color w:val="000000"/>
+        </w:rPr>
+        <w:t>Volume:113.04</w:t>
+      </w:r>
+    </w:p>
+    <w:p>
+      <w:pPr>
+        <w:rPr>
+          <w:color w:val="000000"/>
+        </w:rPr>
+      </w:pPr>
+      <w:r>
+        <w:rPr>
+          <w:color w:val="000000"/>
+        </w:rPr>
+        <w:t xml:space="preserve">PI </w:t>
+      </w:r>
+      <w:proofErr w:type="spellStart"/>
+      <w:r>
+        <w:rPr>
+          <w:color w:val="000000"/>
+        </w:rPr>
+        <w:t>value</w:t>
+      </w:r>
+      <w:proofErr w:type="spellEnd"/>
+      <w:r>
+        <w:rPr>
+          <w:color w:val="000000"/>
+        </w:rPr>
+        <w:t>: 3.14</w:t>
+      </w:r>
+    </w:p>
+    <w:p>
+      <w:pPr>
+        <w:rPr>
+          <w:color w:val="000000"/>
+        </w:rPr>
+      </w:pPr>
+      <w:r>
+        <w:rPr>
+          <w:color w:val="000000"/>
+        </w:rPr>
+        <w:t>Checklist</w:t>
+      </w:r>
+    </w:p>
+    <w:p>
+      <w:pPr>
+        <w:rPr>
+          <w:color w:val="000000"/>
+        </w:rPr>
+      </w:pPr>
+      <w:r>
+        <w:rPr>
+          <w:b/>
+          <w:bCs/>
+          <w:color w:val="000000"/>
+        </w:rPr>
+        <w:t>Versão 1</w:t>
+      </w:r>
+      <w:r>
+        <w:rPr>
+          <w:color w:val="000000"/>
+        </w:rPr>
+        <w:t>: métodos na própria classe do programa</w:t>
+      </w:r>
+    </w:p>
+    <w:p>
+      <w:pPr>
+        <w:pStyle w:val="PargrafodaLista"/>
+        <w:numPr>
+          <w:ilvl w:val="0"/>
+          <w:numId w:val="42"/>
+        </w:numPr>
+        <w:rPr>
+          <w:color w:val="000000"/>
+        </w:rPr>
+      </w:pPr>
+      <w:r>
+        <w:rPr>
+          <w:color w:val="000000"/>
+        </w:rPr>
+        <w:t>Nota: dentro de um método estático você não pode chamar membros de instância da mesma classe.</w:t>
+      </w:r>
+    </w:p>
+    <w:p>
+      <w:pPr>
+        <w:rPr>
+          <w:color w:val="000000"/>
+        </w:rPr>
+      </w:pPr>
+      <w:r>
+        <w:rPr>
+          <w:b/>
+          <w:bCs/>
+          <w:color w:val="000000"/>
+        </w:rPr>
+        <w:lastRenderedPageBreak/>
+        <w:t>Versão 2</w:t>
+      </w:r>
+      <w:r>
+        <w:rPr>
+          <w:color w:val="000000"/>
+        </w:rPr>
+        <w:t xml:space="preserve">: classe </w:t>
+      </w:r>
+      <w:proofErr w:type="spellStart"/>
+      <w:r>
+        <w:rPr>
+          <w:color w:val="000000"/>
+        </w:rPr>
+        <w:t>Calculator</w:t>
+      </w:r>
+      <w:proofErr w:type="spellEnd"/>
+      <w:r>
+        <w:rPr>
+          <w:color w:val="000000"/>
+        </w:rPr>
+        <w:t xml:space="preserve"> com membros de instância</w:t>
+      </w:r>
+    </w:p>
+    <w:p>
+      <w:pPr>
+        <w:rPr>
+          <w:color w:val="000000"/>
+        </w:rPr>
+      </w:pPr>
+      <w:r>
+        <w:rPr>
+          <w:b/>
+          <w:bCs/>
+          <w:color w:val="000000"/>
+        </w:rPr>
+        <w:t>Versão 3</w:t>
+      </w:r>
+      <w:r>
+        <w:rPr>
+          <w:color w:val="000000"/>
+        </w:rPr>
+        <w:t xml:space="preserve">: classe </w:t>
+      </w:r>
+      <w:proofErr w:type="spellStart"/>
+      <w:r>
+        <w:rPr>
+          <w:color w:val="000000"/>
+        </w:rPr>
+        <w:t>Calculator</w:t>
+      </w:r>
+      <w:proofErr w:type="spellEnd"/>
+      <w:r>
+        <w:rPr>
+          <w:color w:val="000000"/>
+        </w:rPr>
+        <w:t xml:space="preserve"> com método estático</w:t>
+      </w:r>
+    </w:p>
+    <w:p>
+      <w:pPr>
+        <w:rPr>
+          <w:color w:val="000000"/>
+        </w:rPr>
+      </w:pPr>
+    </w:p>
     <w:sectPr>
       <w:pgSz w:w="11906" w:h="16838"/>
       <w:pgMar w:top="1417" w:right="1701" w:bottom="1417" w:left="1701" w:header="0" w:footer="0" w:gutter="0"/>
@@ -49937,6 +50409,119 @@
     </w:lvl>
   </w:abstractNum>
   <w:abstractNum w:abstractNumId="35" w15:restartNumberingAfterBreak="0">
+    <w:nsid w:val="66EE0020"/>
+    <w:multiLevelType w:val="hybridMultilevel"/>
+    <w:tmpl w:val="E1D2F63A"/>
+    <w:lvl w:ilvl="0" w:tplc="04160001">
+      <w:start w:val="1"/>
+      <w:numFmt w:val="bullet"/>
+      <w:lvlText w:val=""/>
+      <w:lvlJc w:val="left"/>
+      <w:pPr>
+        <w:ind w:left="720" w:hanging="360"/>
+      </w:pPr>
+      <w:rPr>
+        <w:rFonts w:ascii="Symbol" w:hAnsi="Symbol" w:hint="default"/>
+      </w:rPr>
+    </w:lvl>
+    <w:lvl w:ilvl="1" w:tplc="04160003" w:tentative="1">
+      <w:start w:val="1"/>
+      <w:numFmt w:val="bullet"/>
+      <w:lvlText w:val="o"/>
+      <w:lvlJc w:val="left"/>
+      <w:pPr>
+        <w:ind w:left="1440" w:hanging="360"/>
+      </w:pPr>
+      <w:rPr>
+        <w:rFonts w:ascii="Courier New" w:hAnsi="Courier New" w:cs="Courier New" w:hint="default"/>
+      </w:rPr>
+    </w:lvl>
+    <w:lvl w:ilvl="2" w:tplc="04160005" w:tentative="1">
+      <w:start w:val="1"/>
+      <w:numFmt w:val="bullet"/>
+      <w:lvlText w:val=""/>
+      <w:lvlJc w:val="left"/>
+      <w:pPr>
+        <w:ind w:left="2160" w:hanging="360"/>
+      </w:pPr>
+      <w:rPr>
+        <w:rFonts w:ascii="Wingdings" w:hAnsi="Wingdings" w:hint="default"/>
+      </w:rPr>
+    </w:lvl>
+    <w:lvl w:ilvl="3" w:tplc="04160001" w:tentative="1">
+      <w:start w:val="1"/>
+      <w:numFmt w:val="bullet"/>
+      <w:lvlText w:val=""/>
+      <w:lvlJc w:val="left"/>
+      <w:pPr>
+        <w:ind w:left="2880" w:hanging="360"/>
+      </w:pPr>
+      <w:rPr>
+        <w:rFonts w:ascii="Symbol" w:hAnsi="Symbol" w:hint="default"/>
+      </w:rPr>
+    </w:lvl>
+    <w:lvl w:ilvl="4" w:tplc="04160003" w:tentative="1">
+      <w:start w:val="1"/>
+      <w:numFmt w:val="bullet"/>
+      <w:lvlText w:val="o"/>
+      <w:lvlJc w:val="left"/>
+      <w:pPr>
+        <w:ind w:left="3600" w:hanging="360"/>
+      </w:pPr>
+      <w:rPr>
+        <w:rFonts w:ascii="Courier New" w:hAnsi="Courier New" w:cs="Courier New" w:hint="default"/>
+      </w:rPr>
+    </w:lvl>
+    <w:lvl w:ilvl="5" w:tplc="04160005" w:tentative="1">
+      <w:start w:val="1"/>
+      <w:numFmt w:val="bullet"/>
+      <w:lvlText w:val=""/>
+      <w:lvlJc w:val="left"/>
+      <w:pPr>
+        <w:ind w:left="4320" w:hanging="360"/>
+      </w:pPr>
+      <w:rPr>
+        <w:rFonts w:ascii="Wingdings" w:hAnsi="Wingdings" w:hint="default"/>
+      </w:rPr>
+    </w:lvl>
+    <w:lvl w:ilvl="6" w:tplc="04160001" w:tentative="1">
+      <w:start w:val="1"/>
+      <w:numFmt w:val="bullet"/>
+      <w:lvlText w:val=""/>
+      <w:lvlJc w:val="left"/>
+      <w:pPr>
+        <w:ind w:left="5040" w:hanging="360"/>
+      </w:pPr>
+      <w:rPr>
+        <w:rFonts w:ascii="Symbol" w:hAnsi="Symbol" w:hint="default"/>
+      </w:rPr>
+    </w:lvl>
+    <w:lvl w:ilvl="7" w:tplc="04160003" w:tentative="1">
+      <w:start w:val="1"/>
+      <w:numFmt w:val="bullet"/>
+      <w:lvlText w:val="o"/>
+      <w:lvlJc w:val="left"/>
+      <w:pPr>
+        <w:ind w:left="5760" w:hanging="360"/>
+      </w:pPr>
+      <w:rPr>
+        <w:rFonts w:ascii="Courier New" w:hAnsi="Courier New" w:cs="Courier New" w:hint="default"/>
+      </w:rPr>
+    </w:lvl>
+    <w:lvl w:ilvl="8" w:tplc="04160005" w:tentative="1">
+      <w:start w:val="1"/>
+      <w:numFmt w:val="bullet"/>
+      <w:lvlText w:val=""/>
+      <w:lvlJc w:val="left"/>
+      <w:pPr>
+        <w:ind w:left="6480" w:hanging="360"/>
+      </w:pPr>
+      <w:rPr>
+        <w:rFonts w:ascii="Wingdings" w:hAnsi="Wingdings" w:hint="default"/>
+      </w:rPr>
+    </w:lvl>
+  </w:abstractNum>
+  <w:abstractNum w:abstractNumId="36" w15:restartNumberingAfterBreak="0">
     <w:nsid w:val="66F644FE"/>
     <w:multiLevelType w:val="multilevel"/>
     <w:tmpl w:val="FB9AE444"/>
@@ -50076,7 +50661,7 @@
       </w:rPr>
     </w:lvl>
   </w:abstractNum>
-  <w:abstractNum w:abstractNumId="36" w15:restartNumberingAfterBreak="0">
+  <w:abstractNum w:abstractNumId="37" w15:restartNumberingAfterBreak="0">
     <w:nsid w:val="6BB37BF3"/>
     <w:multiLevelType w:val="multilevel"/>
     <w:tmpl w:val="C6A896A2"/>
@@ -50216,7 +50801,7 @@
       </w:rPr>
     </w:lvl>
   </w:abstractNum>
-  <w:abstractNum w:abstractNumId="37" w15:restartNumberingAfterBreak="0">
+  <w:abstractNum w:abstractNumId="38" w15:restartNumberingAfterBreak="0">
     <w:nsid w:val="72CC40AA"/>
     <w:multiLevelType w:val="hybridMultilevel"/>
     <w:tmpl w:val="C0400956"/>
@@ -50305,7 +50890,7 @@
       </w:pPr>
     </w:lvl>
   </w:abstractNum>
-  <w:abstractNum w:abstractNumId="38" w15:restartNumberingAfterBreak="0">
+  <w:abstractNum w:abstractNumId="39" w15:restartNumberingAfterBreak="0">
     <w:nsid w:val="74AD725E"/>
     <w:multiLevelType w:val="multilevel"/>
     <w:tmpl w:val="A92EB592"/>
@@ -50445,7 +51030,7 @@
       </w:rPr>
     </w:lvl>
   </w:abstractNum>
-  <w:abstractNum w:abstractNumId="39" w15:restartNumberingAfterBreak="0">
+  <w:abstractNum w:abstractNumId="40" w15:restartNumberingAfterBreak="0">
     <w:nsid w:val="77246B8E"/>
     <w:multiLevelType w:val="multilevel"/>
     <w:tmpl w:val="0712B58A"/>
@@ -50585,7 +51170,7 @@
       </w:rPr>
     </w:lvl>
   </w:abstractNum>
-  <w:abstractNum w:abstractNumId="40" w15:restartNumberingAfterBreak="0">
+  <w:abstractNum w:abstractNumId="41" w15:restartNumberingAfterBreak="0">
     <w:nsid w:val="7C692E74"/>
     <w:multiLevelType w:val="multilevel"/>
     <w:tmpl w:val="8738D35E"/>
@@ -50735,7 +51320,7 @@
     <w:abstractNumId w:val="34"/>
   </w:num>
   <w:num w:numId="4">
-    <w:abstractNumId w:val="38"/>
+    <w:abstractNumId w:val="39"/>
   </w:num>
   <w:num w:numId="5">
     <w:abstractNumId w:val="11"/>
@@ -50762,10 +51347,10 @@
     <w:abstractNumId w:val="6"/>
   </w:num>
   <w:num w:numId="13">
-    <w:abstractNumId w:val="39"/>
+    <w:abstractNumId w:val="40"/>
   </w:num>
   <w:num w:numId="14">
-    <w:abstractNumId w:val="40"/>
+    <w:abstractNumId w:val="41"/>
   </w:num>
   <w:num w:numId="15">
     <w:abstractNumId w:val="14"/>
@@ -50774,7 +51359,7 @@
     <w:abstractNumId w:val="33"/>
   </w:num>
   <w:num w:numId="17">
-    <w:abstractNumId w:val="36"/>
+    <w:abstractNumId w:val="37"/>
   </w:num>
   <w:num w:numId="18">
     <w:abstractNumId w:val="15"/>
@@ -50801,7 +51386,7 @@
     <w:abstractNumId w:val="32"/>
   </w:num>
   <w:num w:numId="26">
-    <w:abstractNumId w:val="35"/>
+    <w:abstractNumId w:val="36"/>
   </w:num>
   <w:num w:numId="27">
     <w:abstractNumId w:val="23"/>
@@ -50813,7 +51398,7 @@
     <w:abstractNumId w:val="16"/>
   </w:num>
   <w:num w:numId="30">
-    <w:abstractNumId w:val="37"/>
+    <w:abstractNumId w:val="38"/>
   </w:num>
   <w:num w:numId="31">
     <w:abstractNumId w:val="19"/>
@@ -50847,6 +51432,9 @@
   </w:num>
   <w:num w:numId="41">
     <w:abstractNumId w:val="30"/>
+  </w:num>
+  <w:num w:numId="42">
+    <w:abstractNumId w:val="35"/>
   </w:num>
 </w:numbering>
 </file>

</xml_diff>

<commit_message>
Exercício resolvido utilizando POO (até aonde foi ensinado na aula presente
</commit_message>
<xml_diff>
--- a/Revisando Setembro 2024/Java - Anotações.docx
+++ b/Revisando Setembro 2024/Java - Anotações.docx
@@ -46174,6 +46174,280 @@
           <w:color w:val="000000"/>
         </w:rPr>
       </w:pPr>
+    </w:p>
+    <w:p>
+      <w:pPr>
+        <w:rPr>
+          <w:b/>
+          <w:bCs/>
+          <w:color w:val="FF0000"/>
+        </w:rPr>
+      </w:pPr>
+      <w:r>
+        <w:rPr>
+          <w:b/>
+          <w:bCs/>
+          <w:color w:val="FF0000"/>
+        </w:rPr>
+        <w:t>Exercício de fixação</w:t>
+      </w:r>
+    </w:p>
+    <w:p>
+      <w:pPr>
+        <w:rPr>
+          <w:color w:val="000000"/>
+        </w:rPr>
+      </w:pPr>
+      <w:r>
+        <w:rPr>
+          <w:color w:val="000000"/>
+        </w:rPr>
+        <w:t xml:space="preserve">Faça um programa para ler a cotação do dólar, e depois um valor em dólares a ser comprado por uma pessoa em reais. Informar quantos reais a pessoa vai pagar pelos dólares, considerando ainda que a pessoa terá que pagar 6% de IOF sobre o valor em dólar. Criar uma classe </w:t>
+      </w:r>
+      <w:proofErr w:type="spellStart"/>
+      <w:r>
+        <w:rPr>
+          <w:color w:val="000000"/>
+        </w:rPr>
+        <w:t>CurrencyConverter</w:t>
+      </w:r>
+      <w:proofErr w:type="spellEnd"/>
+      <w:r>
+        <w:rPr>
+          <w:color w:val="000000"/>
+        </w:rPr>
+        <w:t xml:space="preserve"> para ser responsável pelos cálculos.</w:t>
+      </w:r>
+    </w:p>
+    <w:p>
+      <w:pPr>
+        <w:rPr>
+          <w:color w:val="000000"/>
+        </w:rPr>
+      </w:pPr>
+      <w:r>
+        <w:rPr>
+          <w:b/>
+          <w:bCs/>
+          <w:color w:val="000000"/>
+        </w:rPr>
+        <w:t>Exemplo</w:t>
+      </w:r>
+      <w:r>
+        <w:rPr>
+          <w:color w:val="000000"/>
+        </w:rPr>
+        <w:t>:</w:t>
+      </w:r>
+    </w:p>
+    <w:p>
+      <w:pPr>
+        <w:rPr>
+          <w:color w:val="000000"/>
+        </w:rPr>
+      </w:pPr>
+      <w:r>
+        <w:rPr>
+          <w:color w:val="000000"/>
+        </w:rPr>
+        <w:t xml:space="preserve">Wha tis </w:t>
+      </w:r>
+      <w:proofErr w:type="spellStart"/>
+      <w:r>
+        <w:rPr>
+          <w:color w:val="000000"/>
+        </w:rPr>
+        <w:t>the</w:t>
+      </w:r>
+      <w:proofErr w:type="spellEnd"/>
+      <w:r>
+        <w:rPr>
+          <w:color w:val="000000"/>
+        </w:rPr>
+        <w:t xml:space="preserve"> </w:t>
+      </w:r>
+      <w:proofErr w:type="spellStart"/>
+      <w:r>
+        <w:rPr>
+          <w:color w:val="000000"/>
+        </w:rPr>
+        <w:t>dollar</w:t>
+      </w:r>
+      <w:proofErr w:type="spellEnd"/>
+      <w:r>
+        <w:rPr>
+          <w:color w:val="000000"/>
+        </w:rPr>
+        <w:t xml:space="preserve"> </w:t>
+      </w:r>
+      <w:proofErr w:type="spellStart"/>
+      <w:r>
+        <w:rPr>
+          <w:color w:val="000000"/>
+        </w:rPr>
+        <w:t>price</w:t>
+      </w:r>
+      <w:proofErr w:type="spellEnd"/>
+      <w:r>
+        <w:rPr>
+          <w:color w:val="000000"/>
+        </w:rPr>
+        <w:t>? 3.10</w:t>
+      </w:r>
+    </w:p>
+    <w:p>
+      <w:pPr>
+        <w:rPr>
+          <w:color w:val="000000"/>
+        </w:rPr>
+      </w:pPr>
+      <w:proofErr w:type="spellStart"/>
+      <w:r>
+        <w:rPr>
+          <w:color w:val="000000"/>
+        </w:rPr>
+        <w:t>How</w:t>
+      </w:r>
+      <w:proofErr w:type="spellEnd"/>
+      <w:r>
+        <w:rPr>
+          <w:color w:val="000000"/>
+        </w:rPr>
+        <w:t xml:space="preserve"> </w:t>
+      </w:r>
+      <w:proofErr w:type="spellStart"/>
+      <w:r>
+        <w:rPr>
+          <w:color w:val="000000"/>
+        </w:rPr>
+        <w:t>many</w:t>
+      </w:r>
+      <w:proofErr w:type="spellEnd"/>
+      <w:r>
+        <w:rPr>
+          <w:color w:val="000000"/>
+        </w:rPr>
+        <w:t xml:space="preserve"> </w:t>
+      </w:r>
+      <w:proofErr w:type="spellStart"/>
+      <w:r>
+        <w:rPr>
+          <w:color w:val="000000"/>
+        </w:rPr>
+        <w:t>dollars</w:t>
+      </w:r>
+      <w:proofErr w:type="spellEnd"/>
+      <w:r>
+        <w:rPr>
+          <w:color w:val="000000"/>
+        </w:rPr>
+        <w:t xml:space="preserve"> </w:t>
+      </w:r>
+      <w:proofErr w:type="spellStart"/>
+      <w:r>
+        <w:rPr>
+          <w:color w:val="000000"/>
+        </w:rPr>
+        <w:t>will</w:t>
+      </w:r>
+      <w:proofErr w:type="spellEnd"/>
+      <w:r>
+        <w:rPr>
+          <w:color w:val="000000"/>
+        </w:rPr>
+        <w:t xml:space="preserve"> </w:t>
+      </w:r>
+      <w:proofErr w:type="spellStart"/>
+      <w:r>
+        <w:rPr>
+          <w:color w:val="000000"/>
+        </w:rPr>
+        <w:t>be</w:t>
+      </w:r>
+      <w:proofErr w:type="spellEnd"/>
+      <w:r>
+        <w:rPr>
+          <w:color w:val="000000"/>
+        </w:rPr>
+        <w:t xml:space="preserve"> </w:t>
+      </w:r>
+      <w:proofErr w:type="spellStart"/>
+      <w:r>
+        <w:rPr>
+          <w:color w:val="000000"/>
+        </w:rPr>
+        <w:t>bought</w:t>
+      </w:r>
+      <w:proofErr w:type="spellEnd"/>
+      <w:r>
+        <w:rPr>
+          <w:color w:val="000000"/>
+        </w:rPr>
+        <w:t>? 200.00</w:t>
+      </w:r>
+    </w:p>
+    <w:p>
+      <w:pPr>
+        <w:rPr>
+          <w:color w:val="000000"/>
+        </w:rPr>
+      </w:pPr>
+      <w:proofErr w:type="spellStart"/>
+      <w:r>
+        <w:rPr>
+          <w:color w:val="000000"/>
+        </w:rPr>
+        <w:t>Amiunt</w:t>
+      </w:r>
+      <w:proofErr w:type="spellEnd"/>
+      <w:r>
+        <w:rPr>
+          <w:color w:val="000000"/>
+        </w:rPr>
+        <w:t xml:space="preserve"> </w:t>
+      </w:r>
+      <w:proofErr w:type="spellStart"/>
+      <w:r>
+        <w:rPr>
+          <w:color w:val="000000"/>
+        </w:rPr>
+        <w:t>to</w:t>
+      </w:r>
+      <w:proofErr w:type="spellEnd"/>
+      <w:r>
+        <w:rPr>
+          <w:color w:val="000000"/>
+        </w:rPr>
+        <w:t xml:space="preserve"> </w:t>
+      </w:r>
+      <w:proofErr w:type="spellStart"/>
+      <w:r>
+        <w:rPr>
+          <w:color w:val="000000"/>
+        </w:rPr>
+        <w:t>be</w:t>
+      </w:r>
+      <w:proofErr w:type="spellEnd"/>
+      <w:r>
+        <w:rPr>
+          <w:color w:val="000000"/>
+        </w:rPr>
+        <w:t xml:space="preserve"> </w:t>
+      </w:r>
+      <w:proofErr w:type="spellStart"/>
+      <w:r>
+        <w:rPr>
+          <w:color w:val="000000"/>
+        </w:rPr>
+        <w:t>paid</w:t>
+      </w:r>
+      <w:proofErr w:type="spellEnd"/>
+      <w:r>
+        <w:rPr>
+          <w:color w:val="000000"/>
+        </w:rPr>
+        <w:t xml:space="preserve"> in reais = 657.20</w:t>
+      </w:r>
     </w:p>
     <w:sectPr>
       <w:pgSz w:w="11906" w:h="16838"/>

</xml_diff>

<commit_message>
Tipos referência vs tipos valor
</commit_message>
<xml_diff>
--- a/Revisando Setembro 2024/Java - Anotações.docx
+++ b/Revisando Setembro 2024/Java - Anotações.docx
@@ -48562,19 +48562,7 @@
         <w:rPr>
           <w:color w:val="000000"/>
         </w:rPr>
-        <w:t xml:space="preserve">Este valor de depósito inicial, </w:t>
-      </w:r>
-      <w:r>
-        <w:rPr>
-          <w:color w:val="000000"/>
-        </w:rPr>
-        <w:t>entretanto</w:t>
-      </w:r>
-      <w:r>
-        <w:rPr>
-          <w:color w:val="000000"/>
-        </w:rPr>
-        <w:t>, é opcional, ou seja: se o titular não tiver dinheiro a depositar no momento de abrir sua conta,</w:t>
+        <w:t>Este valor de depósito inicial, entretanto, é opcional, ou seja: se o titular não tiver dinheiro a depositar no momento de abrir sua conta,</w:t>
       </w:r>
       <w:r>
         <w:rPr>
@@ -49787,6 +49775,1284 @@
         </w:rPr>
         <w:t>: maria Brown, Balance: $ -3.00</w:t>
       </w:r>
+    </w:p>
+    <w:p>
+      <w:pPr>
+        <w:rPr>
+          <w:color w:val="000000"/>
+        </w:rPr>
+      </w:pPr>
+    </w:p>
+    <w:p>
+      <w:pPr>
+        <w:rPr>
+          <w:b/>
+          <w:bCs/>
+          <w:color w:val="FF0000"/>
+        </w:rPr>
+      </w:pPr>
+      <w:r>
+        <w:rPr>
+          <w:b/>
+          <w:bCs/>
+          <w:color w:val="FF0000"/>
+        </w:rPr>
+        <w:t xml:space="preserve">Tipos referências </w:t>
+      </w:r>
+      <w:proofErr w:type="spellStart"/>
+      <w:r>
+        <w:rPr>
+          <w:b/>
+          <w:bCs/>
+          <w:color w:val="FF0000"/>
+        </w:rPr>
+        <w:t>vs</w:t>
+      </w:r>
+      <w:proofErr w:type="spellEnd"/>
+      <w:r>
+        <w:rPr>
+          <w:b/>
+          <w:bCs/>
+          <w:color w:val="FF0000"/>
+        </w:rPr>
+        <w:t xml:space="preserve"> tipos valor</w:t>
+      </w:r>
+    </w:p>
+    <w:p>
+      <w:pPr>
+        <w:rPr>
+          <w:color w:val="000000"/>
+        </w:rPr>
+      </w:pPr>
+      <w:r>
+        <w:rPr>
+          <w:color w:val="000000"/>
+        </w:rPr>
+        <w:t>Classes são tipos referência</w:t>
+      </w:r>
+    </w:p>
+    <w:p>
+      <w:pPr>
+        <w:rPr>
+          <w:color w:val="000000"/>
+        </w:rPr>
+      </w:pPr>
+      <w:r>
+        <w:rPr>
+          <w:color w:val="000000"/>
+        </w:rPr>
+        <w:t>Variáveis cujo tipo são classes não devem ser entendidas como caixas, mas sim “tentáculos” (ponteiros) para caixas</w:t>
+      </w:r>
+    </w:p>
+    <w:p>
+      <w:pPr>
+        <w:rPr>
+          <w:color w:val="000000"/>
+        </w:rPr>
+      </w:pPr>
+      <w:proofErr w:type="spellStart"/>
+      <w:r>
+        <w:rPr>
+          <w:color w:val="000000"/>
+        </w:rPr>
+        <w:t>Product</w:t>
+      </w:r>
+      <w:proofErr w:type="spellEnd"/>
+      <w:r>
+        <w:rPr>
+          <w:color w:val="000000"/>
+        </w:rPr>
+        <w:t xml:space="preserve"> p1, p2;</w:t>
+      </w:r>
+    </w:p>
+    <w:p>
+      <w:pPr>
+        <w:rPr>
+          <w:color w:val="000000"/>
+        </w:rPr>
+      </w:pPr>
+      <w:r>
+        <w:rPr>
+          <w:color w:val="000000"/>
+        </w:rPr>
+        <w:t xml:space="preserve">p1 = new </w:t>
+      </w:r>
+      <w:proofErr w:type="spellStart"/>
+      <w:proofErr w:type="gramStart"/>
+      <w:r>
+        <w:rPr>
+          <w:color w:val="000000"/>
+        </w:rPr>
+        <w:t>Product</w:t>
+      </w:r>
+      <w:proofErr w:type="spellEnd"/>
+      <w:r>
+        <w:rPr>
+          <w:color w:val="000000"/>
+        </w:rPr>
+        <w:t>(</w:t>
+      </w:r>
+      <w:proofErr w:type="gramEnd"/>
+      <w:r>
+        <w:rPr>
+          <w:color w:val="000000"/>
+        </w:rPr>
+        <w:t>“TV”, 900.00, 0);</w:t>
+      </w:r>
+    </w:p>
+    <w:p>
+      <w:pPr>
+        <w:rPr>
+          <w:color w:val="000000"/>
+        </w:rPr>
+      </w:pPr>
+      <w:r>
+        <w:rPr>
+          <w:noProof/>
+        </w:rPr>
+        <w:drawing>
+          <wp:inline distT="0" distB="0" distL="0" distR="0" wp14:anchorId="208E52CD" wp14:editId="3D1B43AD">
+            <wp:extent cx="2514422" cy="1560830"/>
+            <wp:effectExtent l="0" t="0" r="0" b="0"/>
+            <wp:docPr id="36" name="Imagem 36"/>
+            <wp:cNvGraphicFramePr>
+              <a:graphicFrameLocks xmlns:a="http://schemas.openxmlformats.org/drawingml/2006/main" noChangeAspect="1"/>
+            </wp:cNvGraphicFramePr>
+            <a:graphic xmlns:a="http://schemas.openxmlformats.org/drawingml/2006/main">
+              <a:graphicData uri="http://schemas.openxmlformats.org/drawingml/2006/picture">
+                <pic:pic xmlns:pic="http://schemas.openxmlformats.org/drawingml/2006/picture">
+                  <pic:nvPicPr>
+                    <pic:cNvPr id="1" name=""/>
+                    <pic:cNvPicPr/>
+                  </pic:nvPicPr>
+                  <pic:blipFill>
+                    <a:blip r:embed="rId46"/>
+                    <a:stretch>
+                      <a:fillRect/>
+                    </a:stretch>
+                  </pic:blipFill>
+                  <pic:spPr>
+                    <a:xfrm>
+                      <a:off x="0" y="0"/>
+                      <a:ext cx="2525129" cy="1567476"/>
+                    </a:xfrm>
+                    <a:prstGeom prst="rect">
+                      <a:avLst/>
+                    </a:prstGeom>
+                  </pic:spPr>
+                </pic:pic>
+              </a:graphicData>
+            </a:graphic>
+          </wp:inline>
+        </w:drawing>
+      </w:r>
+    </w:p>
+    <w:p>
+      <w:pPr>
+        <w:rPr>
+          <w:color w:val="000000"/>
+        </w:rPr>
+      </w:pPr>
+      <w:r>
+        <w:rPr>
+          <w:color w:val="000000"/>
+        </w:rPr>
+        <w:lastRenderedPageBreak/>
+        <w:t>Ponteiro ou “tentáculo”:</w:t>
+      </w:r>
+    </w:p>
+    <w:p>
+      <w:pPr>
+        <w:jc w:val="center"/>
+        <w:rPr>
+          <w:color w:val="000000"/>
+        </w:rPr>
+      </w:pPr>
+      <w:r>
+        <w:rPr>
+          <w:noProof/>
+        </w:rPr>
+        <w:drawing>
+          <wp:inline distT="0" distB="0" distL="0" distR="0" wp14:anchorId="545A7DBE" wp14:editId="4B1F9410">
+            <wp:extent cx="4067175" cy="2486294"/>
+            <wp:effectExtent l="0" t="0" r="0" b="0"/>
+            <wp:docPr id="37" name="Imagem 37"/>
+            <wp:cNvGraphicFramePr>
+              <a:graphicFrameLocks xmlns:a="http://schemas.openxmlformats.org/drawingml/2006/main" noChangeAspect="1"/>
+            </wp:cNvGraphicFramePr>
+            <a:graphic xmlns:a="http://schemas.openxmlformats.org/drawingml/2006/main">
+              <a:graphicData uri="http://schemas.openxmlformats.org/drawingml/2006/picture">
+                <pic:pic xmlns:pic="http://schemas.openxmlformats.org/drawingml/2006/picture">
+                  <pic:nvPicPr>
+                    <pic:cNvPr id="1" name=""/>
+                    <pic:cNvPicPr/>
+                  </pic:nvPicPr>
+                  <pic:blipFill>
+                    <a:blip r:embed="rId47"/>
+                    <a:stretch>
+                      <a:fillRect/>
+                    </a:stretch>
+                  </pic:blipFill>
+                  <pic:spPr>
+                    <a:xfrm>
+                      <a:off x="0" y="0"/>
+                      <a:ext cx="4072960" cy="2489830"/>
+                    </a:xfrm>
+                    <a:prstGeom prst="rect">
+                      <a:avLst/>
+                    </a:prstGeom>
+                  </pic:spPr>
+                </pic:pic>
+              </a:graphicData>
+            </a:graphic>
+          </wp:inline>
+        </w:drawing>
+      </w:r>
+    </w:p>
+    <w:p>
+      <w:pPr>
+        <w:rPr>
+          <w:color w:val="000000"/>
+        </w:rPr>
+      </w:pPr>
+      <w:r>
+        <w:rPr>
+          <w:color w:val="000000"/>
+        </w:rPr>
+        <w:t xml:space="preserve">p2 = p1; </w:t>
+      </w:r>
+    </w:p>
+    <w:p>
+      <w:pPr>
+        <w:rPr>
+          <w:color w:val="000000"/>
+        </w:rPr>
+      </w:pPr>
+      <w:r>
+        <w:rPr>
+          <w:color w:val="000000"/>
+        </w:rPr>
+        <w:t>p2 passa a apontar para onde p1 aponta:</w:t>
+      </w:r>
+    </w:p>
+    <w:p>
+      <w:pPr>
+        <w:jc w:val="center"/>
+        <w:rPr>
+          <w:color w:val="000000"/>
+        </w:rPr>
+      </w:pPr>
+      <w:r>
+        <w:rPr>
+          <w:noProof/>
+        </w:rPr>
+        <w:drawing>
+          <wp:inline distT="0" distB="0" distL="0" distR="0" wp14:anchorId="6CAE166A" wp14:editId="2CD8E27A">
+            <wp:extent cx="4438650" cy="2694895"/>
+            <wp:effectExtent l="0" t="0" r="0" b="0"/>
+            <wp:docPr id="39" name="Imagem 39"/>
+            <wp:cNvGraphicFramePr>
+              <a:graphicFrameLocks xmlns:a="http://schemas.openxmlformats.org/drawingml/2006/main" noChangeAspect="1"/>
+            </wp:cNvGraphicFramePr>
+            <a:graphic xmlns:a="http://schemas.openxmlformats.org/drawingml/2006/main">
+              <a:graphicData uri="http://schemas.openxmlformats.org/drawingml/2006/picture">
+                <pic:pic xmlns:pic="http://schemas.openxmlformats.org/drawingml/2006/picture">
+                  <pic:nvPicPr>
+                    <pic:cNvPr id="1" name=""/>
+                    <pic:cNvPicPr/>
+                  </pic:nvPicPr>
+                  <pic:blipFill>
+                    <a:blip r:embed="rId48"/>
+                    <a:stretch>
+                      <a:fillRect/>
+                    </a:stretch>
+                  </pic:blipFill>
+                  <pic:spPr>
+                    <a:xfrm>
+                      <a:off x="0" y="0"/>
+                      <a:ext cx="4442979" cy="2697524"/>
+                    </a:xfrm>
+                    <a:prstGeom prst="rect">
+                      <a:avLst/>
+                    </a:prstGeom>
+                  </pic:spPr>
+                </pic:pic>
+              </a:graphicData>
+            </a:graphic>
+          </wp:inline>
+        </w:drawing>
+      </w:r>
+    </w:p>
+    <w:p>
+      <w:pPr>
+        <w:jc w:val="center"/>
+        <w:rPr>
+          <w:color w:val="000000"/>
+        </w:rPr>
+      </w:pPr>
+      <w:r>
+        <w:rPr>
+          <w:noProof/>
+        </w:rPr>
+        <w:drawing>
+          <wp:inline distT="0" distB="0" distL="0" distR="0" wp14:anchorId="580FAC0E" wp14:editId="64B72BC9">
+            <wp:extent cx="5326174" cy="2609850"/>
+            <wp:effectExtent l="0" t="0" r="0" b="0"/>
+            <wp:docPr id="40" name="Imagem 40"/>
+            <wp:cNvGraphicFramePr>
+              <a:graphicFrameLocks xmlns:a="http://schemas.openxmlformats.org/drawingml/2006/main" noChangeAspect="1"/>
+            </wp:cNvGraphicFramePr>
+            <a:graphic xmlns:a="http://schemas.openxmlformats.org/drawingml/2006/main">
+              <a:graphicData uri="http://schemas.openxmlformats.org/drawingml/2006/picture">
+                <pic:pic xmlns:pic="http://schemas.openxmlformats.org/drawingml/2006/picture">
+                  <pic:nvPicPr>
+                    <pic:cNvPr id="1" name=""/>
+                    <pic:cNvPicPr/>
+                  </pic:nvPicPr>
+                  <pic:blipFill>
+                    <a:blip r:embed="rId49"/>
+                    <a:stretch>
+                      <a:fillRect/>
+                    </a:stretch>
+                  </pic:blipFill>
+                  <pic:spPr>
+                    <a:xfrm>
+                      <a:off x="0" y="0"/>
+                      <a:ext cx="5354300" cy="2623632"/>
+                    </a:xfrm>
+                    <a:prstGeom prst="rect">
+                      <a:avLst/>
+                    </a:prstGeom>
+                  </pic:spPr>
+                </pic:pic>
+              </a:graphicData>
+            </a:graphic>
+          </wp:inline>
+        </w:drawing>
+      </w:r>
+    </w:p>
+    <w:p>
+      <w:pPr>
+        <w:rPr>
+          <w:color w:val="000000"/>
+        </w:rPr>
+      </w:pPr>
+      <w:r>
+        <w:rPr>
+          <w:color w:val="000000"/>
+        </w:rPr>
+        <w:lastRenderedPageBreak/>
+        <w:t>Valor “</w:t>
+      </w:r>
+      <w:proofErr w:type="spellStart"/>
+      <w:r>
+        <w:rPr>
+          <w:color w:val="000000"/>
+        </w:rPr>
+        <w:t>null</w:t>
+      </w:r>
+      <w:proofErr w:type="spellEnd"/>
+      <w:r>
+        <w:rPr>
+          <w:color w:val="000000"/>
+        </w:rPr>
+        <w:t>”</w:t>
+      </w:r>
+    </w:p>
+    <w:p>
+      <w:pPr>
+        <w:rPr>
+          <w:color w:val="000000"/>
+        </w:rPr>
+      </w:pPr>
+      <w:r>
+        <w:rPr>
+          <w:color w:val="000000"/>
+        </w:rPr>
+        <w:t>Tipos referência aceitam o valor “</w:t>
+      </w:r>
+      <w:proofErr w:type="spellStart"/>
+      <w:r>
+        <w:rPr>
+          <w:color w:val="000000"/>
+        </w:rPr>
+        <w:t>null</w:t>
+      </w:r>
+      <w:proofErr w:type="spellEnd"/>
+      <w:r>
+        <w:rPr>
+          <w:color w:val="000000"/>
+        </w:rPr>
+        <w:t>”, que indica que a variável aponta pra ninguém.</w:t>
+      </w:r>
+    </w:p>
+    <w:p>
+      <w:pPr>
+        <w:rPr>
+          <w:color w:val="000000"/>
+        </w:rPr>
+      </w:pPr>
+      <w:proofErr w:type="spellStart"/>
+      <w:r>
+        <w:rPr>
+          <w:color w:val="000000"/>
+        </w:rPr>
+        <w:t>Product</w:t>
+      </w:r>
+      <w:proofErr w:type="spellEnd"/>
+      <w:r>
+        <w:rPr>
+          <w:color w:val="000000"/>
+        </w:rPr>
+        <w:t xml:space="preserve"> p1, p2;</w:t>
+      </w:r>
+    </w:p>
+    <w:p>
+      <w:pPr>
+        <w:rPr>
+          <w:color w:val="000000"/>
+        </w:rPr>
+      </w:pPr>
+      <w:r>
+        <w:rPr>
+          <w:color w:val="000000"/>
+        </w:rPr>
+        <w:t xml:space="preserve">p1 = new </w:t>
+      </w:r>
+      <w:proofErr w:type="spellStart"/>
+      <w:proofErr w:type="gramStart"/>
+      <w:r>
+        <w:rPr>
+          <w:color w:val="000000"/>
+        </w:rPr>
+        <w:t>Product</w:t>
+      </w:r>
+      <w:proofErr w:type="spellEnd"/>
+      <w:r>
+        <w:rPr>
+          <w:color w:val="000000"/>
+        </w:rPr>
+        <w:t>(</w:t>
+      </w:r>
+      <w:proofErr w:type="gramEnd"/>
+      <w:r>
+        <w:rPr>
+          <w:color w:val="000000"/>
+        </w:rPr>
+        <w:t>“TV”, 900.00, 0);</w:t>
+      </w:r>
+    </w:p>
+    <w:p>
+      <w:pPr>
+        <w:rPr>
+          <w:color w:val="000000"/>
+        </w:rPr>
+      </w:pPr>
+      <w:r>
+        <w:rPr>
+          <w:color w:val="000000"/>
+        </w:rPr>
+        <w:t xml:space="preserve">p2 = </w:t>
+      </w:r>
+      <w:proofErr w:type="spellStart"/>
+      <w:r>
+        <w:rPr>
+          <w:color w:val="000000"/>
+        </w:rPr>
+        <w:t>null</w:t>
+      </w:r>
+      <w:proofErr w:type="spellEnd"/>
+      <w:r>
+        <w:rPr>
+          <w:color w:val="000000"/>
+        </w:rPr>
+        <w:t>;</w:t>
+      </w:r>
+    </w:p>
+    <w:p>
+      <w:pPr>
+        <w:jc w:val="center"/>
+        <w:rPr>
+          <w:color w:val="000000"/>
+        </w:rPr>
+      </w:pPr>
+      <w:r>
+        <w:rPr>
+          <w:noProof/>
+        </w:rPr>
+        <w:drawing>
+          <wp:inline distT="0" distB="0" distL="0" distR="0" wp14:anchorId="53E9F52E" wp14:editId="4C2748BF">
+            <wp:extent cx="3933825" cy="2375667"/>
+            <wp:effectExtent l="0" t="0" r="0" b="0"/>
+            <wp:docPr id="41" name="Imagem 41"/>
+            <wp:cNvGraphicFramePr>
+              <a:graphicFrameLocks xmlns:a="http://schemas.openxmlformats.org/drawingml/2006/main" noChangeAspect="1"/>
+            </wp:cNvGraphicFramePr>
+            <a:graphic xmlns:a="http://schemas.openxmlformats.org/drawingml/2006/main">
+              <a:graphicData uri="http://schemas.openxmlformats.org/drawingml/2006/picture">
+                <pic:pic xmlns:pic="http://schemas.openxmlformats.org/drawingml/2006/picture">
+                  <pic:nvPicPr>
+                    <pic:cNvPr id="1" name=""/>
+                    <pic:cNvPicPr/>
+                  </pic:nvPicPr>
+                  <pic:blipFill>
+                    <a:blip r:embed="rId50"/>
+                    <a:stretch>
+                      <a:fillRect/>
+                    </a:stretch>
+                  </pic:blipFill>
+                  <pic:spPr>
+                    <a:xfrm>
+                      <a:off x="0" y="0"/>
+                      <a:ext cx="3939740" cy="2379239"/>
+                    </a:xfrm>
+                    <a:prstGeom prst="rect">
+                      <a:avLst/>
+                    </a:prstGeom>
+                  </pic:spPr>
+                </pic:pic>
+              </a:graphicData>
+            </a:graphic>
+          </wp:inline>
+        </w:drawing>
+      </w:r>
+    </w:p>
+    <w:p>
+      <w:pPr>
+        <w:rPr>
+          <w:color w:val="000000"/>
+        </w:rPr>
+      </w:pPr>
+    </w:p>
+    <w:p>
+      <w:pPr>
+        <w:rPr>
+          <w:b/>
+          <w:bCs/>
+          <w:color w:val="000000"/>
+        </w:rPr>
+      </w:pPr>
+      <w:r>
+        <w:rPr>
+          <w:b/>
+          <w:bCs/>
+          <w:color w:val="000000"/>
+        </w:rPr>
+        <w:t>Tipos primitivos são tipos valor</w:t>
+      </w:r>
+    </w:p>
+    <w:p>
+      <w:pPr>
+        <w:rPr>
+          <w:color w:val="000000"/>
+        </w:rPr>
+      </w:pPr>
+      <w:r>
+        <w:rPr>
+          <w:color w:val="000000"/>
+        </w:rPr>
+        <w:t>Em Java, tipos primitivos são tipos valor. Tipos valor são CAIXAS e não ponteiros.</w:t>
+      </w:r>
+    </w:p>
+    <w:p>
+      <w:pPr>
+        <w:rPr>
+          <w:color w:val="000000"/>
+        </w:rPr>
+      </w:pPr>
+      <w:proofErr w:type="spellStart"/>
+      <w:r>
+        <w:rPr>
+          <w:color w:val="000000"/>
+        </w:rPr>
+        <w:t>double</w:t>
+      </w:r>
+      <w:proofErr w:type="spellEnd"/>
+      <w:r>
+        <w:rPr>
+          <w:color w:val="000000"/>
+        </w:rPr>
+        <w:t xml:space="preserve"> x, y;</w:t>
+      </w:r>
+    </w:p>
+    <w:p>
+      <w:pPr>
+        <w:rPr>
+          <w:color w:val="000000"/>
+        </w:rPr>
+      </w:pPr>
+      <w:r>
+        <w:rPr>
+          <w:color w:val="000000"/>
+        </w:rPr>
+        <w:t>Double é um tipo primitivo em Java.</w:t>
+      </w:r>
+    </w:p>
+    <w:p>
+      <w:pPr>
+        <w:rPr>
+          <w:color w:val="000000"/>
+        </w:rPr>
+      </w:pPr>
+      <w:r>
+        <w:rPr>
+          <w:color w:val="000000"/>
+        </w:rPr>
+        <w:t>x</w:t>
+      </w:r>
+      <w:r>
+        <w:rPr>
+          <w:color w:val="000000"/>
+        </w:rPr>
+        <w:t xml:space="preserve"> = 10;</w:t>
+      </w:r>
+    </w:p>
+    <w:p>
+      <w:pPr>
+        <w:rPr>
+          <w:color w:val="000000"/>
+        </w:rPr>
+      </w:pPr>
+      <w:r>
+        <w:rPr>
+          <w:color w:val="000000"/>
+        </w:rPr>
+        <w:t>y = x;</w:t>
+      </w:r>
+    </w:p>
+    <w:p>
+      <w:pPr>
+        <w:rPr>
+          <w:color w:val="000000"/>
+        </w:rPr>
+      </w:pPr>
+      <w:r>
+        <w:rPr>
+          <w:color w:val="000000"/>
+        </w:rPr>
+        <w:t>y = x então y recebe uma CÓPIA de x</w:t>
+      </w:r>
+    </w:p>
+    <w:p>
+      <w:pPr>
+        <w:jc w:val="center"/>
+        <w:rPr>
+          <w:color w:val="000000"/>
+        </w:rPr>
+      </w:pPr>
+      <w:r>
+        <w:rPr>
+          <w:noProof/>
+        </w:rPr>
+        <w:drawing>
+          <wp:inline distT="0" distB="0" distL="0" distR="0" wp14:anchorId="0E483701" wp14:editId="30122C54">
+            <wp:extent cx="3765468" cy="2295525"/>
+            <wp:effectExtent l="0" t="0" r="0" b="0"/>
+            <wp:docPr id="42" name="Imagem 42"/>
+            <wp:cNvGraphicFramePr>
+              <a:graphicFrameLocks xmlns:a="http://schemas.openxmlformats.org/drawingml/2006/main" noChangeAspect="1"/>
+            </wp:cNvGraphicFramePr>
+            <a:graphic xmlns:a="http://schemas.openxmlformats.org/drawingml/2006/main">
+              <a:graphicData uri="http://schemas.openxmlformats.org/drawingml/2006/picture">
+                <pic:pic xmlns:pic="http://schemas.openxmlformats.org/drawingml/2006/picture">
+                  <pic:nvPicPr>
+                    <pic:cNvPr id="1" name=""/>
+                    <pic:cNvPicPr/>
+                  </pic:nvPicPr>
+                  <pic:blipFill>
+                    <a:blip r:embed="rId51"/>
+                    <a:stretch>
+                      <a:fillRect/>
+                    </a:stretch>
+                  </pic:blipFill>
+                  <pic:spPr>
+                    <a:xfrm>
+                      <a:off x="0" y="0"/>
+                      <a:ext cx="3772029" cy="2299525"/>
+                    </a:xfrm>
+                    <a:prstGeom prst="rect">
+                      <a:avLst/>
+                    </a:prstGeom>
+                  </pic:spPr>
+                </pic:pic>
+              </a:graphicData>
+            </a:graphic>
+          </wp:inline>
+        </w:drawing>
+      </w:r>
+    </w:p>
+    <w:p>
+      <w:pPr>
+        <w:jc w:val="center"/>
+        <w:rPr>
+          <w:color w:val="000000"/>
+        </w:rPr>
+      </w:pPr>
+    </w:p>
+    <w:p>
+      <w:pPr>
+        <w:rPr>
+          <w:b/>
+          <w:bCs/>
+          <w:color w:val="000000"/>
+        </w:rPr>
+      </w:pPr>
+      <w:r>
+        <w:rPr>
+          <w:b/>
+          <w:bCs/>
+          <w:color w:val="000000"/>
+        </w:rPr>
+        <w:lastRenderedPageBreak/>
+        <w:t>Tipos primitivos em Java:</w:t>
+      </w:r>
+    </w:p>
+    <w:p>
+      <w:pPr>
+        <w:jc w:val="center"/>
+        <w:rPr>
+          <w:color w:val="000000"/>
+        </w:rPr>
+      </w:pPr>
+      <w:r>
+        <w:rPr>
+          <w:noProof/>
+        </w:rPr>
+        <w:drawing>
+          <wp:inline distT="0" distB="0" distL="0" distR="0" wp14:anchorId="77583FD3" wp14:editId="0B9894B6">
+            <wp:extent cx="5400040" cy="2027555"/>
+            <wp:effectExtent l="0" t="0" r="0" b="0"/>
+            <wp:docPr id="43" name="Imagem 43"/>
+            <wp:cNvGraphicFramePr>
+              <a:graphicFrameLocks xmlns:a="http://schemas.openxmlformats.org/drawingml/2006/main" noChangeAspect="1"/>
+            </wp:cNvGraphicFramePr>
+            <a:graphic xmlns:a="http://schemas.openxmlformats.org/drawingml/2006/main">
+              <a:graphicData uri="http://schemas.openxmlformats.org/drawingml/2006/picture">
+                <pic:pic xmlns:pic="http://schemas.openxmlformats.org/drawingml/2006/picture">
+                  <pic:nvPicPr>
+                    <pic:cNvPr id="1" name=""/>
+                    <pic:cNvPicPr/>
+                  </pic:nvPicPr>
+                  <pic:blipFill>
+                    <a:blip r:embed="rId52"/>
+                    <a:stretch>
+                      <a:fillRect/>
+                    </a:stretch>
+                  </pic:blipFill>
+                  <pic:spPr>
+                    <a:xfrm>
+                      <a:off x="0" y="0"/>
+                      <a:ext cx="5400040" cy="2027555"/>
+                    </a:xfrm>
+                    <a:prstGeom prst="rect">
+                      <a:avLst/>
+                    </a:prstGeom>
+                  </pic:spPr>
+                </pic:pic>
+              </a:graphicData>
+            </a:graphic>
+          </wp:inline>
+        </w:drawing>
+      </w:r>
+    </w:p>
+    <w:p>
+      <w:pPr>
+        <w:jc w:val="center"/>
+        <w:rPr>
+          <w:color w:val="000000"/>
+        </w:rPr>
+      </w:pPr>
+    </w:p>
+    <w:p>
+      <w:pPr>
+        <w:rPr>
+          <w:b/>
+          <w:bCs/>
+          <w:color w:val="000000"/>
+        </w:rPr>
+      </w:pPr>
+      <w:r>
+        <w:rPr>
+          <w:b/>
+          <w:bCs/>
+          <w:color w:val="000000"/>
+        </w:rPr>
+        <w:t>Tipos primitivos e inicialização</w:t>
+      </w:r>
+    </w:p>
+    <w:p>
+      <w:pPr>
+        <w:rPr>
+          <w:color w:val="000000"/>
+        </w:rPr>
+      </w:pPr>
+      <w:r>
+        <w:rPr>
+          <w:color w:val="000000"/>
+        </w:rPr>
+        <w:t>Demo:</w:t>
+      </w:r>
+    </w:p>
+    <w:p>
+      <w:pPr>
+        <w:rPr>
+          <w:color w:val="000000"/>
+        </w:rPr>
+      </w:pPr>
+      <w:proofErr w:type="spellStart"/>
+      <w:r>
+        <w:rPr>
+          <w:color w:val="7030A0"/>
+        </w:rPr>
+        <w:t>int</w:t>
+      </w:r>
+      <w:proofErr w:type="spellEnd"/>
+      <w:r>
+        <w:rPr>
+          <w:color w:val="000000"/>
+        </w:rPr>
+        <w:t xml:space="preserve"> p;</w:t>
+      </w:r>
+    </w:p>
+    <w:p>
+      <w:pPr>
+        <w:rPr>
+          <w:color w:val="000000"/>
+        </w:rPr>
+      </w:pPr>
+      <w:proofErr w:type="spellStart"/>
+      <w:r>
+        <w:rPr>
+          <w:color w:val="000000"/>
+        </w:rPr>
+        <w:t>System.</w:t>
+      </w:r>
+      <w:r>
+        <w:rPr>
+          <w:color w:val="002060"/>
+        </w:rPr>
+        <w:t>out</w:t>
+      </w:r>
+      <w:r>
+        <w:rPr>
+          <w:color w:val="000000"/>
+        </w:rPr>
+        <w:t>.println</w:t>
+      </w:r>
+      <w:proofErr w:type="spellEnd"/>
+      <w:r>
+        <w:rPr>
+          <w:color w:val="000000"/>
+        </w:rPr>
+        <w:t xml:space="preserve">(p); </w:t>
+      </w:r>
+      <w:r>
+        <w:rPr>
+          <w:color w:val="AEAAAA" w:themeColor="background2" w:themeShade="BF"/>
+        </w:rPr>
+        <w:t>// erro: variável não iniciada</w:t>
+      </w:r>
+    </w:p>
+    <w:p>
+      <w:pPr>
+        <w:rPr>
+          <w:color w:val="000000"/>
+        </w:rPr>
+      </w:pPr>
+      <w:r>
+        <w:rPr>
+          <w:color w:val="000000"/>
+        </w:rPr>
+        <w:t>p = 10;</w:t>
+      </w:r>
+    </w:p>
+    <w:p>
+      <w:pPr>
+        <w:rPr>
+          <w:color w:val="000000"/>
+        </w:rPr>
+      </w:pPr>
+      <w:proofErr w:type="spellStart"/>
+      <w:r>
+        <w:rPr>
+          <w:color w:val="000000"/>
+        </w:rPr>
+        <w:t>System.</w:t>
+      </w:r>
+      <w:r>
+        <w:rPr>
+          <w:color w:val="002060"/>
+        </w:rPr>
+        <w:t>out</w:t>
+      </w:r>
+      <w:r>
+        <w:rPr>
+          <w:color w:val="000000"/>
+        </w:rPr>
+        <w:t>.println</w:t>
+      </w:r>
+      <w:proofErr w:type="spellEnd"/>
+      <w:r>
+        <w:rPr>
+          <w:color w:val="000000"/>
+        </w:rPr>
+        <w:t>(p);</w:t>
+      </w:r>
+    </w:p>
+    <w:p>
+      <w:pPr>
+        <w:rPr>
+          <w:color w:val="000000"/>
+        </w:rPr>
+      </w:pPr>
+    </w:p>
+    <w:p>
+      <w:pPr>
+        <w:rPr>
+          <w:b/>
+          <w:bCs/>
+          <w:color w:val="000000"/>
+        </w:rPr>
+      </w:pPr>
+      <w:r>
+        <w:rPr>
+          <w:b/>
+          <w:bCs/>
+          <w:color w:val="000000"/>
+        </w:rPr>
+        <w:t>Valores padrão</w:t>
+      </w:r>
+    </w:p>
+    <w:p>
+      <w:pPr>
+        <w:rPr>
+          <w:color w:val="000000"/>
+        </w:rPr>
+      </w:pPr>
+      <w:r>
+        <w:rPr>
+          <w:color w:val="000000"/>
+        </w:rPr>
+        <w:t xml:space="preserve">Quando alocamos (new) qualquer tipo estruturado (classe ou </w:t>
+      </w:r>
+      <w:proofErr w:type="spellStart"/>
+      <w:r>
+        <w:rPr>
+          <w:color w:val="000000"/>
+        </w:rPr>
+        <w:t>array</w:t>
+      </w:r>
+      <w:proofErr w:type="spellEnd"/>
+      <w:r>
+        <w:rPr>
+          <w:color w:val="000000"/>
+        </w:rPr>
+        <w:t>), são atribuídos valores padrão aos seus elementos</w:t>
+      </w:r>
+    </w:p>
+    <w:p>
+      <w:pPr>
+        <w:pStyle w:val="PargrafodaLista"/>
+        <w:numPr>
+          <w:ilvl w:val="0"/>
+          <w:numId w:val="47"/>
+        </w:numPr>
+        <w:rPr>
+          <w:color w:val="000000"/>
+        </w:rPr>
+      </w:pPr>
+      <w:r>
+        <w:rPr>
+          <w:color w:val="000000"/>
+        </w:rPr>
+        <w:t>números: 0</w:t>
+      </w:r>
+    </w:p>
+    <w:p>
+      <w:pPr>
+        <w:pStyle w:val="PargrafodaLista"/>
+        <w:numPr>
+          <w:ilvl w:val="0"/>
+          <w:numId w:val="47"/>
+        </w:numPr>
+        <w:rPr>
+          <w:color w:val="000000"/>
+        </w:rPr>
+      </w:pPr>
+      <w:proofErr w:type="spellStart"/>
+      <w:r>
+        <w:rPr>
+          <w:color w:val="000000"/>
+        </w:rPr>
+        <w:t>boolean</w:t>
+      </w:r>
+      <w:proofErr w:type="spellEnd"/>
+      <w:r>
+        <w:rPr>
+          <w:color w:val="000000"/>
+        </w:rPr>
+        <w:t>: false</w:t>
+      </w:r>
+    </w:p>
+    <w:p>
+      <w:pPr>
+        <w:pStyle w:val="PargrafodaLista"/>
+        <w:numPr>
+          <w:ilvl w:val="0"/>
+          <w:numId w:val="47"/>
+        </w:numPr>
+        <w:rPr>
+          <w:color w:val="000000"/>
+        </w:rPr>
+      </w:pPr>
+      <w:r>
+        <w:rPr>
+          <w:color w:val="000000"/>
+        </w:rPr>
+        <w:t>char: caractere código 0</w:t>
+      </w:r>
+    </w:p>
+    <w:p>
+      <w:pPr>
+        <w:pStyle w:val="PargrafodaLista"/>
+        <w:numPr>
+          <w:ilvl w:val="0"/>
+          <w:numId w:val="47"/>
+        </w:numPr>
+        <w:rPr>
+          <w:color w:val="000000"/>
+        </w:rPr>
+      </w:pPr>
+      <w:r>
+        <w:rPr>
+          <w:color w:val="000000"/>
+        </w:rPr>
+        <w:t xml:space="preserve">objeto: </w:t>
+      </w:r>
+      <w:proofErr w:type="spellStart"/>
+      <w:r>
+        <w:rPr>
+          <w:color w:val="000000"/>
+        </w:rPr>
+        <w:t>null</w:t>
+      </w:r>
+      <w:proofErr w:type="spellEnd"/>
+    </w:p>
+    <w:p>
+      <w:pPr>
+        <w:rPr>
+          <w:color w:val="000000"/>
+        </w:rPr>
+      </w:pPr>
+    </w:p>
+    <w:p>
+      <w:pPr>
+        <w:rPr>
+          <w:color w:val="000000"/>
+        </w:rPr>
+      </w:pPr>
+      <w:proofErr w:type="spellStart"/>
+      <w:r>
+        <w:rPr>
+          <w:color w:val="000000"/>
+        </w:rPr>
+        <w:t>Product</w:t>
+      </w:r>
+      <w:proofErr w:type="spellEnd"/>
+      <w:r>
+        <w:rPr>
+          <w:color w:val="000000"/>
+        </w:rPr>
+        <w:t xml:space="preserve"> p = new </w:t>
+      </w:r>
+      <w:proofErr w:type="spellStart"/>
+      <w:proofErr w:type="gramStart"/>
+      <w:r>
+        <w:rPr>
+          <w:color w:val="000000"/>
+        </w:rPr>
+        <w:t>Product</w:t>
+      </w:r>
+      <w:proofErr w:type="spellEnd"/>
+      <w:r>
+        <w:rPr>
+          <w:color w:val="000000"/>
+        </w:rPr>
+        <w:t>(</w:t>
+      </w:r>
+      <w:proofErr w:type="gramEnd"/>
+      <w:r>
+        <w:rPr>
+          <w:color w:val="000000"/>
+        </w:rPr>
+        <w:t>);</w:t>
+      </w:r>
+    </w:p>
+    <w:p>
+      <w:pPr>
+        <w:rPr>
+          <w:color w:val="000000"/>
+        </w:rPr>
+      </w:pPr>
+      <w:r>
+        <w:rPr>
+          <w:color w:val="000000"/>
+        </w:rPr>
+        <w:t>Memória:</w:t>
+      </w:r>
+    </w:p>
+    <w:p>
+      <w:pPr>
+        <w:jc w:val="center"/>
+        <w:rPr>
+          <w:color w:val="000000"/>
+        </w:rPr>
+      </w:pPr>
+      <w:r>
+        <w:rPr>
+          <w:noProof/>
+        </w:rPr>
+        <w:drawing>
+          <wp:inline distT="0" distB="0" distL="0" distR="0" wp14:anchorId="0266B035" wp14:editId="3ACE1C90">
+            <wp:extent cx="4029075" cy="1222962"/>
+            <wp:effectExtent l="0" t="0" r="0" b="0"/>
+            <wp:docPr id="44" name="Imagem 44"/>
+            <wp:cNvGraphicFramePr>
+              <a:graphicFrameLocks xmlns:a="http://schemas.openxmlformats.org/drawingml/2006/main" noChangeAspect="1"/>
+            </wp:cNvGraphicFramePr>
+            <a:graphic xmlns:a="http://schemas.openxmlformats.org/drawingml/2006/main">
+              <a:graphicData uri="http://schemas.openxmlformats.org/drawingml/2006/picture">
+                <pic:pic xmlns:pic="http://schemas.openxmlformats.org/drawingml/2006/picture">
+                  <pic:nvPicPr>
+                    <pic:cNvPr id="1" name=""/>
+                    <pic:cNvPicPr/>
+                  </pic:nvPicPr>
+                  <pic:blipFill>
+                    <a:blip r:embed="rId53"/>
+                    <a:stretch>
+                      <a:fillRect/>
+                    </a:stretch>
+                  </pic:blipFill>
+                  <pic:spPr>
+                    <a:xfrm>
+                      <a:off x="0" y="0"/>
+                      <a:ext cx="4037368" cy="1225479"/>
+                    </a:xfrm>
+                    <a:prstGeom prst="rect">
+                      <a:avLst/>
+                    </a:prstGeom>
+                  </pic:spPr>
+                </pic:pic>
+              </a:graphicData>
+            </a:graphic>
+          </wp:inline>
+        </w:drawing>
+      </w:r>
+    </w:p>
+    <w:p>
+      <w:pPr>
+        <w:rPr>
+          <w:color w:val="000000"/>
+        </w:rPr>
+      </w:pPr>
+    </w:p>
+    <w:p>
+      <w:pPr>
+        <w:rPr>
+          <w:b/>
+          <w:bCs/>
+          <w:color w:val="000000"/>
+        </w:rPr>
+      </w:pPr>
+      <w:r>
+        <w:rPr>
+          <w:b/>
+          <w:bCs/>
+          <w:color w:val="000000"/>
+        </w:rPr>
+        <w:lastRenderedPageBreak/>
+        <w:t xml:space="preserve">Tipos referência </w:t>
+      </w:r>
+      <w:proofErr w:type="spellStart"/>
+      <w:r>
+        <w:rPr>
+          <w:b/>
+          <w:bCs/>
+          <w:color w:val="000000"/>
+        </w:rPr>
+        <w:t>vs</w:t>
+      </w:r>
+      <w:proofErr w:type="spellEnd"/>
+      <w:r>
+        <w:rPr>
+          <w:b/>
+          <w:bCs/>
+          <w:color w:val="000000"/>
+        </w:rPr>
+        <w:t xml:space="preserve"> tipos valor</w:t>
+      </w:r>
+    </w:p>
+    <w:p>
+      <w:pPr>
+        <w:jc w:val="center"/>
+        <w:rPr>
+          <w:color w:val="000000"/>
+        </w:rPr>
+      </w:pPr>
+      <w:r>
+        <w:rPr>
+          <w:noProof/>
+        </w:rPr>
+        <w:drawing>
+          <wp:inline distT="0" distB="0" distL="0" distR="0" wp14:anchorId="435404EE" wp14:editId="21885065">
+            <wp:extent cx="6038850" cy="2526603"/>
+            <wp:effectExtent l="0" t="0" r="0" b="0"/>
+            <wp:docPr id="45" name="Imagem 45"/>
+            <wp:cNvGraphicFramePr>
+              <a:graphicFrameLocks xmlns:a="http://schemas.openxmlformats.org/drawingml/2006/main" noChangeAspect="1"/>
+            </wp:cNvGraphicFramePr>
+            <a:graphic xmlns:a="http://schemas.openxmlformats.org/drawingml/2006/main">
+              <a:graphicData uri="http://schemas.openxmlformats.org/drawingml/2006/picture">
+                <pic:pic xmlns:pic="http://schemas.openxmlformats.org/drawingml/2006/picture">
+                  <pic:nvPicPr>
+                    <pic:cNvPr id="1" name=""/>
+                    <pic:cNvPicPr/>
+                  </pic:nvPicPr>
+                  <pic:blipFill>
+                    <a:blip r:embed="rId54"/>
+                    <a:stretch>
+                      <a:fillRect/>
+                    </a:stretch>
+                  </pic:blipFill>
+                  <pic:spPr>
+                    <a:xfrm>
+                      <a:off x="0" y="0"/>
+                      <a:ext cx="6046058" cy="2529619"/>
+                    </a:xfrm>
+                    <a:prstGeom prst="rect">
+                      <a:avLst/>
+                    </a:prstGeom>
+                  </pic:spPr>
+                </pic:pic>
+              </a:graphicData>
+            </a:graphic>
+          </wp:inline>
+        </w:drawing>
+      </w:r>
+    </w:p>
+    <w:p>
+      <w:pPr>
+        <w:rPr>
+          <w:color w:val="000000"/>
+        </w:rPr>
+      </w:pPr>
+    </w:p>
+    <w:p>
+      <w:pPr>
+        <w:rPr>
+          <w:color w:val="000000"/>
+        </w:rPr>
+      </w:pPr>
     </w:p>
     <w:sectPr>
       <w:pgSz w:w="11906" w:h="16838"/>
@@ -53862,9 +55128,9 @@
     </w:lvl>
   </w:abstractNum>
   <w:abstractNum w:abstractNumId="32" w15:restartNumberingAfterBreak="0">
-    <w:nsid w:val="59BE1162"/>
+    <w:nsid w:val="53C02617"/>
     <w:multiLevelType w:val="hybridMultilevel"/>
-    <w:tmpl w:val="3190CD3C"/>
+    <w:tmpl w:val="EB68AC4C"/>
     <w:lvl w:ilvl="0" w:tplc="04160001">
       <w:start w:val="1"/>
       <w:numFmt w:val="bullet"/>
@@ -53975,6 +55241,119 @@
     </w:lvl>
   </w:abstractNum>
   <w:abstractNum w:abstractNumId="33" w15:restartNumberingAfterBreak="0">
+    <w:nsid w:val="59BE1162"/>
+    <w:multiLevelType w:val="hybridMultilevel"/>
+    <w:tmpl w:val="3190CD3C"/>
+    <w:lvl w:ilvl="0" w:tplc="04160001">
+      <w:start w:val="1"/>
+      <w:numFmt w:val="bullet"/>
+      <w:lvlText w:val=""/>
+      <w:lvlJc w:val="left"/>
+      <w:pPr>
+        <w:ind w:left="720" w:hanging="360"/>
+      </w:pPr>
+      <w:rPr>
+        <w:rFonts w:ascii="Symbol" w:hAnsi="Symbol" w:hint="default"/>
+      </w:rPr>
+    </w:lvl>
+    <w:lvl w:ilvl="1" w:tplc="04160003" w:tentative="1">
+      <w:start w:val="1"/>
+      <w:numFmt w:val="bullet"/>
+      <w:lvlText w:val="o"/>
+      <w:lvlJc w:val="left"/>
+      <w:pPr>
+        <w:ind w:left="1440" w:hanging="360"/>
+      </w:pPr>
+      <w:rPr>
+        <w:rFonts w:ascii="Courier New" w:hAnsi="Courier New" w:cs="Courier New" w:hint="default"/>
+      </w:rPr>
+    </w:lvl>
+    <w:lvl w:ilvl="2" w:tplc="04160005" w:tentative="1">
+      <w:start w:val="1"/>
+      <w:numFmt w:val="bullet"/>
+      <w:lvlText w:val=""/>
+      <w:lvlJc w:val="left"/>
+      <w:pPr>
+        <w:ind w:left="2160" w:hanging="360"/>
+      </w:pPr>
+      <w:rPr>
+        <w:rFonts w:ascii="Wingdings" w:hAnsi="Wingdings" w:hint="default"/>
+      </w:rPr>
+    </w:lvl>
+    <w:lvl w:ilvl="3" w:tplc="04160001" w:tentative="1">
+      <w:start w:val="1"/>
+      <w:numFmt w:val="bullet"/>
+      <w:lvlText w:val=""/>
+      <w:lvlJc w:val="left"/>
+      <w:pPr>
+        <w:ind w:left="2880" w:hanging="360"/>
+      </w:pPr>
+      <w:rPr>
+        <w:rFonts w:ascii="Symbol" w:hAnsi="Symbol" w:hint="default"/>
+      </w:rPr>
+    </w:lvl>
+    <w:lvl w:ilvl="4" w:tplc="04160003" w:tentative="1">
+      <w:start w:val="1"/>
+      <w:numFmt w:val="bullet"/>
+      <w:lvlText w:val="o"/>
+      <w:lvlJc w:val="left"/>
+      <w:pPr>
+        <w:ind w:left="3600" w:hanging="360"/>
+      </w:pPr>
+      <w:rPr>
+        <w:rFonts w:ascii="Courier New" w:hAnsi="Courier New" w:cs="Courier New" w:hint="default"/>
+      </w:rPr>
+    </w:lvl>
+    <w:lvl w:ilvl="5" w:tplc="04160005" w:tentative="1">
+      <w:start w:val="1"/>
+      <w:numFmt w:val="bullet"/>
+      <w:lvlText w:val=""/>
+      <w:lvlJc w:val="left"/>
+      <w:pPr>
+        <w:ind w:left="4320" w:hanging="360"/>
+      </w:pPr>
+      <w:rPr>
+        <w:rFonts w:ascii="Wingdings" w:hAnsi="Wingdings" w:hint="default"/>
+      </w:rPr>
+    </w:lvl>
+    <w:lvl w:ilvl="6" w:tplc="04160001" w:tentative="1">
+      <w:start w:val="1"/>
+      <w:numFmt w:val="bullet"/>
+      <w:lvlText w:val=""/>
+      <w:lvlJc w:val="left"/>
+      <w:pPr>
+        <w:ind w:left="5040" w:hanging="360"/>
+      </w:pPr>
+      <w:rPr>
+        <w:rFonts w:ascii="Symbol" w:hAnsi="Symbol" w:hint="default"/>
+      </w:rPr>
+    </w:lvl>
+    <w:lvl w:ilvl="7" w:tplc="04160003" w:tentative="1">
+      <w:start w:val="1"/>
+      <w:numFmt w:val="bullet"/>
+      <w:lvlText w:val="o"/>
+      <w:lvlJc w:val="left"/>
+      <w:pPr>
+        <w:ind w:left="5760" w:hanging="360"/>
+      </w:pPr>
+      <w:rPr>
+        <w:rFonts w:ascii="Courier New" w:hAnsi="Courier New" w:cs="Courier New" w:hint="default"/>
+      </w:rPr>
+    </w:lvl>
+    <w:lvl w:ilvl="8" w:tplc="04160005" w:tentative="1">
+      <w:start w:val="1"/>
+      <w:numFmt w:val="bullet"/>
+      <w:lvlText w:val=""/>
+      <w:lvlJc w:val="left"/>
+      <w:pPr>
+        <w:ind w:left="6480" w:hanging="360"/>
+      </w:pPr>
+      <w:rPr>
+        <w:rFonts w:ascii="Wingdings" w:hAnsi="Wingdings" w:hint="default"/>
+      </w:rPr>
+    </w:lvl>
+  </w:abstractNum>
+  <w:abstractNum w:abstractNumId="34" w15:restartNumberingAfterBreak="0">
     <w:nsid w:val="5C2829AC"/>
     <w:multiLevelType w:val="multilevel"/>
     <w:tmpl w:val="C978AC52"/>
@@ -54114,7 +55493,7 @@
       </w:rPr>
     </w:lvl>
   </w:abstractNum>
-  <w:abstractNum w:abstractNumId="34" w15:restartNumberingAfterBreak="0">
+  <w:abstractNum w:abstractNumId="35" w15:restartNumberingAfterBreak="0">
     <w:nsid w:val="5D3F76F6"/>
     <w:multiLevelType w:val="multilevel"/>
     <w:tmpl w:val="06A68B3A"/>
@@ -54254,7 +55633,7 @@
       </w:rPr>
     </w:lvl>
   </w:abstractNum>
-  <w:abstractNum w:abstractNumId="35" w15:restartNumberingAfterBreak="0">
+  <w:abstractNum w:abstractNumId="36" w15:restartNumberingAfterBreak="0">
     <w:nsid w:val="5F311FD8"/>
     <w:multiLevelType w:val="multilevel"/>
     <w:tmpl w:val="C4C0A970"/>
@@ -54394,7 +55773,7 @@
       </w:rPr>
     </w:lvl>
   </w:abstractNum>
-  <w:abstractNum w:abstractNumId="36" w15:restartNumberingAfterBreak="0">
+  <w:abstractNum w:abstractNumId="37" w15:restartNumberingAfterBreak="0">
     <w:nsid w:val="651A503F"/>
     <w:multiLevelType w:val="multilevel"/>
     <w:tmpl w:val="805A850E"/>
@@ -54534,7 +55913,7 @@
       </w:rPr>
     </w:lvl>
   </w:abstractNum>
-  <w:abstractNum w:abstractNumId="37" w15:restartNumberingAfterBreak="0">
+  <w:abstractNum w:abstractNumId="38" w15:restartNumberingAfterBreak="0">
     <w:nsid w:val="66EE0020"/>
     <w:multiLevelType w:val="hybridMultilevel"/>
     <w:tmpl w:val="3810089E"/>
@@ -54647,7 +56026,7 @@
       </w:rPr>
     </w:lvl>
   </w:abstractNum>
-  <w:abstractNum w:abstractNumId="38" w15:restartNumberingAfterBreak="0">
+  <w:abstractNum w:abstractNumId="39" w15:restartNumberingAfterBreak="0">
     <w:nsid w:val="66F644FE"/>
     <w:multiLevelType w:val="multilevel"/>
     <w:tmpl w:val="FB9AE444"/>
@@ -54787,7 +56166,7 @@
       </w:rPr>
     </w:lvl>
   </w:abstractNum>
-  <w:abstractNum w:abstractNumId="39" w15:restartNumberingAfterBreak="0">
+  <w:abstractNum w:abstractNumId="40" w15:restartNumberingAfterBreak="0">
     <w:nsid w:val="6BB37BF3"/>
     <w:multiLevelType w:val="multilevel"/>
     <w:tmpl w:val="C6A896A2"/>
@@ -54927,7 +56306,7 @@
       </w:rPr>
     </w:lvl>
   </w:abstractNum>
-  <w:abstractNum w:abstractNumId="40" w15:restartNumberingAfterBreak="0">
+  <w:abstractNum w:abstractNumId="41" w15:restartNumberingAfterBreak="0">
     <w:nsid w:val="70D90834"/>
     <w:multiLevelType w:val="hybridMultilevel"/>
     <w:tmpl w:val="AADAED5C"/>
@@ -55040,7 +56419,7 @@
       </w:rPr>
     </w:lvl>
   </w:abstractNum>
-  <w:abstractNum w:abstractNumId="41" w15:restartNumberingAfterBreak="0">
+  <w:abstractNum w:abstractNumId="42" w15:restartNumberingAfterBreak="0">
     <w:nsid w:val="72CC40AA"/>
     <w:multiLevelType w:val="hybridMultilevel"/>
     <w:tmpl w:val="C0400956"/>
@@ -55129,7 +56508,7 @@
       </w:pPr>
     </w:lvl>
   </w:abstractNum>
-  <w:abstractNum w:abstractNumId="42" w15:restartNumberingAfterBreak="0">
+  <w:abstractNum w:abstractNumId="43" w15:restartNumberingAfterBreak="0">
     <w:nsid w:val="74AD725E"/>
     <w:multiLevelType w:val="multilevel"/>
     <w:tmpl w:val="A92EB592"/>
@@ -55269,7 +56648,7 @@
       </w:rPr>
     </w:lvl>
   </w:abstractNum>
-  <w:abstractNum w:abstractNumId="43" w15:restartNumberingAfterBreak="0">
+  <w:abstractNum w:abstractNumId="44" w15:restartNumberingAfterBreak="0">
     <w:nsid w:val="77246B8E"/>
     <w:multiLevelType w:val="multilevel"/>
     <w:tmpl w:val="0712B58A"/>
@@ -55409,7 +56788,7 @@
       </w:rPr>
     </w:lvl>
   </w:abstractNum>
-  <w:abstractNum w:abstractNumId="44" w15:restartNumberingAfterBreak="0">
+  <w:abstractNum w:abstractNumId="45" w15:restartNumberingAfterBreak="0">
     <w:nsid w:val="7C147010"/>
     <w:multiLevelType w:val="hybridMultilevel"/>
     <w:tmpl w:val="D8F0E7B4"/>
@@ -55522,7 +56901,7 @@
       </w:rPr>
     </w:lvl>
   </w:abstractNum>
-  <w:abstractNum w:abstractNumId="45" w15:restartNumberingAfterBreak="0">
+  <w:abstractNum w:abstractNumId="46" w15:restartNumberingAfterBreak="0">
     <w:nsid w:val="7C692E74"/>
     <w:multiLevelType w:val="multilevel"/>
     <w:tmpl w:val="8738D35E"/>
@@ -55669,10 +57048,10 @@
     <w:abstractNumId w:val="22"/>
   </w:num>
   <w:num w:numId="3">
-    <w:abstractNumId w:val="36"/>
+    <w:abstractNumId w:val="37"/>
   </w:num>
   <w:num w:numId="4">
-    <w:abstractNumId w:val="42"/>
+    <w:abstractNumId w:val="43"/>
   </w:num>
   <w:num w:numId="5">
     <w:abstractNumId w:val="12"/>
@@ -55699,19 +57078,19 @@
     <w:abstractNumId w:val="7"/>
   </w:num>
   <w:num w:numId="13">
-    <w:abstractNumId w:val="43"/>
+    <w:abstractNumId w:val="44"/>
   </w:num>
   <w:num w:numId="14">
-    <w:abstractNumId w:val="45"/>
+    <w:abstractNumId w:val="46"/>
   </w:num>
   <w:num w:numId="15">
     <w:abstractNumId w:val="15"/>
   </w:num>
   <w:num w:numId="16">
-    <w:abstractNumId w:val="35"/>
+    <w:abstractNumId w:val="36"/>
   </w:num>
   <w:num w:numId="17">
-    <w:abstractNumId w:val="39"/>
+    <w:abstractNumId w:val="40"/>
   </w:num>
   <w:num w:numId="18">
     <w:abstractNumId w:val="16"/>
@@ -55729,16 +57108,16 @@
     <w:abstractNumId w:val="11"/>
   </w:num>
   <w:num w:numId="23">
-    <w:abstractNumId w:val="33"/>
+    <w:abstractNumId w:val="34"/>
   </w:num>
   <w:num w:numId="24">
     <w:abstractNumId w:val="21"/>
   </w:num>
   <w:num w:numId="25">
-    <w:abstractNumId w:val="34"/>
+    <w:abstractNumId w:val="35"/>
   </w:num>
   <w:num w:numId="26">
-    <w:abstractNumId w:val="38"/>
+    <w:abstractNumId w:val="39"/>
   </w:num>
   <w:num w:numId="27">
     <w:abstractNumId w:val="25"/>
@@ -55750,7 +57129,7 @@
     <w:abstractNumId w:val="17"/>
   </w:num>
   <w:num w:numId="30">
-    <w:abstractNumId w:val="41"/>
+    <w:abstractNumId w:val="42"/>
   </w:num>
   <w:num w:numId="31">
     <w:abstractNumId w:val="20"/>
@@ -55783,22 +57162,25 @@
     <w:abstractNumId w:val="8"/>
   </w:num>
   <w:num w:numId="41">
-    <w:abstractNumId w:val="32"/>
+    <w:abstractNumId w:val="33"/>
   </w:num>
   <w:num w:numId="42">
-    <w:abstractNumId w:val="37"/>
+    <w:abstractNumId w:val="38"/>
   </w:num>
   <w:num w:numId="43">
     <w:abstractNumId w:val="6"/>
   </w:num>
   <w:num w:numId="44">
-    <w:abstractNumId w:val="40"/>
+    <w:abstractNumId w:val="41"/>
   </w:num>
   <w:num w:numId="45">
-    <w:abstractNumId w:val="44"/>
+    <w:abstractNumId w:val="45"/>
   </w:num>
   <w:num w:numId="46">
     <w:abstractNumId w:val="24"/>
+  </w:num>
+  <w:num w:numId="47">
+    <w:abstractNumId w:val="32"/>
   </w:num>
 </w:numbering>
 </file>

</xml_diff>

<commit_message>
Deslocação de memória – garbage collector e escopo local
</commit_message>
<xml_diff>
--- a/Revisando Setembro 2024/Java - Anotações.docx
+++ b/Revisando Setembro 2024/Java - Anotações.docx
@@ -51050,6 +51050,1045 @@
     <w:p>
       <w:pPr>
         <w:rPr>
+          <w:b/>
+          <w:bCs/>
+          <w:color w:val="FF0000"/>
+        </w:rPr>
+      </w:pPr>
+      <w:r>
+        <w:rPr>
+          <w:b/>
+          <w:bCs/>
+          <w:color w:val="FF0000"/>
+        </w:rPr>
+        <w:t xml:space="preserve">Deslocação de memória – </w:t>
+      </w:r>
+      <w:proofErr w:type="spellStart"/>
+      <w:r>
+        <w:rPr>
+          <w:b/>
+          <w:bCs/>
+          <w:color w:val="FF0000"/>
+        </w:rPr>
+        <w:t>garbage</w:t>
+      </w:r>
+      <w:proofErr w:type="spellEnd"/>
+      <w:r>
+        <w:rPr>
+          <w:b/>
+          <w:bCs/>
+          <w:color w:val="FF0000"/>
+        </w:rPr>
+        <w:t xml:space="preserve"> </w:t>
+      </w:r>
+      <w:proofErr w:type="spellStart"/>
+      <w:r>
+        <w:rPr>
+          <w:b/>
+          <w:bCs/>
+          <w:color w:val="FF0000"/>
+        </w:rPr>
+        <w:t>collector</w:t>
+      </w:r>
+      <w:proofErr w:type="spellEnd"/>
+      <w:r>
+        <w:rPr>
+          <w:b/>
+          <w:bCs/>
+          <w:color w:val="FF0000"/>
+        </w:rPr>
+        <w:t xml:space="preserve"> e escopo local</w:t>
+      </w:r>
+    </w:p>
+    <w:p>
+      <w:pPr>
+        <w:rPr>
+          <w:color w:val="000000"/>
+        </w:rPr>
+      </w:pPr>
+      <w:proofErr w:type="spellStart"/>
+      <w:r>
+        <w:rPr>
+          <w:color w:val="000000"/>
+        </w:rPr>
+        <w:t>Garbage</w:t>
+      </w:r>
+      <w:proofErr w:type="spellEnd"/>
+      <w:r>
+        <w:rPr>
+          <w:color w:val="000000"/>
+        </w:rPr>
+        <w:t xml:space="preserve"> </w:t>
+      </w:r>
+      <w:proofErr w:type="spellStart"/>
+      <w:r>
+        <w:rPr>
+          <w:color w:val="000000"/>
+        </w:rPr>
+        <w:t>collector</w:t>
+      </w:r>
+      <w:proofErr w:type="spellEnd"/>
+    </w:p>
+    <w:p>
+      <w:pPr>
+        <w:pStyle w:val="PargrafodaLista"/>
+        <w:numPr>
+          <w:ilvl w:val="0"/>
+          <w:numId w:val="48"/>
+        </w:numPr>
+        <w:rPr>
+          <w:color w:val="000000"/>
+        </w:rPr>
+      </w:pPr>
+      <w:r>
+        <w:rPr>
+          <w:color w:val="000000"/>
+        </w:rPr>
+        <w:t xml:space="preserve">É um processo que </w:t>
+      </w:r>
+      <w:proofErr w:type="spellStart"/>
+      <w:r>
+        <w:rPr>
+          <w:color w:val="000000"/>
+        </w:rPr>
+        <w:t>automotiza</w:t>
+      </w:r>
+      <w:proofErr w:type="spellEnd"/>
+      <w:r>
+        <w:rPr>
+          <w:color w:val="000000"/>
+        </w:rPr>
+        <w:t xml:space="preserve"> o gerenciamento de memória de um programa em execução</w:t>
+      </w:r>
+    </w:p>
+    <w:p>
+      <w:pPr>
+        <w:pStyle w:val="PargrafodaLista"/>
+        <w:numPr>
+          <w:ilvl w:val="0"/>
+          <w:numId w:val="48"/>
+        </w:numPr>
+        <w:rPr>
+          <w:color w:val="000000"/>
+        </w:rPr>
+      </w:pPr>
+      <w:r>
+        <w:rPr>
+          <w:color w:val="000000"/>
+        </w:rPr>
+        <w:t xml:space="preserve">O </w:t>
+      </w:r>
+      <w:proofErr w:type="spellStart"/>
+      <w:r>
+        <w:rPr>
+          <w:color w:val="000000"/>
+        </w:rPr>
+        <w:t>garbage</w:t>
+      </w:r>
+      <w:proofErr w:type="spellEnd"/>
+      <w:r>
+        <w:rPr>
+          <w:color w:val="000000"/>
+        </w:rPr>
+        <w:t xml:space="preserve"> </w:t>
+      </w:r>
+      <w:proofErr w:type="spellStart"/>
+      <w:r>
+        <w:rPr>
+          <w:color w:val="000000"/>
+        </w:rPr>
+        <w:t>collector</w:t>
+      </w:r>
+      <w:proofErr w:type="spellEnd"/>
+      <w:r>
+        <w:rPr>
+          <w:color w:val="000000"/>
+        </w:rPr>
+        <w:t xml:space="preserve"> monitora os objetos alocados dinamicamente pelo programa (no </w:t>
+      </w:r>
+      <w:proofErr w:type="spellStart"/>
+      <w:r>
+        <w:rPr>
+          <w:color w:val="000000"/>
+        </w:rPr>
+        <w:t>heap</w:t>
+      </w:r>
+      <w:proofErr w:type="spellEnd"/>
+      <w:r>
+        <w:rPr>
+          <w:color w:val="000000"/>
+        </w:rPr>
+        <w:t>), desalocando aqueles que não estão mais sendo utilizados.</w:t>
+      </w:r>
+    </w:p>
+    <w:p>
+      <w:pPr>
+        <w:rPr>
+          <w:color w:val="000000"/>
+        </w:rPr>
+      </w:pPr>
+    </w:p>
+    <w:p>
+      <w:pPr>
+        <w:rPr>
+          <w:color w:val="000000"/>
+        </w:rPr>
+      </w:pPr>
+      <w:proofErr w:type="spellStart"/>
+      <w:r>
+        <w:rPr>
+          <w:color w:val="000000"/>
+        </w:rPr>
+        <w:t>Desalocação</w:t>
+      </w:r>
+      <w:proofErr w:type="spellEnd"/>
+      <w:r>
+        <w:rPr>
+          <w:color w:val="000000"/>
+        </w:rPr>
+        <w:t xml:space="preserve"> por </w:t>
+      </w:r>
+      <w:proofErr w:type="spellStart"/>
+      <w:r>
+        <w:rPr>
+          <w:color w:val="000000"/>
+        </w:rPr>
+        <w:t>garbage</w:t>
+      </w:r>
+      <w:proofErr w:type="spellEnd"/>
+      <w:r>
+        <w:rPr>
+          <w:color w:val="000000"/>
+        </w:rPr>
+        <w:t xml:space="preserve"> </w:t>
+      </w:r>
+      <w:proofErr w:type="spellStart"/>
+      <w:r>
+        <w:rPr>
+          <w:color w:val="000000"/>
+        </w:rPr>
+        <w:t>collector</w:t>
+      </w:r>
+      <w:proofErr w:type="spellEnd"/>
+    </w:p>
+    <w:p>
+      <w:pPr>
+        <w:rPr>
+          <w:color w:val="000000"/>
+        </w:rPr>
+      </w:pPr>
+      <w:proofErr w:type="spellStart"/>
+      <w:r>
+        <w:rPr>
+          <w:color w:val="000000"/>
+        </w:rPr>
+        <w:t>Product</w:t>
+      </w:r>
+      <w:proofErr w:type="spellEnd"/>
+      <w:r>
+        <w:rPr>
+          <w:color w:val="000000"/>
+        </w:rPr>
+        <w:t xml:space="preserve"> p1, p2;</w:t>
+      </w:r>
+    </w:p>
+    <w:p>
+      <w:pPr>
+        <w:rPr>
+          <w:color w:val="000000"/>
+        </w:rPr>
+      </w:pPr>
+      <w:r>
+        <w:rPr>
+          <w:color w:val="000000"/>
+        </w:rPr>
+        <w:t xml:space="preserve">p1 = new </w:t>
+      </w:r>
+      <w:proofErr w:type="spellStart"/>
+      <w:proofErr w:type="gramStart"/>
+      <w:r>
+        <w:rPr>
+          <w:color w:val="000000"/>
+        </w:rPr>
+        <w:t>Product</w:t>
+      </w:r>
+      <w:proofErr w:type="spellEnd"/>
+      <w:r>
+        <w:rPr>
+          <w:color w:val="000000"/>
+        </w:rPr>
+        <w:t>(</w:t>
+      </w:r>
+      <w:proofErr w:type="gramEnd"/>
+      <w:r>
+        <w:rPr>
+          <w:color w:val="000000"/>
+        </w:rPr>
+        <w:t>“TV”, 900.00, 0);</w:t>
+      </w:r>
+    </w:p>
+    <w:p>
+      <w:pPr>
+        <w:rPr>
+          <w:color w:val="000000"/>
+        </w:rPr>
+      </w:pPr>
+      <w:r>
+        <w:rPr>
+          <w:color w:val="000000"/>
+        </w:rPr>
+        <w:t xml:space="preserve">p2 = new </w:t>
+      </w:r>
+      <w:proofErr w:type="spellStart"/>
+      <w:proofErr w:type="gramStart"/>
+      <w:r>
+        <w:rPr>
+          <w:color w:val="000000"/>
+        </w:rPr>
+        <w:t>Product</w:t>
+      </w:r>
+      <w:proofErr w:type="spellEnd"/>
+      <w:r>
+        <w:rPr>
+          <w:color w:val="000000"/>
+        </w:rPr>
+        <w:t>(</w:t>
+      </w:r>
+      <w:proofErr w:type="gramEnd"/>
+      <w:r>
+        <w:rPr>
+          <w:color w:val="000000"/>
+        </w:rPr>
+        <w:t>“Mouse”, 30.00, 0);</w:t>
+      </w:r>
+    </w:p>
+    <w:p>
+      <w:pPr>
+        <w:rPr>
+          <w:b/>
+          <w:bCs/>
+          <w:color w:val="000000"/>
+        </w:rPr>
+      </w:pPr>
+      <w:r>
+        <w:rPr>
+          <w:b/>
+          <w:bCs/>
+          <w:color w:val="000000"/>
+        </w:rPr>
+        <w:t>Memória:</w:t>
+      </w:r>
+    </w:p>
+    <w:p>
+      <w:pPr>
+        <w:jc w:val="center"/>
+        <w:rPr>
+          <w:color w:val="000000"/>
+        </w:rPr>
+      </w:pPr>
+      <w:r>
+        <w:rPr>
+          <w:noProof/>
+        </w:rPr>
+        <w:drawing>
+          <wp:inline distT="0" distB="0" distL="0" distR="0" wp14:anchorId="03CAEC3C" wp14:editId="5AE24CAC">
+            <wp:extent cx="4148107" cy="2505075"/>
+            <wp:effectExtent l="0" t="0" r="0" b="0"/>
+            <wp:docPr id="46" name="Imagem 46"/>
+            <wp:cNvGraphicFramePr>
+              <a:graphicFrameLocks xmlns:a="http://schemas.openxmlformats.org/drawingml/2006/main" noChangeAspect="1"/>
+            </wp:cNvGraphicFramePr>
+            <a:graphic xmlns:a="http://schemas.openxmlformats.org/drawingml/2006/main">
+              <a:graphicData uri="http://schemas.openxmlformats.org/drawingml/2006/picture">
+                <pic:pic xmlns:pic="http://schemas.openxmlformats.org/drawingml/2006/picture">
+                  <pic:nvPicPr>
+                    <pic:cNvPr id="1" name=""/>
+                    <pic:cNvPicPr/>
+                  </pic:nvPicPr>
+                  <pic:blipFill>
+                    <a:blip r:embed="rId55"/>
+                    <a:stretch>
+                      <a:fillRect/>
+                    </a:stretch>
+                  </pic:blipFill>
+                  <pic:spPr>
+                    <a:xfrm>
+                      <a:off x="0" y="0"/>
+                      <a:ext cx="4157475" cy="2510732"/>
+                    </a:xfrm>
+                    <a:prstGeom prst="rect">
+                      <a:avLst/>
+                    </a:prstGeom>
+                  </pic:spPr>
+                </pic:pic>
+              </a:graphicData>
+            </a:graphic>
+          </wp:inline>
+        </w:drawing>
+      </w:r>
+    </w:p>
+    <w:p>
+      <w:pPr>
+        <w:rPr>
+          <w:b/>
+          <w:bCs/>
+          <w:color w:val="000000"/>
+        </w:rPr>
+      </w:pPr>
+      <w:r>
+        <w:rPr>
+          <w:b/>
+          <w:bCs/>
+          <w:color w:val="000000"/>
+        </w:rPr>
+        <w:lastRenderedPageBreak/>
+        <w:t xml:space="preserve">Se eu fizer </w:t>
+      </w:r>
+      <w:r>
+        <w:rPr>
+          <w:b/>
+          <w:bCs/>
+          <w:color w:val="FF0000"/>
+        </w:rPr>
+        <w:t>p1 = p2</w:t>
+      </w:r>
+      <w:r>
+        <w:rPr>
+          <w:b/>
+          <w:bCs/>
+          <w:color w:val="000000"/>
+        </w:rPr>
+        <w:t>:</w:t>
+      </w:r>
+    </w:p>
+    <w:p>
+      <w:pPr>
+        <w:jc w:val="center"/>
+        <w:rPr>
+          <w:color w:val="000000"/>
+        </w:rPr>
+      </w:pPr>
+      <w:r>
+        <w:rPr>
+          <w:noProof/>
+        </w:rPr>
+        <w:drawing>
+          <wp:inline distT="0" distB="0" distL="0" distR="0" wp14:anchorId="5E044B4D" wp14:editId="5475AF46">
+            <wp:extent cx="3800475" cy="3299165"/>
+            <wp:effectExtent l="0" t="0" r="0" b="0"/>
+            <wp:docPr id="47" name="Imagem 47"/>
+            <wp:cNvGraphicFramePr>
+              <a:graphicFrameLocks xmlns:a="http://schemas.openxmlformats.org/drawingml/2006/main" noChangeAspect="1"/>
+            </wp:cNvGraphicFramePr>
+            <a:graphic xmlns:a="http://schemas.openxmlformats.org/drawingml/2006/main">
+              <a:graphicData uri="http://schemas.openxmlformats.org/drawingml/2006/picture">
+                <pic:pic xmlns:pic="http://schemas.openxmlformats.org/drawingml/2006/picture">
+                  <pic:nvPicPr>
+                    <pic:cNvPr id="1" name=""/>
+                    <pic:cNvPicPr/>
+                  </pic:nvPicPr>
+                  <pic:blipFill>
+                    <a:blip r:embed="rId56"/>
+                    <a:stretch>
+                      <a:fillRect/>
+                    </a:stretch>
+                  </pic:blipFill>
+                  <pic:spPr>
+                    <a:xfrm>
+                      <a:off x="0" y="0"/>
+                      <a:ext cx="3802981" cy="3301340"/>
+                    </a:xfrm>
+                    <a:prstGeom prst="rect">
+                      <a:avLst/>
+                    </a:prstGeom>
+                  </pic:spPr>
+                </pic:pic>
+              </a:graphicData>
+            </a:graphic>
+          </wp:inline>
+        </w:drawing>
+      </w:r>
+    </w:p>
+    <w:p>
+      <w:pPr>
+        <w:rPr>
+          <w:color w:val="000000"/>
+        </w:rPr>
+      </w:pPr>
+    </w:p>
+    <w:p>
+      <w:pPr>
+        <w:rPr>
+          <w:color w:val="000000"/>
+        </w:rPr>
+      </w:pPr>
+      <w:proofErr w:type="spellStart"/>
+      <w:r>
+        <w:rPr>
+          <w:color w:val="000000"/>
+        </w:rPr>
+        <w:t>Desalocação</w:t>
+      </w:r>
+      <w:proofErr w:type="spellEnd"/>
+      <w:r>
+        <w:rPr>
+          <w:color w:val="000000"/>
+        </w:rPr>
+        <w:t xml:space="preserve"> por escopo</w:t>
+      </w:r>
+    </w:p>
+    <w:p>
+      <w:pPr>
+        <w:rPr>
+          <w:color w:val="000000"/>
+        </w:rPr>
+      </w:pPr>
+      <w:proofErr w:type="spellStart"/>
+      <w:r>
+        <w:rPr>
+          <w:color w:val="0070C0"/>
+        </w:rPr>
+        <w:t>void</w:t>
+      </w:r>
+      <w:proofErr w:type="spellEnd"/>
+      <w:r>
+        <w:rPr>
+          <w:color w:val="000000"/>
+        </w:rPr>
+        <w:t xml:space="preserve"> method1</w:t>
+      </w:r>
+      <w:proofErr w:type="gramStart"/>
+      <w:r>
+        <w:rPr>
+          <w:color w:val="000000"/>
+        </w:rPr>
+        <w:t>(){</w:t>
+      </w:r>
+      <w:proofErr w:type="gramEnd"/>
+    </w:p>
+    <w:p>
+      <w:pPr>
+        <w:rPr>
+          <w:color w:val="000000"/>
+        </w:rPr>
+      </w:pPr>
+      <w:r>
+        <w:rPr>
+          <w:color w:val="000000"/>
+        </w:rPr>
+        <w:tab/>
+      </w:r>
+      <w:proofErr w:type="spellStart"/>
+      <w:r>
+        <w:rPr>
+          <w:color w:val="0070C0"/>
+        </w:rPr>
+        <w:t>int</w:t>
+      </w:r>
+      <w:proofErr w:type="spellEnd"/>
+      <w:r>
+        <w:rPr>
+          <w:color w:val="000000"/>
+        </w:rPr>
+        <w:t xml:space="preserve"> x = 10;</w:t>
+      </w:r>
+    </w:p>
+    <w:p>
+      <w:pPr>
+        <w:rPr>
+          <w:color w:val="000000"/>
+        </w:rPr>
+      </w:pPr>
+      <w:r>
+        <w:rPr>
+          <w:color w:val="000000"/>
+        </w:rPr>
+        <w:tab/>
+      </w:r>
+      <w:proofErr w:type="spellStart"/>
+      <w:r>
+        <w:rPr>
+          <w:color w:val="0070C0"/>
+        </w:rPr>
+        <w:t>if</w:t>
+      </w:r>
+      <w:proofErr w:type="spellEnd"/>
+      <w:r>
+        <w:rPr>
+          <w:color w:val="000000"/>
+        </w:rPr>
+        <w:t xml:space="preserve"> (x &gt; 0) {</w:t>
+      </w:r>
+    </w:p>
+    <w:p>
+      <w:pPr>
+        <w:ind w:firstLine="708"/>
+        <w:rPr>
+          <w:color w:val="000000"/>
+        </w:rPr>
+      </w:pPr>
+      <w:r>
+        <w:rPr>
+          <w:color w:val="000000"/>
+        </w:rPr>
+        <w:tab/>
+      </w:r>
+      <w:proofErr w:type="spellStart"/>
+      <w:r>
+        <w:rPr>
+          <w:color w:val="0070C0"/>
+        </w:rPr>
+        <w:t>int</w:t>
+      </w:r>
+      <w:proofErr w:type="spellEnd"/>
+      <w:r>
+        <w:rPr>
+          <w:color w:val="000000"/>
+        </w:rPr>
+        <w:t xml:space="preserve"> y = 20;</w:t>
+      </w:r>
+    </w:p>
+    <w:p>
+      <w:pPr>
+        <w:ind w:firstLine="708"/>
+        <w:rPr>
+          <w:color w:val="000000"/>
+        </w:rPr>
+      </w:pPr>
+      <w:r>
+        <w:rPr>
+          <w:color w:val="000000"/>
+        </w:rPr>
+        <w:t>}</w:t>
+      </w:r>
+    </w:p>
+    <w:p>
+      <w:pPr>
+        <w:ind w:firstLine="708"/>
+        <w:rPr>
+          <w:color w:val="000000"/>
+        </w:rPr>
+      </w:pPr>
+      <w:proofErr w:type="spellStart"/>
+      <w:r>
+        <w:rPr>
+          <w:color w:val="000000"/>
+        </w:rPr>
+        <w:t>System.out.println</w:t>
+      </w:r>
+      <w:proofErr w:type="spellEnd"/>
+      <w:r>
+        <w:rPr>
+          <w:color w:val="000000"/>
+        </w:rPr>
+        <w:t>(x);</w:t>
+      </w:r>
+    </w:p>
+    <w:p>
+      <w:pPr>
+        <w:rPr>
+          <w:color w:val="000000"/>
+        </w:rPr>
+      </w:pPr>
+      <w:r>
+        <w:rPr>
+          <w:color w:val="000000"/>
+        </w:rPr>
+        <w:t>}</w:t>
+      </w:r>
+    </w:p>
+    <w:p>
+      <w:pPr>
+        <w:rPr>
+          <w:color w:val="000000"/>
+        </w:rPr>
+      </w:pPr>
+      <w:r>
+        <w:rPr>
+          <w:color w:val="000000"/>
+        </w:rPr>
+        <w:t xml:space="preserve">Dentro do escopo do </w:t>
+      </w:r>
+      <w:proofErr w:type="spellStart"/>
+      <w:r>
+        <w:rPr>
+          <w:color w:val="000000"/>
+        </w:rPr>
+        <w:t>if</w:t>
+      </w:r>
+      <w:proofErr w:type="spellEnd"/>
+      <w:r>
+        <w:rPr>
+          <w:color w:val="000000"/>
+        </w:rPr>
+        <w:t>:</w:t>
+      </w:r>
+    </w:p>
+    <w:p>
+      <w:pPr>
+        <w:jc w:val="center"/>
+        <w:rPr>
+          <w:color w:val="000000"/>
+        </w:rPr>
+      </w:pPr>
+      <w:r>
+        <w:rPr>
+          <w:noProof/>
+        </w:rPr>
+        <w:drawing>
+          <wp:inline distT="0" distB="0" distL="0" distR="0" wp14:anchorId="59A8FAE0" wp14:editId="0397D40D">
+            <wp:extent cx="3695700" cy="2259209"/>
+            <wp:effectExtent l="0" t="0" r="0" b="0"/>
+            <wp:docPr id="48" name="Imagem 48"/>
+            <wp:cNvGraphicFramePr>
+              <a:graphicFrameLocks xmlns:a="http://schemas.openxmlformats.org/drawingml/2006/main" noChangeAspect="1"/>
+            </wp:cNvGraphicFramePr>
+            <a:graphic xmlns:a="http://schemas.openxmlformats.org/drawingml/2006/main">
+              <a:graphicData uri="http://schemas.openxmlformats.org/drawingml/2006/picture">
+                <pic:pic xmlns:pic="http://schemas.openxmlformats.org/drawingml/2006/picture">
+                  <pic:nvPicPr>
+                    <pic:cNvPr id="1" name=""/>
+                    <pic:cNvPicPr/>
+                  </pic:nvPicPr>
+                  <pic:blipFill>
+                    <a:blip r:embed="rId57"/>
+                    <a:stretch>
+                      <a:fillRect/>
+                    </a:stretch>
+                  </pic:blipFill>
+                  <pic:spPr>
+                    <a:xfrm>
+                      <a:off x="0" y="0"/>
+                      <a:ext cx="3704128" cy="2264361"/>
+                    </a:xfrm>
+                    <a:prstGeom prst="rect">
+                      <a:avLst/>
+                    </a:prstGeom>
+                  </pic:spPr>
+                </pic:pic>
+              </a:graphicData>
+            </a:graphic>
+          </wp:inline>
+        </w:drawing>
+      </w:r>
+    </w:p>
+    <w:p>
+      <w:pPr>
+        <w:rPr>
+          <w:color w:val="000000"/>
+        </w:rPr>
+      </w:pPr>
+      <w:r>
+        <w:rPr>
+          <w:color w:val="000000"/>
+        </w:rPr>
+        <w:lastRenderedPageBreak/>
+        <w:t>Acabando o método:</w:t>
+      </w:r>
+    </w:p>
+    <w:p>
+      <w:pPr>
+        <w:jc w:val="center"/>
+        <w:rPr>
+          <w:color w:val="000000"/>
+        </w:rPr>
+      </w:pPr>
+      <w:r>
+        <w:rPr>
+          <w:noProof/>
+        </w:rPr>
+        <w:drawing>
+          <wp:inline distT="0" distB="0" distL="0" distR="0" wp14:anchorId="11A56B5C" wp14:editId="6EAA502D">
+            <wp:extent cx="2838450" cy="1720121"/>
+            <wp:effectExtent l="0" t="0" r="0" b="0"/>
+            <wp:docPr id="49" name="Imagem 49"/>
+            <wp:cNvGraphicFramePr>
+              <a:graphicFrameLocks xmlns:a="http://schemas.openxmlformats.org/drawingml/2006/main" noChangeAspect="1"/>
+            </wp:cNvGraphicFramePr>
+            <a:graphic xmlns:a="http://schemas.openxmlformats.org/drawingml/2006/main">
+              <a:graphicData uri="http://schemas.openxmlformats.org/drawingml/2006/picture">
+                <pic:pic xmlns:pic="http://schemas.openxmlformats.org/drawingml/2006/picture">
+                  <pic:nvPicPr>
+                    <pic:cNvPr id="1" name=""/>
+                    <pic:cNvPicPr/>
+                  </pic:nvPicPr>
+                  <pic:blipFill>
+                    <a:blip r:embed="rId58"/>
+                    <a:stretch>
+                      <a:fillRect/>
+                    </a:stretch>
+                  </pic:blipFill>
+                  <pic:spPr>
+                    <a:xfrm>
+                      <a:off x="0" y="0"/>
+                      <a:ext cx="2841491" cy="1721964"/>
+                    </a:xfrm>
+                    <a:prstGeom prst="rect">
+                      <a:avLst/>
+                    </a:prstGeom>
+                  </pic:spPr>
+                </pic:pic>
+              </a:graphicData>
+            </a:graphic>
+          </wp:inline>
+        </w:drawing>
+      </w:r>
+    </w:p>
+    <w:p>
+      <w:pPr>
+        <w:rPr>
+          <w:color w:val="000000"/>
+        </w:rPr>
+      </w:pPr>
+    </w:p>
+    <w:p>
+      <w:pPr>
+        <w:rPr>
+          <w:b/>
+          <w:bCs/>
+          <w:color w:val="000000"/>
+        </w:rPr>
+      </w:pPr>
+      <w:r>
+        <w:rPr>
+          <w:b/>
+          <w:bCs/>
+          <w:color w:val="000000"/>
+        </w:rPr>
+        <w:t>Outro exemplo:</w:t>
+      </w:r>
+    </w:p>
+    <w:p>
+      <w:pPr>
+        <w:rPr>
+          <w:b/>
+          <w:bCs/>
+          <w:color w:val="000000"/>
+        </w:rPr>
+      </w:pPr>
+      <w:r>
+        <w:rPr>
+          <w:b/>
+          <w:bCs/>
+          <w:color w:val="000000"/>
+        </w:rPr>
+        <w:t>Sub</w:t>
+      </w:r>
+      <w:r>
+        <w:rPr>
+          <w:b/>
+          <w:bCs/>
+          <w:color w:val="000000"/>
+        </w:rPr>
+        <w:t xml:space="preserve"> </w:t>
+      </w:r>
+      <w:r>
+        <w:rPr>
+          <w:b/>
+          <w:bCs/>
+          <w:color w:val="000000"/>
+        </w:rPr>
+        <w:t>escopo (pilha) – O method1 chama o method2 e assim é feto um sub</w:t>
+      </w:r>
+      <w:r>
+        <w:rPr>
+          <w:b/>
+          <w:bCs/>
+          <w:color w:val="000000"/>
+        </w:rPr>
+        <w:t xml:space="preserve"> </w:t>
+      </w:r>
+      <w:r>
+        <w:rPr>
+          <w:b/>
+          <w:bCs/>
+          <w:color w:val="000000"/>
+        </w:rPr>
+        <w:t>escopo como na imagem abaixo:</w:t>
+      </w:r>
+    </w:p>
+    <w:p>
+      <w:pPr>
+        <w:rPr>
+          <w:color w:val="000000"/>
+        </w:rPr>
+      </w:pPr>
+      <w:r>
+        <w:rPr>
+          <w:noProof/>
+        </w:rPr>
+        <w:drawing>
+          <wp:inline distT="0" distB="0" distL="0" distR="0" wp14:anchorId="566963ED" wp14:editId="6678C4F7">
+            <wp:extent cx="5400040" cy="1882140"/>
+            <wp:effectExtent l="0" t="0" r="0" b="0"/>
+            <wp:docPr id="50" name="Imagem 50"/>
+            <wp:cNvGraphicFramePr>
+              <a:graphicFrameLocks xmlns:a="http://schemas.openxmlformats.org/drawingml/2006/main" noChangeAspect="1"/>
+            </wp:cNvGraphicFramePr>
+            <a:graphic xmlns:a="http://schemas.openxmlformats.org/drawingml/2006/main">
+              <a:graphicData uri="http://schemas.openxmlformats.org/drawingml/2006/picture">
+                <pic:pic xmlns:pic="http://schemas.openxmlformats.org/drawingml/2006/picture">
+                  <pic:nvPicPr>
+                    <pic:cNvPr id="1" name=""/>
+                    <pic:cNvPicPr/>
+                  </pic:nvPicPr>
+                  <pic:blipFill>
+                    <a:blip r:embed="rId59"/>
+                    <a:stretch>
+                      <a:fillRect/>
+                    </a:stretch>
+                  </pic:blipFill>
+                  <pic:spPr>
+                    <a:xfrm>
+                      <a:off x="0" y="0"/>
+                      <a:ext cx="5400040" cy="1882140"/>
+                    </a:xfrm>
+                    <a:prstGeom prst="rect">
+                      <a:avLst/>
+                    </a:prstGeom>
+                  </pic:spPr>
+                </pic:pic>
+              </a:graphicData>
+            </a:graphic>
+          </wp:inline>
+        </w:drawing>
+      </w:r>
+    </w:p>
+    <w:p>
+      <w:pPr>
+        <w:rPr>
+          <w:color w:val="000000"/>
+        </w:rPr>
+      </w:pPr>
+      <w:r>
+        <w:rPr>
+          <w:noProof/>
+        </w:rPr>
+        <w:drawing>
+          <wp:inline distT="0" distB="0" distL="0" distR="0" wp14:anchorId="5C1667AB" wp14:editId="17AF46F9">
+            <wp:extent cx="5400040" cy="1904365"/>
+            <wp:effectExtent l="0" t="0" r="0" b="0"/>
+            <wp:docPr id="52" name="Imagem 52"/>
+            <wp:cNvGraphicFramePr>
+              <a:graphicFrameLocks xmlns:a="http://schemas.openxmlformats.org/drawingml/2006/main" noChangeAspect="1"/>
+            </wp:cNvGraphicFramePr>
+            <a:graphic xmlns:a="http://schemas.openxmlformats.org/drawingml/2006/main">
+              <a:graphicData uri="http://schemas.openxmlformats.org/drawingml/2006/picture">
+                <pic:pic xmlns:pic="http://schemas.openxmlformats.org/drawingml/2006/picture">
+                  <pic:nvPicPr>
+                    <pic:cNvPr id="1" name=""/>
+                    <pic:cNvPicPr/>
+                  </pic:nvPicPr>
+                  <pic:blipFill>
+                    <a:blip r:embed="rId60"/>
+                    <a:stretch>
+                      <a:fillRect/>
+                    </a:stretch>
+                  </pic:blipFill>
+                  <pic:spPr>
+                    <a:xfrm>
+                      <a:off x="0" y="0"/>
+                      <a:ext cx="5400040" cy="1904365"/>
+                    </a:xfrm>
+                    <a:prstGeom prst="rect">
+                      <a:avLst/>
+                    </a:prstGeom>
+                  </pic:spPr>
+                </pic:pic>
+              </a:graphicData>
+            </a:graphic>
+          </wp:inline>
+        </w:drawing>
+      </w:r>
+    </w:p>
+    <w:p>
+      <w:pPr>
+        <w:rPr>
+          <w:color w:val="000000"/>
+        </w:rPr>
+      </w:pPr>
+      <w:r>
+        <w:rPr>
+          <w:color w:val="000000"/>
+        </w:rPr>
+        <w:t>Resumo:</w:t>
+      </w:r>
+    </w:p>
+    <w:p>
+      <w:pPr>
+        <w:pStyle w:val="PargrafodaLista"/>
+        <w:numPr>
+          <w:ilvl w:val="0"/>
+          <w:numId w:val="50"/>
+        </w:numPr>
+        <w:rPr>
+          <w:color w:val="000000"/>
+        </w:rPr>
+      </w:pPr>
+      <w:r>
+        <w:rPr>
+          <w:color w:val="000000"/>
+        </w:rPr>
+        <w:t xml:space="preserve">Objetos alocados dinamicamente, quando não possuem mais referência para eles, serão desalocados pelo </w:t>
+      </w:r>
+      <w:proofErr w:type="spellStart"/>
+      <w:r>
+        <w:rPr>
+          <w:color w:val="000000"/>
+        </w:rPr>
+        <w:t>garbage</w:t>
+      </w:r>
+      <w:proofErr w:type="spellEnd"/>
+      <w:r>
+        <w:rPr>
+          <w:color w:val="000000"/>
+        </w:rPr>
+        <w:t xml:space="preserve"> </w:t>
+      </w:r>
+      <w:proofErr w:type="spellStart"/>
+      <w:r>
+        <w:rPr>
+          <w:color w:val="000000"/>
+        </w:rPr>
+        <w:t>collector</w:t>
+      </w:r>
+      <w:proofErr w:type="spellEnd"/>
+    </w:p>
+    <w:p>
+      <w:pPr>
+        <w:pStyle w:val="PargrafodaLista"/>
+        <w:numPr>
+          <w:ilvl w:val="0"/>
+          <w:numId w:val="50"/>
+        </w:numPr>
+        <w:rPr>
+          <w:color w:val="000000"/>
+        </w:rPr>
+      </w:pPr>
+      <w:r>
+        <w:rPr>
+          <w:color w:val="000000"/>
+        </w:rPr>
+        <w:t>Variáveis locais são desalocadas imediatamente assim que seu escopo local sai de execução</w:t>
+      </w:r>
+    </w:p>
+    <w:p>
+      <w:pPr>
+        <w:rPr>
+          <w:color w:val="000000"/>
+        </w:rPr>
+      </w:pPr>
+    </w:p>
+    <w:p>
+      <w:pPr>
+        <w:rPr>
+          <w:color w:val="000000"/>
+        </w:rPr>
+      </w:pPr>
+    </w:p>
+    <w:p>
+      <w:pPr>
+        <w:rPr>
           <w:color w:val="000000"/>
         </w:rPr>
       </w:pPr>
@@ -51068,122 +52107,9 @@
 <file path=word/numbering.xml><?xml version="1.0" encoding="utf-8"?>
 <w:numbering xmlns:wpc="http://schemas.microsoft.com/office/word/2010/wordprocessingCanvas" xmlns:cx="http://schemas.microsoft.com/office/drawing/2014/chartex" xmlns:cx1="http://schemas.microsoft.com/office/drawing/2015/9/8/chartex" xmlns:cx2="http://schemas.microsoft.com/office/drawing/2015/10/21/chartex" xmlns:cx3="http://schemas.microsoft.com/office/drawing/2016/5/9/chartex" xmlns:cx4="http://schemas.microsoft.com/office/drawing/2016/5/10/chartex" xmlns:cx5="http://schemas.microsoft.com/office/drawing/2016/5/11/chartex" xmlns:cx6="http://schemas.microsoft.com/office/drawing/2016/5/12/chartex" xmlns:cx7="http://schemas.microsoft.com/office/drawing/2016/5/13/chartex" xmlns:cx8="http://schemas.microsoft.com/office/drawing/2016/5/14/chartex" xmlns:mc="http://schemas.openxmlformats.org/markup-compatibility/2006" xmlns:aink="http://schemas.microsoft.com/office/drawing/2016/ink" xmlns:am3d="http://schemas.microsoft.com/office/drawing/2017/model3d" xmlns:o="urn:schemas-microsoft-com:office:office" xmlns:r="http://schemas.openxmlformats.org/officeDocument/2006/relationships" xmlns:m="http://schemas.openxmlformats.org/officeDocument/2006/math" xmlns:v="urn:schemas-microsoft-com:vml" xmlns:wp14="http://schemas.microsoft.com/office/word/2010/wordprocessingDrawing" xmlns:wp="http://schemas.openxmlformats.org/drawingml/2006/wordprocessingDrawing" xmlns:w10="urn:schemas-microsoft-com:office:word" xmlns:w="http://schemas.openxmlformats.org/wordprocessingml/2006/main" xmlns:w14="http://schemas.microsoft.com/office/word/2010/wordml" xmlns:w15="http://schemas.microsoft.com/office/word/2012/wordml" xmlns:w16cex="http://schemas.microsoft.com/office/word/2018/wordml/cex" xmlns:w16cid="http://schemas.microsoft.com/office/word/2016/wordml/cid" xmlns:w16="http://schemas.microsoft.com/office/word/2018/wordml" xmlns:w16sdtdh="http://schemas.microsoft.com/office/word/2020/wordml/sdtdatahash" xmlns:w16se="http://schemas.microsoft.com/office/word/2015/wordml/symex" xmlns:wpg="http://schemas.microsoft.com/office/word/2010/wordprocessingGroup" xmlns:wpi="http://schemas.microsoft.com/office/word/2010/wordprocessingInk" xmlns:wne="http://schemas.microsoft.com/office/word/2006/wordml" xmlns:wps="http://schemas.microsoft.com/office/word/2010/wordprocessingShape" mc:Ignorable="w14 w15 w16se w16cid w16 w16cex w16sdtdh wp14">
   <w:abstractNum w:abstractNumId="0" w15:restartNumberingAfterBreak="0">
-    <w:nsid w:val="02A92F72"/>
-    <w:multiLevelType w:val="multilevel"/>
-    <w:tmpl w:val="ED9C282A"/>
-    <w:lvl w:ilvl="0">
-      <w:start w:val="1"/>
-      <w:numFmt w:val="decimal"/>
-      <w:lvlText w:val="%1."/>
-      <w:lvlJc w:val="left"/>
-      <w:pPr>
-        <w:tabs>
-          <w:tab w:val="num" w:pos="0"/>
-        </w:tabs>
-        <w:ind w:left="720" w:hanging="360"/>
-      </w:pPr>
-    </w:lvl>
-    <w:lvl w:ilvl="1">
-      <w:start w:val="1"/>
-      <w:numFmt w:val="lowerLetter"/>
-      <w:lvlText w:val="%2."/>
-      <w:lvlJc w:val="left"/>
-      <w:pPr>
-        <w:tabs>
-          <w:tab w:val="num" w:pos="0"/>
-        </w:tabs>
-        <w:ind w:left="1440" w:hanging="360"/>
-      </w:pPr>
-    </w:lvl>
-    <w:lvl w:ilvl="2">
-      <w:start w:val="1"/>
-      <w:numFmt w:val="lowerRoman"/>
-      <w:lvlText w:val="%3."/>
-      <w:lvlJc w:val="right"/>
-      <w:pPr>
-        <w:tabs>
-          <w:tab w:val="num" w:pos="0"/>
-        </w:tabs>
-        <w:ind w:left="2160" w:hanging="180"/>
-      </w:pPr>
-    </w:lvl>
-    <w:lvl w:ilvl="3">
-      <w:start w:val="1"/>
-      <w:numFmt w:val="decimal"/>
-      <w:lvlText w:val="%4."/>
-      <w:lvlJc w:val="left"/>
-      <w:pPr>
-        <w:tabs>
-          <w:tab w:val="num" w:pos="0"/>
-        </w:tabs>
-        <w:ind w:left="2880" w:hanging="360"/>
-      </w:pPr>
-    </w:lvl>
-    <w:lvl w:ilvl="4">
-      <w:start w:val="1"/>
-      <w:numFmt w:val="lowerLetter"/>
-      <w:lvlText w:val="%5."/>
-      <w:lvlJc w:val="left"/>
-      <w:pPr>
-        <w:tabs>
-          <w:tab w:val="num" w:pos="0"/>
-        </w:tabs>
-        <w:ind w:left="3600" w:hanging="360"/>
-      </w:pPr>
-    </w:lvl>
-    <w:lvl w:ilvl="5">
-      <w:start w:val="1"/>
-      <w:numFmt w:val="lowerRoman"/>
-      <w:lvlText w:val="%6."/>
-      <w:lvlJc w:val="right"/>
-      <w:pPr>
-        <w:tabs>
-          <w:tab w:val="num" w:pos="0"/>
-        </w:tabs>
-        <w:ind w:left="4320" w:hanging="180"/>
-      </w:pPr>
-    </w:lvl>
-    <w:lvl w:ilvl="6">
-      <w:start w:val="1"/>
-      <w:numFmt w:val="decimal"/>
-      <w:lvlText w:val="%7."/>
-      <w:lvlJc w:val="left"/>
-      <w:pPr>
-        <w:tabs>
-          <w:tab w:val="num" w:pos="0"/>
-        </w:tabs>
-        <w:ind w:left="5040" w:hanging="360"/>
-      </w:pPr>
-    </w:lvl>
-    <w:lvl w:ilvl="7">
-      <w:start w:val="1"/>
-      <w:numFmt w:val="lowerLetter"/>
-      <w:lvlText w:val="%8."/>
-      <w:lvlJc w:val="left"/>
-      <w:pPr>
-        <w:tabs>
-          <w:tab w:val="num" w:pos="0"/>
-        </w:tabs>
-        <w:ind w:left="5760" w:hanging="360"/>
-      </w:pPr>
-    </w:lvl>
-    <w:lvl w:ilvl="8">
-      <w:start w:val="1"/>
-      <w:numFmt w:val="lowerRoman"/>
-      <w:lvlText w:val="%9."/>
-      <w:lvlJc w:val="right"/>
-      <w:pPr>
-        <w:tabs>
-          <w:tab w:val="num" w:pos="0"/>
-        </w:tabs>
-        <w:ind w:left="6480" w:hanging="180"/>
-      </w:pPr>
-    </w:lvl>
-  </w:abstractNum>
-  <w:abstractNum w:abstractNumId="1" w15:restartNumberingAfterBreak="0">
-    <w:nsid w:val="054D129D"/>
+    <w:nsid w:val="01803DD8"/>
     <w:multiLevelType w:val="hybridMultilevel"/>
-    <w:tmpl w:val="9952549E"/>
+    <w:tmpl w:val="93F6D89E"/>
     <w:lvl w:ilvl="0" w:tplc="04160001">
       <w:start w:val="1"/>
       <w:numFmt w:val="bullet"/>
@@ -51293,7 +52219,233 @@
       </w:rPr>
     </w:lvl>
   </w:abstractNum>
+  <w:abstractNum w:abstractNumId="1" w15:restartNumberingAfterBreak="0">
+    <w:nsid w:val="02A92F72"/>
+    <w:multiLevelType w:val="multilevel"/>
+    <w:tmpl w:val="ED9C282A"/>
+    <w:lvl w:ilvl="0">
+      <w:start w:val="1"/>
+      <w:numFmt w:val="decimal"/>
+      <w:lvlText w:val="%1."/>
+      <w:lvlJc w:val="left"/>
+      <w:pPr>
+        <w:tabs>
+          <w:tab w:val="num" w:pos="0"/>
+        </w:tabs>
+        <w:ind w:left="720" w:hanging="360"/>
+      </w:pPr>
+    </w:lvl>
+    <w:lvl w:ilvl="1">
+      <w:start w:val="1"/>
+      <w:numFmt w:val="lowerLetter"/>
+      <w:lvlText w:val="%2."/>
+      <w:lvlJc w:val="left"/>
+      <w:pPr>
+        <w:tabs>
+          <w:tab w:val="num" w:pos="0"/>
+        </w:tabs>
+        <w:ind w:left="1440" w:hanging="360"/>
+      </w:pPr>
+    </w:lvl>
+    <w:lvl w:ilvl="2">
+      <w:start w:val="1"/>
+      <w:numFmt w:val="lowerRoman"/>
+      <w:lvlText w:val="%3."/>
+      <w:lvlJc w:val="right"/>
+      <w:pPr>
+        <w:tabs>
+          <w:tab w:val="num" w:pos="0"/>
+        </w:tabs>
+        <w:ind w:left="2160" w:hanging="180"/>
+      </w:pPr>
+    </w:lvl>
+    <w:lvl w:ilvl="3">
+      <w:start w:val="1"/>
+      <w:numFmt w:val="decimal"/>
+      <w:lvlText w:val="%4."/>
+      <w:lvlJc w:val="left"/>
+      <w:pPr>
+        <w:tabs>
+          <w:tab w:val="num" w:pos="0"/>
+        </w:tabs>
+        <w:ind w:left="2880" w:hanging="360"/>
+      </w:pPr>
+    </w:lvl>
+    <w:lvl w:ilvl="4">
+      <w:start w:val="1"/>
+      <w:numFmt w:val="lowerLetter"/>
+      <w:lvlText w:val="%5."/>
+      <w:lvlJc w:val="left"/>
+      <w:pPr>
+        <w:tabs>
+          <w:tab w:val="num" w:pos="0"/>
+        </w:tabs>
+        <w:ind w:left="3600" w:hanging="360"/>
+      </w:pPr>
+    </w:lvl>
+    <w:lvl w:ilvl="5">
+      <w:start w:val="1"/>
+      <w:numFmt w:val="lowerRoman"/>
+      <w:lvlText w:val="%6."/>
+      <w:lvlJc w:val="right"/>
+      <w:pPr>
+        <w:tabs>
+          <w:tab w:val="num" w:pos="0"/>
+        </w:tabs>
+        <w:ind w:left="4320" w:hanging="180"/>
+      </w:pPr>
+    </w:lvl>
+    <w:lvl w:ilvl="6">
+      <w:start w:val="1"/>
+      <w:numFmt w:val="decimal"/>
+      <w:lvlText w:val="%7."/>
+      <w:lvlJc w:val="left"/>
+      <w:pPr>
+        <w:tabs>
+          <w:tab w:val="num" w:pos="0"/>
+        </w:tabs>
+        <w:ind w:left="5040" w:hanging="360"/>
+      </w:pPr>
+    </w:lvl>
+    <w:lvl w:ilvl="7">
+      <w:start w:val="1"/>
+      <w:numFmt w:val="lowerLetter"/>
+      <w:lvlText w:val="%8."/>
+      <w:lvlJc w:val="left"/>
+      <w:pPr>
+        <w:tabs>
+          <w:tab w:val="num" w:pos="0"/>
+        </w:tabs>
+        <w:ind w:left="5760" w:hanging="360"/>
+      </w:pPr>
+    </w:lvl>
+    <w:lvl w:ilvl="8">
+      <w:start w:val="1"/>
+      <w:numFmt w:val="lowerRoman"/>
+      <w:lvlText w:val="%9."/>
+      <w:lvlJc w:val="right"/>
+      <w:pPr>
+        <w:tabs>
+          <w:tab w:val="num" w:pos="0"/>
+        </w:tabs>
+        <w:ind w:left="6480" w:hanging="180"/>
+      </w:pPr>
+    </w:lvl>
+  </w:abstractNum>
   <w:abstractNum w:abstractNumId="2" w15:restartNumberingAfterBreak="0">
+    <w:nsid w:val="054D129D"/>
+    <w:multiLevelType w:val="hybridMultilevel"/>
+    <w:tmpl w:val="9952549E"/>
+    <w:lvl w:ilvl="0" w:tplc="04160001">
+      <w:start w:val="1"/>
+      <w:numFmt w:val="bullet"/>
+      <w:lvlText w:val=""/>
+      <w:lvlJc w:val="left"/>
+      <w:pPr>
+        <w:ind w:left="720" w:hanging="360"/>
+      </w:pPr>
+      <w:rPr>
+        <w:rFonts w:ascii="Symbol" w:hAnsi="Symbol" w:hint="default"/>
+      </w:rPr>
+    </w:lvl>
+    <w:lvl w:ilvl="1" w:tplc="04160003" w:tentative="1">
+      <w:start w:val="1"/>
+      <w:numFmt w:val="bullet"/>
+      <w:lvlText w:val="o"/>
+      <w:lvlJc w:val="left"/>
+      <w:pPr>
+        <w:ind w:left="1440" w:hanging="360"/>
+      </w:pPr>
+      <w:rPr>
+        <w:rFonts w:ascii="Courier New" w:hAnsi="Courier New" w:cs="Courier New" w:hint="default"/>
+      </w:rPr>
+    </w:lvl>
+    <w:lvl w:ilvl="2" w:tplc="04160005" w:tentative="1">
+      <w:start w:val="1"/>
+      <w:numFmt w:val="bullet"/>
+      <w:lvlText w:val=""/>
+      <w:lvlJc w:val="left"/>
+      <w:pPr>
+        <w:ind w:left="2160" w:hanging="360"/>
+      </w:pPr>
+      <w:rPr>
+        <w:rFonts w:ascii="Wingdings" w:hAnsi="Wingdings" w:hint="default"/>
+      </w:rPr>
+    </w:lvl>
+    <w:lvl w:ilvl="3" w:tplc="04160001" w:tentative="1">
+      <w:start w:val="1"/>
+      <w:numFmt w:val="bullet"/>
+      <w:lvlText w:val=""/>
+      <w:lvlJc w:val="left"/>
+      <w:pPr>
+        <w:ind w:left="2880" w:hanging="360"/>
+      </w:pPr>
+      <w:rPr>
+        <w:rFonts w:ascii="Symbol" w:hAnsi="Symbol" w:hint="default"/>
+      </w:rPr>
+    </w:lvl>
+    <w:lvl w:ilvl="4" w:tplc="04160003" w:tentative="1">
+      <w:start w:val="1"/>
+      <w:numFmt w:val="bullet"/>
+      <w:lvlText w:val="o"/>
+      <w:lvlJc w:val="left"/>
+      <w:pPr>
+        <w:ind w:left="3600" w:hanging="360"/>
+      </w:pPr>
+      <w:rPr>
+        <w:rFonts w:ascii="Courier New" w:hAnsi="Courier New" w:cs="Courier New" w:hint="default"/>
+      </w:rPr>
+    </w:lvl>
+    <w:lvl w:ilvl="5" w:tplc="04160005" w:tentative="1">
+      <w:start w:val="1"/>
+      <w:numFmt w:val="bullet"/>
+      <w:lvlText w:val=""/>
+      <w:lvlJc w:val="left"/>
+      <w:pPr>
+        <w:ind w:left="4320" w:hanging="360"/>
+      </w:pPr>
+      <w:rPr>
+        <w:rFonts w:ascii="Wingdings" w:hAnsi="Wingdings" w:hint="default"/>
+      </w:rPr>
+    </w:lvl>
+    <w:lvl w:ilvl="6" w:tplc="04160001" w:tentative="1">
+      <w:start w:val="1"/>
+      <w:numFmt w:val="bullet"/>
+      <w:lvlText w:val=""/>
+      <w:lvlJc w:val="left"/>
+      <w:pPr>
+        <w:ind w:left="5040" w:hanging="360"/>
+      </w:pPr>
+      <w:rPr>
+        <w:rFonts w:ascii="Symbol" w:hAnsi="Symbol" w:hint="default"/>
+      </w:rPr>
+    </w:lvl>
+    <w:lvl w:ilvl="7" w:tplc="04160003" w:tentative="1">
+      <w:start w:val="1"/>
+      <w:numFmt w:val="bullet"/>
+      <w:lvlText w:val="o"/>
+      <w:lvlJc w:val="left"/>
+      <w:pPr>
+        <w:ind w:left="5760" w:hanging="360"/>
+      </w:pPr>
+      <w:rPr>
+        <w:rFonts w:ascii="Courier New" w:hAnsi="Courier New" w:cs="Courier New" w:hint="default"/>
+      </w:rPr>
+    </w:lvl>
+    <w:lvl w:ilvl="8" w:tplc="04160005" w:tentative="1">
+      <w:start w:val="1"/>
+      <w:numFmt w:val="bullet"/>
+      <w:lvlText w:val=""/>
+      <w:lvlJc w:val="left"/>
+      <w:pPr>
+        <w:ind w:left="6480" w:hanging="360"/>
+      </w:pPr>
+      <w:rPr>
+        <w:rFonts w:ascii="Wingdings" w:hAnsi="Wingdings" w:hint="default"/>
+      </w:rPr>
+    </w:lvl>
+  </w:abstractNum>
+  <w:abstractNum w:abstractNumId="3" w15:restartNumberingAfterBreak="0">
     <w:nsid w:val="09F125BD"/>
     <w:multiLevelType w:val="multilevel"/>
     <w:tmpl w:val="EE76B3C8"/>
@@ -51433,7 +52585,93 @@
       </w:rPr>
     </w:lvl>
   </w:abstractNum>
-  <w:abstractNum w:abstractNumId="3" w15:restartNumberingAfterBreak="0">
+  <w:abstractNum w:abstractNumId="4" w15:restartNumberingAfterBreak="0">
+    <w:nsid w:val="0EC82F5B"/>
+    <w:multiLevelType w:val="hybridMultilevel"/>
+    <w:tmpl w:val="E126EA8E"/>
+    <w:lvl w:ilvl="0" w:tplc="0416000F">
+      <w:start w:val="1"/>
+      <w:numFmt w:val="decimal"/>
+      <w:lvlText w:val="%1."/>
+      <w:lvlJc w:val="left"/>
+      <w:pPr>
+        <w:ind w:left="720" w:hanging="360"/>
+      </w:pPr>
+    </w:lvl>
+    <w:lvl w:ilvl="1" w:tplc="04160019" w:tentative="1">
+      <w:start w:val="1"/>
+      <w:numFmt w:val="lowerLetter"/>
+      <w:lvlText w:val="%2."/>
+      <w:lvlJc w:val="left"/>
+      <w:pPr>
+        <w:ind w:left="1440" w:hanging="360"/>
+      </w:pPr>
+    </w:lvl>
+    <w:lvl w:ilvl="2" w:tplc="0416001B" w:tentative="1">
+      <w:start w:val="1"/>
+      <w:numFmt w:val="lowerRoman"/>
+      <w:lvlText w:val="%3."/>
+      <w:lvlJc w:val="right"/>
+      <w:pPr>
+        <w:ind w:left="2160" w:hanging="180"/>
+      </w:pPr>
+    </w:lvl>
+    <w:lvl w:ilvl="3" w:tplc="0416000F" w:tentative="1">
+      <w:start w:val="1"/>
+      <w:numFmt w:val="decimal"/>
+      <w:lvlText w:val="%4."/>
+      <w:lvlJc w:val="left"/>
+      <w:pPr>
+        <w:ind w:left="2880" w:hanging="360"/>
+      </w:pPr>
+    </w:lvl>
+    <w:lvl w:ilvl="4" w:tplc="04160019" w:tentative="1">
+      <w:start w:val="1"/>
+      <w:numFmt w:val="lowerLetter"/>
+      <w:lvlText w:val="%5."/>
+      <w:lvlJc w:val="left"/>
+      <w:pPr>
+        <w:ind w:left="3600" w:hanging="360"/>
+      </w:pPr>
+    </w:lvl>
+    <w:lvl w:ilvl="5" w:tplc="0416001B" w:tentative="1">
+      <w:start w:val="1"/>
+      <w:numFmt w:val="lowerRoman"/>
+      <w:lvlText w:val="%6."/>
+      <w:lvlJc w:val="right"/>
+      <w:pPr>
+        <w:ind w:left="4320" w:hanging="180"/>
+      </w:pPr>
+    </w:lvl>
+    <w:lvl w:ilvl="6" w:tplc="0416000F" w:tentative="1">
+      <w:start w:val="1"/>
+      <w:numFmt w:val="decimal"/>
+      <w:lvlText w:val="%7."/>
+      <w:lvlJc w:val="left"/>
+      <w:pPr>
+        <w:ind w:left="5040" w:hanging="360"/>
+      </w:pPr>
+    </w:lvl>
+    <w:lvl w:ilvl="7" w:tplc="04160019" w:tentative="1">
+      <w:start w:val="1"/>
+      <w:numFmt w:val="lowerLetter"/>
+      <w:lvlText w:val="%8."/>
+      <w:lvlJc w:val="left"/>
+      <w:pPr>
+        <w:ind w:left="5760" w:hanging="360"/>
+      </w:pPr>
+    </w:lvl>
+    <w:lvl w:ilvl="8" w:tplc="0416001B" w:tentative="1">
+      <w:start w:val="1"/>
+      <w:numFmt w:val="lowerRoman"/>
+      <w:lvlText w:val="%9."/>
+      <w:lvlJc w:val="right"/>
+      <w:pPr>
+        <w:ind w:left="6480" w:hanging="180"/>
+      </w:pPr>
+    </w:lvl>
+  </w:abstractNum>
+  <w:abstractNum w:abstractNumId="5" w15:restartNumberingAfterBreak="0">
     <w:nsid w:val="139A3458"/>
     <w:multiLevelType w:val="hybridMultilevel"/>
     <w:tmpl w:val="9E743094"/>
@@ -51546,10 +52784,10 @@
       </w:rPr>
     </w:lvl>
   </w:abstractNum>
-  <w:abstractNum w:abstractNumId="4" w15:restartNumberingAfterBreak="0">
-    <w:nsid w:val="148A225D"/>
+  <w:abstractNum w:abstractNumId="6" w15:restartNumberingAfterBreak="0">
+    <w:nsid w:val="1463565B"/>
     <w:multiLevelType w:val="hybridMultilevel"/>
-    <w:tmpl w:val="0EBCAF10"/>
+    <w:tmpl w:val="5BD4270A"/>
     <w:lvl w:ilvl="0" w:tplc="04160001">
       <w:start w:val="1"/>
       <w:numFmt w:val="bullet"/>
@@ -51659,10 +52897,10 @@
       </w:rPr>
     </w:lvl>
   </w:abstractNum>
-  <w:abstractNum w:abstractNumId="5" w15:restartNumberingAfterBreak="0">
-    <w:nsid w:val="156E590C"/>
+  <w:abstractNum w:abstractNumId="7" w15:restartNumberingAfterBreak="0">
+    <w:nsid w:val="148A225D"/>
     <w:multiLevelType w:val="hybridMultilevel"/>
-    <w:tmpl w:val="BC5A5348"/>
+    <w:tmpl w:val="0EBCAF10"/>
     <w:lvl w:ilvl="0" w:tplc="04160001">
       <w:start w:val="1"/>
       <w:numFmt w:val="bullet"/>
@@ -51772,10 +53010,10 @@
       </w:rPr>
     </w:lvl>
   </w:abstractNum>
-  <w:abstractNum w:abstractNumId="6" w15:restartNumberingAfterBreak="0">
-    <w:nsid w:val="16086983"/>
+  <w:abstractNum w:abstractNumId="8" w15:restartNumberingAfterBreak="0">
+    <w:nsid w:val="156E590C"/>
     <w:multiLevelType w:val="hybridMultilevel"/>
-    <w:tmpl w:val="87A083BE"/>
+    <w:tmpl w:val="BC5A5348"/>
     <w:lvl w:ilvl="0" w:tplc="04160001">
       <w:start w:val="1"/>
       <w:numFmt w:val="bullet"/>
@@ -51885,7 +53123,120 @@
       </w:rPr>
     </w:lvl>
   </w:abstractNum>
-  <w:abstractNum w:abstractNumId="7" w15:restartNumberingAfterBreak="0">
+  <w:abstractNum w:abstractNumId="9" w15:restartNumberingAfterBreak="0">
+    <w:nsid w:val="16086983"/>
+    <w:multiLevelType w:val="hybridMultilevel"/>
+    <w:tmpl w:val="87A083BE"/>
+    <w:lvl w:ilvl="0" w:tplc="04160001">
+      <w:start w:val="1"/>
+      <w:numFmt w:val="bullet"/>
+      <w:lvlText w:val=""/>
+      <w:lvlJc w:val="left"/>
+      <w:pPr>
+        <w:ind w:left="720" w:hanging="360"/>
+      </w:pPr>
+      <w:rPr>
+        <w:rFonts w:ascii="Symbol" w:hAnsi="Symbol" w:hint="default"/>
+      </w:rPr>
+    </w:lvl>
+    <w:lvl w:ilvl="1" w:tplc="04160003" w:tentative="1">
+      <w:start w:val="1"/>
+      <w:numFmt w:val="bullet"/>
+      <w:lvlText w:val="o"/>
+      <w:lvlJc w:val="left"/>
+      <w:pPr>
+        <w:ind w:left="1440" w:hanging="360"/>
+      </w:pPr>
+      <w:rPr>
+        <w:rFonts w:ascii="Courier New" w:hAnsi="Courier New" w:cs="Courier New" w:hint="default"/>
+      </w:rPr>
+    </w:lvl>
+    <w:lvl w:ilvl="2" w:tplc="04160005" w:tentative="1">
+      <w:start w:val="1"/>
+      <w:numFmt w:val="bullet"/>
+      <w:lvlText w:val=""/>
+      <w:lvlJc w:val="left"/>
+      <w:pPr>
+        <w:ind w:left="2160" w:hanging="360"/>
+      </w:pPr>
+      <w:rPr>
+        <w:rFonts w:ascii="Wingdings" w:hAnsi="Wingdings" w:hint="default"/>
+      </w:rPr>
+    </w:lvl>
+    <w:lvl w:ilvl="3" w:tplc="04160001" w:tentative="1">
+      <w:start w:val="1"/>
+      <w:numFmt w:val="bullet"/>
+      <w:lvlText w:val=""/>
+      <w:lvlJc w:val="left"/>
+      <w:pPr>
+        <w:ind w:left="2880" w:hanging="360"/>
+      </w:pPr>
+      <w:rPr>
+        <w:rFonts w:ascii="Symbol" w:hAnsi="Symbol" w:hint="default"/>
+      </w:rPr>
+    </w:lvl>
+    <w:lvl w:ilvl="4" w:tplc="04160003" w:tentative="1">
+      <w:start w:val="1"/>
+      <w:numFmt w:val="bullet"/>
+      <w:lvlText w:val="o"/>
+      <w:lvlJc w:val="left"/>
+      <w:pPr>
+        <w:ind w:left="3600" w:hanging="360"/>
+      </w:pPr>
+      <w:rPr>
+        <w:rFonts w:ascii="Courier New" w:hAnsi="Courier New" w:cs="Courier New" w:hint="default"/>
+      </w:rPr>
+    </w:lvl>
+    <w:lvl w:ilvl="5" w:tplc="04160005" w:tentative="1">
+      <w:start w:val="1"/>
+      <w:numFmt w:val="bullet"/>
+      <w:lvlText w:val=""/>
+      <w:lvlJc w:val="left"/>
+      <w:pPr>
+        <w:ind w:left="4320" w:hanging="360"/>
+      </w:pPr>
+      <w:rPr>
+        <w:rFonts w:ascii="Wingdings" w:hAnsi="Wingdings" w:hint="default"/>
+      </w:rPr>
+    </w:lvl>
+    <w:lvl w:ilvl="6" w:tplc="04160001" w:tentative="1">
+      <w:start w:val="1"/>
+      <w:numFmt w:val="bullet"/>
+      <w:lvlText w:val=""/>
+      <w:lvlJc w:val="left"/>
+      <w:pPr>
+        <w:ind w:left="5040" w:hanging="360"/>
+      </w:pPr>
+      <w:rPr>
+        <w:rFonts w:ascii="Symbol" w:hAnsi="Symbol" w:hint="default"/>
+      </w:rPr>
+    </w:lvl>
+    <w:lvl w:ilvl="7" w:tplc="04160003" w:tentative="1">
+      <w:start w:val="1"/>
+      <w:numFmt w:val="bullet"/>
+      <w:lvlText w:val="o"/>
+      <w:lvlJc w:val="left"/>
+      <w:pPr>
+        <w:ind w:left="5760" w:hanging="360"/>
+      </w:pPr>
+      <w:rPr>
+        <w:rFonts w:ascii="Courier New" w:hAnsi="Courier New" w:cs="Courier New" w:hint="default"/>
+      </w:rPr>
+    </w:lvl>
+    <w:lvl w:ilvl="8" w:tplc="04160005" w:tentative="1">
+      <w:start w:val="1"/>
+      <w:numFmt w:val="bullet"/>
+      <w:lvlText w:val=""/>
+      <w:lvlJc w:val="left"/>
+      <w:pPr>
+        <w:ind w:left="6480" w:hanging="360"/>
+      </w:pPr>
+      <w:rPr>
+        <w:rFonts w:ascii="Wingdings" w:hAnsi="Wingdings" w:hint="default"/>
+      </w:rPr>
+    </w:lvl>
+  </w:abstractNum>
+  <w:abstractNum w:abstractNumId="10" w15:restartNumberingAfterBreak="0">
     <w:nsid w:val="177062BA"/>
     <w:multiLevelType w:val="multilevel"/>
     <w:tmpl w:val="A6A6B6A2"/>
@@ -52025,7 +53376,7 @@
       </w:rPr>
     </w:lvl>
   </w:abstractNum>
-  <w:abstractNum w:abstractNumId="8" w15:restartNumberingAfterBreak="0">
+  <w:abstractNum w:abstractNumId="11" w15:restartNumberingAfterBreak="0">
     <w:nsid w:val="18D43A25"/>
     <w:multiLevelType w:val="hybridMultilevel"/>
     <w:tmpl w:val="D9E85A90"/>
@@ -52114,7 +53465,7 @@
       </w:pPr>
     </w:lvl>
   </w:abstractNum>
-  <w:abstractNum w:abstractNumId="9" w15:restartNumberingAfterBreak="0">
+  <w:abstractNum w:abstractNumId="12" w15:restartNumberingAfterBreak="0">
     <w:nsid w:val="207A1A1F"/>
     <w:multiLevelType w:val="hybridMultilevel"/>
     <w:tmpl w:val="8EBA12C6"/>
@@ -52227,7 +53578,7 @@
       </w:rPr>
     </w:lvl>
   </w:abstractNum>
-  <w:abstractNum w:abstractNumId="10" w15:restartNumberingAfterBreak="0">
+  <w:abstractNum w:abstractNumId="13" w15:restartNumberingAfterBreak="0">
     <w:nsid w:val="26356F92"/>
     <w:multiLevelType w:val="multilevel"/>
     <w:tmpl w:val="E1C607A4"/>
@@ -52367,7 +53718,7 @@
       </w:rPr>
     </w:lvl>
   </w:abstractNum>
-  <w:abstractNum w:abstractNumId="11" w15:restartNumberingAfterBreak="0">
+  <w:abstractNum w:abstractNumId="14" w15:restartNumberingAfterBreak="0">
     <w:nsid w:val="27924A53"/>
     <w:multiLevelType w:val="multilevel"/>
     <w:tmpl w:val="4C8ABC42"/>
@@ -52507,7 +53858,7 @@
       </w:rPr>
     </w:lvl>
   </w:abstractNum>
-  <w:abstractNum w:abstractNumId="12" w15:restartNumberingAfterBreak="0">
+  <w:abstractNum w:abstractNumId="15" w15:restartNumberingAfterBreak="0">
     <w:nsid w:val="28B20205"/>
     <w:multiLevelType w:val="multilevel"/>
     <w:tmpl w:val="522E3812"/>
@@ -52647,7 +53998,7 @@
       </w:rPr>
     </w:lvl>
   </w:abstractNum>
-  <w:abstractNum w:abstractNumId="13" w15:restartNumberingAfterBreak="0">
+  <w:abstractNum w:abstractNumId="16" w15:restartNumberingAfterBreak="0">
     <w:nsid w:val="2ACF728B"/>
     <w:multiLevelType w:val="multilevel"/>
     <w:tmpl w:val="0D8AB64C"/>
@@ -52787,7 +54138,7 @@
       </w:rPr>
     </w:lvl>
   </w:abstractNum>
-  <w:abstractNum w:abstractNumId="14" w15:restartNumberingAfterBreak="0">
+  <w:abstractNum w:abstractNumId="17" w15:restartNumberingAfterBreak="0">
     <w:nsid w:val="2F5F068F"/>
     <w:multiLevelType w:val="multilevel"/>
     <w:tmpl w:val="908E0762"/>
@@ -52927,7 +54278,7 @@
       </w:rPr>
     </w:lvl>
   </w:abstractNum>
-  <w:abstractNum w:abstractNumId="15" w15:restartNumberingAfterBreak="0">
+  <w:abstractNum w:abstractNumId="18" w15:restartNumberingAfterBreak="0">
     <w:nsid w:val="3211663E"/>
     <w:multiLevelType w:val="multilevel"/>
     <w:tmpl w:val="6E3C9104"/>
@@ -53067,7 +54418,7 @@
       </w:rPr>
     </w:lvl>
   </w:abstractNum>
-  <w:abstractNum w:abstractNumId="16" w15:restartNumberingAfterBreak="0">
+  <w:abstractNum w:abstractNumId="19" w15:restartNumberingAfterBreak="0">
     <w:nsid w:val="322E47F6"/>
     <w:multiLevelType w:val="multilevel"/>
     <w:tmpl w:val="C0645DB2"/>
@@ -53207,7 +54558,7 @@
       </w:rPr>
     </w:lvl>
   </w:abstractNum>
-  <w:abstractNum w:abstractNumId="17" w15:restartNumberingAfterBreak="0">
+  <w:abstractNum w:abstractNumId="20" w15:restartNumberingAfterBreak="0">
     <w:nsid w:val="334C1704"/>
     <w:multiLevelType w:val="multilevel"/>
     <w:tmpl w:val="482C3680"/>
@@ -53329,7 +54680,7 @@
       </w:pPr>
     </w:lvl>
   </w:abstractNum>
-  <w:abstractNum w:abstractNumId="18" w15:restartNumberingAfterBreak="0">
+  <w:abstractNum w:abstractNumId="21" w15:restartNumberingAfterBreak="0">
     <w:nsid w:val="374C0C24"/>
     <w:multiLevelType w:val="hybridMultilevel"/>
     <w:tmpl w:val="EF3C4F2E"/>
@@ -53442,7 +54793,7 @@
       </w:rPr>
     </w:lvl>
   </w:abstractNum>
-  <w:abstractNum w:abstractNumId="19" w15:restartNumberingAfterBreak="0">
+  <w:abstractNum w:abstractNumId="22" w15:restartNumberingAfterBreak="0">
     <w:nsid w:val="38C23273"/>
     <w:multiLevelType w:val="multilevel"/>
     <w:tmpl w:val="292ABECE"/>
@@ -53582,7 +54933,7 @@
       </w:rPr>
     </w:lvl>
   </w:abstractNum>
-  <w:abstractNum w:abstractNumId="20" w15:restartNumberingAfterBreak="0">
+  <w:abstractNum w:abstractNumId="23" w15:restartNumberingAfterBreak="0">
     <w:nsid w:val="3AD669F6"/>
     <w:multiLevelType w:val="hybridMultilevel"/>
     <w:tmpl w:val="B9884288"/>
@@ -53695,7 +55046,7 @@
       </w:rPr>
     </w:lvl>
   </w:abstractNum>
-  <w:abstractNum w:abstractNumId="21" w15:restartNumberingAfterBreak="0">
+  <w:abstractNum w:abstractNumId="24" w15:restartNumberingAfterBreak="0">
     <w:nsid w:val="3E1438F0"/>
     <w:multiLevelType w:val="multilevel"/>
     <w:tmpl w:val="33860D54"/>
@@ -53835,7 +55186,7 @@
       </w:rPr>
     </w:lvl>
   </w:abstractNum>
-  <w:abstractNum w:abstractNumId="22" w15:restartNumberingAfterBreak="0">
+  <w:abstractNum w:abstractNumId="25" w15:restartNumberingAfterBreak="0">
     <w:nsid w:val="3E7F3F0E"/>
     <w:multiLevelType w:val="multilevel"/>
     <w:tmpl w:val="927297B0"/>
@@ -53975,7 +55326,7 @@
       </w:rPr>
     </w:lvl>
   </w:abstractNum>
-  <w:abstractNum w:abstractNumId="23" w15:restartNumberingAfterBreak="0">
+  <w:abstractNum w:abstractNumId="26" w15:restartNumberingAfterBreak="0">
     <w:nsid w:val="3F335259"/>
     <w:multiLevelType w:val="multilevel"/>
     <w:tmpl w:val="EDD81FAC"/>
@@ -54088,7 +55439,7 @@
       </w:pPr>
     </w:lvl>
   </w:abstractNum>
-  <w:abstractNum w:abstractNumId="24" w15:restartNumberingAfterBreak="0">
+  <w:abstractNum w:abstractNumId="27" w15:restartNumberingAfterBreak="0">
     <w:nsid w:val="3FA30C20"/>
     <w:multiLevelType w:val="hybridMultilevel"/>
     <w:tmpl w:val="9AD8F466"/>
@@ -54201,7 +55552,7 @@
       </w:rPr>
     </w:lvl>
   </w:abstractNum>
-  <w:abstractNum w:abstractNumId="25" w15:restartNumberingAfterBreak="0">
+  <w:abstractNum w:abstractNumId="28" w15:restartNumberingAfterBreak="0">
     <w:nsid w:val="43333C19"/>
     <w:multiLevelType w:val="multilevel"/>
     <w:tmpl w:val="8188D2D4"/>
@@ -54341,7 +55692,7 @@
       </w:rPr>
     </w:lvl>
   </w:abstractNum>
-  <w:abstractNum w:abstractNumId="26" w15:restartNumberingAfterBreak="0">
+  <w:abstractNum w:abstractNumId="29" w15:restartNumberingAfterBreak="0">
     <w:nsid w:val="4521344F"/>
     <w:multiLevelType w:val="multilevel"/>
     <w:tmpl w:val="D0B41F82"/>
@@ -54481,7 +55832,7 @@
       </w:rPr>
     </w:lvl>
   </w:abstractNum>
-  <w:abstractNum w:abstractNumId="27" w15:restartNumberingAfterBreak="0">
+  <w:abstractNum w:abstractNumId="30" w15:restartNumberingAfterBreak="0">
     <w:nsid w:val="4B0E200D"/>
     <w:multiLevelType w:val="multilevel"/>
     <w:tmpl w:val="83F0045A"/>
@@ -54621,7 +55972,7 @@
       </w:rPr>
     </w:lvl>
   </w:abstractNum>
-  <w:abstractNum w:abstractNumId="28" w15:restartNumberingAfterBreak="0">
+  <w:abstractNum w:abstractNumId="31" w15:restartNumberingAfterBreak="0">
     <w:nsid w:val="4F5E1B53"/>
     <w:multiLevelType w:val="hybridMultilevel"/>
     <w:tmpl w:val="EBDAC622"/>
@@ -54734,7 +56085,7 @@
       </w:rPr>
     </w:lvl>
   </w:abstractNum>
-  <w:abstractNum w:abstractNumId="29" w15:restartNumberingAfterBreak="0">
+  <w:abstractNum w:abstractNumId="32" w15:restartNumberingAfterBreak="0">
     <w:nsid w:val="501E53BF"/>
     <w:multiLevelType w:val="hybridMultilevel"/>
     <w:tmpl w:val="81BEE7AE"/>
@@ -54847,7 +56198,7 @@
       </w:rPr>
     </w:lvl>
   </w:abstractNum>
-  <w:abstractNum w:abstractNumId="30" w15:restartNumberingAfterBreak="0">
+  <w:abstractNum w:abstractNumId="33" w15:restartNumberingAfterBreak="0">
     <w:nsid w:val="513E7AF1"/>
     <w:multiLevelType w:val="multilevel"/>
     <w:tmpl w:val="91760594"/>
@@ -54987,7 +56338,7 @@
       </w:rPr>
     </w:lvl>
   </w:abstractNum>
-  <w:abstractNum w:abstractNumId="31" w15:restartNumberingAfterBreak="0">
+  <w:abstractNum w:abstractNumId="34" w15:restartNumberingAfterBreak="0">
     <w:nsid w:val="53A7773A"/>
     <w:multiLevelType w:val="multilevel"/>
     <w:tmpl w:val="87EE1F5C"/>
@@ -55127,7 +56478,7 @@
       </w:rPr>
     </w:lvl>
   </w:abstractNum>
-  <w:abstractNum w:abstractNumId="32" w15:restartNumberingAfterBreak="0">
+  <w:abstractNum w:abstractNumId="35" w15:restartNumberingAfterBreak="0">
     <w:nsid w:val="53C02617"/>
     <w:multiLevelType w:val="hybridMultilevel"/>
     <w:tmpl w:val="EB68AC4C"/>
@@ -55240,7 +56591,7 @@
       </w:rPr>
     </w:lvl>
   </w:abstractNum>
-  <w:abstractNum w:abstractNumId="33" w15:restartNumberingAfterBreak="0">
+  <w:abstractNum w:abstractNumId="36" w15:restartNumberingAfterBreak="0">
     <w:nsid w:val="59BE1162"/>
     <w:multiLevelType w:val="hybridMultilevel"/>
     <w:tmpl w:val="3190CD3C"/>
@@ -55353,7 +56704,7 @@
       </w:rPr>
     </w:lvl>
   </w:abstractNum>
-  <w:abstractNum w:abstractNumId="34" w15:restartNumberingAfterBreak="0">
+  <w:abstractNum w:abstractNumId="37" w15:restartNumberingAfterBreak="0">
     <w:nsid w:val="5C2829AC"/>
     <w:multiLevelType w:val="multilevel"/>
     <w:tmpl w:val="C978AC52"/>
@@ -55493,7 +56844,7 @@
       </w:rPr>
     </w:lvl>
   </w:abstractNum>
-  <w:abstractNum w:abstractNumId="35" w15:restartNumberingAfterBreak="0">
+  <w:abstractNum w:abstractNumId="38" w15:restartNumberingAfterBreak="0">
     <w:nsid w:val="5D3F76F6"/>
     <w:multiLevelType w:val="multilevel"/>
     <w:tmpl w:val="06A68B3A"/>
@@ -55633,7 +56984,7 @@
       </w:rPr>
     </w:lvl>
   </w:abstractNum>
-  <w:abstractNum w:abstractNumId="36" w15:restartNumberingAfterBreak="0">
+  <w:abstractNum w:abstractNumId="39" w15:restartNumberingAfterBreak="0">
     <w:nsid w:val="5F311FD8"/>
     <w:multiLevelType w:val="multilevel"/>
     <w:tmpl w:val="C4C0A970"/>
@@ -55773,7 +57124,7 @@
       </w:rPr>
     </w:lvl>
   </w:abstractNum>
-  <w:abstractNum w:abstractNumId="37" w15:restartNumberingAfterBreak="0">
+  <w:abstractNum w:abstractNumId="40" w15:restartNumberingAfterBreak="0">
     <w:nsid w:val="651A503F"/>
     <w:multiLevelType w:val="multilevel"/>
     <w:tmpl w:val="805A850E"/>
@@ -55913,7 +57264,7 @@
       </w:rPr>
     </w:lvl>
   </w:abstractNum>
-  <w:abstractNum w:abstractNumId="38" w15:restartNumberingAfterBreak="0">
+  <w:abstractNum w:abstractNumId="41" w15:restartNumberingAfterBreak="0">
     <w:nsid w:val="66EE0020"/>
     <w:multiLevelType w:val="hybridMultilevel"/>
     <w:tmpl w:val="3810089E"/>
@@ -56026,7 +57377,7 @@
       </w:rPr>
     </w:lvl>
   </w:abstractNum>
-  <w:abstractNum w:abstractNumId="39" w15:restartNumberingAfterBreak="0">
+  <w:abstractNum w:abstractNumId="42" w15:restartNumberingAfterBreak="0">
     <w:nsid w:val="66F644FE"/>
     <w:multiLevelType w:val="multilevel"/>
     <w:tmpl w:val="FB9AE444"/>
@@ -56166,7 +57517,7 @@
       </w:rPr>
     </w:lvl>
   </w:abstractNum>
-  <w:abstractNum w:abstractNumId="40" w15:restartNumberingAfterBreak="0">
+  <w:abstractNum w:abstractNumId="43" w15:restartNumberingAfterBreak="0">
     <w:nsid w:val="6BB37BF3"/>
     <w:multiLevelType w:val="multilevel"/>
     <w:tmpl w:val="C6A896A2"/>
@@ -56306,7 +57657,7 @@
       </w:rPr>
     </w:lvl>
   </w:abstractNum>
-  <w:abstractNum w:abstractNumId="41" w15:restartNumberingAfterBreak="0">
+  <w:abstractNum w:abstractNumId="44" w15:restartNumberingAfterBreak="0">
     <w:nsid w:val="70D90834"/>
     <w:multiLevelType w:val="hybridMultilevel"/>
     <w:tmpl w:val="AADAED5C"/>
@@ -56419,7 +57770,7 @@
       </w:rPr>
     </w:lvl>
   </w:abstractNum>
-  <w:abstractNum w:abstractNumId="42" w15:restartNumberingAfterBreak="0">
+  <w:abstractNum w:abstractNumId="45" w15:restartNumberingAfterBreak="0">
     <w:nsid w:val="72CC40AA"/>
     <w:multiLevelType w:val="hybridMultilevel"/>
     <w:tmpl w:val="C0400956"/>
@@ -56508,7 +57859,7 @@
       </w:pPr>
     </w:lvl>
   </w:abstractNum>
-  <w:abstractNum w:abstractNumId="43" w15:restartNumberingAfterBreak="0">
+  <w:abstractNum w:abstractNumId="46" w15:restartNumberingAfterBreak="0">
     <w:nsid w:val="74AD725E"/>
     <w:multiLevelType w:val="multilevel"/>
     <w:tmpl w:val="A92EB592"/>
@@ -56648,7 +57999,7 @@
       </w:rPr>
     </w:lvl>
   </w:abstractNum>
-  <w:abstractNum w:abstractNumId="44" w15:restartNumberingAfterBreak="0">
+  <w:abstractNum w:abstractNumId="47" w15:restartNumberingAfterBreak="0">
     <w:nsid w:val="77246B8E"/>
     <w:multiLevelType w:val="multilevel"/>
     <w:tmpl w:val="0712B58A"/>
@@ -56788,7 +58139,7 @@
       </w:rPr>
     </w:lvl>
   </w:abstractNum>
-  <w:abstractNum w:abstractNumId="45" w15:restartNumberingAfterBreak="0">
+  <w:abstractNum w:abstractNumId="48" w15:restartNumberingAfterBreak="0">
     <w:nsid w:val="7C147010"/>
     <w:multiLevelType w:val="hybridMultilevel"/>
     <w:tmpl w:val="D8F0E7B4"/>
@@ -56901,7 +58252,7 @@
       </w:rPr>
     </w:lvl>
   </w:abstractNum>
-  <w:abstractNum w:abstractNumId="46" w15:restartNumberingAfterBreak="0">
+  <w:abstractNum w:abstractNumId="49" w15:restartNumberingAfterBreak="0">
     <w:nsid w:val="7C692E74"/>
     <w:multiLevelType w:val="multilevel"/>
     <w:tmpl w:val="8738D35E"/>
@@ -57042,145 +58393,154 @@
     </w:lvl>
   </w:abstractNum>
   <w:num w:numId="1">
+    <w:abstractNumId w:val="26"/>
+  </w:num>
+  <w:num w:numId="2">
+    <w:abstractNumId w:val="25"/>
+  </w:num>
+  <w:num w:numId="3">
+    <w:abstractNumId w:val="40"/>
+  </w:num>
+  <w:num w:numId="4">
+    <w:abstractNumId w:val="46"/>
+  </w:num>
+  <w:num w:numId="5">
+    <w:abstractNumId w:val="15"/>
+  </w:num>
+  <w:num w:numId="6">
+    <w:abstractNumId w:val="22"/>
+  </w:num>
+  <w:num w:numId="7">
+    <w:abstractNumId w:val="16"/>
+  </w:num>
+  <w:num w:numId="8">
+    <w:abstractNumId w:val="3"/>
+  </w:num>
+  <w:num w:numId="9">
+    <w:abstractNumId w:val="33"/>
+  </w:num>
+  <w:num w:numId="10">
+    <w:abstractNumId w:val="13"/>
+  </w:num>
+  <w:num w:numId="11">
+    <w:abstractNumId w:val="29"/>
+  </w:num>
+  <w:num w:numId="12">
+    <w:abstractNumId w:val="10"/>
+  </w:num>
+  <w:num w:numId="13">
+    <w:abstractNumId w:val="47"/>
+  </w:num>
+  <w:num w:numId="14">
+    <w:abstractNumId w:val="49"/>
+  </w:num>
+  <w:num w:numId="15">
+    <w:abstractNumId w:val="18"/>
+  </w:num>
+  <w:num w:numId="16">
+    <w:abstractNumId w:val="39"/>
+  </w:num>
+  <w:num w:numId="17">
+    <w:abstractNumId w:val="43"/>
+  </w:num>
+  <w:num w:numId="18">
+    <w:abstractNumId w:val="19"/>
+  </w:num>
+  <w:num w:numId="19">
+    <w:abstractNumId w:val="1"/>
+  </w:num>
+  <w:num w:numId="20">
+    <w:abstractNumId w:val="17"/>
+  </w:num>
+  <w:num w:numId="21">
+    <w:abstractNumId w:val="30"/>
+  </w:num>
+  <w:num w:numId="22">
+    <w:abstractNumId w:val="14"/>
+  </w:num>
+  <w:num w:numId="23">
+    <w:abstractNumId w:val="37"/>
+  </w:num>
+  <w:num w:numId="24">
+    <w:abstractNumId w:val="24"/>
+  </w:num>
+  <w:num w:numId="25">
+    <w:abstractNumId w:val="38"/>
+  </w:num>
+  <w:num w:numId="26">
+    <w:abstractNumId w:val="42"/>
+  </w:num>
+  <w:num w:numId="27">
+    <w:abstractNumId w:val="28"/>
+  </w:num>
+  <w:num w:numId="28">
+    <w:abstractNumId w:val="34"/>
+  </w:num>
+  <w:num w:numId="29">
+    <w:abstractNumId w:val="20"/>
+  </w:num>
+  <w:num w:numId="30">
+    <w:abstractNumId w:val="45"/>
+  </w:num>
+  <w:num w:numId="31">
     <w:abstractNumId w:val="23"/>
   </w:num>
-  <w:num w:numId="2">
-    <w:abstractNumId w:val="22"/>
+  <w:num w:numId="32">
+    <w:abstractNumId w:val="2"/>
   </w:num>
-  <w:num w:numId="3">
-    <w:abstractNumId w:val="37"/>
+  <w:num w:numId="33">
+    <w:abstractNumId w:val="5"/>
   </w:num>
-  <w:num w:numId="4">
-    <w:abstractNumId w:val="43"/>
+  <w:num w:numId="34">
+    <w:abstractNumId w:val="32"/>
   </w:num>
-  <w:num w:numId="5">
+  <w:num w:numId="35">
+    <w:abstractNumId w:val="8"/>
+  </w:num>
+  <w:num w:numId="36">
+    <w:abstractNumId w:val="31"/>
+  </w:num>
+  <w:num w:numId="37">
+    <w:abstractNumId w:val="21"/>
+  </w:num>
+  <w:num w:numId="38">
+    <w:abstractNumId w:val="7"/>
+  </w:num>
+  <w:num w:numId="39">
     <w:abstractNumId w:val="12"/>
   </w:num>
-  <w:num w:numId="6">
-    <w:abstractNumId w:val="19"/>
+  <w:num w:numId="40">
+    <w:abstractNumId w:val="11"/>
   </w:num>
-  <w:num w:numId="7">
-    <w:abstractNumId w:val="13"/>
+  <w:num w:numId="41">
+    <w:abstractNumId w:val="36"/>
   </w:num>
-  <w:num w:numId="8">
-    <w:abstractNumId w:val="2"/>
+  <w:num w:numId="42">
+    <w:abstractNumId w:val="41"/>
   </w:num>
-  <w:num w:numId="9">
-    <w:abstractNumId w:val="30"/>
+  <w:num w:numId="43">
+    <w:abstractNumId w:val="9"/>
   </w:num>
-  <w:num w:numId="10">
-    <w:abstractNumId w:val="10"/>
-  </w:num>
-  <w:num w:numId="11">
-    <w:abstractNumId w:val="26"/>
-  </w:num>
-  <w:num w:numId="12">
-    <w:abstractNumId w:val="7"/>
-  </w:num>
-  <w:num w:numId="13">
+  <w:num w:numId="44">
     <w:abstractNumId w:val="44"/>
   </w:num>
-  <w:num w:numId="14">
-    <w:abstractNumId w:val="46"/>
+  <w:num w:numId="45">
+    <w:abstractNumId w:val="48"/>
   </w:num>
-  <w:num w:numId="15">
-    <w:abstractNumId w:val="15"/>
+  <w:num w:numId="46">
+    <w:abstractNumId w:val="27"/>
   </w:num>
-  <w:num w:numId="16">
-    <w:abstractNumId w:val="36"/>
+  <w:num w:numId="47">
+    <w:abstractNumId w:val="35"/>
   </w:num>
-  <w:num w:numId="17">
-    <w:abstractNumId w:val="40"/>
-  </w:num>
-  <w:num w:numId="18">
-    <w:abstractNumId w:val="16"/>
-  </w:num>
-  <w:num w:numId="19">
+  <w:num w:numId="48">
     <w:abstractNumId w:val="0"/>
   </w:num>
-  <w:num w:numId="20">
-    <w:abstractNumId w:val="14"/>
-  </w:num>
-  <w:num w:numId="21">
-    <w:abstractNumId w:val="27"/>
-  </w:num>
-  <w:num w:numId="22">
-    <w:abstractNumId w:val="11"/>
-  </w:num>
-  <w:num w:numId="23">
-    <w:abstractNumId w:val="34"/>
-  </w:num>
-  <w:num w:numId="24">
-    <w:abstractNumId w:val="21"/>
-  </w:num>
-  <w:num w:numId="25">
-    <w:abstractNumId w:val="35"/>
-  </w:num>
-  <w:num w:numId="26">
-    <w:abstractNumId w:val="39"/>
-  </w:num>
-  <w:num w:numId="27">
-    <w:abstractNumId w:val="25"/>
-  </w:num>
-  <w:num w:numId="28">
-    <w:abstractNumId w:val="31"/>
-  </w:num>
-  <w:num w:numId="29">
-    <w:abstractNumId w:val="17"/>
-  </w:num>
-  <w:num w:numId="30">
-    <w:abstractNumId w:val="42"/>
-  </w:num>
-  <w:num w:numId="31">
-    <w:abstractNumId w:val="20"/>
-  </w:num>
-  <w:num w:numId="32">
-    <w:abstractNumId w:val="1"/>
-  </w:num>
-  <w:num w:numId="33">
-    <w:abstractNumId w:val="3"/>
-  </w:num>
-  <w:num w:numId="34">
-    <w:abstractNumId w:val="29"/>
-  </w:num>
-  <w:num w:numId="35">
-    <w:abstractNumId w:val="5"/>
-  </w:num>
-  <w:num w:numId="36">
-    <w:abstractNumId w:val="28"/>
-  </w:num>
-  <w:num w:numId="37">
-    <w:abstractNumId w:val="18"/>
-  </w:num>
-  <w:num w:numId="38">
+  <w:num w:numId="49">
     <w:abstractNumId w:val="4"/>
   </w:num>
-  <w:num w:numId="39">
-    <w:abstractNumId w:val="9"/>
-  </w:num>
-  <w:num w:numId="40">
-    <w:abstractNumId w:val="8"/>
-  </w:num>
-  <w:num w:numId="41">
-    <w:abstractNumId w:val="33"/>
-  </w:num>
-  <w:num w:numId="42">
-    <w:abstractNumId w:val="38"/>
-  </w:num>
-  <w:num w:numId="43">
+  <w:num w:numId="50">
     <w:abstractNumId w:val="6"/>
-  </w:num>
-  <w:num w:numId="44">
-    <w:abstractNumId w:val="41"/>
-  </w:num>
-  <w:num w:numId="45">
-    <w:abstractNumId w:val="45"/>
-  </w:num>
-  <w:num w:numId="46">
-    <w:abstractNumId w:val="24"/>
-  </w:num>
-  <w:num w:numId="47">
-    <w:abstractNumId w:val="32"/>
   </w:num>
 </w:numbering>
 </file>

</xml_diff>

<commit_message>
Vetores - Parte 01
</commit_message>
<xml_diff>
--- a/Revisando Setembro 2024/Java - Anotações.docx
+++ b/Revisando Setembro 2024/Java - Anotações.docx
@@ -34790,7 +34790,7 @@
         <w:pStyle w:val="PargrafodaLista"/>
         <w:numPr>
           <w:ilvl w:val="0"/>
-          <w:numId w:val="31"/>
+          <w:numId w:val="29"/>
         </w:numPr>
         <w:rPr>
           <w:color w:val="000000"/>
@@ -34814,7 +34814,7 @@
         <w:pStyle w:val="PargrafodaLista"/>
         <w:numPr>
           <w:ilvl w:val="0"/>
-          <w:numId w:val="31"/>
+          <w:numId w:val="29"/>
         </w:numPr>
         <w:rPr>
           <w:color w:val="000000"/>
@@ -34838,7 +34838,7 @@
         <w:pStyle w:val="PargrafodaLista"/>
         <w:numPr>
           <w:ilvl w:val="0"/>
-          <w:numId w:val="31"/>
+          <w:numId w:val="29"/>
         </w:numPr>
         <w:rPr>
           <w:color w:val="000000"/>
@@ -35199,7 +35199,7 @@
         <w:pStyle w:val="PargrafodaLista"/>
         <w:numPr>
           <w:ilvl w:val="0"/>
-          <w:numId w:val="32"/>
+          <w:numId w:val="30"/>
         </w:numPr>
         <w:rPr>
           <w:color w:val="000000"/>
@@ -35256,7 +35256,7 @@
         <w:pStyle w:val="PargrafodaLista"/>
         <w:numPr>
           <w:ilvl w:val="0"/>
-          <w:numId w:val="32"/>
+          <w:numId w:val="30"/>
         </w:numPr>
         <w:rPr>
           <w:color w:val="000000"/>
@@ -35299,7 +35299,7 @@
         <w:pStyle w:val="PargrafodaLista"/>
         <w:numPr>
           <w:ilvl w:val="0"/>
-          <w:numId w:val="32"/>
+          <w:numId w:val="30"/>
         </w:numPr>
         <w:rPr>
           <w:color w:val="000000"/>
@@ -35342,7 +35342,7 @@
         <w:pStyle w:val="PargrafodaLista"/>
         <w:numPr>
           <w:ilvl w:val="0"/>
-          <w:numId w:val="32"/>
+          <w:numId w:val="30"/>
         </w:numPr>
         <w:rPr>
           <w:b/>
@@ -36587,7 +36587,7 @@
         <w:pStyle w:val="PargrafodaLista"/>
         <w:numPr>
           <w:ilvl w:val="0"/>
-          <w:numId w:val="32"/>
+          <w:numId w:val="30"/>
         </w:numPr>
         <w:rPr>
           <w:color w:val="000000"/>
@@ -36605,7 +36605,7 @@
         <w:pStyle w:val="PargrafodaLista"/>
         <w:numPr>
           <w:ilvl w:val="0"/>
-          <w:numId w:val="32"/>
+          <w:numId w:val="30"/>
         </w:numPr>
         <w:rPr>
           <w:color w:val="000000"/>
@@ -36623,7 +36623,7 @@
         <w:pStyle w:val="PargrafodaLista"/>
         <w:numPr>
           <w:ilvl w:val="0"/>
-          <w:numId w:val="32"/>
+          <w:numId w:val="30"/>
         </w:numPr>
         <w:rPr>
           <w:color w:val="000000"/>
@@ -36641,7 +36641,7 @@
         <w:pStyle w:val="PargrafodaLista"/>
         <w:numPr>
           <w:ilvl w:val="0"/>
-          <w:numId w:val="32"/>
+          <w:numId w:val="30"/>
         </w:numPr>
         <w:rPr>
           <w:color w:val="000000"/>
@@ -36749,7 +36749,7 @@
         <w:pStyle w:val="PargrafodaLista"/>
         <w:numPr>
           <w:ilvl w:val="0"/>
-          <w:numId w:val="33"/>
+          <w:numId w:val="31"/>
         </w:numPr>
         <w:rPr>
           <w:color w:val="000000"/>
@@ -36767,7 +36767,7 @@
         <w:pStyle w:val="PargrafodaLista"/>
         <w:numPr>
           <w:ilvl w:val="0"/>
-          <w:numId w:val="33"/>
+          <w:numId w:val="31"/>
         </w:numPr>
         <w:rPr>
           <w:color w:val="000000"/>
@@ -36785,7 +36785,7 @@
         <w:pStyle w:val="PargrafodaLista"/>
         <w:numPr>
           <w:ilvl w:val="0"/>
-          <w:numId w:val="33"/>
+          <w:numId w:val="31"/>
         </w:numPr>
         <w:rPr>
           <w:color w:val="000000"/>
@@ -36803,7 +36803,7 @@
         <w:pStyle w:val="PargrafodaLista"/>
         <w:numPr>
           <w:ilvl w:val="0"/>
-          <w:numId w:val="33"/>
+          <w:numId w:val="31"/>
         </w:numPr>
         <w:rPr>
           <w:color w:val="000000"/>
@@ -36849,7 +36849,7 @@
         <w:pStyle w:val="PargrafodaLista"/>
         <w:numPr>
           <w:ilvl w:val="0"/>
-          <w:numId w:val="34"/>
+          <w:numId w:val="32"/>
         </w:numPr>
         <w:rPr>
           <w:color w:val="000000"/>
@@ -37102,7 +37102,7 @@
         <w:pStyle w:val="PargrafodaLista"/>
         <w:numPr>
           <w:ilvl w:val="0"/>
-          <w:numId w:val="34"/>
+          <w:numId w:val="32"/>
         </w:numPr>
         <w:rPr>
           <w:color w:val="000000"/>
@@ -37178,7 +37178,7 @@
         <w:pStyle w:val="PargrafodaLista"/>
         <w:numPr>
           <w:ilvl w:val="0"/>
-          <w:numId w:val="34"/>
+          <w:numId w:val="32"/>
         </w:numPr>
         <w:rPr>
           <w:color w:val="000000"/>
@@ -37254,7 +37254,7 @@
         <w:pStyle w:val="PargrafodaLista"/>
         <w:numPr>
           <w:ilvl w:val="0"/>
-          <w:numId w:val="34"/>
+          <w:numId w:val="32"/>
         </w:numPr>
         <w:rPr>
           <w:color w:val="000000"/>
@@ -37344,7 +37344,7 @@
         <w:pStyle w:val="PargrafodaLista"/>
         <w:numPr>
           <w:ilvl w:val="0"/>
-          <w:numId w:val="34"/>
+          <w:numId w:val="32"/>
         </w:numPr>
         <w:rPr>
           <w:color w:val="000000"/>
@@ -37392,7 +37392,7 @@
         <w:pStyle w:val="PargrafodaLista"/>
         <w:numPr>
           <w:ilvl w:val="0"/>
-          <w:numId w:val="34"/>
+          <w:numId w:val="32"/>
         </w:numPr>
         <w:rPr>
           <w:color w:val="000000"/>
@@ -37850,7 +37850,7 @@
         <w:pStyle w:val="PargrafodaLista"/>
         <w:numPr>
           <w:ilvl w:val="0"/>
-          <w:numId w:val="36"/>
+          <w:numId w:val="34"/>
         </w:numPr>
         <w:rPr>
           <w:color w:val="000000"/>
@@ -37890,7 +37890,7 @@
         <w:pStyle w:val="PargrafodaLista"/>
         <w:numPr>
           <w:ilvl w:val="0"/>
-          <w:numId w:val="36"/>
+          <w:numId w:val="34"/>
         </w:numPr>
         <w:rPr>
           <w:color w:val="000000"/>
@@ -37956,7 +37956,7 @@
         <w:pStyle w:val="PargrafodaLista"/>
         <w:numPr>
           <w:ilvl w:val="0"/>
-          <w:numId w:val="35"/>
+          <w:numId w:val="33"/>
         </w:numPr>
         <w:rPr>
           <w:color w:val="000000"/>
@@ -37974,7 +37974,7 @@
         <w:pStyle w:val="PargrafodaLista"/>
         <w:numPr>
           <w:ilvl w:val="0"/>
-          <w:numId w:val="35"/>
+          <w:numId w:val="33"/>
         </w:numPr>
         <w:rPr>
           <w:color w:val="000000"/>
@@ -42818,7 +42818,7 @@
         <w:pStyle w:val="PargrafodaLista"/>
         <w:numPr>
           <w:ilvl w:val="0"/>
-          <w:numId w:val="37"/>
+          <w:numId w:val="35"/>
         </w:numPr>
         <w:rPr>
           <w:color w:val="000000"/>
@@ -42829,6 +42829,140 @@
           <w:color w:val="000000"/>
         </w:rPr>
         <w:t>Atributos (dados / campos)</w:t>
+      </w:r>
+    </w:p>
+    <w:p>
+      <w:pPr>
+        <w:pStyle w:val="PargrafodaLista"/>
+        <w:numPr>
+          <w:ilvl w:val="0"/>
+          <w:numId w:val="35"/>
+        </w:numPr>
+        <w:rPr>
+          <w:color w:val="000000"/>
+        </w:rPr>
+      </w:pPr>
+      <w:r>
+        <w:rPr>
+          <w:color w:val="000000"/>
+        </w:rPr>
+        <w:t>Métodos (funções /operações)</w:t>
+      </w:r>
+    </w:p>
+    <w:p>
+      <w:pPr>
+        <w:rPr>
+          <w:color w:val="000000"/>
+        </w:rPr>
+      </w:pPr>
+      <w:r>
+        <w:rPr>
+          <w:color w:val="000000"/>
+        </w:rPr>
+        <w:t>A classe também pode prover muitos outros recursos, tais como:</w:t>
+      </w:r>
+    </w:p>
+    <w:p>
+      <w:pPr>
+        <w:pStyle w:val="PargrafodaLista"/>
+        <w:numPr>
+          <w:ilvl w:val="0"/>
+          <w:numId w:val="36"/>
+        </w:numPr>
+        <w:rPr>
+          <w:color w:val="000000"/>
+        </w:rPr>
+      </w:pPr>
+      <w:r>
+        <w:rPr>
+          <w:color w:val="000000"/>
+        </w:rPr>
+        <w:t>Construtores</w:t>
+      </w:r>
+    </w:p>
+    <w:p>
+      <w:pPr>
+        <w:pStyle w:val="PargrafodaLista"/>
+        <w:numPr>
+          <w:ilvl w:val="0"/>
+          <w:numId w:val="36"/>
+        </w:numPr>
+        <w:rPr>
+          <w:color w:val="000000"/>
+        </w:rPr>
+      </w:pPr>
+      <w:r>
+        <w:rPr>
+          <w:color w:val="000000"/>
+        </w:rPr>
+        <w:t>Sobrecarga</w:t>
+      </w:r>
+    </w:p>
+    <w:p>
+      <w:pPr>
+        <w:pStyle w:val="PargrafodaLista"/>
+        <w:numPr>
+          <w:ilvl w:val="0"/>
+          <w:numId w:val="36"/>
+        </w:numPr>
+        <w:rPr>
+          <w:color w:val="000000"/>
+        </w:rPr>
+      </w:pPr>
+      <w:r>
+        <w:rPr>
+          <w:color w:val="000000"/>
+        </w:rPr>
+        <w:t>Encapsulamento</w:t>
+      </w:r>
+    </w:p>
+    <w:p>
+      <w:pPr>
+        <w:pStyle w:val="PargrafodaLista"/>
+        <w:numPr>
+          <w:ilvl w:val="0"/>
+          <w:numId w:val="36"/>
+        </w:numPr>
+        <w:rPr>
+          <w:color w:val="000000"/>
+        </w:rPr>
+      </w:pPr>
+      <w:r>
+        <w:rPr>
+          <w:color w:val="000000"/>
+        </w:rPr>
+        <w:t>Herança</w:t>
+      </w:r>
+    </w:p>
+    <w:p>
+      <w:pPr>
+        <w:pStyle w:val="PargrafodaLista"/>
+        <w:numPr>
+          <w:ilvl w:val="0"/>
+          <w:numId w:val="36"/>
+        </w:numPr>
+        <w:rPr>
+          <w:color w:val="000000"/>
+        </w:rPr>
+      </w:pPr>
+      <w:r>
+        <w:rPr>
+          <w:color w:val="000000"/>
+        </w:rPr>
+        <w:t>Polimorfismo</w:t>
+      </w:r>
+    </w:p>
+    <w:p>
+      <w:pPr>
+        <w:rPr>
+          <w:color w:val="000000"/>
+        </w:rPr>
+      </w:pPr>
+      <w:r>
+        <w:rPr>
+          <w:color w:val="000000"/>
+        </w:rPr>
+        <w:t>Exemplos:</w:t>
       </w:r>
     </w:p>
     <w:p>
@@ -42846,28 +42980,23 @@
         <w:rPr>
           <w:color w:val="000000"/>
         </w:rPr>
-        <w:t>Métodos (funções /operações)</w:t>
-      </w:r>
-    </w:p>
-    <w:p>
-      <w:pPr>
-        <w:rPr>
-          <w:color w:val="000000"/>
-        </w:rPr>
-      </w:pPr>
-      <w:r>
-        <w:rPr>
-          <w:color w:val="000000"/>
-        </w:rPr>
-        <w:t>A classe também pode prover muitos outros recursos, tais como:</w:t>
-      </w:r>
+        <w:t xml:space="preserve">Entidades: produto, Cliente, </w:t>
+      </w:r>
+      <w:proofErr w:type="gramStart"/>
+      <w:r>
+        <w:rPr>
+          <w:color w:val="000000"/>
+        </w:rPr>
+        <w:t>Triangulo</w:t>
+      </w:r>
+      <w:proofErr w:type="gramEnd"/>
     </w:p>
     <w:p>
       <w:pPr>
         <w:pStyle w:val="PargrafodaLista"/>
         <w:numPr>
           <w:ilvl w:val="0"/>
-          <w:numId w:val="38"/>
+          <w:numId w:val="37"/>
         </w:numPr>
         <w:rPr>
           <w:color w:val="000000"/>
@@ -42877,15 +43006,65 @@
         <w:rPr>
           <w:color w:val="000000"/>
         </w:rPr>
-        <w:t>Construtores</w:t>
-      </w:r>
+        <w:t xml:space="preserve">Serviços: </w:t>
+      </w:r>
+      <w:proofErr w:type="spellStart"/>
+      <w:r>
+        <w:rPr>
+          <w:color w:val="000000"/>
+        </w:rPr>
+        <w:t>ProdutoService</w:t>
+      </w:r>
+      <w:proofErr w:type="spellEnd"/>
+      <w:r>
+        <w:rPr>
+          <w:color w:val="000000"/>
+        </w:rPr>
+        <w:t xml:space="preserve">, </w:t>
+      </w:r>
+      <w:proofErr w:type="spellStart"/>
+      <w:r>
+        <w:rPr>
+          <w:color w:val="000000"/>
+        </w:rPr>
+        <w:t>ClienteService</w:t>
+      </w:r>
+      <w:proofErr w:type="spellEnd"/>
+      <w:r>
+        <w:rPr>
+          <w:color w:val="000000"/>
+        </w:rPr>
+        <w:t xml:space="preserve">, </w:t>
+      </w:r>
+      <w:proofErr w:type="spellStart"/>
+      <w:r>
+        <w:rPr>
+          <w:color w:val="000000"/>
+        </w:rPr>
+        <w:t>EmailService</w:t>
+      </w:r>
+      <w:proofErr w:type="spellEnd"/>
+      <w:r>
+        <w:rPr>
+          <w:color w:val="000000"/>
+        </w:rPr>
+        <w:t xml:space="preserve">, </w:t>
+      </w:r>
+      <w:proofErr w:type="spellStart"/>
+      <w:r>
+        <w:rPr>
+          <w:color w:val="000000"/>
+        </w:rPr>
+        <w:t>StorageService</w:t>
+      </w:r>
+      <w:proofErr w:type="spellEnd"/>
     </w:p>
     <w:p>
       <w:pPr>
         <w:pStyle w:val="PargrafodaLista"/>
         <w:numPr>
           <w:ilvl w:val="0"/>
-          <w:numId w:val="38"/>
+          <w:numId w:val="37"/>
         </w:numPr>
         <w:rPr>
           <w:color w:val="000000"/>
@@ -42895,15 +43074,37 @@
         <w:rPr>
           <w:color w:val="000000"/>
         </w:rPr>
-        <w:t>Sobrecarga</w:t>
-      </w:r>
+        <w:t xml:space="preserve">Controladores: </w:t>
+      </w:r>
+      <w:proofErr w:type="spellStart"/>
+      <w:r>
+        <w:rPr>
+          <w:color w:val="000000"/>
+        </w:rPr>
+        <w:t>ProdutoController</w:t>
+      </w:r>
+      <w:proofErr w:type="spellEnd"/>
+      <w:r>
+        <w:rPr>
+          <w:color w:val="000000"/>
+        </w:rPr>
+        <w:t xml:space="preserve">, </w:t>
+      </w:r>
+      <w:proofErr w:type="spellStart"/>
+      <w:r>
+        <w:rPr>
+          <w:color w:val="000000"/>
+        </w:rPr>
+        <w:t>ClienteController</w:t>
+      </w:r>
+      <w:proofErr w:type="spellEnd"/>
     </w:p>
     <w:p>
       <w:pPr>
         <w:pStyle w:val="PargrafodaLista"/>
         <w:numPr>
           <w:ilvl w:val="0"/>
-          <w:numId w:val="38"/>
+          <w:numId w:val="37"/>
         </w:numPr>
         <w:rPr>
           <w:color w:val="000000"/>
@@ -42913,224 +43114,23 @@
         <w:rPr>
           <w:color w:val="000000"/>
         </w:rPr>
-        <w:t>Encapsulamento</w:t>
-      </w:r>
+        <w:t xml:space="preserve">Utilitários: Calculadora, </w:t>
+      </w:r>
+      <w:proofErr w:type="gramStart"/>
+      <w:r>
+        <w:rPr>
+          <w:color w:val="000000"/>
+        </w:rPr>
+        <w:t>Compactador</w:t>
+      </w:r>
+      <w:proofErr w:type="gramEnd"/>
     </w:p>
     <w:p>
       <w:pPr>
         <w:pStyle w:val="PargrafodaLista"/>
         <w:numPr>
           <w:ilvl w:val="0"/>
-          <w:numId w:val="38"/>
-        </w:numPr>
-        <w:rPr>
-          <w:color w:val="000000"/>
-        </w:rPr>
-      </w:pPr>
-      <w:r>
-        <w:rPr>
-          <w:color w:val="000000"/>
-        </w:rPr>
-        <w:t>Herança</w:t>
-      </w:r>
-    </w:p>
-    <w:p>
-      <w:pPr>
-        <w:pStyle w:val="PargrafodaLista"/>
-        <w:numPr>
-          <w:ilvl w:val="0"/>
-          <w:numId w:val="38"/>
-        </w:numPr>
-        <w:rPr>
-          <w:color w:val="000000"/>
-        </w:rPr>
-      </w:pPr>
-      <w:r>
-        <w:rPr>
-          <w:color w:val="000000"/>
-        </w:rPr>
-        <w:t>Polimorfismo</w:t>
-      </w:r>
-    </w:p>
-    <w:p>
-      <w:pPr>
-        <w:rPr>
-          <w:color w:val="000000"/>
-        </w:rPr>
-      </w:pPr>
-      <w:r>
-        <w:rPr>
-          <w:color w:val="000000"/>
-        </w:rPr>
-        <w:t>Exemplos:</w:t>
-      </w:r>
-    </w:p>
-    <w:p>
-      <w:pPr>
-        <w:pStyle w:val="PargrafodaLista"/>
-        <w:numPr>
-          <w:ilvl w:val="0"/>
-          <w:numId w:val="39"/>
-        </w:numPr>
-        <w:rPr>
-          <w:color w:val="000000"/>
-        </w:rPr>
-      </w:pPr>
-      <w:r>
-        <w:rPr>
-          <w:color w:val="000000"/>
-        </w:rPr>
-        <w:t xml:space="preserve">Entidades: produto, Cliente, </w:t>
-      </w:r>
-      <w:proofErr w:type="gramStart"/>
-      <w:r>
-        <w:rPr>
-          <w:color w:val="000000"/>
-        </w:rPr>
-        <w:t>Triangulo</w:t>
-      </w:r>
-      <w:proofErr w:type="gramEnd"/>
-    </w:p>
-    <w:p>
-      <w:pPr>
-        <w:pStyle w:val="PargrafodaLista"/>
-        <w:numPr>
-          <w:ilvl w:val="0"/>
-          <w:numId w:val="39"/>
-        </w:numPr>
-        <w:rPr>
-          <w:color w:val="000000"/>
-        </w:rPr>
-      </w:pPr>
-      <w:r>
-        <w:rPr>
-          <w:color w:val="000000"/>
-        </w:rPr>
-        <w:t xml:space="preserve">Serviços: </w:t>
-      </w:r>
-      <w:proofErr w:type="spellStart"/>
-      <w:r>
-        <w:rPr>
-          <w:color w:val="000000"/>
-        </w:rPr>
-        <w:t>ProdutoService</w:t>
-      </w:r>
-      <w:proofErr w:type="spellEnd"/>
-      <w:r>
-        <w:rPr>
-          <w:color w:val="000000"/>
-        </w:rPr>
-        <w:t xml:space="preserve">, </w:t>
-      </w:r>
-      <w:proofErr w:type="spellStart"/>
-      <w:r>
-        <w:rPr>
-          <w:color w:val="000000"/>
-        </w:rPr>
-        <w:t>ClienteService</w:t>
-      </w:r>
-      <w:proofErr w:type="spellEnd"/>
-      <w:r>
-        <w:rPr>
-          <w:color w:val="000000"/>
-        </w:rPr>
-        <w:t xml:space="preserve">, </w:t>
-      </w:r>
-      <w:proofErr w:type="spellStart"/>
-      <w:r>
-        <w:rPr>
-          <w:color w:val="000000"/>
-        </w:rPr>
-        <w:t>EmailService</w:t>
-      </w:r>
-      <w:proofErr w:type="spellEnd"/>
-      <w:r>
-        <w:rPr>
-          <w:color w:val="000000"/>
-        </w:rPr>
-        <w:t xml:space="preserve">, </w:t>
-      </w:r>
-      <w:proofErr w:type="spellStart"/>
-      <w:r>
-        <w:rPr>
-          <w:color w:val="000000"/>
-        </w:rPr>
-        <w:t>StorageService</w:t>
-      </w:r>
-      <w:proofErr w:type="spellEnd"/>
-    </w:p>
-    <w:p>
-      <w:pPr>
-        <w:pStyle w:val="PargrafodaLista"/>
-        <w:numPr>
-          <w:ilvl w:val="0"/>
-          <w:numId w:val="39"/>
-        </w:numPr>
-        <w:rPr>
-          <w:color w:val="000000"/>
-        </w:rPr>
-      </w:pPr>
-      <w:r>
-        <w:rPr>
-          <w:color w:val="000000"/>
-        </w:rPr>
-        <w:t xml:space="preserve">Controladores: </w:t>
-      </w:r>
-      <w:proofErr w:type="spellStart"/>
-      <w:r>
-        <w:rPr>
-          <w:color w:val="000000"/>
-        </w:rPr>
-        <w:t>ProdutoController</w:t>
-      </w:r>
-      <w:proofErr w:type="spellEnd"/>
-      <w:r>
-        <w:rPr>
-          <w:color w:val="000000"/>
-        </w:rPr>
-        <w:t xml:space="preserve">, </w:t>
-      </w:r>
-      <w:proofErr w:type="spellStart"/>
-      <w:r>
-        <w:rPr>
-          <w:color w:val="000000"/>
-        </w:rPr>
-        <w:t>ClienteController</w:t>
-      </w:r>
-      <w:proofErr w:type="spellEnd"/>
-    </w:p>
-    <w:p>
-      <w:pPr>
-        <w:pStyle w:val="PargrafodaLista"/>
-        <w:numPr>
-          <w:ilvl w:val="0"/>
-          <w:numId w:val="39"/>
-        </w:numPr>
-        <w:rPr>
-          <w:color w:val="000000"/>
-        </w:rPr>
-      </w:pPr>
-      <w:r>
-        <w:rPr>
-          <w:color w:val="000000"/>
-        </w:rPr>
-        <w:t xml:space="preserve">Utilitários: Calculadora, </w:t>
-      </w:r>
-      <w:proofErr w:type="gramStart"/>
-      <w:r>
-        <w:rPr>
-          <w:color w:val="000000"/>
-        </w:rPr>
-        <w:t>Compactador</w:t>
-      </w:r>
-      <w:proofErr w:type="gramEnd"/>
-    </w:p>
-    <w:p>
-      <w:pPr>
-        <w:pStyle w:val="PargrafodaLista"/>
-        <w:numPr>
-          <w:ilvl w:val="0"/>
-          <w:numId w:val="39"/>
+          <w:numId w:val="37"/>
         </w:numPr>
         <w:rPr>
           <w:color w:val="000000"/>
@@ -43910,7 +43910,7 @@
         <w:pStyle w:val="PargrafodaLista"/>
         <w:numPr>
           <w:ilvl w:val="0"/>
-          <w:numId w:val="40"/>
+          <w:numId w:val="38"/>
         </w:numPr>
         <w:rPr>
           <w:color w:val="000000"/>
@@ -43936,7 +43936,7 @@
         <w:pStyle w:val="PargrafodaLista"/>
         <w:numPr>
           <w:ilvl w:val="0"/>
-          <w:numId w:val="40"/>
+          <w:numId w:val="38"/>
         </w:numPr>
         <w:rPr>
           <w:color w:val="000000"/>
@@ -44647,7 +44647,7 @@
         <w:pStyle w:val="PargrafodaLista"/>
         <w:numPr>
           <w:ilvl w:val="0"/>
-          <w:numId w:val="41"/>
+          <w:numId w:val="39"/>
         </w:numPr>
         <w:rPr>
           <w:color w:val="000000"/>
@@ -44665,7 +44665,7 @@
         <w:pStyle w:val="PargrafodaLista"/>
         <w:numPr>
           <w:ilvl w:val="0"/>
-          <w:numId w:val="41"/>
+          <w:numId w:val="39"/>
         </w:numPr>
         <w:rPr>
           <w:color w:val="000000"/>
@@ -44683,7 +44683,7 @@
         <w:pStyle w:val="PargrafodaLista"/>
         <w:numPr>
           <w:ilvl w:val="0"/>
-          <w:numId w:val="41"/>
+          <w:numId w:val="39"/>
         </w:numPr>
         <w:rPr>
           <w:color w:val="000000"/>
@@ -44701,7 +44701,7 @@
         <w:pStyle w:val="PargrafodaLista"/>
         <w:numPr>
           <w:ilvl w:val="0"/>
-          <w:numId w:val="41"/>
+          <w:numId w:val="39"/>
         </w:numPr>
         <w:rPr>
           <w:color w:val="000000"/>
@@ -45757,7 +45757,7 @@
         <w:pStyle w:val="PargrafodaLista"/>
         <w:numPr>
           <w:ilvl w:val="0"/>
-          <w:numId w:val="42"/>
+          <w:numId w:val="40"/>
         </w:numPr>
         <w:rPr>
           <w:color w:val="000000"/>
@@ -45870,7 +45870,7 @@
         <w:pStyle w:val="PargrafodaLista"/>
         <w:numPr>
           <w:ilvl w:val="0"/>
-          <w:numId w:val="42"/>
+          <w:numId w:val="40"/>
         </w:numPr>
         <w:rPr>
           <w:color w:val="000000"/>
@@ -45888,7 +45888,7 @@
         <w:pStyle w:val="PargrafodaLista"/>
         <w:numPr>
           <w:ilvl w:val="0"/>
-          <w:numId w:val="42"/>
+          <w:numId w:val="40"/>
         </w:numPr>
         <w:rPr>
           <w:color w:val="000000"/>
@@ -45961,7 +45961,7 @@
         <w:pStyle w:val="PargrafodaLista"/>
         <w:numPr>
           <w:ilvl w:val="0"/>
-          <w:numId w:val="43"/>
+          <w:numId w:val="41"/>
         </w:numPr>
         <w:rPr>
           <w:color w:val="000000"/>
@@ -46469,7 +46469,7 @@
         <w:pStyle w:val="PargrafodaLista"/>
         <w:numPr>
           <w:ilvl w:val="0"/>
-          <w:numId w:val="43"/>
+          <w:numId w:val="41"/>
         </w:numPr>
         <w:rPr>
           <w:color w:val="000000"/>
@@ -46487,7 +46487,7 @@
         <w:pStyle w:val="PargrafodaLista"/>
         <w:numPr>
           <w:ilvl w:val="0"/>
-          <w:numId w:val="43"/>
+          <w:numId w:val="41"/>
         </w:numPr>
         <w:rPr>
           <w:color w:val="000000"/>
@@ -47331,7 +47331,7 @@
         <w:pStyle w:val="PargrafodaLista"/>
         <w:numPr>
           <w:ilvl w:val="0"/>
-          <w:numId w:val="44"/>
+          <w:numId w:val="42"/>
         </w:numPr>
         <w:rPr>
           <w:color w:val="000000"/>
@@ -47349,7 +47349,7 @@
         <w:pStyle w:val="PargrafodaLista"/>
         <w:numPr>
           <w:ilvl w:val="0"/>
-          <w:numId w:val="44"/>
+          <w:numId w:val="42"/>
         </w:numPr>
         <w:rPr>
           <w:color w:val="000000"/>
@@ -48352,7 +48352,7 @@
         <w:pStyle w:val="PargrafodaLista"/>
         <w:numPr>
           <w:ilvl w:val="0"/>
-          <w:numId w:val="46"/>
+          <w:numId w:val="44"/>
         </w:numPr>
         <w:rPr>
           <w:color w:val="000000"/>
@@ -48372,7 +48372,7 @@
         <w:pStyle w:val="PargrafodaLista"/>
         <w:numPr>
           <w:ilvl w:val="0"/>
-          <w:numId w:val="45"/>
+          <w:numId w:val="43"/>
         </w:numPr>
         <w:rPr>
           <w:color w:val="000000"/>
@@ -48406,7 +48406,7 @@
         <w:pStyle w:val="PargrafodaLista"/>
         <w:numPr>
           <w:ilvl w:val="0"/>
-          <w:numId w:val="45"/>
+          <w:numId w:val="43"/>
         </w:numPr>
         <w:rPr>
           <w:color w:val="000000"/>
@@ -48433,7 +48433,7 @@
         <w:pStyle w:val="PargrafodaLista"/>
         <w:numPr>
           <w:ilvl w:val="0"/>
-          <w:numId w:val="45"/>
+          <w:numId w:val="43"/>
         </w:numPr>
         <w:rPr>
           <w:b/>
@@ -48483,7 +48483,7 @@
         <w:pStyle w:val="PargrafodaLista"/>
         <w:numPr>
           <w:ilvl w:val="0"/>
-          <w:numId w:val="45"/>
+          <w:numId w:val="43"/>
         </w:numPr>
         <w:rPr>
           <w:color w:val="000000"/>
@@ -50755,7 +50755,7 @@
         <w:pStyle w:val="PargrafodaLista"/>
         <w:numPr>
           <w:ilvl w:val="0"/>
-          <w:numId w:val="47"/>
+          <w:numId w:val="45"/>
         </w:numPr>
         <w:rPr>
           <w:color w:val="000000"/>
@@ -50773,7 +50773,7 @@
         <w:pStyle w:val="PargrafodaLista"/>
         <w:numPr>
           <w:ilvl w:val="0"/>
-          <w:numId w:val="47"/>
+          <w:numId w:val="45"/>
         </w:numPr>
         <w:rPr>
           <w:color w:val="000000"/>
@@ -50799,7 +50799,7 @@
         <w:pStyle w:val="PargrafodaLista"/>
         <w:numPr>
           <w:ilvl w:val="0"/>
-          <w:numId w:val="47"/>
+          <w:numId w:val="45"/>
         </w:numPr>
         <w:rPr>
           <w:color w:val="000000"/>
@@ -50817,7 +50817,7 @@
         <w:pStyle w:val="PargrafodaLista"/>
         <w:numPr>
           <w:ilvl w:val="0"/>
-          <w:numId w:val="47"/>
+          <w:numId w:val="45"/>
         </w:numPr>
         <w:rPr>
           <w:color w:val="000000"/>
@@ -51134,7 +51134,7 @@
         <w:pStyle w:val="PargrafodaLista"/>
         <w:numPr>
           <w:ilvl w:val="0"/>
-          <w:numId w:val="48"/>
+          <w:numId w:val="46"/>
         </w:numPr>
         <w:rPr>
           <w:color w:val="000000"/>
@@ -51166,7 +51166,7 @@
         <w:pStyle w:val="PargrafodaLista"/>
         <w:numPr>
           <w:ilvl w:val="0"/>
-          <w:numId w:val="48"/>
+          <w:numId w:val="46"/>
         </w:numPr>
         <w:rPr>
           <w:color w:val="000000"/>
@@ -51637,6 +51637,7 @@
       <w:r>
         <w:rPr>
           <w:color w:val="0070C0"/>
+          <w:highlight w:val="yellow"/>
         </w:rPr>
         <w:t>int</w:t>
       </w:r>
@@ -51644,6 +51645,7 @@
       <w:r>
         <w:rPr>
           <w:color w:val="000000"/>
+          <w:highlight w:val="yellow"/>
         </w:rPr>
         <w:t xml:space="preserve"> y = 20;</w:t>
       </w:r>
@@ -52009,9 +52011,147 @@
       </w:pPr>
       <w:r>
         <w:rPr>
-          <w:color w:val="000000"/>
-        </w:rPr>
-        <w:t>Resumo:</w:t>
+          <w:b/>
+          <w:bCs/>
+          <w:color w:val="000000"/>
+        </w:rPr>
+        <w:t>Resumo</w:t>
+      </w:r>
+      <w:r>
+        <w:rPr>
+          <w:color w:val="000000"/>
+        </w:rPr>
+        <w:t>:</w:t>
+      </w:r>
+    </w:p>
+    <w:p>
+      <w:pPr>
+        <w:pStyle w:val="PargrafodaLista"/>
+        <w:numPr>
+          <w:ilvl w:val="0"/>
+          <w:numId w:val="47"/>
+        </w:numPr>
+        <w:rPr>
+          <w:color w:val="000000"/>
+        </w:rPr>
+      </w:pPr>
+      <w:r>
+        <w:rPr>
+          <w:color w:val="000000"/>
+        </w:rPr>
+        <w:t xml:space="preserve">Objetos alocados dinamicamente, quando não possuem mais referência para eles, serão desalocados pelo </w:t>
+      </w:r>
+      <w:proofErr w:type="spellStart"/>
+      <w:r>
+        <w:rPr>
+          <w:color w:val="000000"/>
+        </w:rPr>
+        <w:t>garbage</w:t>
+      </w:r>
+      <w:proofErr w:type="spellEnd"/>
+      <w:r>
+        <w:rPr>
+          <w:color w:val="000000"/>
+        </w:rPr>
+        <w:t xml:space="preserve"> </w:t>
+      </w:r>
+      <w:proofErr w:type="spellStart"/>
+      <w:r>
+        <w:rPr>
+          <w:color w:val="000000"/>
+        </w:rPr>
+        <w:t>collector</w:t>
+      </w:r>
+      <w:proofErr w:type="spellEnd"/>
+    </w:p>
+    <w:p>
+      <w:pPr>
+        <w:pStyle w:val="PargrafodaLista"/>
+        <w:numPr>
+          <w:ilvl w:val="0"/>
+          <w:numId w:val="47"/>
+        </w:numPr>
+        <w:rPr>
+          <w:color w:val="000000"/>
+        </w:rPr>
+      </w:pPr>
+      <w:r>
+        <w:rPr>
+          <w:color w:val="000000"/>
+        </w:rPr>
+        <w:t>Variáveis locais são desalocadas imediatamente assim que seu escopo local sai de execução</w:t>
+      </w:r>
+    </w:p>
+    <w:p>
+      <w:pPr>
+        <w:rPr>
+          <w:color w:val="000000"/>
+        </w:rPr>
+      </w:pPr>
+    </w:p>
+    <w:p>
+      <w:pPr>
+        <w:rPr>
+          <w:color w:val="000000"/>
+        </w:rPr>
+      </w:pPr>
+    </w:p>
+    <w:p>
+      <w:pPr>
+        <w:rPr>
+          <w:b/>
+          <w:bCs/>
+          <w:color w:val="FF0000"/>
+        </w:rPr>
+      </w:pPr>
+      <w:r>
+        <w:rPr>
+          <w:b/>
+          <w:bCs/>
+          <w:color w:val="FF0000"/>
+        </w:rPr>
+        <w:lastRenderedPageBreak/>
+        <w:t>Vetores</w:t>
+      </w:r>
+    </w:p>
+    <w:p>
+      <w:pPr>
+        <w:rPr>
+          <w:color w:val="000000"/>
+        </w:rPr>
+      </w:pPr>
+      <w:r>
+        <w:rPr>
+          <w:color w:val="000000"/>
+        </w:rPr>
+        <w:t>Em programação, “vetor” é o nome dado a arranjos unidimensionais</w:t>
+      </w:r>
+    </w:p>
+    <w:p>
+      <w:pPr>
+        <w:rPr>
+          <w:color w:val="000000"/>
+        </w:rPr>
+      </w:pPr>
+      <w:r>
+        <w:rPr>
+          <w:color w:val="000000"/>
+        </w:rPr>
+        <w:t>Arranjo (</w:t>
+      </w:r>
+      <w:proofErr w:type="spellStart"/>
+      <w:r>
+        <w:rPr>
+          <w:color w:val="000000"/>
+        </w:rPr>
+        <w:t>array</w:t>
+      </w:r>
+      <w:proofErr w:type="spellEnd"/>
+      <w:r>
+        <w:rPr>
+          <w:color w:val="000000"/>
+        </w:rPr>
+        <w:t>) é uma estrutura de dados:</w:t>
       </w:r>
     </w:p>
     <w:p>
@@ -52029,30 +52169,8 @@
         <w:rPr>
           <w:color w:val="000000"/>
         </w:rPr>
-        <w:t xml:space="preserve">Objetos alocados dinamicamente, quando não possuem mais referência para eles, serão desalocados pelo </w:t>
-      </w:r>
-      <w:proofErr w:type="spellStart"/>
-      <w:r>
-        <w:rPr>
-          <w:color w:val="000000"/>
-        </w:rPr>
-        <w:t>garbage</w:t>
-      </w:r>
-      <w:proofErr w:type="spellEnd"/>
-      <w:r>
-        <w:rPr>
-          <w:color w:val="000000"/>
-        </w:rPr>
-        <w:t xml:space="preserve"> </w:t>
-      </w:r>
-      <w:proofErr w:type="spellStart"/>
-      <w:r>
-        <w:rPr>
-          <w:color w:val="000000"/>
-        </w:rPr>
-        <w:t>collector</w:t>
-      </w:r>
-      <w:proofErr w:type="spellEnd"/>
+        <w:t>Homogênea (dados do mesmo tipo)</w:t>
+      </w:r>
     </w:p>
     <w:p>
       <w:pPr>
@@ -52069,29 +52187,1861 @@
         <w:rPr>
           <w:color w:val="000000"/>
         </w:rPr>
-        <w:t>Variáveis locais são desalocadas imediatamente assim que seu escopo local sai de execução</w:t>
-      </w:r>
-    </w:p>
-    <w:p>
-      <w:pPr>
-        <w:rPr>
-          <w:color w:val="000000"/>
-        </w:rPr>
-      </w:pPr>
-    </w:p>
-    <w:p>
-      <w:pPr>
-        <w:rPr>
-          <w:color w:val="000000"/>
-        </w:rPr>
-      </w:pPr>
-    </w:p>
-    <w:p>
-      <w:pPr>
-        <w:rPr>
-          <w:color w:val="000000"/>
-        </w:rPr>
-      </w:pPr>
+        <w:t>Ordenada (elementos acessados por meio de posições)</w:t>
+      </w:r>
+    </w:p>
+    <w:p>
+      <w:pPr>
+        <w:pStyle w:val="PargrafodaLista"/>
+        <w:numPr>
+          <w:ilvl w:val="0"/>
+          <w:numId w:val="50"/>
+        </w:numPr>
+        <w:rPr>
+          <w:color w:val="000000"/>
+        </w:rPr>
+      </w:pPr>
+      <w:r>
+        <w:rPr>
+          <w:color w:val="000000"/>
+        </w:rPr>
+        <w:t>Alocada de uma vez só, em um bloco contíguo de memória</w:t>
+      </w:r>
+    </w:p>
+    <w:p>
+      <w:pPr>
+        <w:rPr>
+          <w:color w:val="000000"/>
+        </w:rPr>
+      </w:pPr>
+      <w:r>
+        <w:rPr>
+          <w:color w:val="000000"/>
+        </w:rPr>
+        <w:t>Vantagens:</w:t>
+      </w:r>
+    </w:p>
+    <w:p>
+      <w:pPr>
+        <w:pStyle w:val="PargrafodaLista"/>
+        <w:numPr>
+          <w:ilvl w:val="0"/>
+          <w:numId w:val="49"/>
+        </w:numPr>
+        <w:rPr>
+          <w:color w:val="000000"/>
+        </w:rPr>
+      </w:pPr>
+      <w:r>
+        <w:rPr>
+          <w:color w:val="000000"/>
+        </w:rPr>
+        <w:t>Acesso imediato aos elementos pela sua posição</w:t>
+      </w:r>
+    </w:p>
+    <w:p>
+      <w:pPr>
+        <w:rPr>
+          <w:color w:val="000000"/>
+        </w:rPr>
+      </w:pPr>
+      <w:r>
+        <w:rPr>
+          <w:color w:val="000000"/>
+        </w:rPr>
+        <w:t>Desvantagens:</w:t>
+      </w:r>
+    </w:p>
+    <w:p>
+      <w:pPr>
+        <w:pStyle w:val="PargrafodaLista"/>
+        <w:numPr>
+          <w:ilvl w:val="0"/>
+          <w:numId w:val="48"/>
+        </w:numPr>
+        <w:rPr>
+          <w:color w:val="000000"/>
+        </w:rPr>
+      </w:pPr>
+      <w:r>
+        <w:rPr>
+          <w:color w:val="000000"/>
+        </w:rPr>
+        <w:t>Tamanho fixo</w:t>
+      </w:r>
+    </w:p>
+    <w:p>
+      <w:pPr>
+        <w:pStyle w:val="PargrafodaLista"/>
+        <w:numPr>
+          <w:ilvl w:val="0"/>
+          <w:numId w:val="48"/>
+        </w:numPr>
+        <w:rPr>
+          <w:color w:val="000000"/>
+        </w:rPr>
+      </w:pPr>
+      <w:r>
+        <w:rPr>
+          <w:color w:val="000000"/>
+        </w:rPr>
+        <w:t>Dificuldade para se realizar inserções e delegações</w:t>
+      </w:r>
+    </w:p>
+    <w:p>
+      <w:pPr>
+        <w:jc w:val="right"/>
+        <w:rPr>
+          <w:color w:val="000000"/>
+        </w:rPr>
+      </w:pPr>
+      <w:r>
+        <w:rPr>
+          <w:noProof/>
+        </w:rPr>
+        <w:drawing>
+          <wp:inline distT="0" distB="0" distL="0" distR="0" wp14:anchorId="640C6325" wp14:editId="5B51FE90">
+            <wp:extent cx="1350747" cy="1247775"/>
+            <wp:effectExtent l="0" t="0" r="0" b="0"/>
+            <wp:docPr id="38" name="Imagem 38"/>
+            <wp:cNvGraphicFramePr>
+              <a:graphicFrameLocks xmlns:a="http://schemas.openxmlformats.org/drawingml/2006/main" noChangeAspect="1"/>
+            </wp:cNvGraphicFramePr>
+            <a:graphic xmlns:a="http://schemas.openxmlformats.org/drawingml/2006/main">
+              <a:graphicData uri="http://schemas.openxmlformats.org/drawingml/2006/picture">
+                <pic:pic xmlns:pic="http://schemas.openxmlformats.org/drawingml/2006/picture">
+                  <pic:nvPicPr>
+                    <pic:cNvPr id="1" name=""/>
+                    <pic:cNvPicPr/>
+                  </pic:nvPicPr>
+                  <pic:blipFill>
+                    <a:blip r:embed="rId61"/>
+                    <a:stretch>
+                      <a:fillRect/>
+                    </a:stretch>
+                  </pic:blipFill>
+                  <pic:spPr>
+                    <a:xfrm>
+                      <a:off x="0" y="0"/>
+                      <a:ext cx="1354016" cy="1250795"/>
+                    </a:xfrm>
+                    <a:prstGeom prst="rect">
+                      <a:avLst/>
+                    </a:prstGeom>
+                  </pic:spPr>
+                </pic:pic>
+              </a:graphicData>
+            </a:graphic>
+          </wp:inline>
+        </w:drawing>
+      </w:r>
+    </w:p>
+    <w:p>
+      <w:pPr>
+        <w:jc w:val="right"/>
+        <w:rPr>
+          <w:color w:val="000000"/>
+        </w:rPr>
+      </w:pPr>
+    </w:p>
+    <w:p>
+      <w:pPr>
+        <w:rPr>
+          <w:i/>
+          <w:iCs/>
+          <w:color w:val="000000"/>
+        </w:rPr>
+      </w:pPr>
+      <w:r>
+        <w:rPr>
+          <w:i/>
+          <w:iCs/>
+          <w:color w:val="000000"/>
+        </w:rPr>
+        <w:t>Problema exemplo 1</w:t>
+      </w:r>
+    </w:p>
+    <w:p>
+      <w:pPr>
+        <w:rPr>
+          <w:color w:val="000000"/>
+        </w:rPr>
+      </w:pPr>
+      <w:r>
+        <w:rPr>
+          <w:color w:val="000000"/>
+        </w:rPr>
+        <w:t>Fazer um programa para ler um número inteiro N e a altura de N pessoas. Armazene as N alturas em um vetor. Em seguida, mostrar a altura média dessas pessoas.</w:t>
+      </w:r>
+    </w:p>
+    <w:p>
+      <w:pPr>
+        <w:rPr>
+          <w:i/>
+          <w:iCs/>
+          <w:color w:val="000000"/>
+        </w:rPr>
+      </w:pPr>
+      <w:r>
+        <w:rPr>
+          <w:i/>
+          <w:iCs/>
+          <w:color w:val="000000"/>
+        </w:rPr>
+        <w:t>Exemplo:</w:t>
+      </w:r>
+    </w:p>
+    <w:p>
+      <w:pPr>
+        <w:rPr>
+          <w:b/>
+          <w:bCs/>
+          <w:color w:val="000000"/>
+        </w:rPr>
+      </w:pPr>
+      <w:r>
+        <w:rPr>
+          <w:b/>
+          <w:bCs/>
+          <w:color w:val="000000"/>
+        </w:rPr>
+        <w:t>Input:</w:t>
+      </w:r>
+      <w:r>
+        <w:rPr>
+          <w:b/>
+          <w:bCs/>
+          <w:color w:val="000000"/>
+        </w:rPr>
+        <w:tab/>
+      </w:r>
+      <w:r>
+        <w:rPr>
+          <w:b/>
+          <w:bCs/>
+          <w:color w:val="000000"/>
+        </w:rPr>
+        <w:tab/>
+      </w:r>
+      <w:r>
+        <w:rPr>
+          <w:b/>
+          <w:bCs/>
+          <w:color w:val="000000"/>
+        </w:rPr>
+        <w:tab/>
+      </w:r>
+      <w:r>
+        <w:rPr>
+          <w:b/>
+          <w:bCs/>
+          <w:color w:val="000000"/>
+        </w:rPr>
+        <w:tab/>
+        <w:t>Output:</w:t>
+      </w:r>
+    </w:p>
+    <w:p>
+      <w:pPr>
+        <w:rPr>
+          <w:color w:val="000000"/>
+        </w:rPr>
+      </w:pPr>
+      <w:r>
+        <w:rPr>
+          <w:color w:val="000000"/>
+        </w:rPr>
+        <w:t>3</w:t>
+      </w:r>
+      <w:r>
+        <w:rPr>
+          <w:color w:val="000000"/>
+        </w:rPr>
+        <w:tab/>
+      </w:r>
+      <w:r>
+        <w:rPr>
+          <w:color w:val="000000"/>
+        </w:rPr>
+        <w:tab/>
+      </w:r>
+      <w:r>
+        <w:rPr>
+          <w:color w:val="000000"/>
+        </w:rPr>
+        <w:tab/>
+      </w:r>
+      <w:r>
+        <w:rPr>
+          <w:color w:val="000000"/>
+        </w:rPr>
+        <w:tab/>
+        <w:t>AVERAGE HEIGHT = 1.69</w:t>
+      </w:r>
+    </w:p>
+    <w:p>
+      <w:pPr>
+        <w:rPr>
+          <w:color w:val="000000"/>
+        </w:rPr>
+      </w:pPr>
+      <w:r>
+        <w:rPr>
+          <w:color w:val="000000"/>
+        </w:rPr>
+        <w:t>1.72</w:t>
+      </w:r>
+    </w:p>
+    <w:p>
+      <w:pPr>
+        <w:rPr>
+          <w:color w:val="000000"/>
+        </w:rPr>
+      </w:pPr>
+      <w:r>
+        <w:rPr>
+          <w:color w:val="000000"/>
+        </w:rPr>
+        <w:t>1.56</w:t>
+      </w:r>
+    </w:p>
+    <w:p>
+      <w:pPr>
+        <w:rPr>
+          <w:color w:val="000000"/>
+        </w:rPr>
+      </w:pPr>
+      <w:r>
+        <w:rPr>
+          <w:color w:val="000000"/>
+        </w:rPr>
+        <w:t>1.80</w:t>
+      </w:r>
+    </w:p>
+    <w:p>
+      <w:pPr>
+        <w:jc w:val="center"/>
+        <w:rPr>
+          <w:color w:val="000000"/>
+        </w:rPr>
+      </w:pPr>
+      <w:r>
+        <w:rPr>
+          <w:noProof/>
+        </w:rPr>
+        <w:drawing>
+          <wp:inline distT="0" distB="0" distL="0" distR="0" wp14:anchorId="0D983111" wp14:editId="63FB3C77">
+            <wp:extent cx="3352800" cy="1849481"/>
+            <wp:effectExtent l="0" t="0" r="0" b="0"/>
+            <wp:docPr id="51" name="Imagem 51"/>
+            <wp:cNvGraphicFramePr>
+              <a:graphicFrameLocks xmlns:a="http://schemas.openxmlformats.org/drawingml/2006/main" noChangeAspect="1"/>
+            </wp:cNvGraphicFramePr>
+            <a:graphic xmlns:a="http://schemas.openxmlformats.org/drawingml/2006/main">
+              <a:graphicData uri="http://schemas.openxmlformats.org/drawingml/2006/picture">
+                <pic:pic xmlns:pic="http://schemas.openxmlformats.org/drawingml/2006/picture">
+                  <pic:nvPicPr>
+                    <pic:cNvPr id="1" name=""/>
+                    <pic:cNvPicPr/>
+                  </pic:nvPicPr>
+                  <pic:blipFill>
+                    <a:blip r:embed="rId62"/>
+                    <a:stretch>
+                      <a:fillRect/>
+                    </a:stretch>
+                  </pic:blipFill>
+                  <pic:spPr>
+                    <a:xfrm>
+                      <a:off x="0" y="0"/>
+                      <a:ext cx="3358098" cy="1852404"/>
+                    </a:xfrm>
+                    <a:prstGeom prst="rect">
+                      <a:avLst/>
+                    </a:prstGeom>
+                  </pic:spPr>
+                </pic:pic>
+              </a:graphicData>
+            </a:graphic>
+          </wp:inline>
+        </w:drawing>
+      </w:r>
+    </w:p>
+    <w:p>
+      <w:pPr>
+        <w:jc w:val="center"/>
+        <w:rPr>
+          <w:color w:val="000000"/>
+        </w:rPr>
+      </w:pPr>
+      <w:r>
+        <w:rPr>
+          <w:noProof/>
+        </w:rPr>
+        <w:lastRenderedPageBreak/>
+        <w:drawing>
+          <wp:inline distT="0" distB="0" distL="0" distR="0" wp14:anchorId="1DD80E7C" wp14:editId="1F4668C9">
+            <wp:extent cx="3667125" cy="2022439"/>
+            <wp:effectExtent l="0" t="0" r="0" b="0"/>
+            <wp:docPr id="53" name="Imagem 53"/>
+            <wp:cNvGraphicFramePr>
+              <a:graphicFrameLocks xmlns:a="http://schemas.openxmlformats.org/drawingml/2006/main" noChangeAspect="1"/>
+            </wp:cNvGraphicFramePr>
+            <a:graphic xmlns:a="http://schemas.openxmlformats.org/drawingml/2006/main">
+              <a:graphicData uri="http://schemas.openxmlformats.org/drawingml/2006/picture">
+                <pic:pic xmlns:pic="http://schemas.openxmlformats.org/drawingml/2006/picture">
+                  <pic:nvPicPr>
+                    <pic:cNvPr id="1" name=""/>
+                    <pic:cNvPicPr/>
+                  </pic:nvPicPr>
+                  <pic:blipFill>
+                    <a:blip r:embed="rId63"/>
+                    <a:stretch>
+                      <a:fillRect/>
+                    </a:stretch>
+                  </pic:blipFill>
+                  <pic:spPr>
+                    <a:xfrm>
+                      <a:off x="0" y="0"/>
+                      <a:ext cx="3673830" cy="2026137"/>
+                    </a:xfrm>
+                    <a:prstGeom prst="rect">
+                      <a:avLst/>
+                    </a:prstGeom>
+                  </pic:spPr>
+                </pic:pic>
+              </a:graphicData>
+            </a:graphic>
+          </wp:inline>
+        </w:drawing>
+      </w:r>
+    </w:p>
+    <w:p>
+      <w:pPr>
+        <w:jc w:val="center"/>
+        <w:rPr>
+          <w:color w:val="000000"/>
+        </w:rPr>
+      </w:pPr>
+    </w:p>
+    <w:p>
+      <w:pPr>
+        <w:rPr>
+          <w:color w:val="000000"/>
+        </w:rPr>
+      </w:pPr>
+      <w:proofErr w:type="spellStart"/>
+      <w:r>
+        <w:rPr>
+          <w:color w:val="C45911" w:themeColor="accent2" w:themeShade="BF"/>
+        </w:rPr>
+        <w:t>package</w:t>
+      </w:r>
+      <w:proofErr w:type="spellEnd"/>
+      <w:r>
+        <w:rPr>
+          <w:color w:val="000000"/>
+        </w:rPr>
+        <w:t xml:space="preserve"> </w:t>
+      </w:r>
+      <w:proofErr w:type="spellStart"/>
+      <w:r>
+        <w:rPr>
+          <w:color w:val="000000"/>
+        </w:rPr>
+        <w:t>application</w:t>
+      </w:r>
+      <w:proofErr w:type="spellEnd"/>
+      <w:r>
+        <w:rPr>
+          <w:color w:val="000000"/>
+        </w:rPr>
+        <w:t>;</w:t>
+      </w:r>
+    </w:p>
+    <w:p>
+      <w:pPr>
+        <w:rPr>
+          <w:color w:val="000000"/>
+        </w:rPr>
+      </w:pPr>
+    </w:p>
+    <w:p>
+      <w:pPr>
+        <w:rPr>
+          <w:color w:val="000000"/>
+        </w:rPr>
+      </w:pPr>
+      <w:proofErr w:type="spellStart"/>
+      <w:r>
+        <w:rPr>
+          <w:color w:val="C45911" w:themeColor="accent2" w:themeShade="BF"/>
+        </w:rPr>
+        <w:t>import</w:t>
+      </w:r>
+      <w:proofErr w:type="spellEnd"/>
+      <w:r>
+        <w:rPr>
+          <w:color w:val="000000"/>
+        </w:rPr>
+        <w:t xml:space="preserve"> </w:t>
+      </w:r>
+      <w:proofErr w:type="spellStart"/>
+      <w:proofErr w:type="gramStart"/>
+      <w:r>
+        <w:rPr>
+          <w:color w:val="000000"/>
+        </w:rPr>
+        <w:t>java.util</w:t>
+      </w:r>
+      <w:proofErr w:type="gramEnd"/>
+      <w:r>
+        <w:rPr>
+          <w:color w:val="000000"/>
+        </w:rPr>
+        <w:t>.Locale</w:t>
+      </w:r>
+      <w:proofErr w:type="spellEnd"/>
+      <w:r>
+        <w:rPr>
+          <w:color w:val="000000"/>
+        </w:rPr>
+        <w:t>;</w:t>
+      </w:r>
+    </w:p>
+    <w:p>
+      <w:pPr>
+        <w:rPr>
+          <w:color w:val="000000"/>
+        </w:rPr>
+      </w:pPr>
+      <w:proofErr w:type="spellStart"/>
+      <w:r>
+        <w:rPr>
+          <w:color w:val="C45911" w:themeColor="accent2" w:themeShade="BF"/>
+        </w:rPr>
+        <w:t>import</w:t>
+      </w:r>
+      <w:proofErr w:type="spellEnd"/>
+      <w:r>
+        <w:rPr>
+          <w:color w:val="000000"/>
+        </w:rPr>
+        <w:t xml:space="preserve"> </w:t>
+      </w:r>
+      <w:proofErr w:type="spellStart"/>
+      <w:proofErr w:type="gramStart"/>
+      <w:r>
+        <w:rPr>
+          <w:color w:val="000000"/>
+        </w:rPr>
+        <w:t>java.util</w:t>
+      </w:r>
+      <w:proofErr w:type="gramEnd"/>
+      <w:r>
+        <w:rPr>
+          <w:color w:val="000000"/>
+        </w:rPr>
+        <w:t>.Scanner</w:t>
+      </w:r>
+      <w:proofErr w:type="spellEnd"/>
+      <w:r>
+        <w:rPr>
+          <w:color w:val="000000"/>
+        </w:rPr>
+        <w:t>;</w:t>
+      </w:r>
+    </w:p>
+    <w:p>
+      <w:pPr>
+        <w:rPr>
+          <w:color w:val="000000"/>
+        </w:rPr>
+      </w:pPr>
+    </w:p>
+    <w:p>
+      <w:pPr>
+        <w:rPr>
+          <w:color w:val="000000"/>
+        </w:rPr>
+      </w:pPr>
+      <w:proofErr w:type="spellStart"/>
+      <w:r>
+        <w:rPr>
+          <w:color w:val="C45911" w:themeColor="accent2" w:themeShade="BF"/>
+        </w:rPr>
+        <w:t>public</w:t>
+      </w:r>
+      <w:proofErr w:type="spellEnd"/>
+      <w:r>
+        <w:rPr>
+          <w:color w:val="C45911" w:themeColor="accent2" w:themeShade="BF"/>
+        </w:rPr>
+        <w:t xml:space="preserve"> </w:t>
+      </w:r>
+      <w:proofErr w:type="spellStart"/>
+      <w:r>
+        <w:rPr>
+          <w:color w:val="C45911" w:themeColor="accent2" w:themeShade="BF"/>
+        </w:rPr>
+        <w:t>class</w:t>
+      </w:r>
+      <w:proofErr w:type="spellEnd"/>
+      <w:r>
+        <w:rPr>
+          <w:color w:val="000000"/>
+        </w:rPr>
+        <w:t xml:space="preserve"> </w:t>
+      </w:r>
+      <w:proofErr w:type="spellStart"/>
+      <w:r>
+        <w:rPr>
+          <w:color w:val="0070C0"/>
+        </w:rPr>
+        <w:t>Program</w:t>
+      </w:r>
+      <w:proofErr w:type="spellEnd"/>
+      <w:r>
+        <w:rPr>
+          <w:color w:val="000000"/>
+        </w:rPr>
+        <w:t xml:space="preserve"> {</w:t>
+      </w:r>
+    </w:p>
+    <w:p>
+      <w:pPr>
+        <w:rPr>
+          <w:color w:val="000000"/>
+        </w:rPr>
+      </w:pPr>
+      <w:r>
+        <w:rPr>
+          <w:color w:val="000000"/>
+        </w:rPr>
+        <w:tab/>
+      </w:r>
+    </w:p>
+    <w:p>
+      <w:pPr>
+        <w:rPr>
+          <w:color w:val="000000"/>
+        </w:rPr>
+      </w:pPr>
+      <w:r>
+        <w:rPr>
+          <w:color w:val="000000"/>
+        </w:rPr>
+        <w:tab/>
+      </w:r>
+      <w:proofErr w:type="spellStart"/>
+      <w:r>
+        <w:rPr>
+          <w:color w:val="C45911" w:themeColor="accent2" w:themeShade="BF"/>
+        </w:rPr>
+        <w:t>public</w:t>
+      </w:r>
+      <w:proofErr w:type="spellEnd"/>
+      <w:r>
+        <w:rPr>
+          <w:color w:val="C45911" w:themeColor="accent2" w:themeShade="BF"/>
+        </w:rPr>
+        <w:t xml:space="preserve"> </w:t>
+      </w:r>
+      <w:proofErr w:type="spellStart"/>
+      <w:r>
+        <w:rPr>
+          <w:color w:val="C45911" w:themeColor="accent2" w:themeShade="BF"/>
+        </w:rPr>
+        <w:t>static</w:t>
+      </w:r>
+      <w:proofErr w:type="spellEnd"/>
+      <w:r>
+        <w:rPr>
+          <w:color w:val="C45911" w:themeColor="accent2" w:themeShade="BF"/>
+        </w:rPr>
+        <w:t xml:space="preserve"> </w:t>
+      </w:r>
+      <w:proofErr w:type="spellStart"/>
+      <w:r>
+        <w:rPr>
+          <w:color w:val="C45911" w:themeColor="accent2" w:themeShade="BF"/>
+        </w:rPr>
+        <w:t>void</w:t>
+      </w:r>
+      <w:proofErr w:type="spellEnd"/>
+      <w:r>
+        <w:rPr>
+          <w:color w:val="000000"/>
+        </w:rPr>
+        <w:t xml:space="preserve"> </w:t>
+      </w:r>
+      <w:proofErr w:type="spellStart"/>
+      <w:proofErr w:type="gramStart"/>
+      <w:r>
+        <w:rPr>
+          <w:color w:val="00B050"/>
+        </w:rPr>
+        <w:t>main</w:t>
+      </w:r>
+      <w:proofErr w:type="spellEnd"/>
+      <w:r>
+        <w:rPr>
+          <w:color w:val="000000"/>
+        </w:rPr>
+        <w:t>(</w:t>
+      </w:r>
+      <w:proofErr w:type="spellStart"/>
+      <w:proofErr w:type="gramEnd"/>
+      <w:r>
+        <w:rPr>
+          <w:color w:val="0070C0"/>
+        </w:rPr>
+        <w:t>String</w:t>
+      </w:r>
+      <w:proofErr w:type="spellEnd"/>
+      <w:r>
+        <w:rPr>
+          <w:color w:val="000000"/>
+        </w:rPr>
+        <w:t xml:space="preserve">[] </w:t>
+      </w:r>
+      <w:proofErr w:type="spellStart"/>
+      <w:r>
+        <w:rPr>
+          <w:color w:val="0070C0"/>
+        </w:rPr>
+        <w:t>args</w:t>
+      </w:r>
+      <w:proofErr w:type="spellEnd"/>
+      <w:r>
+        <w:rPr>
+          <w:color w:val="000000"/>
+        </w:rPr>
+        <w:t>) {</w:t>
+      </w:r>
+    </w:p>
+    <w:p>
+      <w:pPr>
+        <w:rPr>
+          <w:color w:val="000000"/>
+        </w:rPr>
+      </w:pPr>
+      <w:r>
+        <w:rPr>
+          <w:color w:val="000000"/>
+        </w:rPr>
+        <w:tab/>
+      </w:r>
+      <w:r>
+        <w:rPr>
+          <w:color w:val="000000"/>
+        </w:rPr>
+        <w:tab/>
+      </w:r>
+      <w:proofErr w:type="spellStart"/>
+      <w:r>
+        <w:rPr>
+          <w:color w:val="0070C0"/>
+        </w:rPr>
+        <w:t>Locale</w:t>
+      </w:r>
+      <w:r>
+        <w:rPr>
+          <w:color w:val="000000"/>
+        </w:rPr>
+        <w:t>.</w:t>
+      </w:r>
+      <w:r>
+        <w:rPr>
+          <w:color w:val="A8D08D" w:themeColor="accent6" w:themeTint="99"/>
+        </w:rPr>
+        <w:t>setDefault</w:t>
+      </w:r>
+      <w:proofErr w:type="spellEnd"/>
+      <w:r>
+        <w:rPr>
+          <w:color w:val="000000"/>
+        </w:rPr>
+        <w:t>(</w:t>
+      </w:r>
+      <w:r>
+        <w:rPr>
+          <w:color w:val="0070C0"/>
+        </w:rPr>
+        <w:t>Locale</w:t>
+      </w:r>
+      <w:r>
+        <w:rPr>
+          <w:color w:val="000000"/>
+        </w:rPr>
+        <w:t>.</w:t>
+      </w:r>
+      <w:r>
+        <w:rPr>
+          <w:color w:val="00B0F0"/>
+        </w:rPr>
+        <w:t>US</w:t>
+      </w:r>
+      <w:r>
+        <w:rPr>
+          <w:color w:val="000000"/>
+        </w:rPr>
+        <w:t>);</w:t>
+      </w:r>
+    </w:p>
+    <w:p>
+      <w:pPr>
+        <w:rPr>
+          <w:color w:val="000000"/>
+        </w:rPr>
+      </w:pPr>
+      <w:r>
+        <w:rPr>
+          <w:color w:val="000000"/>
+        </w:rPr>
+        <w:tab/>
+      </w:r>
+      <w:r>
+        <w:rPr>
+          <w:color w:val="000000"/>
+        </w:rPr>
+        <w:tab/>
+      </w:r>
+      <w:r>
+        <w:rPr>
+          <w:color w:val="0070C0"/>
+        </w:rPr>
+        <w:t>Scanner</w:t>
+      </w:r>
+      <w:r>
+        <w:rPr>
+          <w:color w:val="000000"/>
+        </w:rPr>
+        <w:t xml:space="preserve"> </w:t>
+      </w:r>
+      <w:r>
+        <w:rPr>
+          <w:color w:val="FFFF00"/>
+        </w:rPr>
+        <w:t>keyboard</w:t>
+      </w:r>
+      <w:r>
+        <w:rPr>
+          <w:color w:val="000000"/>
+        </w:rPr>
+        <w:t xml:space="preserve"> = </w:t>
+      </w:r>
+      <w:r>
+        <w:rPr>
+          <w:color w:val="C45911" w:themeColor="accent2" w:themeShade="BF"/>
+        </w:rPr>
+        <w:t>new</w:t>
+      </w:r>
+      <w:r>
+        <w:rPr>
+          <w:color w:val="000000"/>
+        </w:rPr>
+        <w:t xml:space="preserve"> </w:t>
+      </w:r>
+      <w:proofErr w:type="gramStart"/>
+      <w:r>
+        <w:rPr>
+          <w:color w:val="A8D08D" w:themeColor="accent6" w:themeTint="99"/>
+        </w:rPr>
+        <w:t>Scanner</w:t>
+      </w:r>
+      <w:r>
+        <w:rPr>
+          <w:color w:val="000000"/>
+        </w:rPr>
+        <w:t>(</w:t>
+      </w:r>
+      <w:proofErr w:type="gramEnd"/>
+      <w:r>
+        <w:rPr>
+          <w:color w:val="0070C0"/>
+        </w:rPr>
+        <w:t>System</w:t>
+      </w:r>
+      <w:r>
+        <w:rPr>
+          <w:color w:val="000000"/>
+        </w:rPr>
+        <w:t>.</w:t>
+      </w:r>
+      <w:r>
+        <w:rPr>
+          <w:color w:val="00B0F0"/>
+        </w:rPr>
+        <w:t>in</w:t>
+      </w:r>
+      <w:r>
+        <w:rPr>
+          <w:color w:val="000000"/>
+        </w:rPr>
+        <w:t>);</w:t>
+      </w:r>
+    </w:p>
+    <w:p>
+      <w:pPr>
+        <w:rPr>
+          <w:color w:val="000000"/>
+        </w:rPr>
+      </w:pPr>
+      <w:r>
+        <w:rPr>
+          <w:color w:val="000000"/>
+        </w:rPr>
+        <w:tab/>
+      </w:r>
+      <w:r>
+        <w:rPr>
+          <w:color w:val="000000"/>
+        </w:rPr>
+        <w:tab/>
+      </w:r>
+    </w:p>
+    <w:p>
+      <w:pPr>
+        <w:rPr>
+          <w:color w:val="000000"/>
+        </w:rPr>
+      </w:pPr>
+      <w:r>
+        <w:rPr>
+          <w:color w:val="000000"/>
+        </w:rPr>
+        <w:tab/>
+      </w:r>
+      <w:r>
+        <w:rPr>
+          <w:color w:val="000000"/>
+        </w:rPr>
+        <w:tab/>
+      </w:r>
+      <w:proofErr w:type="spellStart"/>
+      <w:r>
+        <w:rPr>
+          <w:color w:val="C45911" w:themeColor="accent2" w:themeShade="BF"/>
+        </w:rPr>
+        <w:t>int</w:t>
+      </w:r>
+      <w:proofErr w:type="spellEnd"/>
+      <w:r>
+        <w:rPr>
+          <w:color w:val="000000"/>
+        </w:rPr>
+        <w:t xml:space="preserve"> </w:t>
+      </w:r>
+      <w:r>
+        <w:rPr>
+          <w:color w:val="FFFF00"/>
+        </w:rPr>
+        <w:t>n</w:t>
+      </w:r>
+      <w:r>
+        <w:rPr>
+          <w:color w:val="000000"/>
+        </w:rPr>
+        <w:t xml:space="preserve"> = </w:t>
+      </w:r>
+      <w:proofErr w:type="spellStart"/>
+      <w:proofErr w:type="gramStart"/>
+      <w:r>
+        <w:rPr>
+          <w:color w:val="FFFF00"/>
+        </w:rPr>
+        <w:t>keyboard</w:t>
+      </w:r>
+      <w:r>
+        <w:rPr>
+          <w:color w:val="000000"/>
+        </w:rPr>
+        <w:t>.</w:t>
+      </w:r>
+      <w:r>
+        <w:rPr>
+          <w:color w:val="92D050"/>
+        </w:rPr>
+        <w:t>nextInt</w:t>
+      </w:r>
+      <w:proofErr w:type="spellEnd"/>
+      <w:proofErr w:type="gramEnd"/>
+      <w:r>
+        <w:rPr>
+          <w:color w:val="000000"/>
+        </w:rPr>
+        <w:t>();</w:t>
+      </w:r>
+    </w:p>
+    <w:p>
+      <w:pPr>
+        <w:rPr>
+          <w:color w:val="000000"/>
+        </w:rPr>
+      </w:pPr>
+      <w:r>
+        <w:rPr>
+          <w:color w:val="000000"/>
+        </w:rPr>
+        <w:tab/>
+      </w:r>
+      <w:r>
+        <w:rPr>
+          <w:color w:val="000000"/>
+        </w:rPr>
+        <w:tab/>
+      </w:r>
+      <w:proofErr w:type="spellStart"/>
+      <w:proofErr w:type="gramStart"/>
+      <w:r>
+        <w:rPr>
+          <w:color w:val="C45911" w:themeColor="accent2" w:themeShade="BF"/>
+        </w:rPr>
+        <w:t>double</w:t>
+      </w:r>
+      <w:proofErr w:type="spellEnd"/>
+      <w:r>
+        <w:rPr>
+          <w:color w:val="000000"/>
+        </w:rPr>
+        <w:t>[</w:t>
+      </w:r>
+      <w:proofErr w:type="gramEnd"/>
+      <w:r>
+        <w:rPr>
+          <w:color w:val="000000"/>
+        </w:rPr>
+        <w:t xml:space="preserve">] </w:t>
+      </w:r>
+      <w:proofErr w:type="spellStart"/>
+      <w:r>
+        <w:rPr>
+          <w:color w:val="FFFF00"/>
+        </w:rPr>
+        <w:t>vect</w:t>
+      </w:r>
+      <w:proofErr w:type="spellEnd"/>
+      <w:r>
+        <w:rPr>
+          <w:color w:val="000000"/>
+        </w:rPr>
+        <w:t xml:space="preserve"> = </w:t>
+      </w:r>
+      <w:r>
+        <w:rPr>
+          <w:color w:val="C45911" w:themeColor="accent2" w:themeShade="BF"/>
+        </w:rPr>
+        <w:t>new</w:t>
+      </w:r>
+      <w:r>
+        <w:rPr>
+          <w:color w:val="000000"/>
+        </w:rPr>
+        <w:t xml:space="preserve"> </w:t>
+      </w:r>
+      <w:proofErr w:type="spellStart"/>
+      <w:r>
+        <w:rPr>
+          <w:color w:val="C45911" w:themeColor="accent2" w:themeShade="BF"/>
+        </w:rPr>
+        <w:t>double</w:t>
+      </w:r>
+      <w:proofErr w:type="spellEnd"/>
+      <w:r>
+        <w:rPr>
+          <w:color w:val="000000"/>
+        </w:rPr>
+        <w:t>[</w:t>
+      </w:r>
+      <w:r>
+        <w:rPr>
+          <w:color w:val="FFFF00"/>
+        </w:rPr>
+        <w:t>n</w:t>
+      </w:r>
+      <w:r>
+        <w:rPr>
+          <w:color w:val="000000"/>
+        </w:rPr>
+        <w:t>];</w:t>
+      </w:r>
+    </w:p>
+    <w:p>
+      <w:pPr>
+        <w:rPr>
+          <w:color w:val="000000"/>
+        </w:rPr>
+      </w:pPr>
+      <w:r>
+        <w:rPr>
+          <w:color w:val="000000"/>
+        </w:rPr>
+        <w:tab/>
+      </w:r>
+      <w:r>
+        <w:rPr>
+          <w:color w:val="000000"/>
+        </w:rPr>
+        <w:tab/>
+      </w:r>
+    </w:p>
+    <w:p>
+      <w:pPr>
+        <w:rPr>
+          <w:color w:val="000000"/>
+        </w:rPr>
+      </w:pPr>
+      <w:r>
+        <w:rPr>
+          <w:color w:val="000000"/>
+        </w:rPr>
+        <w:tab/>
+      </w:r>
+      <w:r>
+        <w:rPr>
+          <w:color w:val="000000"/>
+        </w:rPr>
+        <w:tab/>
+      </w:r>
+      <w:proofErr w:type="gramStart"/>
+      <w:r>
+        <w:rPr>
+          <w:color w:val="C45911" w:themeColor="accent2" w:themeShade="BF"/>
+        </w:rPr>
+        <w:t>for</w:t>
+      </w:r>
+      <w:r>
+        <w:rPr>
+          <w:color w:val="000000"/>
+        </w:rPr>
+        <w:t>(</w:t>
+      </w:r>
+      <w:proofErr w:type="spellStart"/>
+      <w:proofErr w:type="gramEnd"/>
+      <w:r>
+        <w:rPr>
+          <w:color w:val="C45911" w:themeColor="accent2" w:themeShade="BF"/>
+        </w:rPr>
+        <w:t>int</w:t>
+      </w:r>
+      <w:proofErr w:type="spellEnd"/>
+      <w:r>
+        <w:rPr>
+          <w:color w:val="000000"/>
+        </w:rPr>
+        <w:t xml:space="preserve"> </w:t>
+      </w:r>
+      <w:r>
+        <w:rPr>
+          <w:color w:val="FFFF00"/>
+        </w:rPr>
+        <w:t>i</w:t>
+      </w:r>
+      <w:r>
+        <w:rPr>
+          <w:color w:val="000000"/>
+        </w:rPr>
+        <w:t xml:space="preserve"> = </w:t>
+      </w:r>
+      <w:r>
+        <w:rPr>
+          <w:color w:val="0070C0"/>
+        </w:rPr>
+        <w:t>0</w:t>
+      </w:r>
+      <w:r>
+        <w:rPr>
+          <w:color w:val="000000"/>
+        </w:rPr>
+        <w:t xml:space="preserve">; </w:t>
+      </w:r>
+      <w:r>
+        <w:rPr>
+          <w:color w:val="FFFF00"/>
+        </w:rPr>
+        <w:t>i</w:t>
+      </w:r>
+      <w:r>
+        <w:rPr>
+          <w:color w:val="000000"/>
+        </w:rPr>
+        <w:t xml:space="preserve"> &lt; </w:t>
+      </w:r>
+      <w:r>
+        <w:rPr>
+          <w:color w:val="FFFF00"/>
+        </w:rPr>
+        <w:t>n</w:t>
+      </w:r>
+      <w:r>
+        <w:rPr>
+          <w:color w:val="000000"/>
+        </w:rPr>
+        <w:t xml:space="preserve">; </w:t>
+      </w:r>
+      <w:r>
+        <w:rPr>
+          <w:color w:val="FFFF00"/>
+        </w:rPr>
+        <w:t>i</w:t>
+      </w:r>
+      <w:r>
+        <w:rPr>
+          <w:color w:val="000000"/>
+        </w:rPr>
+        <w:t>++) {</w:t>
+      </w:r>
+    </w:p>
+    <w:p>
+      <w:pPr>
+        <w:rPr>
+          <w:color w:val="000000"/>
+        </w:rPr>
+      </w:pPr>
+      <w:r>
+        <w:rPr>
+          <w:color w:val="000000"/>
+        </w:rPr>
+        <w:tab/>
+      </w:r>
+      <w:r>
+        <w:rPr>
+          <w:color w:val="000000"/>
+        </w:rPr>
+        <w:tab/>
+      </w:r>
+      <w:r>
+        <w:rPr>
+          <w:color w:val="000000"/>
+        </w:rPr>
+        <w:tab/>
+      </w:r>
+      <w:proofErr w:type="spellStart"/>
+      <w:r>
+        <w:rPr>
+          <w:color w:val="FFFF00"/>
+        </w:rPr>
+        <w:t>vect</w:t>
+      </w:r>
+      <w:proofErr w:type="spellEnd"/>
+      <w:r>
+        <w:rPr>
+          <w:color w:val="000000"/>
+        </w:rPr>
+        <w:t>[</w:t>
+      </w:r>
+      <w:r>
+        <w:rPr>
+          <w:color w:val="FFFF00"/>
+        </w:rPr>
+        <w:t>i</w:t>
+      </w:r>
+      <w:r>
+        <w:rPr>
+          <w:color w:val="000000"/>
+        </w:rPr>
+        <w:t xml:space="preserve">] = </w:t>
+      </w:r>
+      <w:proofErr w:type="spellStart"/>
+      <w:proofErr w:type="gramStart"/>
+      <w:r>
+        <w:rPr>
+          <w:color w:val="FFFF00"/>
+        </w:rPr>
+        <w:t>keyboard</w:t>
+      </w:r>
+      <w:r>
+        <w:rPr>
+          <w:color w:val="000000"/>
+        </w:rPr>
+        <w:t>.</w:t>
+      </w:r>
+      <w:r>
+        <w:rPr>
+          <w:color w:val="A8D08D" w:themeColor="accent6" w:themeTint="99"/>
+        </w:rPr>
+        <w:t>nextDouble</w:t>
+      </w:r>
+      <w:proofErr w:type="spellEnd"/>
+      <w:proofErr w:type="gramEnd"/>
+      <w:r>
+        <w:rPr>
+          <w:color w:val="000000"/>
+        </w:rPr>
+        <w:t>();</w:t>
+      </w:r>
+    </w:p>
+    <w:p>
+      <w:pPr>
+        <w:rPr>
+          <w:color w:val="000000"/>
+        </w:rPr>
+      </w:pPr>
+      <w:r>
+        <w:rPr>
+          <w:color w:val="000000"/>
+        </w:rPr>
+        <w:tab/>
+      </w:r>
+      <w:r>
+        <w:rPr>
+          <w:color w:val="000000"/>
+        </w:rPr>
+        <w:tab/>
+        <w:t>}</w:t>
+      </w:r>
+    </w:p>
+    <w:p>
+      <w:pPr>
+        <w:rPr>
+          <w:color w:val="000000"/>
+        </w:rPr>
+      </w:pPr>
+      <w:r>
+        <w:rPr>
+          <w:color w:val="000000"/>
+        </w:rPr>
+        <w:tab/>
+      </w:r>
+      <w:r>
+        <w:rPr>
+          <w:color w:val="000000"/>
+        </w:rPr>
+        <w:tab/>
+      </w:r>
+    </w:p>
+    <w:p>
+      <w:pPr>
+        <w:rPr>
+          <w:color w:val="000000"/>
+        </w:rPr>
+      </w:pPr>
+      <w:r>
+        <w:rPr>
+          <w:color w:val="000000"/>
+        </w:rPr>
+        <w:tab/>
+      </w:r>
+      <w:r>
+        <w:rPr>
+          <w:color w:val="000000"/>
+        </w:rPr>
+        <w:tab/>
+      </w:r>
+      <w:proofErr w:type="spellStart"/>
+      <w:r>
+        <w:rPr>
+          <w:color w:val="C45911" w:themeColor="accent2" w:themeShade="BF"/>
+        </w:rPr>
+        <w:t>double</w:t>
+      </w:r>
+      <w:proofErr w:type="spellEnd"/>
+      <w:r>
+        <w:rPr>
+          <w:color w:val="000000"/>
+        </w:rPr>
+        <w:t xml:space="preserve"> </w:t>
+      </w:r>
+      <w:r>
+        <w:rPr>
+          <w:color w:val="FFFF00"/>
+        </w:rPr>
+        <w:t>sum</w:t>
+      </w:r>
+      <w:r>
+        <w:rPr>
+          <w:color w:val="000000"/>
+        </w:rPr>
+        <w:t xml:space="preserve"> = </w:t>
+      </w:r>
+      <w:r>
+        <w:rPr>
+          <w:color w:val="0070C0"/>
+        </w:rPr>
+        <w:t>0.0</w:t>
+      </w:r>
+      <w:r>
+        <w:rPr>
+          <w:color w:val="000000"/>
+        </w:rPr>
+        <w:t>;</w:t>
+      </w:r>
+    </w:p>
+    <w:p>
+      <w:pPr>
+        <w:rPr>
+          <w:color w:val="000000"/>
+        </w:rPr>
+      </w:pPr>
+      <w:r>
+        <w:rPr>
+          <w:color w:val="000000"/>
+        </w:rPr>
+        <w:tab/>
+      </w:r>
+      <w:r>
+        <w:rPr>
+          <w:color w:val="000000"/>
+        </w:rPr>
+        <w:tab/>
+      </w:r>
+      <w:proofErr w:type="gramStart"/>
+      <w:r>
+        <w:rPr>
+          <w:color w:val="C45911" w:themeColor="accent2" w:themeShade="BF"/>
+        </w:rPr>
+        <w:t>for</w:t>
+      </w:r>
+      <w:r>
+        <w:rPr>
+          <w:color w:val="000000"/>
+        </w:rPr>
+        <w:t>(</w:t>
+      </w:r>
+      <w:proofErr w:type="spellStart"/>
+      <w:proofErr w:type="gramEnd"/>
+      <w:r>
+        <w:rPr>
+          <w:color w:val="C45911" w:themeColor="accent2" w:themeShade="BF"/>
+        </w:rPr>
+        <w:t>int</w:t>
+      </w:r>
+      <w:proofErr w:type="spellEnd"/>
+      <w:r>
+        <w:rPr>
+          <w:color w:val="000000"/>
+        </w:rPr>
+        <w:t xml:space="preserve"> </w:t>
+      </w:r>
+      <w:r>
+        <w:rPr>
+          <w:color w:val="FFFF00"/>
+        </w:rPr>
+        <w:t xml:space="preserve">i </w:t>
+      </w:r>
+      <w:r>
+        <w:rPr>
+          <w:color w:val="000000"/>
+        </w:rPr>
+        <w:t xml:space="preserve">= </w:t>
+      </w:r>
+      <w:r>
+        <w:rPr>
+          <w:color w:val="0070C0"/>
+        </w:rPr>
+        <w:t>0</w:t>
+      </w:r>
+      <w:r>
+        <w:rPr>
+          <w:color w:val="000000"/>
+        </w:rPr>
+        <w:t xml:space="preserve">; </w:t>
+      </w:r>
+      <w:r>
+        <w:rPr>
+          <w:color w:val="FFFF00"/>
+        </w:rPr>
+        <w:t>i</w:t>
+      </w:r>
+      <w:r>
+        <w:rPr>
+          <w:color w:val="000000"/>
+        </w:rPr>
+        <w:t xml:space="preserve"> &lt; </w:t>
+      </w:r>
+      <w:r>
+        <w:rPr>
+          <w:color w:val="FFFF00"/>
+        </w:rPr>
+        <w:t>n</w:t>
+      </w:r>
+      <w:r>
+        <w:rPr>
+          <w:color w:val="000000"/>
+        </w:rPr>
+        <w:t xml:space="preserve">; </w:t>
+      </w:r>
+      <w:r>
+        <w:rPr>
+          <w:color w:val="FFFF00"/>
+        </w:rPr>
+        <w:t>i</w:t>
+      </w:r>
+      <w:r>
+        <w:rPr>
+          <w:color w:val="000000"/>
+        </w:rPr>
+        <w:t>++) {</w:t>
+      </w:r>
+    </w:p>
+    <w:p>
+      <w:pPr>
+        <w:rPr>
+          <w:color w:val="000000"/>
+        </w:rPr>
+      </w:pPr>
+      <w:r>
+        <w:rPr>
+          <w:color w:val="000000"/>
+        </w:rPr>
+        <w:tab/>
+      </w:r>
+      <w:r>
+        <w:rPr>
+          <w:color w:val="000000"/>
+        </w:rPr>
+        <w:tab/>
+      </w:r>
+      <w:r>
+        <w:rPr>
+          <w:color w:val="000000"/>
+        </w:rPr>
+        <w:tab/>
+      </w:r>
+      <w:r>
+        <w:rPr>
+          <w:color w:val="FFFF00"/>
+        </w:rPr>
+        <w:t>sum</w:t>
+      </w:r>
+      <w:r>
+        <w:rPr>
+          <w:color w:val="000000"/>
+        </w:rPr>
+        <w:t xml:space="preserve"> += </w:t>
+      </w:r>
+      <w:proofErr w:type="spellStart"/>
+      <w:r>
+        <w:rPr>
+          <w:color w:val="FFFF00"/>
+        </w:rPr>
+        <w:t>vect</w:t>
+      </w:r>
+      <w:proofErr w:type="spellEnd"/>
+      <w:r>
+        <w:rPr>
+          <w:color w:val="000000"/>
+        </w:rPr>
+        <w:t>[</w:t>
+      </w:r>
+      <w:r>
+        <w:rPr>
+          <w:color w:val="FFFF00"/>
+        </w:rPr>
+        <w:t>i</w:t>
+      </w:r>
+      <w:r>
+        <w:rPr>
+          <w:color w:val="000000"/>
+        </w:rPr>
+        <w:t>];</w:t>
+      </w:r>
+    </w:p>
+    <w:p>
+      <w:pPr>
+        <w:rPr>
+          <w:color w:val="000000"/>
+        </w:rPr>
+      </w:pPr>
+      <w:r>
+        <w:rPr>
+          <w:color w:val="000000"/>
+        </w:rPr>
+        <w:tab/>
+      </w:r>
+      <w:r>
+        <w:rPr>
+          <w:color w:val="000000"/>
+        </w:rPr>
+        <w:tab/>
+        <w:t>}</w:t>
+      </w:r>
+    </w:p>
+    <w:p>
+      <w:pPr>
+        <w:rPr>
+          <w:color w:val="000000"/>
+        </w:rPr>
+      </w:pPr>
+      <w:r>
+        <w:rPr>
+          <w:color w:val="000000"/>
+        </w:rPr>
+        <w:tab/>
+      </w:r>
+      <w:r>
+        <w:rPr>
+          <w:color w:val="000000"/>
+        </w:rPr>
+        <w:tab/>
+      </w:r>
+      <w:proofErr w:type="spellStart"/>
+      <w:r>
+        <w:rPr>
+          <w:color w:val="C45911" w:themeColor="accent2" w:themeShade="BF"/>
+        </w:rPr>
+        <w:t>double</w:t>
+      </w:r>
+      <w:proofErr w:type="spellEnd"/>
+      <w:r>
+        <w:rPr>
+          <w:color w:val="000000"/>
+        </w:rPr>
+        <w:t xml:space="preserve"> </w:t>
+      </w:r>
+      <w:proofErr w:type="spellStart"/>
+      <w:r>
+        <w:rPr>
+          <w:color w:val="FFFF00"/>
+        </w:rPr>
+        <w:t>avg</w:t>
+      </w:r>
+      <w:proofErr w:type="spellEnd"/>
+      <w:r>
+        <w:rPr>
+          <w:color w:val="000000"/>
+        </w:rPr>
+        <w:t xml:space="preserve"> = </w:t>
+      </w:r>
+      <w:r>
+        <w:rPr>
+          <w:color w:val="FFFF00"/>
+        </w:rPr>
+        <w:t>sum</w:t>
+      </w:r>
+      <w:r>
+        <w:rPr>
+          <w:color w:val="000000"/>
+        </w:rPr>
+        <w:t xml:space="preserve"> / </w:t>
+      </w:r>
+      <w:r>
+        <w:rPr>
+          <w:color w:val="FFFF00"/>
+        </w:rPr>
+        <w:t>n</w:t>
+      </w:r>
+      <w:r>
+        <w:rPr>
+          <w:color w:val="000000"/>
+        </w:rPr>
+        <w:t>;</w:t>
+      </w:r>
+    </w:p>
+    <w:p>
+      <w:pPr>
+        <w:rPr>
+          <w:color w:val="000000"/>
+        </w:rPr>
+      </w:pPr>
+      <w:r>
+        <w:rPr>
+          <w:color w:val="000000"/>
+        </w:rPr>
+        <w:lastRenderedPageBreak/>
+        <w:tab/>
+      </w:r>
+      <w:r>
+        <w:rPr>
+          <w:color w:val="000000"/>
+        </w:rPr>
+        <w:tab/>
+      </w:r>
+    </w:p>
+    <w:p>
+      <w:pPr>
+        <w:rPr>
+          <w:color w:val="000000"/>
+        </w:rPr>
+      </w:pPr>
+      <w:r>
+        <w:rPr>
+          <w:color w:val="000000"/>
+        </w:rPr>
+        <w:tab/>
+      </w:r>
+      <w:r>
+        <w:rPr>
+          <w:color w:val="000000"/>
+        </w:rPr>
+        <w:tab/>
+      </w:r>
+      <w:proofErr w:type="spellStart"/>
+      <w:r>
+        <w:rPr>
+          <w:color w:val="0070C0"/>
+        </w:rPr>
+        <w:t>System</w:t>
+      </w:r>
+      <w:r>
+        <w:rPr>
+          <w:color w:val="000000"/>
+        </w:rPr>
+        <w:t>.</w:t>
+      </w:r>
+      <w:r>
+        <w:rPr>
+          <w:color w:val="00B0F0"/>
+        </w:rPr>
+        <w:t>out</w:t>
+      </w:r>
+      <w:r>
+        <w:rPr>
+          <w:color w:val="000000"/>
+        </w:rPr>
+        <w:t>.</w:t>
+      </w:r>
+      <w:r>
+        <w:rPr>
+          <w:color w:val="A8D08D" w:themeColor="accent6" w:themeTint="99"/>
+        </w:rPr>
+        <w:t>printf</w:t>
+      </w:r>
+      <w:proofErr w:type="spellEnd"/>
+      <w:r>
+        <w:rPr>
+          <w:color w:val="000000"/>
+        </w:rPr>
+        <w:t>(</w:t>
+      </w:r>
+      <w:r>
+        <w:rPr>
+          <w:color w:val="385623" w:themeColor="accent6" w:themeShade="80"/>
+        </w:rPr>
+        <w:t>"AVERAGE HEIGHT: %.2f%n"</w:t>
+      </w:r>
+      <w:r>
+        <w:rPr>
+          <w:color w:val="000000"/>
+        </w:rPr>
+        <w:t xml:space="preserve">, </w:t>
+      </w:r>
+      <w:proofErr w:type="spellStart"/>
+      <w:r>
+        <w:rPr>
+          <w:color w:val="FFFF00"/>
+        </w:rPr>
+        <w:t>avg</w:t>
+      </w:r>
+      <w:proofErr w:type="spellEnd"/>
+      <w:r>
+        <w:rPr>
+          <w:color w:val="000000"/>
+        </w:rPr>
+        <w:t>);</w:t>
+      </w:r>
+    </w:p>
+    <w:p>
+      <w:pPr>
+        <w:rPr>
+          <w:color w:val="000000"/>
+        </w:rPr>
+      </w:pPr>
+      <w:r>
+        <w:rPr>
+          <w:color w:val="000000"/>
+        </w:rPr>
+        <w:tab/>
+      </w:r>
+      <w:r>
+        <w:rPr>
+          <w:color w:val="000000"/>
+        </w:rPr>
+        <w:tab/>
+      </w:r>
+      <w:r>
+        <w:rPr>
+          <w:color w:val="000000"/>
+        </w:rPr>
+        <w:tab/>
+      </w:r>
+      <w:r>
+        <w:rPr>
+          <w:color w:val="000000"/>
+        </w:rPr>
+        <w:tab/>
+      </w:r>
+    </w:p>
+    <w:p>
+      <w:pPr>
+        <w:rPr>
+          <w:color w:val="000000"/>
+        </w:rPr>
+      </w:pPr>
+      <w:r>
+        <w:rPr>
+          <w:color w:val="000000"/>
+        </w:rPr>
+        <w:tab/>
+      </w:r>
+      <w:r>
+        <w:rPr>
+          <w:color w:val="000000"/>
+        </w:rPr>
+        <w:tab/>
+      </w:r>
+      <w:proofErr w:type="spellStart"/>
+      <w:proofErr w:type="gramStart"/>
+      <w:r>
+        <w:rPr>
+          <w:color w:val="FFFF00"/>
+        </w:rPr>
+        <w:t>keyboard</w:t>
+      </w:r>
+      <w:r>
+        <w:rPr>
+          <w:color w:val="000000"/>
+        </w:rPr>
+        <w:t>.</w:t>
+      </w:r>
+      <w:r>
+        <w:rPr>
+          <w:color w:val="A8D08D" w:themeColor="accent6" w:themeTint="99"/>
+        </w:rPr>
+        <w:t>close</w:t>
+      </w:r>
+      <w:proofErr w:type="spellEnd"/>
+      <w:proofErr w:type="gramEnd"/>
+      <w:r>
+        <w:rPr>
+          <w:color w:val="000000"/>
+        </w:rPr>
+        <w:t>();</w:t>
+      </w:r>
+    </w:p>
+    <w:p>
+      <w:pPr>
+        <w:rPr>
+          <w:color w:val="000000"/>
+        </w:rPr>
+      </w:pPr>
+      <w:r>
+        <w:rPr>
+          <w:color w:val="000000"/>
+        </w:rPr>
+        <w:tab/>
+        <w:t>}</w:t>
+      </w:r>
+    </w:p>
+    <w:p>
+      <w:pPr>
+        <w:rPr>
+          <w:color w:val="000000"/>
+        </w:rPr>
+      </w:pPr>
+    </w:p>
+    <w:p>
+      <w:pPr>
+        <w:rPr>
+          <w:color w:val="000000"/>
+        </w:rPr>
+      </w:pPr>
+      <w:r>
+        <w:rPr>
+          <w:color w:val="000000"/>
+        </w:rPr>
+        <w:t>}</w:t>
+      </w:r>
     </w:p>
     <w:sectPr>
       <w:pgSz w:w="11906" w:h="16838"/>
@@ -52586,92 +54536,6 @@
     </w:lvl>
   </w:abstractNum>
   <w:abstractNum w:abstractNumId="4" w15:restartNumberingAfterBreak="0">
-    <w:nsid w:val="0EC82F5B"/>
-    <w:multiLevelType w:val="hybridMultilevel"/>
-    <w:tmpl w:val="E126EA8E"/>
-    <w:lvl w:ilvl="0" w:tplc="0416000F">
-      <w:start w:val="1"/>
-      <w:numFmt w:val="decimal"/>
-      <w:lvlText w:val="%1."/>
-      <w:lvlJc w:val="left"/>
-      <w:pPr>
-        <w:ind w:left="720" w:hanging="360"/>
-      </w:pPr>
-    </w:lvl>
-    <w:lvl w:ilvl="1" w:tplc="04160019" w:tentative="1">
-      <w:start w:val="1"/>
-      <w:numFmt w:val="lowerLetter"/>
-      <w:lvlText w:val="%2."/>
-      <w:lvlJc w:val="left"/>
-      <w:pPr>
-        <w:ind w:left="1440" w:hanging="360"/>
-      </w:pPr>
-    </w:lvl>
-    <w:lvl w:ilvl="2" w:tplc="0416001B" w:tentative="1">
-      <w:start w:val="1"/>
-      <w:numFmt w:val="lowerRoman"/>
-      <w:lvlText w:val="%3."/>
-      <w:lvlJc w:val="right"/>
-      <w:pPr>
-        <w:ind w:left="2160" w:hanging="180"/>
-      </w:pPr>
-    </w:lvl>
-    <w:lvl w:ilvl="3" w:tplc="0416000F" w:tentative="1">
-      <w:start w:val="1"/>
-      <w:numFmt w:val="decimal"/>
-      <w:lvlText w:val="%4."/>
-      <w:lvlJc w:val="left"/>
-      <w:pPr>
-        <w:ind w:left="2880" w:hanging="360"/>
-      </w:pPr>
-    </w:lvl>
-    <w:lvl w:ilvl="4" w:tplc="04160019" w:tentative="1">
-      <w:start w:val="1"/>
-      <w:numFmt w:val="lowerLetter"/>
-      <w:lvlText w:val="%5."/>
-      <w:lvlJc w:val="left"/>
-      <w:pPr>
-        <w:ind w:left="3600" w:hanging="360"/>
-      </w:pPr>
-    </w:lvl>
-    <w:lvl w:ilvl="5" w:tplc="0416001B" w:tentative="1">
-      <w:start w:val="1"/>
-      <w:numFmt w:val="lowerRoman"/>
-      <w:lvlText w:val="%6."/>
-      <w:lvlJc w:val="right"/>
-      <w:pPr>
-        <w:ind w:left="4320" w:hanging="180"/>
-      </w:pPr>
-    </w:lvl>
-    <w:lvl w:ilvl="6" w:tplc="0416000F" w:tentative="1">
-      <w:start w:val="1"/>
-      <w:numFmt w:val="decimal"/>
-      <w:lvlText w:val="%7."/>
-      <w:lvlJc w:val="left"/>
-      <w:pPr>
-        <w:ind w:left="5040" w:hanging="360"/>
-      </w:pPr>
-    </w:lvl>
-    <w:lvl w:ilvl="7" w:tplc="04160019" w:tentative="1">
-      <w:start w:val="1"/>
-      <w:numFmt w:val="lowerLetter"/>
-      <w:lvlText w:val="%8."/>
-      <w:lvlJc w:val="left"/>
-      <w:pPr>
-        <w:ind w:left="5760" w:hanging="360"/>
-      </w:pPr>
-    </w:lvl>
-    <w:lvl w:ilvl="8" w:tplc="0416001B" w:tentative="1">
-      <w:start w:val="1"/>
-      <w:numFmt w:val="lowerRoman"/>
-      <w:lvlText w:val="%9."/>
-      <w:lvlJc w:val="right"/>
-      <w:pPr>
-        <w:ind w:left="6480" w:hanging="180"/>
-      </w:pPr>
-    </w:lvl>
-  </w:abstractNum>
-  <w:abstractNum w:abstractNumId="5" w15:restartNumberingAfterBreak="0">
     <w:nsid w:val="139A3458"/>
     <w:multiLevelType w:val="hybridMultilevel"/>
     <w:tmpl w:val="9E743094"/>
@@ -52784,7 +54648,7 @@
       </w:rPr>
     </w:lvl>
   </w:abstractNum>
-  <w:abstractNum w:abstractNumId="6" w15:restartNumberingAfterBreak="0">
+  <w:abstractNum w:abstractNumId="5" w15:restartNumberingAfterBreak="0">
     <w:nsid w:val="1463565B"/>
     <w:multiLevelType w:val="hybridMultilevel"/>
     <w:tmpl w:val="5BD4270A"/>
@@ -52897,7 +54761,7 @@
       </w:rPr>
     </w:lvl>
   </w:abstractNum>
-  <w:abstractNum w:abstractNumId="7" w15:restartNumberingAfterBreak="0">
+  <w:abstractNum w:abstractNumId="6" w15:restartNumberingAfterBreak="0">
     <w:nsid w:val="148A225D"/>
     <w:multiLevelType w:val="hybridMultilevel"/>
     <w:tmpl w:val="0EBCAF10"/>
@@ -53010,7 +54874,7 @@
       </w:rPr>
     </w:lvl>
   </w:abstractNum>
-  <w:abstractNum w:abstractNumId="8" w15:restartNumberingAfterBreak="0">
+  <w:abstractNum w:abstractNumId="7" w15:restartNumberingAfterBreak="0">
     <w:nsid w:val="156E590C"/>
     <w:multiLevelType w:val="hybridMultilevel"/>
     <w:tmpl w:val="BC5A5348"/>
@@ -53123,7 +54987,7 @@
       </w:rPr>
     </w:lvl>
   </w:abstractNum>
-  <w:abstractNum w:abstractNumId="9" w15:restartNumberingAfterBreak="0">
+  <w:abstractNum w:abstractNumId="8" w15:restartNumberingAfterBreak="0">
     <w:nsid w:val="16086983"/>
     <w:multiLevelType w:val="hybridMultilevel"/>
     <w:tmpl w:val="87A083BE"/>
@@ -53236,7 +55100,7 @@
       </w:rPr>
     </w:lvl>
   </w:abstractNum>
-  <w:abstractNum w:abstractNumId="10" w15:restartNumberingAfterBreak="0">
+  <w:abstractNum w:abstractNumId="9" w15:restartNumberingAfterBreak="0">
     <w:nsid w:val="177062BA"/>
     <w:multiLevelType w:val="multilevel"/>
     <w:tmpl w:val="A6A6B6A2"/>
@@ -53376,7 +55240,7 @@
       </w:rPr>
     </w:lvl>
   </w:abstractNum>
-  <w:abstractNum w:abstractNumId="11" w15:restartNumberingAfterBreak="0">
+  <w:abstractNum w:abstractNumId="10" w15:restartNumberingAfterBreak="0">
     <w:nsid w:val="18D43A25"/>
     <w:multiLevelType w:val="hybridMultilevel"/>
     <w:tmpl w:val="D9E85A90"/>
@@ -53465,7 +55329,7 @@
       </w:pPr>
     </w:lvl>
   </w:abstractNum>
-  <w:abstractNum w:abstractNumId="12" w15:restartNumberingAfterBreak="0">
+  <w:abstractNum w:abstractNumId="11" w15:restartNumberingAfterBreak="0">
     <w:nsid w:val="207A1A1F"/>
     <w:multiLevelType w:val="hybridMultilevel"/>
     <w:tmpl w:val="8EBA12C6"/>
@@ -53578,7 +55442,7 @@
       </w:rPr>
     </w:lvl>
   </w:abstractNum>
-  <w:abstractNum w:abstractNumId="13" w15:restartNumberingAfterBreak="0">
+  <w:abstractNum w:abstractNumId="12" w15:restartNumberingAfterBreak="0">
     <w:nsid w:val="26356F92"/>
     <w:multiLevelType w:val="multilevel"/>
     <w:tmpl w:val="E1C607A4"/>
@@ -53718,7 +55582,7 @@
       </w:rPr>
     </w:lvl>
   </w:abstractNum>
-  <w:abstractNum w:abstractNumId="14" w15:restartNumberingAfterBreak="0">
+  <w:abstractNum w:abstractNumId="13" w15:restartNumberingAfterBreak="0">
     <w:nsid w:val="27924A53"/>
     <w:multiLevelType w:val="multilevel"/>
     <w:tmpl w:val="4C8ABC42"/>
@@ -53858,7 +55722,7 @@
       </w:rPr>
     </w:lvl>
   </w:abstractNum>
-  <w:abstractNum w:abstractNumId="15" w15:restartNumberingAfterBreak="0">
+  <w:abstractNum w:abstractNumId="14" w15:restartNumberingAfterBreak="0">
     <w:nsid w:val="28B20205"/>
     <w:multiLevelType w:val="multilevel"/>
     <w:tmpl w:val="522E3812"/>
@@ -53998,7 +55862,7 @@
       </w:rPr>
     </w:lvl>
   </w:abstractNum>
-  <w:abstractNum w:abstractNumId="16" w15:restartNumberingAfterBreak="0">
+  <w:abstractNum w:abstractNumId="15" w15:restartNumberingAfterBreak="0">
     <w:nsid w:val="2ACF728B"/>
     <w:multiLevelType w:val="multilevel"/>
     <w:tmpl w:val="0D8AB64C"/>
@@ -54135,6 +55999,119 @@
       </w:pPr>
       <w:rPr>
         <w:rFonts w:ascii="Wingdings" w:hAnsi="Wingdings" w:cs="Wingdings" w:hint="default"/>
+      </w:rPr>
+    </w:lvl>
+  </w:abstractNum>
+  <w:abstractNum w:abstractNumId="16" w15:restartNumberingAfterBreak="0">
+    <w:nsid w:val="2AF377E0"/>
+    <w:multiLevelType w:val="hybridMultilevel"/>
+    <w:tmpl w:val="41AE2848"/>
+    <w:lvl w:ilvl="0" w:tplc="04160001">
+      <w:start w:val="1"/>
+      <w:numFmt w:val="bullet"/>
+      <w:lvlText w:val=""/>
+      <w:lvlJc w:val="left"/>
+      <w:pPr>
+        <w:ind w:left="720" w:hanging="360"/>
+      </w:pPr>
+      <w:rPr>
+        <w:rFonts w:ascii="Symbol" w:hAnsi="Symbol" w:hint="default"/>
+      </w:rPr>
+    </w:lvl>
+    <w:lvl w:ilvl="1" w:tplc="04160003" w:tentative="1">
+      <w:start w:val="1"/>
+      <w:numFmt w:val="bullet"/>
+      <w:lvlText w:val="o"/>
+      <w:lvlJc w:val="left"/>
+      <w:pPr>
+        <w:ind w:left="1440" w:hanging="360"/>
+      </w:pPr>
+      <w:rPr>
+        <w:rFonts w:ascii="Courier New" w:hAnsi="Courier New" w:cs="Courier New" w:hint="default"/>
+      </w:rPr>
+    </w:lvl>
+    <w:lvl w:ilvl="2" w:tplc="04160005" w:tentative="1">
+      <w:start w:val="1"/>
+      <w:numFmt w:val="bullet"/>
+      <w:lvlText w:val=""/>
+      <w:lvlJc w:val="left"/>
+      <w:pPr>
+        <w:ind w:left="2160" w:hanging="360"/>
+      </w:pPr>
+      <w:rPr>
+        <w:rFonts w:ascii="Wingdings" w:hAnsi="Wingdings" w:hint="default"/>
+      </w:rPr>
+    </w:lvl>
+    <w:lvl w:ilvl="3" w:tplc="04160001" w:tentative="1">
+      <w:start w:val="1"/>
+      <w:numFmt w:val="bullet"/>
+      <w:lvlText w:val=""/>
+      <w:lvlJc w:val="left"/>
+      <w:pPr>
+        <w:ind w:left="2880" w:hanging="360"/>
+      </w:pPr>
+      <w:rPr>
+        <w:rFonts w:ascii="Symbol" w:hAnsi="Symbol" w:hint="default"/>
+      </w:rPr>
+    </w:lvl>
+    <w:lvl w:ilvl="4" w:tplc="04160003" w:tentative="1">
+      <w:start w:val="1"/>
+      <w:numFmt w:val="bullet"/>
+      <w:lvlText w:val="o"/>
+      <w:lvlJc w:val="left"/>
+      <w:pPr>
+        <w:ind w:left="3600" w:hanging="360"/>
+      </w:pPr>
+      <w:rPr>
+        <w:rFonts w:ascii="Courier New" w:hAnsi="Courier New" w:cs="Courier New" w:hint="default"/>
+      </w:rPr>
+    </w:lvl>
+    <w:lvl w:ilvl="5" w:tplc="04160005" w:tentative="1">
+      <w:start w:val="1"/>
+      <w:numFmt w:val="bullet"/>
+      <w:lvlText w:val=""/>
+      <w:lvlJc w:val="left"/>
+      <w:pPr>
+        <w:ind w:left="4320" w:hanging="360"/>
+      </w:pPr>
+      <w:rPr>
+        <w:rFonts w:ascii="Wingdings" w:hAnsi="Wingdings" w:hint="default"/>
+      </w:rPr>
+    </w:lvl>
+    <w:lvl w:ilvl="6" w:tplc="04160001" w:tentative="1">
+      <w:start w:val="1"/>
+      <w:numFmt w:val="bullet"/>
+      <w:lvlText w:val=""/>
+      <w:lvlJc w:val="left"/>
+      <w:pPr>
+        <w:ind w:left="5040" w:hanging="360"/>
+      </w:pPr>
+      <w:rPr>
+        <w:rFonts w:ascii="Symbol" w:hAnsi="Symbol" w:hint="default"/>
+      </w:rPr>
+    </w:lvl>
+    <w:lvl w:ilvl="7" w:tplc="04160003" w:tentative="1">
+      <w:start w:val="1"/>
+      <w:numFmt w:val="bullet"/>
+      <w:lvlText w:val="o"/>
+      <w:lvlJc w:val="left"/>
+      <w:pPr>
+        <w:ind w:left="5760" w:hanging="360"/>
+      </w:pPr>
+      <w:rPr>
+        <w:rFonts w:ascii="Courier New" w:hAnsi="Courier New" w:cs="Courier New" w:hint="default"/>
+      </w:rPr>
+    </w:lvl>
+    <w:lvl w:ilvl="8" w:tplc="04160005" w:tentative="1">
+      <w:start w:val="1"/>
+      <w:numFmt w:val="bullet"/>
+      <w:lvlText w:val=""/>
+      <w:lvlJc w:val="left"/>
+      <w:pPr>
+        <w:ind w:left="6480" w:hanging="360"/>
+      </w:pPr>
+      <w:rPr>
+        <w:rFonts w:ascii="Wingdings" w:hAnsi="Wingdings" w:hint="default"/>
       </w:rPr>
     </w:lvl>
   </w:abstractNum>
@@ -54559,128 +56536,6 @@
     </w:lvl>
   </w:abstractNum>
   <w:abstractNum w:abstractNumId="20" w15:restartNumberingAfterBreak="0">
-    <w:nsid w:val="334C1704"/>
-    <w:multiLevelType w:val="multilevel"/>
-    <w:tmpl w:val="482C3680"/>
-    <w:lvl w:ilvl="0">
-      <w:start w:val="1"/>
-      <w:numFmt w:val="none"/>
-      <w:suff w:val="nothing"/>
-      <w:lvlText w:val=""/>
-      <w:lvlJc w:val="left"/>
-      <w:pPr>
-        <w:tabs>
-          <w:tab w:val="num" w:pos="0"/>
-        </w:tabs>
-        <w:ind w:left="0" w:firstLine="0"/>
-      </w:pPr>
-    </w:lvl>
-    <w:lvl w:ilvl="1">
-      <w:start w:val="1"/>
-      <w:numFmt w:val="none"/>
-      <w:suff w:val="nothing"/>
-      <w:lvlText w:val=""/>
-      <w:lvlJc w:val="left"/>
-      <w:pPr>
-        <w:tabs>
-          <w:tab w:val="num" w:pos="0"/>
-        </w:tabs>
-        <w:ind w:left="0" w:firstLine="0"/>
-      </w:pPr>
-    </w:lvl>
-    <w:lvl w:ilvl="2">
-      <w:start w:val="1"/>
-      <w:numFmt w:val="none"/>
-      <w:suff w:val="nothing"/>
-      <w:lvlText w:val=""/>
-      <w:lvlJc w:val="left"/>
-      <w:pPr>
-        <w:tabs>
-          <w:tab w:val="num" w:pos="0"/>
-        </w:tabs>
-        <w:ind w:left="0" w:firstLine="0"/>
-      </w:pPr>
-    </w:lvl>
-    <w:lvl w:ilvl="3">
-      <w:start w:val="1"/>
-      <w:numFmt w:val="none"/>
-      <w:suff w:val="nothing"/>
-      <w:lvlText w:val=""/>
-      <w:lvlJc w:val="left"/>
-      <w:pPr>
-        <w:tabs>
-          <w:tab w:val="num" w:pos="0"/>
-        </w:tabs>
-        <w:ind w:left="0" w:firstLine="0"/>
-      </w:pPr>
-    </w:lvl>
-    <w:lvl w:ilvl="4">
-      <w:start w:val="1"/>
-      <w:numFmt w:val="none"/>
-      <w:suff w:val="nothing"/>
-      <w:lvlText w:val=""/>
-      <w:lvlJc w:val="left"/>
-      <w:pPr>
-        <w:tabs>
-          <w:tab w:val="num" w:pos="0"/>
-        </w:tabs>
-        <w:ind w:left="0" w:firstLine="0"/>
-      </w:pPr>
-    </w:lvl>
-    <w:lvl w:ilvl="5">
-      <w:start w:val="1"/>
-      <w:numFmt w:val="none"/>
-      <w:suff w:val="nothing"/>
-      <w:lvlText w:val=""/>
-      <w:lvlJc w:val="left"/>
-      <w:pPr>
-        <w:tabs>
-          <w:tab w:val="num" w:pos="0"/>
-        </w:tabs>
-        <w:ind w:left="0" w:firstLine="0"/>
-      </w:pPr>
-    </w:lvl>
-    <w:lvl w:ilvl="6">
-      <w:start w:val="1"/>
-      <w:numFmt w:val="none"/>
-      <w:suff w:val="nothing"/>
-      <w:lvlText w:val=""/>
-      <w:lvlJc w:val="left"/>
-      <w:pPr>
-        <w:tabs>
-          <w:tab w:val="num" w:pos="0"/>
-        </w:tabs>
-        <w:ind w:left="0" w:firstLine="0"/>
-      </w:pPr>
-    </w:lvl>
-    <w:lvl w:ilvl="7">
-      <w:start w:val="1"/>
-      <w:numFmt w:val="none"/>
-      <w:suff w:val="nothing"/>
-      <w:lvlText w:val=""/>
-      <w:lvlJc w:val="left"/>
-      <w:pPr>
-        <w:tabs>
-          <w:tab w:val="num" w:pos="0"/>
-        </w:tabs>
-        <w:ind w:left="0" w:firstLine="0"/>
-      </w:pPr>
-    </w:lvl>
-    <w:lvl w:ilvl="8">
-      <w:start w:val="1"/>
-      <w:numFmt w:val="none"/>
-      <w:suff w:val="nothing"/>
-      <w:lvlText w:val=""/>
-      <w:lvlJc w:val="left"/>
-      <w:pPr>
-        <w:tabs>
-          <w:tab w:val="num" w:pos="0"/>
-        </w:tabs>
-        <w:ind w:left="0" w:firstLine="0"/>
-      </w:pPr>
-    </w:lvl>
-  </w:abstractNum>
-  <w:abstractNum w:abstractNumId="21" w15:restartNumberingAfterBreak="0">
     <w:nsid w:val="374C0C24"/>
     <w:multiLevelType w:val="hybridMultilevel"/>
     <w:tmpl w:val="EF3C4F2E"/>
@@ -54793,7 +56648,7 @@
       </w:rPr>
     </w:lvl>
   </w:abstractNum>
-  <w:abstractNum w:abstractNumId="22" w15:restartNumberingAfterBreak="0">
+  <w:abstractNum w:abstractNumId="21" w15:restartNumberingAfterBreak="0">
     <w:nsid w:val="38C23273"/>
     <w:multiLevelType w:val="multilevel"/>
     <w:tmpl w:val="292ABECE"/>
@@ -54933,7 +56788,7 @@
       </w:rPr>
     </w:lvl>
   </w:abstractNum>
-  <w:abstractNum w:abstractNumId="23" w15:restartNumberingAfterBreak="0">
+  <w:abstractNum w:abstractNumId="22" w15:restartNumberingAfterBreak="0">
     <w:nsid w:val="3AD669F6"/>
     <w:multiLevelType w:val="hybridMultilevel"/>
     <w:tmpl w:val="B9884288"/>
@@ -55046,7 +56901,7 @@
       </w:rPr>
     </w:lvl>
   </w:abstractNum>
-  <w:abstractNum w:abstractNumId="24" w15:restartNumberingAfterBreak="0">
+  <w:abstractNum w:abstractNumId="23" w15:restartNumberingAfterBreak="0">
     <w:nsid w:val="3E1438F0"/>
     <w:multiLevelType w:val="multilevel"/>
     <w:tmpl w:val="33860D54"/>
@@ -55186,7 +57041,7 @@
       </w:rPr>
     </w:lvl>
   </w:abstractNum>
-  <w:abstractNum w:abstractNumId="25" w15:restartNumberingAfterBreak="0">
+  <w:abstractNum w:abstractNumId="24" w15:restartNumberingAfterBreak="0">
     <w:nsid w:val="3E7F3F0E"/>
     <w:multiLevelType w:val="multilevel"/>
     <w:tmpl w:val="927297B0"/>
@@ -55326,7 +57181,7 @@
       </w:rPr>
     </w:lvl>
   </w:abstractNum>
-  <w:abstractNum w:abstractNumId="26" w15:restartNumberingAfterBreak="0">
+  <w:abstractNum w:abstractNumId="25" w15:restartNumberingAfterBreak="0">
     <w:nsid w:val="3F335259"/>
     <w:multiLevelType w:val="multilevel"/>
     <w:tmpl w:val="EDD81FAC"/>
@@ -55437,6 +57292,119 @@
         </w:tabs>
         <w:ind w:left="6480" w:hanging="180"/>
       </w:pPr>
+    </w:lvl>
+  </w:abstractNum>
+  <w:abstractNum w:abstractNumId="26" w15:restartNumberingAfterBreak="0">
+    <w:nsid w:val="3F6A797C"/>
+    <w:multiLevelType w:val="hybridMultilevel"/>
+    <w:tmpl w:val="C16E23CA"/>
+    <w:lvl w:ilvl="0" w:tplc="04160001">
+      <w:start w:val="1"/>
+      <w:numFmt w:val="bullet"/>
+      <w:lvlText w:val=""/>
+      <w:lvlJc w:val="left"/>
+      <w:pPr>
+        <w:ind w:left="720" w:hanging="360"/>
+      </w:pPr>
+      <w:rPr>
+        <w:rFonts w:ascii="Symbol" w:hAnsi="Symbol" w:hint="default"/>
+      </w:rPr>
+    </w:lvl>
+    <w:lvl w:ilvl="1" w:tplc="04160003" w:tentative="1">
+      <w:start w:val="1"/>
+      <w:numFmt w:val="bullet"/>
+      <w:lvlText w:val="o"/>
+      <w:lvlJc w:val="left"/>
+      <w:pPr>
+        <w:ind w:left="1440" w:hanging="360"/>
+      </w:pPr>
+      <w:rPr>
+        <w:rFonts w:ascii="Courier New" w:hAnsi="Courier New" w:cs="Courier New" w:hint="default"/>
+      </w:rPr>
+    </w:lvl>
+    <w:lvl w:ilvl="2" w:tplc="04160005" w:tentative="1">
+      <w:start w:val="1"/>
+      <w:numFmt w:val="bullet"/>
+      <w:lvlText w:val=""/>
+      <w:lvlJc w:val="left"/>
+      <w:pPr>
+        <w:ind w:left="2160" w:hanging="360"/>
+      </w:pPr>
+      <w:rPr>
+        <w:rFonts w:ascii="Wingdings" w:hAnsi="Wingdings" w:hint="default"/>
+      </w:rPr>
+    </w:lvl>
+    <w:lvl w:ilvl="3" w:tplc="04160001" w:tentative="1">
+      <w:start w:val="1"/>
+      <w:numFmt w:val="bullet"/>
+      <w:lvlText w:val=""/>
+      <w:lvlJc w:val="left"/>
+      <w:pPr>
+        <w:ind w:left="2880" w:hanging="360"/>
+      </w:pPr>
+      <w:rPr>
+        <w:rFonts w:ascii="Symbol" w:hAnsi="Symbol" w:hint="default"/>
+      </w:rPr>
+    </w:lvl>
+    <w:lvl w:ilvl="4" w:tplc="04160003" w:tentative="1">
+      <w:start w:val="1"/>
+      <w:numFmt w:val="bullet"/>
+      <w:lvlText w:val="o"/>
+      <w:lvlJc w:val="left"/>
+      <w:pPr>
+        <w:ind w:left="3600" w:hanging="360"/>
+      </w:pPr>
+      <w:rPr>
+        <w:rFonts w:ascii="Courier New" w:hAnsi="Courier New" w:cs="Courier New" w:hint="default"/>
+      </w:rPr>
+    </w:lvl>
+    <w:lvl w:ilvl="5" w:tplc="04160005" w:tentative="1">
+      <w:start w:val="1"/>
+      <w:numFmt w:val="bullet"/>
+      <w:lvlText w:val=""/>
+      <w:lvlJc w:val="left"/>
+      <w:pPr>
+        <w:ind w:left="4320" w:hanging="360"/>
+      </w:pPr>
+      <w:rPr>
+        <w:rFonts w:ascii="Wingdings" w:hAnsi="Wingdings" w:hint="default"/>
+      </w:rPr>
+    </w:lvl>
+    <w:lvl w:ilvl="6" w:tplc="04160001" w:tentative="1">
+      <w:start w:val="1"/>
+      <w:numFmt w:val="bullet"/>
+      <w:lvlText w:val=""/>
+      <w:lvlJc w:val="left"/>
+      <w:pPr>
+        <w:ind w:left="5040" w:hanging="360"/>
+      </w:pPr>
+      <w:rPr>
+        <w:rFonts w:ascii="Symbol" w:hAnsi="Symbol" w:hint="default"/>
+      </w:rPr>
+    </w:lvl>
+    <w:lvl w:ilvl="7" w:tplc="04160003" w:tentative="1">
+      <w:start w:val="1"/>
+      <w:numFmt w:val="bullet"/>
+      <w:lvlText w:val="o"/>
+      <w:lvlJc w:val="left"/>
+      <w:pPr>
+        <w:ind w:left="5760" w:hanging="360"/>
+      </w:pPr>
+      <w:rPr>
+        <w:rFonts w:ascii="Courier New" w:hAnsi="Courier New" w:cs="Courier New" w:hint="default"/>
+      </w:rPr>
+    </w:lvl>
+    <w:lvl w:ilvl="8" w:tplc="04160005" w:tentative="1">
+      <w:start w:val="1"/>
+      <w:numFmt w:val="bullet"/>
+      <w:lvlText w:val=""/>
+      <w:lvlJc w:val="left"/>
+      <w:pPr>
+        <w:ind w:left="6480" w:hanging="360"/>
+      </w:pPr>
+      <w:rPr>
+        <w:rFonts w:ascii="Wingdings" w:hAnsi="Wingdings" w:hint="default"/>
+      </w:rPr>
     </w:lvl>
   </w:abstractNum>
   <w:abstractNum w:abstractNumId="27" w15:restartNumberingAfterBreak="0">
@@ -57771,95 +59739,6 @@
     </w:lvl>
   </w:abstractNum>
   <w:abstractNum w:abstractNumId="45" w15:restartNumberingAfterBreak="0">
-    <w:nsid w:val="72CC40AA"/>
-    <w:multiLevelType w:val="hybridMultilevel"/>
-    <w:tmpl w:val="C0400956"/>
-    <w:lvl w:ilvl="0" w:tplc="760C066C">
-      <w:start w:val="1"/>
-      <w:numFmt w:val="decimal"/>
-      <w:lvlText w:val="%1"/>
-      <w:lvlJc w:val="left"/>
-      <w:pPr>
-        <w:ind w:left="2490" w:hanging="2130"/>
-      </w:pPr>
-      <w:rPr>
-        <w:rFonts w:hint="default"/>
-      </w:rPr>
-    </w:lvl>
-    <w:lvl w:ilvl="1" w:tplc="04160019" w:tentative="1">
-      <w:start w:val="1"/>
-      <w:numFmt w:val="lowerLetter"/>
-      <w:lvlText w:val="%2."/>
-      <w:lvlJc w:val="left"/>
-      <w:pPr>
-        <w:ind w:left="1440" w:hanging="360"/>
-      </w:pPr>
-    </w:lvl>
-    <w:lvl w:ilvl="2" w:tplc="0416001B" w:tentative="1">
-      <w:start w:val="1"/>
-      <w:numFmt w:val="lowerRoman"/>
-      <w:lvlText w:val="%3."/>
-      <w:lvlJc w:val="right"/>
-      <w:pPr>
-        <w:ind w:left="2160" w:hanging="180"/>
-      </w:pPr>
-    </w:lvl>
-    <w:lvl w:ilvl="3" w:tplc="0416000F" w:tentative="1">
-      <w:start w:val="1"/>
-      <w:numFmt w:val="decimal"/>
-      <w:lvlText w:val="%4."/>
-      <w:lvlJc w:val="left"/>
-      <w:pPr>
-        <w:ind w:left="2880" w:hanging="360"/>
-      </w:pPr>
-    </w:lvl>
-    <w:lvl w:ilvl="4" w:tplc="04160019" w:tentative="1">
-      <w:start w:val="1"/>
-      <w:numFmt w:val="lowerLetter"/>
-      <w:lvlText w:val="%5."/>
-      <w:lvlJc w:val="left"/>
-      <w:pPr>
-        <w:ind w:left="3600" w:hanging="360"/>
-      </w:pPr>
-    </w:lvl>
-    <w:lvl w:ilvl="5" w:tplc="0416001B" w:tentative="1">
-      <w:start w:val="1"/>
-      <w:numFmt w:val="lowerRoman"/>
-      <w:lvlText w:val="%6."/>
-      <w:lvlJc w:val="right"/>
-      <w:pPr>
-        <w:ind w:left="4320" w:hanging="180"/>
-      </w:pPr>
-    </w:lvl>
-    <w:lvl w:ilvl="6" w:tplc="0416000F" w:tentative="1">
-      <w:start w:val="1"/>
-      <w:numFmt w:val="decimal"/>
-      <w:lvlText w:val="%7."/>
-      <w:lvlJc w:val="left"/>
-      <w:pPr>
-        <w:ind w:left="5040" w:hanging="360"/>
-      </w:pPr>
-    </w:lvl>
-    <w:lvl w:ilvl="7" w:tplc="04160019" w:tentative="1">
-      <w:start w:val="1"/>
-      <w:numFmt w:val="lowerLetter"/>
-      <w:lvlText w:val="%8."/>
-      <w:lvlJc w:val="left"/>
-      <w:pPr>
-        <w:ind w:left="5760" w:hanging="360"/>
-      </w:pPr>
-    </w:lvl>
-    <w:lvl w:ilvl="8" w:tplc="0416001B" w:tentative="1">
-      <w:start w:val="1"/>
-      <w:numFmt w:val="lowerRoman"/>
-      <w:lvlText w:val="%9."/>
-      <w:lvlJc w:val="right"/>
-      <w:pPr>
-        <w:ind w:left="6480" w:hanging="180"/>
-      </w:pPr>
-    </w:lvl>
-  </w:abstractNum>
-  <w:abstractNum w:abstractNumId="46" w15:restartNumberingAfterBreak="0">
     <w:nsid w:val="74AD725E"/>
     <w:multiLevelType w:val="multilevel"/>
     <w:tmpl w:val="A92EB592"/>
@@ -57999,7 +59878,7 @@
       </w:rPr>
     </w:lvl>
   </w:abstractNum>
-  <w:abstractNum w:abstractNumId="47" w15:restartNumberingAfterBreak="0">
+  <w:abstractNum w:abstractNumId="46" w15:restartNumberingAfterBreak="0">
     <w:nsid w:val="77246B8E"/>
     <w:multiLevelType w:val="multilevel"/>
     <w:tmpl w:val="0712B58A"/>
@@ -58136,6 +60015,119 @@
       </w:pPr>
       <w:rPr>
         <w:rFonts w:ascii="Wingdings" w:hAnsi="Wingdings" w:cs="Wingdings" w:hint="default"/>
+      </w:rPr>
+    </w:lvl>
+  </w:abstractNum>
+  <w:abstractNum w:abstractNumId="47" w15:restartNumberingAfterBreak="0">
+    <w:nsid w:val="79AF11C1"/>
+    <w:multiLevelType w:val="hybridMultilevel"/>
+    <w:tmpl w:val="7D209258"/>
+    <w:lvl w:ilvl="0" w:tplc="04160001">
+      <w:start w:val="1"/>
+      <w:numFmt w:val="bullet"/>
+      <w:lvlText w:val=""/>
+      <w:lvlJc w:val="left"/>
+      <w:pPr>
+        <w:ind w:left="720" w:hanging="360"/>
+      </w:pPr>
+      <w:rPr>
+        <w:rFonts w:ascii="Symbol" w:hAnsi="Symbol" w:hint="default"/>
+      </w:rPr>
+    </w:lvl>
+    <w:lvl w:ilvl="1" w:tplc="04160003" w:tentative="1">
+      <w:start w:val="1"/>
+      <w:numFmt w:val="bullet"/>
+      <w:lvlText w:val="o"/>
+      <w:lvlJc w:val="left"/>
+      <w:pPr>
+        <w:ind w:left="1440" w:hanging="360"/>
+      </w:pPr>
+      <w:rPr>
+        <w:rFonts w:ascii="Courier New" w:hAnsi="Courier New" w:cs="Courier New" w:hint="default"/>
+      </w:rPr>
+    </w:lvl>
+    <w:lvl w:ilvl="2" w:tplc="04160005" w:tentative="1">
+      <w:start w:val="1"/>
+      <w:numFmt w:val="bullet"/>
+      <w:lvlText w:val=""/>
+      <w:lvlJc w:val="left"/>
+      <w:pPr>
+        <w:ind w:left="2160" w:hanging="360"/>
+      </w:pPr>
+      <w:rPr>
+        <w:rFonts w:ascii="Wingdings" w:hAnsi="Wingdings" w:hint="default"/>
+      </w:rPr>
+    </w:lvl>
+    <w:lvl w:ilvl="3" w:tplc="04160001" w:tentative="1">
+      <w:start w:val="1"/>
+      <w:numFmt w:val="bullet"/>
+      <w:lvlText w:val=""/>
+      <w:lvlJc w:val="left"/>
+      <w:pPr>
+        <w:ind w:left="2880" w:hanging="360"/>
+      </w:pPr>
+      <w:rPr>
+        <w:rFonts w:ascii="Symbol" w:hAnsi="Symbol" w:hint="default"/>
+      </w:rPr>
+    </w:lvl>
+    <w:lvl w:ilvl="4" w:tplc="04160003" w:tentative="1">
+      <w:start w:val="1"/>
+      <w:numFmt w:val="bullet"/>
+      <w:lvlText w:val="o"/>
+      <w:lvlJc w:val="left"/>
+      <w:pPr>
+        <w:ind w:left="3600" w:hanging="360"/>
+      </w:pPr>
+      <w:rPr>
+        <w:rFonts w:ascii="Courier New" w:hAnsi="Courier New" w:cs="Courier New" w:hint="default"/>
+      </w:rPr>
+    </w:lvl>
+    <w:lvl w:ilvl="5" w:tplc="04160005" w:tentative="1">
+      <w:start w:val="1"/>
+      <w:numFmt w:val="bullet"/>
+      <w:lvlText w:val=""/>
+      <w:lvlJc w:val="left"/>
+      <w:pPr>
+        <w:ind w:left="4320" w:hanging="360"/>
+      </w:pPr>
+      <w:rPr>
+        <w:rFonts w:ascii="Wingdings" w:hAnsi="Wingdings" w:hint="default"/>
+      </w:rPr>
+    </w:lvl>
+    <w:lvl w:ilvl="6" w:tplc="04160001" w:tentative="1">
+      <w:start w:val="1"/>
+      <w:numFmt w:val="bullet"/>
+      <w:lvlText w:val=""/>
+      <w:lvlJc w:val="left"/>
+      <w:pPr>
+        <w:ind w:left="5040" w:hanging="360"/>
+      </w:pPr>
+      <w:rPr>
+        <w:rFonts w:ascii="Symbol" w:hAnsi="Symbol" w:hint="default"/>
+      </w:rPr>
+    </w:lvl>
+    <w:lvl w:ilvl="7" w:tplc="04160003" w:tentative="1">
+      <w:start w:val="1"/>
+      <w:numFmt w:val="bullet"/>
+      <w:lvlText w:val="o"/>
+      <w:lvlJc w:val="left"/>
+      <w:pPr>
+        <w:ind w:left="5760" w:hanging="360"/>
+      </w:pPr>
+      <w:rPr>
+        <w:rFonts w:ascii="Courier New" w:hAnsi="Courier New" w:cs="Courier New" w:hint="default"/>
+      </w:rPr>
+    </w:lvl>
+    <w:lvl w:ilvl="8" w:tplc="04160005" w:tentative="1">
+      <w:start w:val="1"/>
+      <w:numFmt w:val="bullet"/>
+      <w:lvlText w:val=""/>
+      <w:lvlJc w:val="left"/>
+      <w:pPr>
+        <w:ind w:left="6480" w:hanging="360"/>
+      </w:pPr>
+      <w:rPr>
+        <w:rFonts w:ascii="Wingdings" w:hAnsi="Wingdings" w:hint="default"/>
       </w:rPr>
     </w:lvl>
   </w:abstractNum>
@@ -58393,25 +60385,25 @@
     </w:lvl>
   </w:abstractNum>
   <w:num w:numId="1">
-    <w:abstractNumId w:val="26"/>
+    <w:abstractNumId w:val="25"/>
   </w:num>
   <w:num w:numId="2">
-    <w:abstractNumId w:val="25"/>
+    <w:abstractNumId w:val="24"/>
   </w:num>
   <w:num w:numId="3">
     <w:abstractNumId w:val="40"/>
   </w:num>
   <w:num w:numId="4">
-    <w:abstractNumId w:val="46"/>
+    <w:abstractNumId w:val="45"/>
   </w:num>
   <w:num w:numId="5">
-    <w:abstractNumId w:val="15"/>
+    <w:abstractNumId w:val="14"/>
   </w:num>
   <w:num w:numId="6">
-    <w:abstractNumId w:val="22"/>
+    <w:abstractNumId w:val="21"/>
   </w:num>
   <w:num w:numId="7">
-    <w:abstractNumId w:val="16"/>
+    <w:abstractNumId w:val="15"/>
   </w:num>
   <w:num w:numId="8">
     <w:abstractNumId w:val="3"/>
@@ -58420,16 +60412,16 @@
     <w:abstractNumId w:val="33"/>
   </w:num>
   <w:num w:numId="10">
-    <w:abstractNumId w:val="13"/>
+    <w:abstractNumId w:val="12"/>
   </w:num>
   <w:num w:numId="11">
     <w:abstractNumId w:val="29"/>
   </w:num>
   <w:num w:numId="12">
-    <w:abstractNumId w:val="10"/>
+    <w:abstractNumId w:val="9"/>
   </w:num>
   <w:num w:numId="13">
-    <w:abstractNumId w:val="47"/>
+    <w:abstractNumId w:val="46"/>
   </w:num>
   <w:num w:numId="14">
     <w:abstractNumId w:val="49"/>
@@ -58456,13 +60448,13 @@
     <w:abstractNumId w:val="30"/>
   </w:num>
   <w:num w:numId="22">
-    <w:abstractNumId w:val="14"/>
+    <w:abstractNumId w:val="13"/>
   </w:num>
   <w:num w:numId="23">
     <w:abstractNumId w:val="37"/>
   </w:num>
   <w:num w:numId="24">
-    <w:abstractNumId w:val="24"/>
+    <w:abstractNumId w:val="23"/>
   </w:num>
   <w:num w:numId="25">
     <w:abstractNumId w:val="38"/>
@@ -58477,71 +60469,72 @@
     <w:abstractNumId w:val="34"/>
   </w:num>
   <w:num w:numId="29">
+    <w:abstractNumId w:val="22"/>
+  </w:num>
+  <w:num w:numId="30">
+    <w:abstractNumId w:val="2"/>
+  </w:num>
+  <w:num w:numId="31">
+    <w:abstractNumId w:val="4"/>
+  </w:num>
+  <w:num w:numId="32">
+    <w:abstractNumId w:val="32"/>
+  </w:num>
+  <w:num w:numId="33">
+    <w:abstractNumId w:val="7"/>
+  </w:num>
+  <w:num w:numId="34">
+    <w:abstractNumId w:val="31"/>
+  </w:num>
+  <w:num w:numId="35">
     <w:abstractNumId w:val="20"/>
   </w:num>
-  <w:num w:numId="30">
-    <w:abstractNumId w:val="45"/>
+  <w:num w:numId="36">
+    <w:abstractNumId w:val="6"/>
   </w:num>
-  <w:num w:numId="31">
-    <w:abstractNumId w:val="23"/>
+  <w:num w:numId="37">
+    <w:abstractNumId w:val="11"/>
   </w:num>
-  <w:num w:numId="32">
-    <w:abstractNumId w:val="2"/>
+  <w:num w:numId="38">
+    <w:abstractNumId w:val="10"/>
   </w:num>
-  <w:num w:numId="33">
+  <w:num w:numId="39">
+    <w:abstractNumId w:val="36"/>
+  </w:num>
+  <w:num w:numId="40">
+    <w:abstractNumId w:val="41"/>
+  </w:num>
+  <w:num w:numId="41">
+    <w:abstractNumId w:val="8"/>
+  </w:num>
+  <w:num w:numId="42">
+    <w:abstractNumId w:val="44"/>
+  </w:num>
+  <w:num w:numId="43">
+    <w:abstractNumId w:val="48"/>
+  </w:num>
+  <w:num w:numId="44">
+    <w:abstractNumId w:val="27"/>
+  </w:num>
+  <w:num w:numId="45">
+    <w:abstractNumId w:val="35"/>
+  </w:num>
+  <w:num w:numId="46">
+    <w:abstractNumId w:val="0"/>
+  </w:num>
+  <w:num w:numId="47">
     <w:abstractNumId w:val="5"/>
   </w:num>
-  <w:num w:numId="34">
-    <w:abstractNumId w:val="32"/>
-  </w:num>
-  <w:num w:numId="35">
-    <w:abstractNumId w:val="8"/>
-  </w:num>
-  <w:num w:numId="36">
-    <w:abstractNumId w:val="31"/>
-  </w:num>
-  <w:num w:numId="37">
-    <w:abstractNumId w:val="21"/>
-  </w:num>
-  <w:num w:numId="38">
-    <w:abstractNumId w:val="7"/>
-  </w:num>
-  <w:num w:numId="39">
-    <w:abstractNumId w:val="12"/>
-  </w:num>
-  <w:num w:numId="40">
-    <w:abstractNumId w:val="11"/>
-  </w:num>
-  <w:num w:numId="41">
-    <w:abstractNumId w:val="36"/>
-  </w:num>
-  <w:num w:numId="42">
-    <w:abstractNumId w:val="41"/>
-  </w:num>
-  <w:num w:numId="43">
-    <w:abstractNumId w:val="9"/>
-  </w:num>
-  <w:num w:numId="44">
-    <w:abstractNumId w:val="44"/>
-  </w:num>
-  <w:num w:numId="45">
-    <w:abstractNumId w:val="48"/>
-  </w:num>
-  <w:num w:numId="46">
-    <w:abstractNumId w:val="27"/>
-  </w:num>
-  <w:num w:numId="47">
-    <w:abstractNumId w:val="35"/>
-  </w:num>
   <w:num w:numId="48">
-    <w:abstractNumId w:val="0"/>
+    <w:abstractNumId w:val="47"/>
   </w:num>
   <w:num w:numId="49">
-    <w:abstractNumId w:val="4"/>
+    <w:abstractNumId w:val="26"/>
   </w:num>
   <w:num w:numId="50">
-    <w:abstractNumId w:val="6"/>
+    <w:abstractNumId w:val="16"/>
   </w:num>
+  <w:numIdMacAtCleanup w:val="50"/>
 </w:numbering>
 </file>
 

</xml_diff>

<commit_message>
Vetores - Parte 02
</commit_message>
<xml_diff>
--- a/Revisando Setembro 2024/Java - Anotações.docx
+++ b/Revisando Setembro 2024/Java - Anotações.docx
@@ -54042,6 +54042,319 @@
         </w:rPr>
         <w:t>}</w:t>
       </w:r>
+    </w:p>
+    <w:p>
+      <w:pPr>
+        <w:rPr>
+          <w:color w:val="000000"/>
+        </w:rPr>
+      </w:pPr>
+    </w:p>
+    <w:p>
+      <w:pPr>
+        <w:rPr>
+          <w:color w:val="000000"/>
+        </w:rPr>
+      </w:pPr>
+      <w:r>
+        <w:rPr>
+          <w:color w:val="000000"/>
+        </w:rPr>
+        <w:t>Problema exemplo 2</w:t>
+      </w:r>
+    </w:p>
+    <w:p>
+      <w:pPr>
+        <w:rPr>
+          <w:color w:val="000000"/>
+        </w:rPr>
+      </w:pPr>
+      <w:r>
+        <w:rPr>
+          <w:color w:val="000000"/>
+        </w:rPr>
+        <w:t>Fazer um programa para ler um número inteiro N e os dados (nome e preço) de N Produtos. Armazene os N produtos em um vetor. Em seguida, mostrar o preço médio dos produtos.</w:t>
+      </w:r>
+    </w:p>
+    <w:p>
+      <w:pPr>
+        <w:rPr>
+          <w:color w:val="000000"/>
+        </w:rPr>
+      </w:pPr>
+      <w:r>
+        <w:rPr>
+          <w:color w:val="000000"/>
+        </w:rPr>
+        <w:t>Exemplo:</w:t>
+      </w:r>
+    </w:p>
+    <w:p>
+      <w:pPr>
+        <w:rPr>
+          <w:b/>
+          <w:bCs/>
+          <w:color w:val="000000"/>
+        </w:rPr>
+      </w:pPr>
+      <w:r>
+        <w:rPr>
+          <w:b/>
+          <w:bCs/>
+          <w:color w:val="000000"/>
+        </w:rPr>
+        <w:t>Input:</w:t>
+      </w:r>
+      <w:r>
+        <w:rPr>
+          <w:b/>
+          <w:bCs/>
+          <w:color w:val="000000"/>
+        </w:rPr>
+        <w:tab/>
+      </w:r>
+      <w:r>
+        <w:rPr>
+          <w:b/>
+          <w:bCs/>
+          <w:color w:val="000000"/>
+        </w:rPr>
+        <w:tab/>
+      </w:r>
+      <w:r>
+        <w:rPr>
+          <w:b/>
+          <w:bCs/>
+          <w:color w:val="000000"/>
+        </w:rPr>
+        <w:tab/>
+        <w:t>Output:</w:t>
+      </w:r>
+    </w:p>
+    <w:p>
+      <w:pPr>
+        <w:rPr>
+          <w:color w:val="000000"/>
+        </w:rPr>
+      </w:pPr>
+      <w:r>
+        <w:rPr>
+          <w:color w:val="000000"/>
+        </w:rPr>
+        <w:t>3</w:t>
+      </w:r>
+      <w:r>
+        <w:rPr>
+          <w:color w:val="000000"/>
+        </w:rPr>
+        <w:tab/>
+      </w:r>
+      <w:r>
+        <w:rPr>
+          <w:color w:val="000000"/>
+        </w:rPr>
+        <w:tab/>
+      </w:r>
+      <w:r>
+        <w:rPr>
+          <w:color w:val="000000"/>
+        </w:rPr>
+        <w:tab/>
+        <w:t>AVERAGE PRICE = 700.00</w:t>
+      </w:r>
+    </w:p>
+    <w:p>
+      <w:pPr>
+        <w:rPr>
+          <w:color w:val="000000"/>
+        </w:rPr>
+      </w:pPr>
+      <w:r>
+        <w:rPr>
+          <w:color w:val="000000"/>
+        </w:rPr>
+        <w:t>TV</w:t>
+      </w:r>
+    </w:p>
+    <w:p>
+      <w:pPr>
+        <w:rPr>
+          <w:color w:val="000000"/>
+        </w:rPr>
+      </w:pPr>
+      <w:r>
+        <w:rPr>
+          <w:color w:val="000000"/>
+        </w:rPr>
+        <w:t>900.00</w:t>
+      </w:r>
+    </w:p>
+    <w:p>
+      <w:pPr>
+        <w:rPr>
+          <w:color w:val="000000"/>
+        </w:rPr>
+      </w:pPr>
+      <w:proofErr w:type="spellStart"/>
+      <w:r>
+        <w:rPr>
+          <w:color w:val="000000"/>
+        </w:rPr>
+        <w:t>Fryer</w:t>
+      </w:r>
+      <w:proofErr w:type="spellEnd"/>
+    </w:p>
+    <w:p>
+      <w:pPr>
+        <w:rPr>
+          <w:color w:val="000000"/>
+        </w:rPr>
+      </w:pPr>
+      <w:r>
+        <w:rPr>
+          <w:color w:val="000000"/>
+        </w:rPr>
+        <w:t>400.00</w:t>
+      </w:r>
+    </w:p>
+    <w:p>
+      <w:pPr>
+        <w:rPr>
+          <w:color w:val="000000"/>
+        </w:rPr>
+      </w:pPr>
+      <w:proofErr w:type="spellStart"/>
+      <w:r>
+        <w:rPr>
+          <w:color w:val="000000"/>
+        </w:rPr>
+        <w:t>Stove</w:t>
+      </w:r>
+      <w:proofErr w:type="spellEnd"/>
+    </w:p>
+    <w:p>
+      <w:pPr>
+        <w:rPr>
+          <w:color w:val="000000"/>
+        </w:rPr>
+      </w:pPr>
+      <w:r>
+        <w:rPr>
+          <w:color w:val="000000"/>
+        </w:rPr>
+        <w:t>800.00</w:t>
+      </w:r>
+    </w:p>
+    <w:p>
+      <w:pPr>
+        <w:jc w:val="center"/>
+        <w:rPr>
+          <w:color w:val="000000"/>
+        </w:rPr>
+      </w:pPr>
+      <w:r>
+        <w:rPr>
+          <w:noProof/>
+        </w:rPr>
+        <w:drawing>
+          <wp:inline distT="0" distB="0" distL="0" distR="0" wp14:anchorId="43661A1E" wp14:editId="614049F5">
+            <wp:extent cx="4513640" cy="2457450"/>
+            <wp:effectExtent l="0" t="0" r="0" b="0"/>
+            <wp:docPr id="54" name="Imagem 54"/>
+            <wp:cNvGraphicFramePr>
+              <a:graphicFrameLocks xmlns:a="http://schemas.openxmlformats.org/drawingml/2006/main" noChangeAspect="1"/>
+            </wp:cNvGraphicFramePr>
+            <a:graphic xmlns:a="http://schemas.openxmlformats.org/drawingml/2006/main">
+              <a:graphicData uri="http://schemas.openxmlformats.org/drawingml/2006/picture">
+                <pic:pic xmlns:pic="http://schemas.openxmlformats.org/drawingml/2006/picture">
+                  <pic:nvPicPr>
+                    <pic:cNvPr id="1" name=""/>
+                    <pic:cNvPicPr/>
+                  </pic:nvPicPr>
+                  <pic:blipFill>
+                    <a:blip r:embed="rId64"/>
+                    <a:stretch>
+                      <a:fillRect/>
+                    </a:stretch>
+                  </pic:blipFill>
+                  <pic:spPr>
+                    <a:xfrm>
+                      <a:off x="0" y="0"/>
+                      <a:ext cx="4518192" cy="2459928"/>
+                    </a:xfrm>
+                    <a:prstGeom prst="rect">
+                      <a:avLst/>
+                    </a:prstGeom>
+                  </pic:spPr>
+                </pic:pic>
+              </a:graphicData>
+            </a:graphic>
+          </wp:inline>
+        </w:drawing>
+      </w:r>
+    </w:p>
+    <w:p>
+      <w:pPr>
+        <w:jc w:val="center"/>
+        <w:rPr>
+          <w:color w:val="000000"/>
+        </w:rPr>
+      </w:pPr>
+      <w:r>
+        <w:rPr>
+          <w:noProof/>
+        </w:rPr>
+        <w:lastRenderedPageBreak/>
+        <w:drawing>
+          <wp:inline distT="0" distB="0" distL="0" distR="0" wp14:anchorId="1AADB227" wp14:editId="12917861">
+            <wp:extent cx="4576404" cy="2505075"/>
+            <wp:effectExtent l="0" t="0" r="0" b="0"/>
+            <wp:docPr id="55" name="Imagem 55"/>
+            <wp:cNvGraphicFramePr>
+              <a:graphicFrameLocks xmlns:a="http://schemas.openxmlformats.org/drawingml/2006/main" noChangeAspect="1"/>
+            </wp:cNvGraphicFramePr>
+            <a:graphic xmlns:a="http://schemas.openxmlformats.org/drawingml/2006/main">
+              <a:graphicData uri="http://schemas.openxmlformats.org/drawingml/2006/picture">
+                <pic:pic xmlns:pic="http://schemas.openxmlformats.org/drawingml/2006/picture">
+                  <pic:nvPicPr>
+                    <pic:cNvPr id="1" name=""/>
+                    <pic:cNvPicPr/>
+                  </pic:nvPicPr>
+                  <pic:blipFill>
+                    <a:blip r:embed="rId65"/>
+                    <a:stretch>
+                      <a:fillRect/>
+                    </a:stretch>
+                  </pic:blipFill>
+                  <pic:spPr>
+                    <a:xfrm>
+                      <a:off x="0" y="0"/>
+                      <a:ext cx="4584586" cy="2509554"/>
+                    </a:xfrm>
+                    <a:prstGeom prst="rect">
+                      <a:avLst/>
+                    </a:prstGeom>
+                  </pic:spPr>
+                </pic:pic>
+              </a:graphicData>
+            </a:graphic>
+          </wp:inline>
+        </w:drawing>
+      </w:r>
+    </w:p>
+    <w:p>
+      <w:pPr>
+        <w:rPr>
+          <w:color w:val="000000"/>
+        </w:rPr>
+      </w:pPr>
+    </w:p>
+    <w:p>
+      <w:pPr>
+        <w:rPr>
+          <w:color w:val="000000"/>
+        </w:rPr>
+      </w:pPr>
     </w:p>
     <w:sectPr>
       <w:pgSz w:w="11906" w:h="16838"/>

</xml_diff>

<commit_message>
Atualização do README e aula 97 for each
</commit_message>
<xml_diff>
--- a/Revisando Setembro 2024/Java - Anotações.docx
+++ b/Revisando Setembro 2024/Java - Anotações.docx
@@ -55321,139 +55321,12 @@
           <w:color w:val="000000"/>
         </w:rPr>
       </w:pPr>
-    </w:p>
-    <w:p>
-      <w:pPr>
+      <w:r>
         <w:rPr>
           <w:b/>
           <w:bCs/>
           <w:color w:val="000000"/>
         </w:rPr>
-      </w:pPr>
-    </w:p>
-    <w:p>
-      <w:pPr>
-        <w:rPr>
-          <w:b/>
-          <w:bCs/>
-          <w:color w:val="000000"/>
-        </w:rPr>
-      </w:pPr>
-    </w:p>
-    <w:p>
-      <w:pPr>
-        <w:rPr>
-          <w:b/>
-          <w:bCs/>
-          <w:color w:val="000000"/>
-        </w:rPr>
-      </w:pPr>
-    </w:p>
-    <w:p>
-      <w:pPr>
-        <w:rPr>
-          <w:b/>
-          <w:bCs/>
-          <w:color w:val="000000"/>
-        </w:rPr>
-      </w:pPr>
-    </w:p>
-    <w:p>
-      <w:pPr>
-        <w:rPr>
-          <w:b/>
-          <w:bCs/>
-          <w:color w:val="000000"/>
-        </w:rPr>
-      </w:pPr>
-    </w:p>
-    <w:p>
-      <w:pPr>
-        <w:rPr>
-          <w:b/>
-          <w:bCs/>
-          <w:color w:val="000000"/>
-        </w:rPr>
-      </w:pPr>
-    </w:p>
-    <w:p>
-      <w:pPr>
-        <w:rPr>
-          <w:b/>
-          <w:bCs/>
-          <w:color w:val="000000"/>
-        </w:rPr>
-      </w:pPr>
-    </w:p>
-    <w:p>
-      <w:pPr>
-        <w:rPr>
-          <w:b/>
-          <w:bCs/>
-          <w:color w:val="000000"/>
-        </w:rPr>
-      </w:pPr>
-    </w:p>
-    <w:p>
-      <w:pPr>
-        <w:rPr>
-          <w:b/>
-          <w:bCs/>
-          <w:color w:val="000000"/>
-        </w:rPr>
-      </w:pPr>
-    </w:p>
-    <w:p>
-      <w:pPr>
-        <w:rPr>
-          <w:b/>
-          <w:bCs/>
-          <w:color w:val="000000"/>
-        </w:rPr>
-      </w:pPr>
-    </w:p>
-    <w:p>
-      <w:pPr>
-        <w:rPr>
-          <w:b/>
-          <w:bCs/>
-          <w:color w:val="000000"/>
-        </w:rPr>
-      </w:pPr>
-    </w:p>
-    <w:p>
-      <w:pPr>
-        <w:rPr>
-          <w:b/>
-          <w:bCs/>
-          <w:color w:val="000000"/>
-        </w:rPr>
-      </w:pPr>
-    </w:p>
-    <w:p>
-      <w:pPr>
-        <w:rPr>
-          <w:b/>
-          <w:bCs/>
-          <w:color w:val="000000"/>
-        </w:rPr>
-      </w:pPr>
-    </w:p>
-    <w:p>
-      <w:pPr>
-        <w:rPr>
-          <w:b/>
-          <w:bCs/>
-          <w:color w:val="000000"/>
-        </w:rPr>
-      </w:pPr>
-      <w:r>
-        <w:rPr>
-          <w:b/>
-          <w:bCs/>
-          <w:color w:val="000000"/>
-        </w:rPr>
-        <w:lastRenderedPageBreak/>
         <w:t>Wrapper Classes</w:t>
       </w:r>
     </w:p>
@@ -55547,6 +55420,7 @@
         <w:rPr>
           <w:noProof/>
         </w:rPr>
+        <w:lastRenderedPageBreak/>
         <w:drawing>
           <wp:inline distT="0" distB="0" distL="0" distR="0" wp14:anchorId="00E6E217" wp14:editId="04D4544E">
             <wp:extent cx="4867275" cy="2310010"/>
@@ -55601,16 +55475,689 @@
     <w:p>
       <w:pPr>
         <w:rPr>
-          <w:color w:val="000000"/>
-        </w:rPr>
-      </w:pPr>
-    </w:p>
-    <w:p>
-      <w:pPr>
-        <w:rPr>
-          <w:color w:val="000000"/>
-        </w:rPr>
-      </w:pPr>
+          <w:b/>
+          <w:bCs/>
+          <w:color w:val="FF0000"/>
+        </w:rPr>
+      </w:pPr>
+      <w:r>
+        <w:rPr>
+          <w:b/>
+          <w:bCs/>
+          <w:color w:val="FF0000"/>
+        </w:rPr>
+        <w:t xml:space="preserve">Laço “for </w:t>
+      </w:r>
+      <w:proofErr w:type="spellStart"/>
+      <w:r>
+        <w:rPr>
+          <w:b/>
+          <w:bCs/>
+          <w:color w:val="FF0000"/>
+        </w:rPr>
+        <w:t>each</w:t>
+      </w:r>
+      <w:proofErr w:type="spellEnd"/>
+      <w:r>
+        <w:rPr>
+          <w:b/>
+          <w:bCs/>
+          <w:color w:val="FF0000"/>
+        </w:rPr>
+        <w:t>”</w:t>
+      </w:r>
+    </w:p>
+    <w:p>
+      <w:pPr>
+        <w:rPr>
+          <w:color w:val="000000"/>
+        </w:rPr>
+      </w:pPr>
+      <w:r>
+        <w:rPr>
+          <w:color w:val="000000"/>
+        </w:rPr>
+        <w:t>Sintaxe opcional e simplificada para percorrer coleções</w:t>
+      </w:r>
+    </w:p>
+    <w:p>
+      <w:pPr>
+        <w:rPr>
+          <w:color w:val="000000"/>
+        </w:rPr>
+      </w:pPr>
+      <w:r>
+        <w:rPr>
+          <w:color w:val="000000"/>
+        </w:rPr>
+        <w:t>Sintaxe:</w:t>
+      </w:r>
+    </w:p>
+    <w:p>
+      <w:pPr>
+        <w:rPr>
+          <w:i/>
+          <w:iCs/>
+          <w:color w:val="000000"/>
+        </w:rPr>
+      </w:pPr>
+      <w:r>
+        <w:rPr>
+          <w:i/>
+          <w:iCs/>
+          <w:color w:val="7030A0"/>
+        </w:rPr>
+        <w:t>for</w:t>
+      </w:r>
+      <w:r>
+        <w:rPr>
+          <w:i/>
+          <w:iCs/>
+          <w:color w:val="000000"/>
+        </w:rPr>
+        <w:t xml:space="preserve"> (</w:t>
+      </w:r>
+      <w:r>
+        <w:rPr>
+          <w:i/>
+          <w:iCs/>
+          <w:color w:val="FF0000"/>
+        </w:rPr>
+        <w:t xml:space="preserve">Tipo </w:t>
+      </w:r>
+      <w:proofErr w:type="gramStart"/>
+      <w:r>
+        <w:rPr>
+          <w:i/>
+          <w:iCs/>
+          <w:color w:val="FF0000"/>
+        </w:rPr>
+        <w:t>apelido</w:t>
+      </w:r>
+      <w:r>
+        <w:rPr>
+          <w:i/>
+          <w:iCs/>
+          <w:color w:val="000000"/>
+        </w:rPr>
+        <w:t xml:space="preserve"> </w:t>
+      </w:r>
+      <w:r>
+        <w:rPr>
+          <w:b/>
+          <w:bCs/>
+          <w:i/>
+          <w:iCs/>
+          <w:color w:val="000000"/>
+        </w:rPr>
+        <w:t>:</w:t>
+      </w:r>
+      <w:proofErr w:type="gramEnd"/>
+      <w:r>
+        <w:rPr>
+          <w:b/>
+          <w:bCs/>
+          <w:i/>
+          <w:iCs/>
+          <w:color w:val="000000"/>
+        </w:rPr>
+        <w:t xml:space="preserve"> </w:t>
+      </w:r>
+      <w:r>
+        <w:rPr>
+          <w:i/>
+          <w:iCs/>
+          <w:color w:val="FF0000"/>
+        </w:rPr>
+        <w:t>coleção</w:t>
+      </w:r>
+      <w:r>
+        <w:rPr>
+          <w:i/>
+          <w:iCs/>
+          <w:color w:val="000000"/>
+        </w:rPr>
+        <w:t>){</w:t>
+      </w:r>
+    </w:p>
+    <w:p>
+      <w:pPr>
+        <w:rPr>
+          <w:i/>
+          <w:iCs/>
+          <w:color w:val="FF0000"/>
+        </w:rPr>
+      </w:pPr>
+      <w:r>
+        <w:rPr>
+          <w:i/>
+          <w:iCs/>
+          <w:color w:val="000000"/>
+        </w:rPr>
+        <w:t xml:space="preserve">       </w:t>
+      </w:r>
+      <w:r>
+        <w:rPr>
+          <w:i/>
+          <w:iCs/>
+          <w:color w:val="FF0000"/>
+        </w:rPr>
+        <w:t>&lt;comando 1&gt;</w:t>
+      </w:r>
+    </w:p>
+    <w:p>
+      <w:pPr>
+        <w:rPr>
+          <w:i/>
+          <w:iCs/>
+          <w:color w:val="FF0000"/>
+        </w:rPr>
+      </w:pPr>
+      <w:r>
+        <w:rPr>
+          <w:i/>
+          <w:iCs/>
+          <w:color w:val="FF0000"/>
+        </w:rPr>
+        <w:t xml:space="preserve">       </w:t>
+      </w:r>
+      <w:r>
+        <w:rPr>
+          <w:i/>
+          <w:iCs/>
+          <w:color w:val="FF0000"/>
+        </w:rPr>
+        <w:t>&lt;comando 2&gt;</w:t>
+      </w:r>
+    </w:p>
+    <w:p>
+      <w:pPr>
+        <w:rPr>
+          <w:i/>
+          <w:iCs/>
+          <w:color w:val="000000"/>
+        </w:rPr>
+      </w:pPr>
+      <w:r>
+        <w:rPr>
+          <w:i/>
+          <w:iCs/>
+          <w:color w:val="000000"/>
+        </w:rPr>
+        <w:t>}</w:t>
+      </w:r>
+    </w:p>
+    <w:p>
+      <w:pPr>
+        <w:rPr>
+          <w:b/>
+          <w:bCs/>
+          <w:color w:val="000000"/>
+        </w:rPr>
+      </w:pPr>
+      <w:r>
+        <w:rPr>
+          <w:b/>
+          <w:bCs/>
+          <w:color w:val="000000"/>
+        </w:rPr>
+        <w:t>Demo</w:t>
+      </w:r>
+    </w:p>
+    <w:p>
+      <w:pPr>
+        <w:rPr>
+          <w:color w:val="000000"/>
+        </w:rPr>
+      </w:pPr>
+      <w:r>
+        <w:rPr>
+          <w:color w:val="000000"/>
+        </w:rPr>
+        <w:t>Leitura: “para cada objeto ‘</w:t>
+      </w:r>
+      <w:proofErr w:type="spellStart"/>
+      <w:r>
+        <w:rPr>
+          <w:color w:val="000000"/>
+        </w:rPr>
+        <w:t>obj</w:t>
+      </w:r>
+      <w:proofErr w:type="spellEnd"/>
+      <w:r>
+        <w:rPr>
+          <w:color w:val="000000"/>
+        </w:rPr>
+        <w:t xml:space="preserve">’ contido em </w:t>
+      </w:r>
+      <w:proofErr w:type="spellStart"/>
+      <w:r>
+        <w:rPr>
+          <w:color w:val="000000"/>
+        </w:rPr>
+        <w:t>vect</w:t>
+      </w:r>
+      <w:proofErr w:type="spellEnd"/>
+      <w:r>
+        <w:rPr>
+          <w:color w:val="000000"/>
+        </w:rPr>
+        <w:t>, faça:”</w:t>
+      </w:r>
+    </w:p>
+    <w:p>
+      <w:pPr>
+        <w:rPr>
+          <w:color w:val="000000"/>
+        </w:rPr>
+      </w:pPr>
+      <w:proofErr w:type="spellStart"/>
+      <w:proofErr w:type="gramStart"/>
+      <w:r>
+        <w:rPr>
+          <w:color w:val="000000"/>
+        </w:rPr>
+        <w:t>String</w:t>
+      </w:r>
+      <w:proofErr w:type="spellEnd"/>
+      <w:r>
+        <w:rPr>
+          <w:color w:val="000000"/>
+        </w:rPr>
+        <w:t>[</w:t>
+      </w:r>
+      <w:proofErr w:type="gramEnd"/>
+      <w:r>
+        <w:rPr>
+          <w:color w:val="000000"/>
+        </w:rPr>
+        <w:t xml:space="preserve">] </w:t>
+      </w:r>
+      <w:proofErr w:type="spellStart"/>
+      <w:r>
+        <w:rPr>
+          <w:color w:val="C45911" w:themeColor="accent2" w:themeShade="BF"/>
+        </w:rPr>
+        <w:t>vect</w:t>
+      </w:r>
+      <w:proofErr w:type="spellEnd"/>
+      <w:r>
+        <w:rPr>
+          <w:color w:val="000000"/>
+        </w:rPr>
+        <w:t xml:space="preserve"> = </w:t>
+      </w:r>
+      <w:r>
+        <w:rPr>
+          <w:color w:val="7030A0"/>
+        </w:rPr>
+        <w:t>new</w:t>
+      </w:r>
+      <w:r>
+        <w:rPr>
+          <w:color w:val="000000"/>
+        </w:rPr>
+        <w:t xml:space="preserve"> </w:t>
+      </w:r>
+      <w:proofErr w:type="spellStart"/>
+      <w:r>
+        <w:rPr>
+          <w:color w:val="000000"/>
+        </w:rPr>
+        <w:t>String</w:t>
+      </w:r>
+      <w:proofErr w:type="spellEnd"/>
+      <w:r>
+        <w:rPr>
+          <w:color w:val="000000"/>
+        </w:rPr>
+        <w:t xml:space="preserve">[] </w:t>
+      </w:r>
+      <w:r>
+        <w:rPr>
+          <w:color w:val="0070C0"/>
+        </w:rPr>
+        <w:t>{“Maria”</w:t>
+      </w:r>
+      <w:r>
+        <w:rPr>
+          <w:color w:val="000000"/>
+        </w:rPr>
+        <w:t xml:space="preserve">, </w:t>
+      </w:r>
+      <w:r>
+        <w:rPr>
+          <w:color w:val="0070C0"/>
+        </w:rPr>
+        <w:t>“Bob”</w:t>
+      </w:r>
+      <w:r>
+        <w:rPr>
+          <w:color w:val="000000"/>
+        </w:rPr>
+        <w:t xml:space="preserve">, </w:t>
+      </w:r>
+      <w:r>
+        <w:rPr>
+          <w:color w:val="0070C0"/>
+        </w:rPr>
+        <w:t>“Alex”</w:t>
+      </w:r>
+      <w:r>
+        <w:rPr>
+          <w:color w:val="000000"/>
+        </w:rPr>
+        <w:t>};</w:t>
+      </w:r>
+    </w:p>
+    <w:p>
+      <w:pPr>
+        <w:rPr>
+          <w:color w:val="000000"/>
+        </w:rPr>
+      </w:pPr>
+      <w:proofErr w:type="gramStart"/>
+      <w:r>
+        <w:rPr>
+          <w:color w:val="7030A0"/>
+        </w:rPr>
+        <w:t>for</w:t>
+      </w:r>
+      <w:r>
+        <w:rPr>
+          <w:color w:val="000000"/>
+        </w:rPr>
+        <w:t>(</w:t>
+      </w:r>
+      <w:proofErr w:type="gramEnd"/>
+      <w:r>
+        <w:rPr>
+          <w:color w:val="7030A0"/>
+        </w:rPr>
+        <w:t>int</w:t>
+      </w:r>
+      <w:r>
+        <w:rPr>
+          <w:color w:val="000000"/>
+        </w:rPr>
+        <w:t xml:space="preserve"> </w:t>
+      </w:r>
+      <w:r>
+        <w:rPr>
+          <w:color w:val="C45911" w:themeColor="accent2" w:themeShade="BF"/>
+        </w:rPr>
+        <w:t>i</w:t>
+      </w:r>
+      <w:r>
+        <w:rPr>
+          <w:color w:val="000000"/>
+        </w:rPr>
+        <w:t xml:space="preserve"> = 0; </w:t>
+      </w:r>
+      <w:r>
+        <w:rPr>
+          <w:color w:val="C45911" w:themeColor="accent2" w:themeShade="BF"/>
+        </w:rPr>
+        <w:t xml:space="preserve">i </w:t>
+      </w:r>
+      <w:r>
+        <w:rPr>
+          <w:color w:val="000000"/>
+        </w:rPr>
+        <w:t xml:space="preserve">&lt; </w:t>
+      </w:r>
+      <w:proofErr w:type="spellStart"/>
+      <w:r>
+        <w:rPr>
+          <w:color w:val="C45911" w:themeColor="accent2" w:themeShade="BF"/>
+        </w:rPr>
+        <w:t>vect</w:t>
+      </w:r>
+      <w:r>
+        <w:rPr>
+          <w:color w:val="000000"/>
+        </w:rPr>
+        <w:t>.</w:t>
+      </w:r>
+      <w:r>
+        <w:rPr>
+          <w:color w:val="0070C0"/>
+        </w:rPr>
+        <w:t>length</w:t>
+      </w:r>
+      <w:proofErr w:type="spellEnd"/>
+      <w:r>
+        <w:rPr>
+          <w:color w:val="000000"/>
+        </w:rPr>
+        <w:t xml:space="preserve">; </w:t>
+      </w:r>
+      <w:r>
+        <w:rPr>
+          <w:color w:val="C45911" w:themeColor="accent2" w:themeShade="BF"/>
+        </w:rPr>
+        <w:t>i</w:t>
+      </w:r>
+      <w:r>
+        <w:rPr>
+          <w:color w:val="000000"/>
+        </w:rPr>
+        <w:t>++) {</w:t>
+      </w:r>
+    </w:p>
+    <w:p>
+      <w:pPr>
+        <w:rPr>
+          <w:color w:val="000000"/>
+        </w:rPr>
+      </w:pPr>
+      <w:r>
+        <w:rPr>
+          <w:color w:val="000000"/>
+        </w:rPr>
+        <w:t xml:space="preserve">      </w:t>
+      </w:r>
+      <w:proofErr w:type="spellStart"/>
+      <w:r>
+        <w:rPr>
+          <w:color w:val="000000"/>
+        </w:rPr>
+        <w:t>System.</w:t>
+      </w:r>
+      <w:r>
+        <w:rPr>
+          <w:color w:val="0070C0"/>
+        </w:rPr>
+        <w:t>out</w:t>
+      </w:r>
+      <w:r>
+        <w:rPr>
+          <w:color w:val="000000"/>
+        </w:rPr>
+        <w:t>.println</w:t>
+      </w:r>
+      <w:proofErr w:type="spellEnd"/>
+      <w:r>
+        <w:rPr>
+          <w:color w:val="000000"/>
+        </w:rPr>
+        <w:t>(</w:t>
+      </w:r>
+      <w:proofErr w:type="spellStart"/>
+      <w:r>
+        <w:rPr>
+          <w:color w:val="C45911" w:themeColor="accent2" w:themeShade="BF"/>
+        </w:rPr>
+        <w:t>vect</w:t>
+      </w:r>
+      <w:proofErr w:type="spellEnd"/>
+      <w:r>
+        <w:rPr>
+          <w:color w:val="000000"/>
+        </w:rPr>
+        <w:t>[</w:t>
+      </w:r>
+      <w:r>
+        <w:rPr>
+          <w:color w:val="C45911" w:themeColor="accent2" w:themeShade="BF"/>
+        </w:rPr>
+        <w:t>i</w:t>
+      </w:r>
+      <w:r>
+        <w:rPr>
+          <w:color w:val="000000"/>
+        </w:rPr>
+        <w:t>]);</w:t>
+      </w:r>
+    </w:p>
+    <w:p>
+      <w:pPr>
+        <w:rPr>
+          <w:color w:val="000000"/>
+        </w:rPr>
+      </w:pPr>
+      <w:r>
+        <w:rPr>
+          <w:color w:val="000000"/>
+        </w:rPr>
+        <w:t>}</w:t>
+      </w:r>
+    </w:p>
+    <w:p>
+      <w:pPr>
+        <w:rPr>
+          <w:color w:val="000000"/>
+        </w:rPr>
+      </w:pPr>
+    </w:p>
+    <w:p>
+      <w:pPr>
+        <w:rPr>
+          <w:color w:val="000000"/>
+        </w:rPr>
+      </w:pPr>
+      <w:proofErr w:type="gramStart"/>
+      <w:r>
+        <w:rPr>
+          <w:color w:val="7030A0"/>
+        </w:rPr>
+        <w:t>for</w:t>
+      </w:r>
+      <w:r>
+        <w:rPr>
+          <w:color w:val="000000"/>
+        </w:rPr>
+        <w:t>(</w:t>
+      </w:r>
+      <w:proofErr w:type="spellStart"/>
+      <w:proofErr w:type="gramEnd"/>
+      <w:r>
+        <w:rPr>
+          <w:color w:val="000000"/>
+        </w:rPr>
+        <w:t>String</w:t>
+      </w:r>
+      <w:proofErr w:type="spellEnd"/>
+      <w:r>
+        <w:rPr>
+          <w:color w:val="000000"/>
+        </w:rPr>
+        <w:t xml:space="preserve"> </w:t>
+      </w:r>
+      <w:proofErr w:type="spellStart"/>
+      <w:r>
+        <w:rPr>
+          <w:color w:val="C45911" w:themeColor="accent2" w:themeShade="BF"/>
+        </w:rPr>
+        <w:t>obj</w:t>
+      </w:r>
+      <w:proofErr w:type="spellEnd"/>
+      <w:r>
+        <w:rPr>
+          <w:color w:val="000000"/>
+        </w:rPr>
+        <w:t xml:space="preserve"> : </w:t>
+      </w:r>
+      <w:proofErr w:type="spellStart"/>
+      <w:r>
+        <w:rPr>
+          <w:color w:val="C45911" w:themeColor="accent2" w:themeShade="BF"/>
+        </w:rPr>
+        <w:t>vect</w:t>
+      </w:r>
+      <w:proofErr w:type="spellEnd"/>
+      <w:r>
+        <w:rPr>
+          <w:color w:val="000000"/>
+        </w:rPr>
+        <w:t>) {</w:t>
+      </w:r>
+    </w:p>
+    <w:p>
+      <w:pPr>
+        <w:rPr>
+          <w:color w:val="000000"/>
+        </w:rPr>
+      </w:pPr>
+      <w:r>
+        <w:rPr>
+          <w:color w:val="000000"/>
+        </w:rPr>
+        <w:t xml:space="preserve">      </w:t>
+      </w:r>
+      <w:proofErr w:type="spellStart"/>
+      <w:r>
+        <w:rPr>
+          <w:color w:val="000000"/>
+        </w:rPr>
+        <w:t>System.</w:t>
+      </w:r>
+      <w:r>
+        <w:rPr>
+          <w:color w:val="0070C0"/>
+        </w:rPr>
+        <w:t>out</w:t>
+      </w:r>
+      <w:r>
+        <w:rPr>
+          <w:color w:val="000000"/>
+        </w:rPr>
+        <w:t>.println</w:t>
+      </w:r>
+      <w:proofErr w:type="spellEnd"/>
+      <w:r>
+        <w:rPr>
+          <w:color w:val="000000"/>
+        </w:rPr>
+        <w:t>(</w:t>
+      </w:r>
+      <w:proofErr w:type="spellStart"/>
+      <w:r>
+        <w:rPr>
+          <w:color w:val="C45911" w:themeColor="accent2" w:themeShade="BF"/>
+        </w:rPr>
+        <w:t>obj</w:t>
+      </w:r>
+      <w:proofErr w:type="spellEnd"/>
+      <w:r>
+        <w:rPr>
+          <w:color w:val="000000"/>
+        </w:rPr>
+        <w:t>);</w:t>
+      </w:r>
+    </w:p>
+    <w:p>
+      <w:pPr>
+        <w:rPr>
+          <w:color w:val="000000"/>
+        </w:rPr>
+      </w:pPr>
+      <w:r>
+        <w:rPr>
+          <w:color w:val="000000"/>
+        </w:rPr>
+        <w:t>}</w:t>
+      </w:r>
     </w:p>
     <w:sectPr>
       <w:pgSz w:w="11906" w:h="16838"/>

</xml_diff>

<commit_message>
Atualizando o README (add imagem) e aula 98 Listas - Parte 01
</commit_message>
<xml_diff>
--- a/Revisando Setembro 2024/Java - Anotações.docx
+++ b/Revisando Setembro 2024/Java - Anotações.docx
@@ -56159,6 +56159,352 @@
         <w:t>}</w:t>
       </w:r>
     </w:p>
+    <w:p>
+      <w:pPr>
+        <w:rPr>
+          <w:b/>
+          <w:bCs/>
+          <w:color w:val="FF0000"/>
+        </w:rPr>
+      </w:pPr>
+      <w:r>
+        <w:rPr>
+          <w:b/>
+          <w:bCs/>
+          <w:color w:val="FF0000"/>
+        </w:rPr>
+        <w:t>Listas – Parte 1</w:t>
+      </w:r>
+    </w:p>
+    <w:p>
+      <w:r>
+        <w:rPr>
+          <w:color w:val="000000"/>
+        </w:rPr>
+        <w:t xml:space="preserve">Referência: </w:t>
+      </w:r>
+      <w:hyperlink r:id="rId73" w:history="1">
+        <w:r>
+          <w:rPr>
+            <w:rStyle w:val="Hyperlink"/>
+          </w:rPr>
+          <w:t>https://docs.oracle.com/javase/10/docs/api/java/util/List.html</w:t>
+        </w:r>
+      </w:hyperlink>
+    </w:p>
+    <w:p>
+      <w:r>
+        <w:rPr>
+          <w:color w:val="000000"/>
+        </w:rPr>
+        <w:t xml:space="preserve">Referência: </w:t>
+      </w:r>
+      <w:hyperlink r:id="rId74" w:history="1">
+        <w:r>
+          <w:rPr>
+            <w:rStyle w:val="Hyperlink"/>
+          </w:rPr>
+          <w:t>https://docs.oracle.com/en/java/javase/23/docs/api/index.html</w:t>
+        </w:r>
+      </w:hyperlink>
+    </w:p>
+    <w:p>
+      <w:r>
+        <w:t>Listas</w:t>
+      </w:r>
+    </w:p>
+    <w:p>
+      <w:pPr>
+        <w:rPr>
+          <w:b/>
+          <w:bCs/>
+        </w:rPr>
+      </w:pPr>
+      <w:r>
+        <w:rPr>
+          <w:b/>
+          <w:bCs/>
+        </w:rPr>
+        <w:lastRenderedPageBreak/>
+        <w:t>Lista é uma estrutura de dados:</w:t>
+      </w:r>
+    </w:p>
+    <w:p>
+      <w:pPr>
+        <w:pStyle w:val="PargrafodaLista"/>
+        <w:numPr>
+          <w:ilvl w:val="0"/>
+          <w:numId w:val="52"/>
+        </w:numPr>
+      </w:pPr>
+      <w:r>
+        <w:t>Homogênea (dados do mesmo tipo)</w:t>
+      </w:r>
+    </w:p>
+    <w:p>
+      <w:pPr>
+        <w:pStyle w:val="PargrafodaLista"/>
+        <w:numPr>
+          <w:ilvl w:val="0"/>
+          <w:numId w:val="52"/>
+        </w:numPr>
+      </w:pPr>
+      <w:r>
+        <w:t>Ordenada (elementos acessados por meio de posições)</w:t>
+      </w:r>
+    </w:p>
+    <w:p>
+      <w:pPr>
+        <w:pStyle w:val="PargrafodaLista"/>
+        <w:numPr>
+          <w:ilvl w:val="0"/>
+          <w:numId w:val="52"/>
+        </w:numPr>
+      </w:pPr>
+      <w:r>
+        <w:t>Inicia vazia, e seus elementos são alocados sob demanda</w:t>
+      </w:r>
+    </w:p>
+    <w:p>
+      <w:pPr>
+        <w:pStyle w:val="PargrafodaLista"/>
+        <w:numPr>
+          <w:ilvl w:val="0"/>
+          <w:numId w:val="52"/>
+        </w:numPr>
+      </w:pPr>
+      <w:r>
+        <w:t>Cada elemento ocupa um “nó” (ou nodo) da lista</w:t>
+      </w:r>
+    </w:p>
+    <w:p>
+      <w:pPr>
+        <w:rPr>
+          <w:color w:val="000000"/>
+        </w:rPr>
+      </w:pPr>
+      <w:r>
+        <w:rPr>
+          <w:b/>
+          <w:bCs/>
+          <w:color w:val="000000"/>
+        </w:rPr>
+        <w:t>Tipo (interface):</w:t>
+      </w:r>
+      <w:r>
+        <w:rPr>
+          <w:color w:val="000000"/>
+        </w:rPr>
+        <w:t xml:space="preserve"> </w:t>
+      </w:r>
+      <w:proofErr w:type="spellStart"/>
+      <w:r>
+        <w:rPr>
+          <w:color w:val="000000"/>
+        </w:rPr>
+        <w:t>List</w:t>
+      </w:r>
+      <w:proofErr w:type="spellEnd"/>
+    </w:p>
+    <w:p>
+      <w:pPr>
+        <w:rPr>
+          <w:color w:val="000000"/>
+        </w:rPr>
+      </w:pPr>
+      <w:r>
+        <w:rPr>
+          <w:b/>
+          <w:bCs/>
+          <w:color w:val="000000"/>
+        </w:rPr>
+        <w:t>Classes que implementam:</w:t>
+      </w:r>
+      <w:r>
+        <w:rPr>
+          <w:color w:val="000000"/>
+        </w:rPr>
+        <w:t xml:space="preserve"> </w:t>
+      </w:r>
+      <w:proofErr w:type="spellStart"/>
+      <w:r>
+        <w:rPr>
+          <w:color w:val="000000"/>
+        </w:rPr>
+        <w:t>ArrayList</w:t>
+      </w:r>
+      <w:proofErr w:type="spellEnd"/>
+      <w:r>
+        <w:rPr>
+          <w:color w:val="000000"/>
+        </w:rPr>
+        <w:t xml:space="preserve">, </w:t>
+      </w:r>
+      <w:proofErr w:type="spellStart"/>
+      <w:r>
+        <w:rPr>
+          <w:color w:val="000000"/>
+        </w:rPr>
+        <w:t>LinkedList</w:t>
+      </w:r>
+      <w:proofErr w:type="spellEnd"/>
+      <w:r>
+        <w:rPr>
+          <w:color w:val="000000"/>
+        </w:rPr>
+        <w:t>, etc.</w:t>
+      </w:r>
+    </w:p>
+    <w:p>
+      <w:pPr>
+        <w:rPr>
+          <w:b/>
+          <w:bCs/>
+          <w:color w:val="000000"/>
+        </w:rPr>
+      </w:pPr>
+      <w:r>
+        <w:rPr>
+          <w:b/>
+          <w:bCs/>
+          <w:color w:val="000000"/>
+        </w:rPr>
+        <w:t>Vantagens:</w:t>
+      </w:r>
+    </w:p>
+    <w:p>
+      <w:pPr>
+        <w:pStyle w:val="PargrafodaLista"/>
+        <w:numPr>
+          <w:ilvl w:val="0"/>
+          <w:numId w:val="59"/>
+        </w:numPr>
+        <w:rPr>
+          <w:color w:val="000000"/>
+        </w:rPr>
+      </w:pPr>
+      <w:r>
+        <w:rPr>
+          <w:color w:val="000000"/>
+        </w:rPr>
+        <w:t>Tamanho variável</w:t>
+      </w:r>
+    </w:p>
+    <w:p>
+      <w:pPr>
+        <w:pStyle w:val="PargrafodaLista"/>
+        <w:numPr>
+          <w:ilvl w:val="0"/>
+          <w:numId w:val="59"/>
+        </w:numPr>
+        <w:rPr>
+          <w:color w:val="000000"/>
+        </w:rPr>
+      </w:pPr>
+      <w:r>
+        <w:rPr>
+          <w:color w:val="000000"/>
+        </w:rPr>
+        <w:t>Facilidade para se realizar inserções e deleções</w:t>
+      </w:r>
+    </w:p>
+    <w:p>
+      <w:pPr>
+        <w:rPr>
+          <w:b/>
+          <w:bCs/>
+          <w:color w:val="000000"/>
+        </w:rPr>
+      </w:pPr>
+      <w:r>
+        <w:rPr>
+          <w:b/>
+          <w:bCs/>
+          <w:color w:val="000000"/>
+        </w:rPr>
+        <w:t>Desvantagens:</w:t>
+      </w:r>
+    </w:p>
+    <w:p>
+      <w:pPr>
+        <w:pStyle w:val="PargrafodaLista"/>
+        <w:numPr>
+          <w:ilvl w:val="0"/>
+          <w:numId w:val="54"/>
+        </w:numPr>
+        <w:rPr>
+          <w:color w:val="000000"/>
+        </w:rPr>
+      </w:pPr>
+      <w:r>
+        <w:rPr>
+          <w:color w:val="000000"/>
+        </w:rPr>
+        <w:t>Acesso sequencial aos elementos.</w:t>
+      </w:r>
+    </w:p>
+    <w:p>
+      <w:pPr>
+        <w:rPr>
+          <w:color w:val="000000"/>
+        </w:rPr>
+      </w:pPr>
+    </w:p>
+    <w:p>
+      <w:pPr>
+        <w:jc w:val="center"/>
+        <w:rPr>
+          <w:color w:val="000000"/>
+        </w:rPr>
+      </w:pPr>
+      <w:r>
+        <w:rPr>
+          <w:noProof/>
+        </w:rPr>
+        <w:drawing>
+          <wp:inline distT="0" distB="0" distL="0" distR="0" wp14:anchorId="7B8D788F" wp14:editId="47061926">
+            <wp:extent cx="4267200" cy="1972235"/>
+            <wp:effectExtent l="0" t="0" r="0" b="0"/>
+            <wp:docPr id="61" name="Imagem 61"/>
+            <wp:cNvGraphicFramePr>
+              <a:graphicFrameLocks xmlns:a="http://schemas.openxmlformats.org/drawingml/2006/main" noChangeAspect="1"/>
+            </wp:cNvGraphicFramePr>
+            <a:graphic xmlns:a="http://schemas.openxmlformats.org/drawingml/2006/main">
+              <a:graphicData uri="http://schemas.openxmlformats.org/drawingml/2006/picture">
+                <pic:pic xmlns:pic="http://schemas.openxmlformats.org/drawingml/2006/picture">
+                  <pic:nvPicPr>
+                    <pic:cNvPr id="1" name=""/>
+                    <pic:cNvPicPr/>
+                  </pic:nvPicPr>
+                  <pic:blipFill>
+                    <a:blip r:embed="rId75"/>
+                    <a:stretch>
+                      <a:fillRect/>
+                    </a:stretch>
+                  </pic:blipFill>
+                  <pic:spPr>
+                    <a:xfrm>
+                      <a:off x="0" y="0"/>
+                      <a:ext cx="4275335" cy="1975995"/>
+                    </a:xfrm>
+                    <a:prstGeom prst="rect">
+                      <a:avLst/>
+                    </a:prstGeom>
+                  </pic:spPr>
+                </pic:pic>
+              </a:graphicData>
+            </a:graphic>
+          </wp:inline>
+        </w:drawing>
+      </w:r>
+    </w:p>
+    <w:p>
+      <w:pPr>
+        <w:rPr>
+          <w:color w:val="000000"/>
+        </w:rPr>
+      </w:pPr>
+    </w:p>
     <w:sectPr>
       <w:pgSz w:w="11906" w:h="16838"/>
       <w:pgMar w:top="1417" w:right="1701" w:bottom="1417" w:left="1701" w:header="0" w:footer="0" w:gutter="0"/>
@@ -56512,6 +56858,119 @@
     </w:lvl>
   </w:abstractNum>
   <w:abstractNum w:abstractNumId="3" w15:restartNumberingAfterBreak="0">
+    <w:nsid w:val="09D20198"/>
+    <w:multiLevelType w:val="hybridMultilevel"/>
+    <w:tmpl w:val="85DCDBF8"/>
+    <w:lvl w:ilvl="0" w:tplc="04160001">
+      <w:start w:val="1"/>
+      <w:numFmt w:val="bullet"/>
+      <w:lvlText w:val=""/>
+      <w:lvlJc w:val="left"/>
+      <w:pPr>
+        <w:ind w:left="720" w:hanging="360"/>
+      </w:pPr>
+      <w:rPr>
+        <w:rFonts w:ascii="Symbol" w:hAnsi="Symbol" w:hint="default"/>
+      </w:rPr>
+    </w:lvl>
+    <w:lvl w:ilvl="1" w:tplc="04160003" w:tentative="1">
+      <w:start w:val="1"/>
+      <w:numFmt w:val="bullet"/>
+      <w:lvlText w:val="o"/>
+      <w:lvlJc w:val="left"/>
+      <w:pPr>
+        <w:ind w:left="1440" w:hanging="360"/>
+      </w:pPr>
+      <w:rPr>
+        <w:rFonts w:ascii="Courier New" w:hAnsi="Courier New" w:cs="Courier New" w:hint="default"/>
+      </w:rPr>
+    </w:lvl>
+    <w:lvl w:ilvl="2" w:tplc="04160005" w:tentative="1">
+      <w:start w:val="1"/>
+      <w:numFmt w:val="bullet"/>
+      <w:lvlText w:val=""/>
+      <w:lvlJc w:val="left"/>
+      <w:pPr>
+        <w:ind w:left="2160" w:hanging="360"/>
+      </w:pPr>
+      <w:rPr>
+        <w:rFonts w:ascii="Wingdings" w:hAnsi="Wingdings" w:hint="default"/>
+      </w:rPr>
+    </w:lvl>
+    <w:lvl w:ilvl="3" w:tplc="04160001" w:tentative="1">
+      <w:start w:val="1"/>
+      <w:numFmt w:val="bullet"/>
+      <w:lvlText w:val=""/>
+      <w:lvlJc w:val="left"/>
+      <w:pPr>
+        <w:ind w:left="2880" w:hanging="360"/>
+      </w:pPr>
+      <w:rPr>
+        <w:rFonts w:ascii="Symbol" w:hAnsi="Symbol" w:hint="default"/>
+      </w:rPr>
+    </w:lvl>
+    <w:lvl w:ilvl="4" w:tplc="04160003" w:tentative="1">
+      <w:start w:val="1"/>
+      <w:numFmt w:val="bullet"/>
+      <w:lvlText w:val="o"/>
+      <w:lvlJc w:val="left"/>
+      <w:pPr>
+        <w:ind w:left="3600" w:hanging="360"/>
+      </w:pPr>
+      <w:rPr>
+        <w:rFonts w:ascii="Courier New" w:hAnsi="Courier New" w:cs="Courier New" w:hint="default"/>
+      </w:rPr>
+    </w:lvl>
+    <w:lvl w:ilvl="5" w:tplc="04160005" w:tentative="1">
+      <w:start w:val="1"/>
+      <w:numFmt w:val="bullet"/>
+      <w:lvlText w:val=""/>
+      <w:lvlJc w:val="left"/>
+      <w:pPr>
+        <w:ind w:left="4320" w:hanging="360"/>
+      </w:pPr>
+      <w:rPr>
+        <w:rFonts w:ascii="Wingdings" w:hAnsi="Wingdings" w:hint="default"/>
+      </w:rPr>
+    </w:lvl>
+    <w:lvl w:ilvl="6" w:tplc="04160001" w:tentative="1">
+      <w:start w:val="1"/>
+      <w:numFmt w:val="bullet"/>
+      <w:lvlText w:val=""/>
+      <w:lvlJc w:val="left"/>
+      <w:pPr>
+        <w:ind w:left="5040" w:hanging="360"/>
+      </w:pPr>
+      <w:rPr>
+        <w:rFonts w:ascii="Symbol" w:hAnsi="Symbol" w:hint="default"/>
+      </w:rPr>
+    </w:lvl>
+    <w:lvl w:ilvl="7" w:tplc="04160003" w:tentative="1">
+      <w:start w:val="1"/>
+      <w:numFmt w:val="bullet"/>
+      <w:lvlText w:val="o"/>
+      <w:lvlJc w:val="left"/>
+      <w:pPr>
+        <w:ind w:left="5760" w:hanging="360"/>
+      </w:pPr>
+      <w:rPr>
+        <w:rFonts w:ascii="Courier New" w:hAnsi="Courier New" w:cs="Courier New" w:hint="default"/>
+      </w:rPr>
+    </w:lvl>
+    <w:lvl w:ilvl="8" w:tplc="04160005" w:tentative="1">
+      <w:start w:val="1"/>
+      <w:numFmt w:val="bullet"/>
+      <w:lvlText w:val=""/>
+      <w:lvlJc w:val="left"/>
+      <w:pPr>
+        <w:ind w:left="6480" w:hanging="360"/>
+      </w:pPr>
+      <w:rPr>
+        <w:rFonts w:ascii="Wingdings" w:hAnsi="Wingdings" w:hint="default"/>
+      </w:rPr>
+    </w:lvl>
+  </w:abstractNum>
+  <w:abstractNum w:abstractNumId="4" w15:restartNumberingAfterBreak="0">
     <w:nsid w:val="09F125BD"/>
     <w:multiLevelType w:val="multilevel"/>
     <w:tmpl w:val="EE76B3C8"/>
@@ -56651,7 +57110,7 @@
       </w:rPr>
     </w:lvl>
   </w:abstractNum>
-  <w:abstractNum w:abstractNumId="4" w15:restartNumberingAfterBreak="0">
+  <w:abstractNum w:abstractNumId="5" w15:restartNumberingAfterBreak="0">
     <w:nsid w:val="0F2F41E6"/>
     <w:multiLevelType w:val="hybridMultilevel"/>
     <w:tmpl w:val="AA7CD85A"/>
@@ -56764,7 +57223,7 @@
       </w:rPr>
     </w:lvl>
   </w:abstractNum>
-  <w:abstractNum w:abstractNumId="5" w15:restartNumberingAfterBreak="0">
+  <w:abstractNum w:abstractNumId="6" w15:restartNumberingAfterBreak="0">
     <w:nsid w:val="139A3458"/>
     <w:multiLevelType w:val="hybridMultilevel"/>
     <w:tmpl w:val="9E743094"/>
@@ -56877,7 +57336,7 @@
       </w:rPr>
     </w:lvl>
   </w:abstractNum>
-  <w:abstractNum w:abstractNumId="6" w15:restartNumberingAfterBreak="0">
+  <w:abstractNum w:abstractNumId="7" w15:restartNumberingAfterBreak="0">
     <w:nsid w:val="1463565B"/>
     <w:multiLevelType w:val="hybridMultilevel"/>
     <w:tmpl w:val="5BD4270A"/>
@@ -56990,7 +57449,7 @@
       </w:rPr>
     </w:lvl>
   </w:abstractNum>
-  <w:abstractNum w:abstractNumId="7" w15:restartNumberingAfterBreak="0">
+  <w:abstractNum w:abstractNumId="8" w15:restartNumberingAfterBreak="0">
     <w:nsid w:val="148A225D"/>
     <w:multiLevelType w:val="hybridMultilevel"/>
     <w:tmpl w:val="0EBCAF10"/>
@@ -57103,7 +57562,7 @@
       </w:rPr>
     </w:lvl>
   </w:abstractNum>
-  <w:abstractNum w:abstractNumId="8" w15:restartNumberingAfterBreak="0">
+  <w:abstractNum w:abstractNumId="9" w15:restartNumberingAfterBreak="0">
     <w:nsid w:val="156E590C"/>
     <w:multiLevelType w:val="hybridMultilevel"/>
     <w:tmpl w:val="BC5A5348"/>
@@ -57216,7 +57675,7 @@
       </w:rPr>
     </w:lvl>
   </w:abstractNum>
-  <w:abstractNum w:abstractNumId="9" w15:restartNumberingAfterBreak="0">
+  <w:abstractNum w:abstractNumId="10" w15:restartNumberingAfterBreak="0">
     <w:nsid w:val="16086983"/>
     <w:multiLevelType w:val="hybridMultilevel"/>
     <w:tmpl w:val="87A083BE"/>
@@ -57329,7 +57788,7 @@
       </w:rPr>
     </w:lvl>
   </w:abstractNum>
-  <w:abstractNum w:abstractNumId="10" w15:restartNumberingAfterBreak="0">
+  <w:abstractNum w:abstractNumId="11" w15:restartNumberingAfterBreak="0">
     <w:nsid w:val="177062BA"/>
     <w:multiLevelType w:val="multilevel"/>
     <w:tmpl w:val="A6A6B6A2"/>
@@ -57469,7 +57928,7 @@
       </w:rPr>
     </w:lvl>
   </w:abstractNum>
-  <w:abstractNum w:abstractNumId="11" w15:restartNumberingAfterBreak="0">
+  <w:abstractNum w:abstractNumId="12" w15:restartNumberingAfterBreak="0">
     <w:nsid w:val="18D43A25"/>
     <w:multiLevelType w:val="hybridMultilevel"/>
     <w:tmpl w:val="D9E85A90"/>
@@ -57558,7 +58017,7 @@
       </w:pPr>
     </w:lvl>
   </w:abstractNum>
-  <w:abstractNum w:abstractNumId="12" w15:restartNumberingAfterBreak="0">
+  <w:abstractNum w:abstractNumId="13" w15:restartNumberingAfterBreak="0">
     <w:nsid w:val="207A1A1F"/>
     <w:multiLevelType w:val="hybridMultilevel"/>
     <w:tmpl w:val="8EBA12C6"/>
@@ -57671,7 +58130,7 @@
       </w:rPr>
     </w:lvl>
   </w:abstractNum>
-  <w:abstractNum w:abstractNumId="13" w15:restartNumberingAfterBreak="0">
+  <w:abstractNum w:abstractNumId="14" w15:restartNumberingAfterBreak="0">
     <w:nsid w:val="26356F92"/>
     <w:multiLevelType w:val="multilevel"/>
     <w:tmpl w:val="E1C607A4"/>
@@ -57811,7 +58270,7 @@
       </w:rPr>
     </w:lvl>
   </w:abstractNum>
-  <w:abstractNum w:abstractNumId="14" w15:restartNumberingAfterBreak="0">
+  <w:abstractNum w:abstractNumId="15" w15:restartNumberingAfterBreak="0">
     <w:nsid w:val="27924A53"/>
     <w:multiLevelType w:val="multilevel"/>
     <w:tmpl w:val="4C8ABC42"/>
@@ -57951,7 +58410,7 @@
       </w:rPr>
     </w:lvl>
   </w:abstractNum>
-  <w:abstractNum w:abstractNumId="15" w15:restartNumberingAfterBreak="0">
+  <w:abstractNum w:abstractNumId="16" w15:restartNumberingAfterBreak="0">
     <w:nsid w:val="28B20205"/>
     <w:multiLevelType w:val="multilevel"/>
     <w:tmpl w:val="522E3812"/>
@@ -58091,7 +58550,7 @@
       </w:rPr>
     </w:lvl>
   </w:abstractNum>
-  <w:abstractNum w:abstractNumId="16" w15:restartNumberingAfterBreak="0">
+  <w:abstractNum w:abstractNumId="17" w15:restartNumberingAfterBreak="0">
     <w:nsid w:val="2ACF728B"/>
     <w:multiLevelType w:val="multilevel"/>
     <w:tmpl w:val="0D8AB64C"/>
@@ -58231,7 +58690,7 @@
       </w:rPr>
     </w:lvl>
   </w:abstractNum>
-  <w:abstractNum w:abstractNumId="17" w15:restartNumberingAfterBreak="0">
+  <w:abstractNum w:abstractNumId="18" w15:restartNumberingAfterBreak="0">
     <w:nsid w:val="2AF377E0"/>
     <w:multiLevelType w:val="hybridMultilevel"/>
     <w:tmpl w:val="41AE2848"/>
@@ -58344,7 +58803,7 @@
       </w:rPr>
     </w:lvl>
   </w:abstractNum>
-  <w:abstractNum w:abstractNumId="18" w15:restartNumberingAfterBreak="0">
+  <w:abstractNum w:abstractNumId="19" w15:restartNumberingAfterBreak="0">
     <w:nsid w:val="2F5F068F"/>
     <w:multiLevelType w:val="multilevel"/>
     <w:tmpl w:val="908E0762"/>
@@ -58484,7 +58943,120 @@
       </w:rPr>
     </w:lvl>
   </w:abstractNum>
-  <w:abstractNum w:abstractNumId="19" w15:restartNumberingAfterBreak="0">
+  <w:abstractNum w:abstractNumId="20" w15:restartNumberingAfterBreak="0">
+    <w:nsid w:val="30916DF5"/>
+    <w:multiLevelType w:val="hybridMultilevel"/>
+    <w:tmpl w:val="2DD0FCF2"/>
+    <w:lvl w:ilvl="0" w:tplc="04160001">
+      <w:start w:val="1"/>
+      <w:numFmt w:val="bullet"/>
+      <w:lvlText w:val=""/>
+      <w:lvlJc w:val="left"/>
+      <w:pPr>
+        <w:ind w:left="720" w:hanging="360"/>
+      </w:pPr>
+      <w:rPr>
+        <w:rFonts w:ascii="Symbol" w:hAnsi="Symbol" w:hint="default"/>
+      </w:rPr>
+    </w:lvl>
+    <w:lvl w:ilvl="1" w:tplc="04160003" w:tentative="1">
+      <w:start w:val="1"/>
+      <w:numFmt w:val="bullet"/>
+      <w:lvlText w:val="o"/>
+      <w:lvlJc w:val="left"/>
+      <w:pPr>
+        <w:ind w:left="1440" w:hanging="360"/>
+      </w:pPr>
+      <w:rPr>
+        <w:rFonts w:ascii="Courier New" w:hAnsi="Courier New" w:cs="Courier New" w:hint="default"/>
+      </w:rPr>
+    </w:lvl>
+    <w:lvl w:ilvl="2" w:tplc="04160005" w:tentative="1">
+      <w:start w:val="1"/>
+      <w:numFmt w:val="bullet"/>
+      <w:lvlText w:val=""/>
+      <w:lvlJc w:val="left"/>
+      <w:pPr>
+        <w:ind w:left="2160" w:hanging="360"/>
+      </w:pPr>
+      <w:rPr>
+        <w:rFonts w:ascii="Wingdings" w:hAnsi="Wingdings" w:hint="default"/>
+      </w:rPr>
+    </w:lvl>
+    <w:lvl w:ilvl="3" w:tplc="04160001" w:tentative="1">
+      <w:start w:val="1"/>
+      <w:numFmt w:val="bullet"/>
+      <w:lvlText w:val=""/>
+      <w:lvlJc w:val="left"/>
+      <w:pPr>
+        <w:ind w:left="2880" w:hanging="360"/>
+      </w:pPr>
+      <w:rPr>
+        <w:rFonts w:ascii="Symbol" w:hAnsi="Symbol" w:hint="default"/>
+      </w:rPr>
+    </w:lvl>
+    <w:lvl w:ilvl="4" w:tplc="04160003" w:tentative="1">
+      <w:start w:val="1"/>
+      <w:numFmt w:val="bullet"/>
+      <w:lvlText w:val="o"/>
+      <w:lvlJc w:val="left"/>
+      <w:pPr>
+        <w:ind w:left="3600" w:hanging="360"/>
+      </w:pPr>
+      <w:rPr>
+        <w:rFonts w:ascii="Courier New" w:hAnsi="Courier New" w:cs="Courier New" w:hint="default"/>
+      </w:rPr>
+    </w:lvl>
+    <w:lvl w:ilvl="5" w:tplc="04160005" w:tentative="1">
+      <w:start w:val="1"/>
+      <w:numFmt w:val="bullet"/>
+      <w:lvlText w:val=""/>
+      <w:lvlJc w:val="left"/>
+      <w:pPr>
+        <w:ind w:left="4320" w:hanging="360"/>
+      </w:pPr>
+      <w:rPr>
+        <w:rFonts w:ascii="Wingdings" w:hAnsi="Wingdings" w:hint="default"/>
+      </w:rPr>
+    </w:lvl>
+    <w:lvl w:ilvl="6" w:tplc="04160001" w:tentative="1">
+      <w:start w:val="1"/>
+      <w:numFmt w:val="bullet"/>
+      <w:lvlText w:val=""/>
+      <w:lvlJc w:val="left"/>
+      <w:pPr>
+        <w:ind w:left="5040" w:hanging="360"/>
+      </w:pPr>
+      <w:rPr>
+        <w:rFonts w:ascii="Symbol" w:hAnsi="Symbol" w:hint="default"/>
+      </w:rPr>
+    </w:lvl>
+    <w:lvl w:ilvl="7" w:tplc="04160003" w:tentative="1">
+      <w:start w:val="1"/>
+      <w:numFmt w:val="bullet"/>
+      <w:lvlText w:val="o"/>
+      <w:lvlJc w:val="left"/>
+      <w:pPr>
+        <w:ind w:left="5760" w:hanging="360"/>
+      </w:pPr>
+      <w:rPr>
+        <w:rFonts w:ascii="Courier New" w:hAnsi="Courier New" w:cs="Courier New" w:hint="default"/>
+      </w:rPr>
+    </w:lvl>
+    <w:lvl w:ilvl="8" w:tplc="04160005" w:tentative="1">
+      <w:start w:val="1"/>
+      <w:numFmt w:val="bullet"/>
+      <w:lvlText w:val=""/>
+      <w:lvlJc w:val="left"/>
+      <w:pPr>
+        <w:ind w:left="6480" w:hanging="360"/>
+      </w:pPr>
+      <w:rPr>
+        <w:rFonts w:ascii="Wingdings" w:hAnsi="Wingdings" w:hint="default"/>
+      </w:rPr>
+    </w:lvl>
+  </w:abstractNum>
+  <w:abstractNum w:abstractNumId="21" w15:restartNumberingAfterBreak="0">
     <w:nsid w:val="3211663E"/>
     <w:multiLevelType w:val="multilevel"/>
     <w:tmpl w:val="6E3C9104"/>
@@ -58624,7 +59196,7 @@
       </w:rPr>
     </w:lvl>
   </w:abstractNum>
-  <w:abstractNum w:abstractNumId="20" w15:restartNumberingAfterBreak="0">
+  <w:abstractNum w:abstractNumId="22" w15:restartNumberingAfterBreak="0">
     <w:nsid w:val="322E47F6"/>
     <w:multiLevelType w:val="multilevel"/>
     <w:tmpl w:val="C0645DB2"/>
@@ -58764,7 +59336,7 @@
       </w:rPr>
     </w:lvl>
   </w:abstractNum>
-  <w:abstractNum w:abstractNumId="21" w15:restartNumberingAfterBreak="0">
+  <w:abstractNum w:abstractNumId="23" w15:restartNumberingAfterBreak="0">
     <w:nsid w:val="374C0C24"/>
     <w:multiLevelType w:val="hybridMultilevel"/>
     <w:tmpl w:val="EF3C4F2E"/>
@@ -58877,7 +59449,7 @@
       </w:rPr>
     </w:lvl>
   </w:abstractNum>
-  <w:abstractNum w:abstractNumId="22" w15:restartNumberingAfterBreak="0">
+  <w:abstractNum w:abstractNumId="24" w15:restartNumberingAfterBreak="0">
     <w:nsid w:val="38C23273"/>
     <w:multiLevelType w:val="multilevel"/>
     <w:tmpl w:val="292ABECE"/>
@@ -59017,7 +59589,7 @@
       </w:rPr>
     </w:lvl>
   </w:abstractNum>
-  <w:abstractNum w:abstractNumId="23" w15:restartNumberingAfterBreak="0">
+  <w:abstractNum w:abstractNumId="25" w15:restartNumberingAfterBreak="0">
     <w:nsid w:val="3AD669F6"/>
     <w:multiLevelType w:val="hybridMultilevel"/>
     <w:tmpl w:val="B9884288"/>
@@ -59130,7 +59702,7 @@
       </w:rPr>
     </w:lvl>
   </w:abstractNum>
-  <w:abstractNum w:abstractNumId="24" w15:restartNumberingAfterBreak="0">
+  <w:abstractNum w:abstractNumId="26" w15:restartNumberingAfterBreak="0">
     <w:nsid w:val="3E1438F0"/>
     <w:multiLevelType w:val="multilevel"/>
     <w:tmpl w:val="33860D54"/>
@@ -59270,7 +59842,7 @@
       </w:rPr>
     </w:lvl>
   </w:abstractNum>
-  <w:abstractNum w:abstractNumId="25" w15:restartNumberingAfterBreak="0">
+  <w:abstractNum w:abstractNumId="27" w15:restartNumberingAfterBreak="0">
     <w:nsid w:val="3E7F3F0E"/>
     <w:multiLevelType w:val="multilevel"/>
     <w:tmpl w:val="927297B0"/>
@@ -59410,7 +59982,7 @@
       </w:rPr>
     </w:lvl>
   </w:abstractNum>
-  <w:abstractNum w:abstractNumId="26" w15:restartNumberingAfterBreak="0">
+  <w:abstractNum w:abstractNumId="28" w15:restartNumberingAfterBreak="0">
     <w:nsid w:val="3F335259"/>
     <w:multiLevelType w:val="multilevel"/>
     <w:tmpl w:val="EDD81FAC"/>
@@ -59523,7 +60095,7 @@
       </w:pPr>
     </w:lvl>
   </w:abstractNum>
-  <w:abstractNum w:abstractNumId="27" w15:restartNumberingAfterBreak="0">
+  <w:abstractNum w:abstractNumId="29" w15:restartNumberingAfterBreak="0">
     <w:nsid w:val="3F6A797C"/>
     <w:multiLevelType w:val="hybridMultilevel"/>
     <w:tmpl w:val="C16E23CA"/>
@@ -59636,7 +60208,7 @@
       </w:rPr>
     </w:lvl>
   </w:abstractNum>
-  <w:abstractNum w:abstractNumId="28" w15:restartNumberingAfterBreak="0">
+  <w:abstractNum w:abstractNumId="30" w15:restartNumberingAfterBreak="0">
     <w:nsid w:val="3FA30C20"/>
     <w:multiLevelType w:val="hybridMultilevel"/>
     <w:tmpl w:val="9AD8F466"/>
@@ -59749,7 +60321,7 @@
       </w:rPr>
     </w:lvl>
   </w:abstractNum>
-  <w:abstractNum w:abstractNumId="29" w15:restartNumberingAfterBreak="0">
+  <w:abstractNum w:abstractNumId="31" w15:restartNumberingAfterBreak="0">
     <w:nsid w:val="43333C19"/>
     <w:multiLevelType w:val="multilevel"/>
     <w:tmpl w:val="8188D2D4"/>
@@ -59889,7 +60461,7 @@
       </w:rPr>
     </w:lvl>
   </w:abstractNum>
-  <w:abstractNum w:abstractNumId="30" w15:restartNumberingAfterBreak="0">
+  <w:abstractNum w:abstractNumId="32" w15:restartNumberingAfterBreak="0">
     <w:nsid w:val="4521344F"/>
     <w:multiLevelType w:val="multilevel"/>
     <w:tmpl w:val="D0B41F82"/>
@@ -60029,7 +60601,120 @@
       </w:rPr>
     </w:lvl>
   </w:abstractNum>
-  <w:abstractNum w:abstractNumId="31" w15:restartNumberingAfterBreak="0">
+  <w:abstractNum w:abstractNumId="33" w15:restartNumberingAfterBreak="0">
+    <w:nsid w:val="47DF6734"/>
+    <w:multiLevelType w:val="hybridMultilevel"/>
+    <w:tmpl w:val="EE34C9CC"/>
+    <w:lvl w:ilvl="0" w:tplc="04160001">
+      <w:start w:val="1"/>
+      <w:numFmt w:val="bullet"/>
+      <w:lvlText w:val=""/>
+      <w:lvlJc w:val="left"/>
+      <w:pPr>
+        <w:ind w:left="720" w:hanging="360"/>
+      </w:pPr>
+      <w:rPr>
+        <w:rFonts w:ascii="Symbol" w:hAnsi="Symbol" w:hint="default"/>
+      </w:rPr>
+    </w:lvl>
+    <w:lvl w:ilvl="1" w:tplc="04160003" w:tentative="1">
+      <w:start w:val="1"/>
+      <w:numFmt w:val="bullet"/>
+      <w:lvlText w:val="o"/>
+      <w:lvlJc w:val="left"/>
+      <w:pPr>
+        <w:ind w:left="1440" w:hanging="360"/>
+      </w:pPr>
+      <w:rPr>
+        <w:rFonts w:ascii="Courier New" w:hAnsi="Courier New" w:cs="Courier New" w:hint="default"/>
+      </w:rPr>
+    </w:lvl>
+    <w:lvl w:ilvl="2" w:tplc="04160005" w:tentative="1">
+      <w:start w:val="1"/>
+      <w:numFmt w:val="bullet"/>
+      <w:lvlText w:val=""/>
+      <w:lvlJc w:val="left"/>
+      <w:pPr>
+        <w:ind w:left="2160" w:hanging="360"/>
+      </w:pPr>
+      <w:rPr>
+        <w:rFonts w:ascii="Wingdings" w:hAnsi="Wingdings" w:hint="default"/>
+      </w:rPr>
+    </w:lvl>
+    <w:lvl w:ilvl="3" w:tplc="04160001" w:tentative="1">
+      <w:start w:val="1"/>
+      <w:numFmt w:val="bullet"/>
+      <w:lvlText w:val=""/>
+      <w:lvlJc w:val="left"/>
+      <w:pPr>
+        <w:ind w:left="2880" w:hanging="360"/>
+      </w:pPr>
+      <w:rPr>
+        <w:rFonts w:ascii="Symbol" w:hAnsi="Symbol" w:hint="default"/>
+      </w:rPr>
+    </w:lvl>
+    <w:lvl w:ilvl="4" w:tplc="04160003" w:tentative="1">
+      <w:start w:val="1"/>
+      <w:numFmt w:val="bullet"/>
+      <w:lvlText w:val="o"/>
+      <w:lvlJc w:val="left"/>
+      <w:pPr>
+        <w:ind w:left="3600" w:hanging="360"/>
+      </w:pPr>
+      <w:rPr>
+        <w:rFonts w:ascii="Courier New" w:hAnsi="Courier New" w:cs="Courier New" w:hint="default"/>
+      </w:rPr>
+    </w:lvl>
+    <w:lvl w:ilvl="5" w:tplc="04160005" w:tentative="1">
+      <w:start w:val="1"/>
+      <w:numFmt w:val="bullet"/>
+      <w:lvlText w:val=""/>
+      <w:lvlJc w:val="left"/>
+      <w:pPr>
+        <w:ind w:left="4320" w:hanging="360"/>
+      </w:pPr>
+      <w:rPr>
+        <w:rFonts w:ascii="Wingdings" w:hAnsi="Wingdings" w:hint="default"/>
+      </w:rPr>
+    </w:lvl>
+    <w:lvl w:ilvl="6" w:tplc="04160001" w:tentative="1">
+      <w:start w:val="1"/>
+      <w:numFmt w:val="bullet"/>
+      <w:lvlText w:val=""/>
+      <w:lvlJc w:val="left"/>
+      <w:pPr>
+        <w:ind w:left="5040" w:hanging="360"/>
+      </w:pPr>
+      <w:rPr>
+        <w:rFonts w:ascii="Symbol" w:hAnsi="Symbol" w:hint="default"/>
+      </w:rPr>
+    </w:lvl>
+    <w:lvl w:ilvl="7" w:tplc="04160003" w:tentative="1">
+      <w:start w:val="1"/>
+      <w:numFmt w:val="bullet"/>
+      <w:lvlText w:val="o"/>
+      <w:lvlJc w:val="left"/>
+      <w:pPr>
+        <w:ind w:left="5760" w:hanging="360"/>
+      </w:pPr>
+      <w:rPr>
+        <w:rFonts w:ascii="Courier New" w:hAnsi="Courier New" w:cs="Courier New" w:hint="default"/>
+      </w:rPr>
+    </w:lvl>
+    <w:lvl w:ilvl="8" w:tplc="04160005" w:tentative="1">
+      <w:start w:val="1"/>
+      <w:numFmt w:val="bullet"/>
+      <w:lvlText w:val=""/>
+      <w:lvlJc w:val="left"/>
+      <w:pPr>
+        <w:ind w:left="6480" w:hanging="360"/>
+      </w:pPr>
+      <w:rPr>
+        <w:rFonts w:ascii="Wingdings" w:hAnsi="Wingdings" w:hint="default"/>
+      </w:rPr>
+    </w:lvl>
+  </w:abstractNum>
+  <w:abstractNum w:abstractNumId="34" w15:restartNumberingAfterBreak="0">
     <w:nsid w:val="4B0E200D"/>
     <w:multiLevelType w:val="multilevel"/>
     <w:tmpl w:val="83F0045A"/>
@@ -60169,7 +60854,7 @@
       </w:rPr>
     </w:lvl>
   </w:abstractNum>
-  <w:abstractNum w:abstractNumId="32" w15:restartNumberingAfterBreak="0">
+  <w:abstractNum w:abstractNumId="35" w15:restartNumberingAfterBreak="0">
     <w:nsid w:val="4F5E1B53"/>
     <w:multiLevelType w:val="hybridMultilevel"/>
     <w:tmpl w:val="EBDAC622"/>
@@ -60282,7 +60967,7 @@
       </w:rPr>
     </w:lvl>
   </w:abstractNum>
-  <w:abstractNum w:abstractNumId="33" w15:restartNumberingAfterBreak="0">
+  <w:abstractNum w:abstractNumId="36" w15:restartNumberingAfterBreak="0">
     <w:nsid w:val="501E53BF"/>
     <w:multiLevelType w:val="hybridMultilevel"/>
     <w:tmpl w:val="81BEE7AE"/>
@@ -60395,7 +61080,7 @@
       </w:rPr>
     </w:lvl>
   </w:abstractNum>
-  <w:abstractNum w:abstractNumId="34" w15:restartNumberingAfterBreak="0">
+  <w:abstractNum w:abstractNumId="37" w15:restartNumberingAfterBreak="0">
     <w:nsid w:val="513E7AF1"/>
     <w:multiLevelType w:val="multilevel"/>
     <w:tmpl w:val="91760594"/>
@@ -60535,7 +61220,7 @@
       </w:rPr>
     </w:lvl>
   </w:abstractNum>
-  <w:abstractNum w:abstractNumId="35" w15:restartNumberingAfterBreak="0">
+  <w:abstractNum w:abstractNumId="38" w15:restartNumberingAfterBreak="0">
     <w:nsid w:val="53A7773A"/>
     <w:multiLevelType w:val="multilevel"/>
     <w:tmpl w:val="87EE1F5C"/>
@@ -60675,7 +61360,7 @@
       </w:rPr>
     </w:lvl>
   </w:abstractNum>
-  <w:abstractNum w:abstractNumId="36" w15:restartNumberingAfterBreak="0">
+  <w:abstractNum w:abstractNumId="39" w15:restartNumberingAfterBreak="0">
     <w:nsid w:val="53C02617"/>
     <w:multiLevelType w:val="hybridMultilevel"/>
     <w:tmpl w:val="EB68AC4C"/>
@@ -60788,7 +61473,7 @@
       </w:rPr>
     </w:lvl>
   </w:abstractNum>
-  <w:abstractNum w:abstractNumId="37" w15:restartNumberingAfterBreak="0">
+  <w:abstractNum w:abstractNumId="40" w15:restartNumberingAfterBreak="0">
     <w:nsid w:val="59BE1162"/>
     <w:multiLevelType w:val="hybridMultilevel"/>
     <w:tmpl w:val="3190CD3C"/>
@@ -60901,7 +61586,7 @@
       </w:rPr>
     </w:lvl>
   </w:abstractNum>
-  <w:abstractNum w:abstractNumId="38" w15:restartNumberingAfterBreak="0">
+  <w:abstractNum w:abstractNumId="41" w15:restartNumberingAfterBreak="0">
     <w:nsid w:val="5C2829AC"/>
     <w:multiLevelType w:val="multilevel"/>
     <w:tmpl w:val="C978AC52"/>
@@ -61041,7 +61726,7 @@
       </w:rPr>
     </w:lvl>
   </w:abstractNum>
-  <w:abstractNum w:abstractNumId="39" w15:restartNumberingAfterBreak="0">
+  <w:abstractNum w:abstractNumId="42" w15:restartNumberingAfterBreak="0">
     <w:nsid w:val="5D3F76F6"/>
     <w:multiLevelType w:val="multilevel"/>
     <w:tmpl w:val="06A68B3A"/>
@@ -61181,7 +61866,7 @@
       </w:rPr>
     </w:lvl>
   </w:abstractNum>
-  <w:abstractNum w:abstractNumId="40" w15:restartNumberingAfterBreak="0">
+  <w:abstractNum w:abstractNumId="43" w15:restartNumberingAfterBreak="0">
     <w:nsid w:val="5F311FD8"/>
     <w:multiLevelType w:val="multilevel"/>
     <w:tmpl w:val="C4C0A970"/>
@@ -61321,7 +62006,120 @@
       </w:rPr>
     </w:lvl>
   </w:abstractNum>
-  <w:abstractNum w:abstractNumId="41" w15:restartNumberingAfterBreak="0">
+  <w:abstractNum w:abstractNumId="44" w15:restartNumberingAfterBreak="0">
+    <w:nsid w:val="64143146"/>
+    <w:multiLevelType w:val="hybridMultilevel"/>
+    <w:tmpl w:val="2BBADCF8"/>
+    <w:lvl w:ilvl="0" w:tplc="04160001">
+      <w:start w:val="1"/>
+      <w:numFmt w:val="bullet"/>
+      <w:lvlText w:val=""/>
+      <w:lvlJc w:val="left"/>
+      <w:pPr>
+        <w:ind w:left="1080" w:hanging="360"/>
+      </w:pPr>
+      <w:rPr>
+        <w:rFonts w:ascii="Symbol" w:hAnsi="Symbol" w:hint="default"/>
+      </w:rPr>
+    </w:lvl>
+    <w:lvl w:ilvl="1" w:tplc="04160003" w:tentative="1">
+      <w:start w:val="1"/>
+      <w:numFmt w:val="bullet"/>
+      <w:lvlText w:val="o"/>
+      <w:lvlJc w:val="left"/>
+      <w:pPr>
+        <w:ind w:left="1800" w:hanging="360"/>
+      </w:pPr>
+      <w:rPr>
+        <w:rFonts w:ascii="Courier New" w:hAnsi="Courier New" w:cs="Courier New" w:hint="default"/>
+      </w:rPr>
+    </w:lvl>
+    <w:lvl w:ilvl="2" w:tplc="04160005" w:tentative="1">
+      <w:start w:val="1"/>
+      <w:numFmt w:val="bullet"/>
+      <w:lvlText w:val=""/>
+      <w:lvlJc w:val="left"/>
+      <w:pPr>
+        <w:ind w:left="2520" w:hanging="360"/>
+      </w:pPr>
+      <w:rPr>
+        <w:rFonts w:ascii="Wingdings" w:hAnsi="Wingdings" w:hint="default"/>
+      </w:rPr>
+    </w:lvl>
+    <w:lvl w:ilvl="3" w:tplc="04160001" w:tentative="1">
+      <w:start w:val="1"/>
+      <w:numFmt w:val="bullet"/>
+      <w:lvlText w:val=""/>
+      <w:lvlJc w:val="left"/>
+      <w:pPr>
+        <w:ind w:left="3240" w:hanging="360"/>
+      </w:pPr>
+      <w:rPr>
+        <w:rFonts w:ascii="Symbol" w:hAnsi="Symbol" w:hint="default"/>
+      </w:rPr>
+    </w:lvl>
+    <w:lvl w:ilvl="4" w:tplc="04160003" w:tentative="1">
+      <w:start w:val="1"/>
+      <w:numFmt w:val="bullet"/>
+      <w:lvlText w:val="o"/>
+      <w:lvlJc w:val="left"/>
+      <w:pPr>
+        <w:ind w:left="3960" w:hanging="360"/>
+      </w:pPr>
+      <w:rPr>
+        <w:rFonts w:ascii="Courier New" w:hAnsi="Courier New" w:cs="Courier New" w:hint="default"/>
+      </w:rPr>
+    </w:lvl>
+    <w:lvl w:ilvl="5" w:tplc="04160005" w:tentative="1">
+      <w:start w:val="1"/>
+      <w:numFmt w:val="bullet"/>
+      <w:lvlText w:val=""/>
+      <w:lvlJc w:val="left"/>
+      <w:pPr>
+        <w:ind w:left="4680" w:hanging="360"/>
+      </w:pPr>
+      <w:rPr>
+        <w:rFonts w:ascii="Wingdings" w:hAnsi="Wingdings" w:hint="default"/>
+      </w:rPr>
+    </w:lvl>
+    <w:lvl w:ilvl="6" w:tplc="04160001" w:tentative="1">
+      <w:start w:val="1"/>
+      <w:numFmt w:val="bullet"/>
+      <w:lvlText w:val=""/>
+      <w:lvlJc w:val="left"/>
+      <w:pPr>
+        <w:ind w:left="5400" w:hanging="360"/>
+      </w:pPr>
+      <w:rPr>
+        <w:rFonts w:ascii="Symbol" w:hAnsi="Symbol" w:hint="default"/>
+      </w:rPr>
+    </w:lvl>
+    <w:lvl w:ilvl="7" w:tplc="04160003" w:tentative="1">
+      <w:start w:val="1"/>
+      <w:numFmt w:val="bullet"/>
+      <w:lvlText w:val="o"/>
+      <w:lvlJc w:val="left"/>
+      <w:pPr>
+        <w:ind w:left="6120" w:hanging="360"/>
+      </w:pPr>
+      <w:rPr>
+        <w:rFonts w:ascii="Courier New" w:hAnsi="Courier New" w:cs="Courier New" w:hint="default"/>
+      </w:rPr>
+    </w:lvl>
+    <w:lvl w:ilvl="8" w:tplc="04160005" w:tentative="1">
+      <w:start w:val="1"/>
+      <w:numFmt w:val="bullet"/>
+      <w:lvlText w:val=""/>
+      <w:lvlJc w:val="left"/>
+      <w:pPr>
+        <w:ind w:left="6840" w:hanging="360"/>
+      </w:pPr>
+      <w:rPr>
+        <w:rFonts w:ascii="Wingdings" w:hAnsi="Wingdings" w:hint="default"/>
+      </w:rPr>
+    </w:lvl>
+  </w:abstractNum>
+  <w:abstractNum w:abstractNumId="45" w15:restartNumberingAfterBreak="0">
     <w:nsid w:val="651A503F"/>
     <w:multiLevelType w:val="multilevel"/>
     <w:tmpl w:val="805A850E"/>
@@ -61461,7 +62259,7 @@
       </w:rPr>
     </w:lvl>
   </w:abstractNum>
-  <w:abstractNum w:abstractNumId="42" w15:restartNumberingAfterBreak="0">
+  <w:abstractNum w:abstractNumId="46" w15:restartNumberingAfterBreak="0">
     <w:nsid w:val="66EE0020"/>
     <w:multiLevelType w:val="hybridMultilevel"/>
     <w:tmpl w:val="3810089E"/>
@@ -61574,7 +62372,7 @@
       </w:rPr>
     </w:lvl>
   </w:abstractNum>
-  <w:abstractNum w:abstractNumId="43" w15:restartNumberingAfterBreak="0">
+  <w:abstractNum w:abstractNumId="47" w15:restartNumberingAfterBreak="0">
     <w:nsid w:val="66F644FE"/>
     <w:multiLevelType w:val="multilevel"/>
     <w:tmpl w:val="FB9AE444"/>
@@ -61714,7 +62512,233 @@
       </w:rPr>
     </w:lvl>
   </w:abstractNum>
-  <w:abstractNum w:abstractNumId="44" w15:restartNumberingAfterBreak="0">
+  <w:abstractNum w:abstractNumId="48" w15:restartNumberingAfterBreak="0">
+    <w:nsid w:val="67DE03D4"/>
+    <w:multiLevelType w:val="hybridMultilevel"/>
+    <w:tmpl w:val="1F5EBB44"/>
+    <w:lvl w:ilvl="0" w:tplc="04160001">
+      <w:start w:val="1"/>
+      <w:numFmt w:val="bullet"/>
+      <w:lvlText w:val=""/>
+      <w:lvlJc w:val="left"/>
+      <w:pPr>
+        <w:ind w:left="720" w:hanging="360"/>
+      </w:pPr>
+      <w:rPr>
+        <w:rFonts w:ascii="Symbol" w:hAnsi="Symbol" w:hint="default"/>
+      </w:rPr>
+    </w:lvl>
+    <w:lvl w:ilvl="1" w:tplc="04160003" w:tentative="1">
+      <w:start w:val="1"/>
+      <w:numFmt w:val="bullet"/>
+      <w:lvlText w:val="o"/>
+      <w:lvlJc w:val="left"/>
+      <w:pPr>
+        <w:ind w:left="1440" w:hanging="360"/>
+      </w:pPr>
+      <w:rPr>
+        <w:rFonts w:ascii="Courier New" w:hAnsi="Courier New" w:cs="Courier New" w:hint="default"/>
+      </w:rPr>
+    </w:lvl>
+    <w:lvl w:ilvl="2" w:tplc="04160005" w:tentative="1">
+      <w:start w:val="1"/>
+      <w:numFmt w:val="bullet"/>
+      <w:lvlText w:val=""/>
+      <w:lvlJc w:val="left"/>
+      <w:pPr>
+        <w:ind w:left="2160" w:hanging="360"/>
+      </w:pPr>
+      <w:rPr>
+        <w:rFonts w:ascii="Wingdings" w:hAnsi="Wingdings" w:hint="default"/>
+      </w:rPr>
+    </w:lvl>
+    <w:lvl w:ilvl="3" w:tplc="04160001" w:tentative="1">
+      <w:start w:val="1"/>
+      <w:numFmt w:val="bullet"/>
+      <w:lvlText w:val=""/>
+      <w:lvlJc w:val="left"/>
+      <w:pPr>
+        <w:ind w:left="2880" w:hanging="360"/>
+      </w:pPr>
+      <w:rPr>
+        <w:rFonts w:ascii="Symbol" w:hAnsi="Symbol" w:hint="default"/>
+      </w:rPr>
+    </w:lvl>
+    <w:lvl w:ilvl="4" w:tplc="04160003" w:tentative="1">
+      <w:start w:val="1"/>
+      <w:numFmt w:val="bullet"/>
+      <w:lvlText w:val="o"/>
+      <w:lvlJc w:val="left"/>
+      <w:pPr>
+        <w:ind w:left="3600" w:hanging="360"/>
+      </w:pPr>
+      <w:rPr>
+        <w:rFonts w:ascii="Courier New" w:hAnsi="Courier New" w:cs="Courier New" w:hint="default"/>
+      </w:rPr>
+    </w:lvl>
+    <w:lvl w:ilvl="5" w:tplc="04160005" w:tentative="1">
+      <w:start w:val="1"/>
+      <w:numFmt w:val="bullet"/>
+      <w:lvlText w:val=""/>
+      <w:lvlJc w:val="left"/>
+      <w:pPr>
+        <w:ind w:left="4320" w:hanging="360"/>
+      </w:pPr>
+      <w:rPr>
+        <w:rFonts w:ascii="Wingdings" w:hAnsi="Wingdings" w:hint="default"/>
+      </w:rPr>
+    </w:lvl>
+    <w:lvl w:ilvl="6" w:tplc="04160001" w:tentative="1">
+      <w:start w:val="1"/>
+      <w:numFmt w:val="bullet"/>
+      <w:lvlText w:val=""/>
+      <w:lvlJc w:val="left"/>
+      <w:pPr>
+        <w:ind w:left="5040" w:hanging="360"/>
+      </w:pPr>
+      <w:rPr>
+        <w:rFonts w:ascii="Symbol" w:hAnsi="Symbol" w:hint="default"/>
+      </w:rPr>
+    </w:lvl>
+    <w:lvl w:ilvl="7" w:tplc="04160003" w:tentative="1">
+      <w:start w:val="1"/>
+      <w:numFmt w:val="bullet"/>
+      <w:lvlText w:val="o"/>
+      <w:lvlJc w:val="left"/>
+      <w:pPr>
+        <w:ind w:left="5760" w:hanging="360"/>
+      </w:pPr>
+      <w:rPr>
+        <w:rFonts w:ascii="Courier New" w:hAnsi="Courier New" w:cs="Courier New" w:hint="default"/>
+      </w:rPr>
+    </w:lvl>
+    <w:lvl w:ilvl="8" w:tplc="04160005" w:tentative="1">
+      <w:start w:val="1"/>
+      <w:numFmt w:val="bullet"/>
+      <w:lvlText w:val=""/>
+      <w:lvlJc w:val="left"/>
+      <w:pPr>
+        <w:ind w:left="6480" w:hanging="360"/>
+      </w:pPr>
+      <w:rPr>
+        <w:rFonts w:ascii="Wingdings" w:hAnsi="Wingdings" w:hint="default"/>
+      </w:rPr>
+    </w:lvl>
+  </w:abstractNum>
+  <w:abstractNum w:abstractNumId="49" w15:restartNumberingAfterBreak="0">
+    <w:nsid w:val="685016F5"/>
+    <w:multiLevelType w:val="hybridMultilevel"/>
+    <w:tmpl w:val="DDFCB576"/>
+    <w:lvl w:ilvl="0" w:tplc="04160001">
+      <w:start w:val="1"/>
+      <w:numFmt w:val="bullet"/>
+      <w:lvlText w:val=""/>
+      <w:lvlJc w:val="left"/>
+      <w:pPr>
+        <w:ind w:left="1080" w:hanging="360"/>
+      </w:pPr>
+      <w:rPr>
+        <w:rFonts w:ascii="Symbol" w:hAnsi="Symbol" w:hint="default"/>
+      </w:rPr>
+    </w:lvl>
+    <w:lvl w:ilvl="1" w:tplc="04160003" w:tentative="1">
+      <w:start w:val="1"/>
+      <w:numFmt w:val="bullet"/>
+      <w:lvlText w:val="o"/>
+      <w:lvlJc w:val="left"/>
+      <w:pPr>
+        <w:ind w:left="1800" w:hanging="360"/>
+      </w:pPr>
+      <w:rPr>
+        <w:rFonts w:ascii="Courier New" w:hAnsi="Courier New" w:cs="Courier New" w:hint="default"/>
+      </w:rPr>
+    </w:lvl>
+    <w:lvl w:ilvl="2" w:tplc="04160005" w:tentative="1">
+      <w:start w:val="1"/>
+      <w:numFmt w:val="bullet"/>
+      <w:lvlText w:val=""/>
+      <w:lvlJc w:val="left"/>
+      <w:pPr>
+        <w:ind w:left="2520" w:hanging="360"/>
+      </w:pPr>
+      <w:rPr>
+        <w:rFonts w:ascii="Wingdings" w:hAnsi="Wingdings" w:hint="default"/>
+      </w:rPr>
+    </w:lvl>
+    <w:lvl w:ilvl="3" w:tplc="04160001" w:tentative="1">
+      <w:start w:val="1"/>
+      <w:numFmt w:val="bullet"/>
+      <w:lvlText w:val=""/>
+      <w:lvlJc w:val="left"/>
+      <w:pPr>
+        <w:ind w:left="3240" w:hanging="360"/>
+      </w:pPr>
+      <w:rPr>
+        <w:rFonts w:ascii="Symbol" w:hAnsi="Symbol" w:hint="default"/>
+      </w:rPr>
+    </w:lvl>
+    <w:lvl w:ilvl="4" w:tplc="04160003" w:tentative="1">
+      <w:start w:val="1"/>
+      <w:numFmt w:val="bullet"/>
+      <w:lvlText w:val="o"/>
+      <w:lvlJc w:val="left"/>
+      <w:pPr>
+        <w:ind w:left="3960" w:hanging="360"/>
+      </w:pPr>
+      <w:rPr>
+        <w:rFonts w:ascii="Courier New" w:hAnsi="Courier New" w:cs="Courier New" w:hint="default"/>
+      </w:rPr>
+    </w:lvl>
+    <w:lvl w:ilvl="5" w:tplc="04160005" w:tentative="1">
+      <w:start w:val="1"/>
+      <w:numFmt w:val="bullet"/>
+      <w:lvlText w:val=""/>
+      <w:lvlJc w:val="left"/>
+      <w:pPr>
+        <w:ind w:left="4680" w:hanging="360"/>
+      </w:pPr>
+      <w:rPr>
+        <w:rFonts w:ascii="Wingdings" w:hAnsi="Wingdings" w:hint="default"/>
+      </w:rPr>
+    </w:lvl>
+    <w:lvl w:ilvl="6" w:tplc="04160001" w:tentative="1">
+      <w:start w:val="1"/>
+      <w:numFmt w:val="bullet"/>
+      <w:lvlText w:val=""/>
+      <w:lvlJc w:val="left"/>
+      <w:pPr>
+        <w:ind w:left="5400" w:hanging="360"/>
+      </w:pPr>
+      <w:rPr>
+        <w:rFonts w:ascii="Symbol" w:hAnsi="Symbol" w:hint="default"/>
+      </w:rPr>
+    </w:lvl>
+    <w:lvl w:ilvl="7" w:tplc="04160003" w:tentative="1">
+      <w:start w:val="1"/>
+      <w:numFmt w:val="bullet"/>
+      <w:lvlText w:val="o"/>
+      <w:lvlJc w:val="left"/>
+      <w:pPr>
+        <w:ind w:left="6120" w:hanging="360"/>
+      </w:pPr>
+      <w:rPr>
+        <w:rFonts w:ascii="Courier New" w:hAnsi="Courier New" w:cs="Courier New" w:hint="default"/>
+      </w:rPr>
+    </w:lvl>
+    <w:lvl w:ilvl="8" w:tplc="04160005" w:tentative="1">
+      <w:start w:val="1"/>
+      <w:numFmt w:val="bullet"/>
+      <w:lvlText w:val=""/>
+      <w:lvlJc w:val="left"/>
+      <w:pPr>
+        <w:ind w:left="6840" w:hanging="360"/>
+      </w:pPr>
+      <w:rPr>
+        <w:rFonts w:ascii="Wingdings" w:hAnsi="Wingdings" w:hint="default"/>
+      </w:rPr>
+    </w:lvl>
+  </w:abstractNum>
+  <w:abstractNum w:abstractNumId="50" w15:restartNumberingAfterBreak="0">
     <w:nsid w:val="6BB37BF3"/>
     <w:multiLevelType w:val="multilevel"/>
     <w:tmpl w:val="C6A896A2"/>
@@ -61854,10 +62878,10 @@
       </w:rPr>
     </w:lvl>
   </w:abstractNum>
-  <w:abstractNum w:abstractNumId="45" w15:restartNumberingAfterBreak="0">
-    <w:nsid w:val="70D90834"/>
+  <w:abstractNum w:abstractNumId="51" w15:restartNumberingAfterBreak="0">
+    <w:nsid w:val="6BB55E2E"/>
     <w:multiLevelType w:val="hybridMultilevel"/>
-    <w:tmpl w:val="AADAED5C"/>
+    <w:tmpl w:val="ABC637EC"/>
     <w:lvl w:ilvl="0" w:tplc="04160001">
       <w:start w:val="1"/>
       <w:numFmt w:val="bullet"/>
@@ -61967,7 +62991,120 @@
       </w:rPr>
     </w:lvl>
   </w:abstractNum>
-  <w:abstractNum w:abstractNumId="46" w15:restartNumberingAfterBreak="0">
+  <w:abstractNum w:abstractNumId="52" w15:restartNumberingAfterBreak="0">
+    <w:nsid w:val="70D90834"/>
+    <w:multiLevelType w:val="hybridMultilevel"/>
+    <w:tmpl w:val="AADAED5C"/>
+    <w:lvl w:ilvl="0" w:tplc="04160001">
+      <w:start w:val="1"/>
+      <w:numFmt w:val="bullet"/>
+      <w:lvlText w:val=""/>
+      <w:lvlJc w:val="left"/>
+      <w:pPr>
+        <w:ind w:left="720" w:hanging="360"/>
+      </w:pPr>
+      <w:rPr>
+        <w:rFonts w:ascii="Symbol" w:hAnsi="Symbol" w:hint="default"/>
+      </w:rPr>
+    </w:lvl>
+    <w:lvl w:ilvl="1" w:tplc="04160003" w:tentative="1">
+      <w:start w:val="1"/>
+      <w:numFmt w:val="bullet"/>
+      <w:lvlText w:val="o"/>
+      <w:lvlJc w:val="left"/>
+      <w:pPr>
+        <w:ind w:left="1440" w:hanging="360"/>
+      </w:pPr>
+      <w:rPr>
+        <w:rFonts w:ascii="Courier New" w:hAnsi="Courier New" w:cs="Courier New" w:hint="default"/>
+      </w:rPr>
+    </w:lvl>
+    <w:lvl w:ilvl="2" w:tplc="04160005" w:tentative="1">
+      <w:start w:val="1"/>
+      <w:numFmt w:val="bullet"/>
+      <w:lvlText w:val=""/>
+      <w:lvlJc w:val="left"/>
+      <w:pPr>
+        <w:ind w:left="2160" w:hanging="360"/>
+      </w:pPr>
+      <w:rPr>
+        <w:rFonts w:ascii="Wingdings" w:hAnsi="Wingdings" w:hint="default"/>
+      </w:rPr>
+    </w:lvl>
+    <w:lvl w:ilvl="3" w:tplc="04160001" w:tentative="1">
+      <w:start w:val="1"/>
+      <w:numFmt w:val="bullet"/>
+      <w:lvlText w:val=""/>
+      <w:lvlJc w:val="left"/>
+      <w:pPr>
+        <w:ind w:left="2880" w:hanging="360"/>
+      </w:pPr>
+      <w:rPr>
+        <w:rFonts w:ascii="Symbol" w:hAnsi="Symbol" w:hint="default"/>
+      </w:rPr>
+    </w:lvl>
+    <w:lvl w:ilvl="4" w:tplc="04160003" w:tentative="1">
+      <w:start w:val="1"/>
+      <w:numFmt w:val="bullet"/>
+      <w:lvlText w:val="o"/>
+      <w:lvlJc w:val="left"/>
+      <w:pPr>
+        <w:ind w:left="3600" w:hanging="360"/>
+      </w:pPr>
+      <w:rPr>
+        <w:rFonts w:ascii="Courier New" w:hAnsi="Courier New" w:cs="Courier New" w:hint="default"/>
+      </w:rPr>
+    </w:lvl>
+    <w:lvl w:ilvl="5" w:tplc="04160005" w:tentative="1">
+      <w:start w:val="1"/>
+      <w:numFmt w:val="bullet"/>
+      <w:lvlText w:val=""/>
+      <w:lvlJc w:val="left"/>
+      <w:pPr>
+        <w:ind w:left="4320" w:hanging="360"/>
+      </w:pPr>
+      <w:rPr>
+        <w:rFonts w:ascii="Wingdings" w:hAnsi="Wingdings" w:hint="default"/>
+      </w:rPr>
+    </w:lvl>
+    <w:lvl w:ilvl="6" w:tplc="04160001" w:tentative="1">
+      <w:start w:val="1"/>
+      <w:numFmt w:val="bullet"/>
+      <w:lvlText w:val=""/>
+      <w:lvlJc w:val="left"/>
+      <w:pPr>
+        <w:ind w:left="5040" w:hanging="360"/>
+      </w:pPr>
+      <w:rPr>
+        <w:rFonts w:ascii="Symbol" w:hAnsi="Symbol" w:hint="default"/>
+      </w:rPr>
+    </w:lvl>
+    <w:lvl w:ilvl="7" w:tplc="04160003" w:tentative="1">
+      <w:start w:val="1"/>
+      <w:numFmt w:val="bullet"/>
+      <w:lvlText w:val="o"/>
+      <w:lvlJc w:val="left"/>
+      <w:pPr>
+        <w:ind w:left="5760" w:hanging="360"/>
+      </w:pPr>
+      <w:rPr>
+        <w:rFonts w:ascii="Courier New" w:hAnsi="Courier New" w:cs="Courier New" w:hint="default"/>
+      </w:rPr>
+    </w:lvl>
+    <w:lvl w:ilvl="8" w:tplc="04160005" w:tentative="1">
+      <w:start w:val="1"/>
+      <w:numFmt w:val="bullet"/>
+      <w:lvlText w:val=""/>
+      <w:lvlJc w:val="left"/>
+      <w:pPr>
+        <w:ind w:left="6480" w:hanging="360"/>
+      </w:pPr>
+      <w:rPr>
+        <w:rFonts w:ascii="Wingdings" w:hAnsi="Wingdings" w:hint="default"/>
+      </w:rPr>
+    </w:lvl>
+  </w:abstractNum>
+  <w:abstractNum w:abstractNumId="53" w15:restartNumberingAfterBreak="0">
     <w:nsid w:val="74AD725E"/>
     <w:multiLevelType w:val="multilevel"/>
     <w:tmpl w:val="A92EB592"/>
@@ -62107,7 +63244,7 @@
       </w:rPr>
     </w:lvl>
   </w:abstractNum>
-  <w:abstractNum w:abstractNumId="47" w15:restartNumberingAfterBreak="0">
+  <w:abstractNum w:abstractNumId="54" w15:restartNumberingAfterBreak="0">
     <w:nsid w:val="77246B8E"/>
     <w:multiLevelType w:val="multilevel"/>
     <w:tmpl w:val="0712B58A"/>
@@ -62247,7 +63384,7 @@
       </w:rPr>
     </w:lvl>
   </w:abstractNum>
-  <w:abstractNum w:abstractNumId="48" w15:restartNumberingAfterBreak="0">
+  <w:abstractNum w:abstractNumId="55" w15:restartNumberingAfterBreak="0">
     <w:nsid w:val="79AF11C1"/>
     <w:multiLevelType w:val="hybridMultilevel"/>
     <w:tmpl w:val="7D209258"/>
@@ -62360,7 +63497,7 @@
       </w:rPr>
     </w:lvl>
   </w:abstractNum>
-  <w:abstractNum w:abstractNumId="49" w15:restartNumberingAfterBreak="0">
+  <w:abstractNum w:abstractNumId="56" w15:restartNumberingAfterBreak="0">
     <w:nsid w:val="7C147010"/>
     <w:multiLevelType w:val="hybridMultilevel"/>
     <w:tmpl w:val="D8F0E7B4"/>
@@ -62473,7 +63610,7 @@
       </w:rPr>
     </w:lvl>
   </w:abstractNum>
-  <w:abstractNum w:abstractNumId="50" w15:restartNumberingAfterBreak="0">
+  <w:abstractNum w:abstractNumId="57" w15:restartNumberingAfterBreak="0">
     <w:nsid w:val="7C692E74"/>
     <w:multiLevelType w:val="multilevel"/>
     <w:tmpl w:val="8738D35E"/>
@@ -62613,158 +63750,295 @@
       </w:rPr>
     </w:lvl>
   </w:abstractNum>
+  <w:abstractNum w:abstractNumId="58" w15:restartNumberingAfterBreak="0">
+    <w:nsid w:val="7EA95B59"/>
+    <w:multiLevelType w:val="hybridMultilevel"/>
+    <w:tmpl w:val="69624038"/>
+    <w:lvl w:ilvl="0" w:tplc="04160001">
+      <w:start w:val="1"/>
+      <w:numFmt w:val="bullet"/>
+      <w:lvlText w:val=""/>
+      <w:lvlJc w:val="left"/>
+      <w:pPr>
+        <w:ind w:left="1080" w:hanging="360"/>
+      </w:pPr>
+      <w:rPr>
+        <w:rFonts w:ascii="Symbol" w:hAnsi="Symbol" w:hint="default"/>
+      </w:rPr>
+    </w:lvl>
+    <w:lvl w:ilvl="1" w:tplc="04160003" w:tentative="1">
+      <w:start w:val="1"/>
+      <w:numFmt w:val="bullet"/>
+      <w:lvlText w:val="o"/>
+      <w:lvlJc w:val="left"/>
+      <w:pPr>
+        <w:ind w:left="1800" w:hanging="360"/>
+      </w:pPr>
+      <w:rPr>
+        <w:rFonts w:ascii="Courier New" w:hAnsi="Courier New" w:cs="Courier New" w:hint="default"/>
+      </w:rPr>
+    </w:lvl>
+    <w:lvl w:ilvl="2" w:tplc="04160005" w:tentative="1">
+      <w:start w:val="1"/>
+      <w:numFmt w:val="bullet"/>
+      <w:lvlText w:val=""/>
+      <w:lvlJc w:val="left"/>
+      <w:pPr>
+        <w:ind w:left="2520" w:hanging="360"/>
+      </w:pPr>
+      <w:rPr>
+        <w:rFonts w:ascii="Wingdings" w:hAnsi="Wingdings" w:hint="default"/>
+      </w:rPr>
+    </w:lvl>
+    <w:lvl w:ilvl="3" w:tplc="04160001" w:tentative="1">
+      <w:start w:val="1"/>
+      <w:numFmt w:val="bullet"/>
+      <w:lvlText w:val=""/>
+      <w:lvlJc w:val="left"/>
+      <w:pPr>
+        <w:ind w:left="3240" w:hanging="360"/>
+      </w:pPr>
+      <w:rPr>
+        <w:rFonts w:ascii="Symbol" w:hAnsi="Symbol" w:hint="default"/>
+      </w:rPr>
+    </w:lvl>
+    <w:lvl w:ilvl="4" w:tplc="04160003" w:tentative="1">
+      <w:start w:val="1"/>
+      <w:numFmt w:val="bullet"/>
+      <w:lvlText w:val="o"/>
+      <w:lvlJc w:val="left"/>
+      <w:pPr>
+        <w:ind w:left="3960" w:hanging="360"/>
+      </w:pPr>
+      <w:rPr>
+        <w:rFonts w:ascii="Courier New" w:hAnsi="Courier New" w:cs="Courier New" w:hint="default"/>
+      </w:rPr>
+    </w:lvl>
+    <w:lvl w:ilvl="5" w:tplc="04160005" w:tentative="1">
+      <w:start w:val="1"/>
+      <w:numFmt w:val="bullet"/>
+      <w:lvlText w:val=""/>
+      <w:lvlJc w:val="left"/>
+      <w:pPr>
+        <w:ind w:left="4680" w:hanging="360"/>
+      </w:pPr>
+      <w:rPr>
+        <w:rFonts w:ascii="Wingdings" w:hAnsi="Wingdings" w:hint="default"/>
+      </w:rPr>
+    </w:lvl>
+    <w:lvl w:ilvl="6" w:tplc="04160001" w:tentative="1">
+      <w:start w:val="1"/>
+      <w:numFmt w:val="bullet"/>
+      <w:lvlText w:val=""/>
+      <w:lvlJc w:val="left"/>
+      <w:pPr>
+        <w:ind w:left="5400" w:hanging="360"/>
+      </w:pPr>
+      <w:rPr>
+        <w:rFonts w:ascii="Symbol" w:hAnsi="Symbol" w:hint="default"/>
+      </w:rPr>
+    </w:lvl>
+    <w:lvl w:ilvl="7" w:tplc="04160003" w:tentative="1">
+      <w:start w:val="1"/>
+      <w:numFmt w:val="bullet"/>
+      <w:lvlText w:val="o"/>
+      <w:lvlJc w:val="left"/>
+      <w:pPr>
+        <w:ind w:left="6120" w:hanging="360"/>
+      </w:pPr>
+      <w:rPr>
+        <w:rFonts w:ascii="Courier New" w:hAnsi="Courier New" w:cs="Courier New" w:hint="default"/>
+      </w:rPr>
+    </w:lvl>
+    <w:lvl w:ilvl="8" w:tplc="04160005" w:tentative="1">
+      <w:start w:val="1"/>
+      <w:numFmt w:val="bullet"/>
+      <w:lvlText w:val=""/>
+      <w:lvlJc w:val="left"/>
+      <w:pPr>
+        <w:ind w:left="6840" w:hanging="360"/>
+      </w:pPr>
+      <w:rPr>
+        <w:rFonts w:ascii="Wingdings" w:hAnsi="Wingdings" w:hint="default"/>
+      </w:rPr>
+    </w:lvl>
+  </w:abstractNum>
   <w:num w:numId="1">
-    <w:abstractNumId w:val="26"/>
+    <w:abstractNumId w:val="28"/>
   </w:num>
   <w:num w:numId="2">
-    <w:abstractNumId w:val="25"/>
+    <w:abstractNumId w:val="27"/>
   </w:num>
   <w:num w:numId="3">
-    <w:abstractNumId w:val="41"/>
+    <w:abstractNumId w:val="45"/>
   </w:num>
   <w:num w:numId="4">
-    <w:abstractNumId w:val="46"/>
+    <w:abstractNumId w:val="53"/>
   </w:num>
   <w:num w:numId="5">
-    <w:abstractNumId w:val="15"/>
+    <w:abstractNumId w:val="16"/>
   </w:num>
   <w:num w:numId="6">
-    <w:abstractNumId w:val="22"/>
+    <w:abstractNumId w:val="24"/>
   </w:num>
   <w:num w:numId="7">
-    <w:abstractNumId w:val="16"/>
+    <w:abstractNumId w:val="17"/>
   </w:num>
   <w:num w:numId="8">
-    <w:abstractNumId w:val="3"/>
+    <w:abstractNumId w:val="4"/>
   </w:num>
   <w:num w:numId="9">
-    <w:abstractNumId w:val="34"/>
+    <w:abstractNumId w:val="37"/>
   </w:num>
   <w:num w:numId="10">
-    <w:abstractNumId w:val="13"/>
+    <w:abstractNumId w:val="14"/>
   </w:num>
   <w:num w:numId="11">
-    <w:abstractNumId w:val="30"/>
+    <w:abstractNumId w:val="32"/>
   </w:num>
   <w:num w:numId="12">
-    <w:abstractNumId w:val="10"/>
+    <w:abstractNumId w:val="11"/>
   </w:num>
   <w:num w:numId="13">
-    <w:abstractNumId w:val="47"/>
+    <w:abstractNumId w:val="54"/>
   </w:num>
   <w:num w:numId="14">
+    <w:abstractNumId w:val="57"/>
+  </w:num>
+  <w:num w:numId="15">
+    <w:abstractNumId w:val="21"/>
+  </w:num>
+  <w:num w:numId="16">
+    <w:abstractNumId w:val="43"/>
+  </w:num>
+  <w:num w:numId="17">
     <w:abstractNumId w:val="50"/>
   </w:num>
-  <w:num w:numId="15">
-    <w:abstractNumId w:val="19"/>
-  </w:num>
-  <w:num w:numId="16">
-    <w:abstractNumId w:val="40"/>
-  </w:num>
-  <w:num w:numId="17">
-    <w:abstractNumId w:val="44"/>
-  </w:num>
   <w:num w:numId="18">
-    <w:abstractNumId w:val="20"/>
+    <w:abstractNumId w:val="22"/>
   </w:num>
   <w:num w:numId="19">
     <w:abstractNumId w:val="1"/>
   </w:num>
   <w:num w:numId="20">
-    <w:abstractNumId w:val="18"/>
+    <w:abstractNumId w:val="19"/>
   </w:num>
   <w:num w:numId="21">
+    <w:abstractNumId w:val="34"/>
+  </w:num>
+  <w:num w:numId="22">
+    <w:abstractNumId w:val="15"/>
+  </w:num>
+  <w:num w:numId="23">
+    <w:abstractNumId w:val="41"/>
+  </w:num>
+  <w:num w:numId="24">
+    <w:abstractNumId w:val="26"/>
+  </w:num>
+  <w:num w:numId="25">
+    <w:abstractNumId w:val="42"/>
+  </w:num>
+  <w:num w:numId="26">
+    <w:abstractNumId w:val="47"/>
+  </w:num>
+  <w:num w:numId="27">
     <w:abstractNumId w:val="31"/>
   </w:num>
-  <w:num w:numId="22">
-    <w:abstractNumId w:val="14"/>
-  </w:num>
-  <w:num w:numId="23">
+  <w:num w:numId="28">
     <w:abstractNumId w:val="38"/>
   </w:num>
-  <w:num w:numId="24">
-    <w:abstractNumId w:val="24"/>
-  </w:num>
-  <w:num w:numId="25">
-    <w:abstractNumId w:val="39"/>
-  </w:num>
-  <w:num w:numId="26">
-    <w:abstractNumId w:val="43"/>
-  </w:num>
-  <w:num w:numId="27">
-    <w:abstractNumId w:val="29"/>
-  </w:num>
-  <w:num w:numId="28">
-    <w:abstractNumId w:val="35"/>
-  </w:num>
   <w:num w:numId="29">
-    <w:abstractNumId w:val="23"/>
+    <w:abstractNumId w:val="25"/>
   </w:num>
   <w:num w:numId="30">
     <w:abstractNumId w:val="2"/>
   </w:num>
   <w:num w:numId="31">
-    <w:abstractNumId w:val="5"/>
+    <w:abstractNumId w:val="6"/>
   </w:num>
   <w:num w:numId="32">
-    <w:abstractNumId w:val="33"/>
+    <w:abstractNumId w:val="36"/>
   </w:num>
   <w:num w:numId="33">
+    <w:abstractNumId w:val="9"/>
+  </w:num>
+  <w:num w:numId="34">
+    <w:abstractNumId w:val="35"/>
+  </w:num>
+  <w:num w:numId="35">
+    <w:abstractNumId w:val="23"/>
+  </w:num>
+  <w:num w:numId="36">
     <w:abstractNumId w:val="8"/>
   </w:num>
-  <w:num w:numId="34">
-    <w:abstractNumId w:val="32"/>
+  <w:num w:numId="37">
+    <w:abstractNumId w:val="13"/>
   </w:num>
-  <w:num w:numId="35">
-    <w:abstractNumId w:val="21"/>
-  </w:num>
-  <w:num w:numId="36">
-    <w:abstractNumId w:val="7"/>
-  </w:num>
-  <w:num w:numId="37">
+  <w:num w:numId="38">
     <w:abstractNumId w:val="12"/>
   </w:num>
-  <w:num w:numId="38">
-    <w:abstractNumId w:val="11"/>
-  </w:num>
   <w:num w:numId="39">
-    <w:abstractNumId w:val="37"/>
+    <w:abstractNumId w:val="40"/>
   </w:num>
   <w:num w:numId="40">
-    <w:abstractNumId w:val="42"/>
+    <w:abstractNumId w:val="46"/>
   </w:num>
   <w:num w:numId="41">
-    <w:abstractNumId w:val="9"/>
+    <w:abstractNumId w:val="10"/>
   </w:num>
   <w:num w:numId="42">
-    <w:abstractNumId w:val="45"/>
+    <w:abstractNumId w:val="52"/>
   </w:num>
   <w:num w:numId="43">
-    <w:abstractNumId w:val="49"/>
+    <w:abstractNumId w:val="56"/>
   </w:num>
   <w:num w:numId="44">
-    <w:abstractNumId w:val="28"/>
+    <w:abstractNumId w:val="30"/>
   </w:num>
   <w:num w:numId="45">
-    <w:abstractNumId w:val="36"/>
+    <w:abstractNumId w:val="39"/>
   </w:num>
   <w:num w:numId="46">
     <w:abstractNumId w:val="0"/>
   </w:num>
   <w:num w:numId="47">
-    <w:abstractNumId w:val="6"/>
+    <w:abstractNumId w:val="7"/>
   </w:num>
   <w:num w:numId="48">
+    <w:abstractNumId w:val="55"/>
+  </w:num>
+  <w:num w:numId="49">
+    <w:abstractNumId w:val="29"/>
+  </w:num>
+  <w:num w:numId="50">
+    <w:abstractNumId w:val="18"/>
+  </w:num>
+  <w:num w:numId="51">
+    <w:abstractNumId w:val="5"/>
+  </w:num>
+  <w:num w:numId="52">
+    <w:abstractNumId w:val="20"/>
+  </w:num>
+  <w:num w:numId="53">
+    <w:abstractNumId w:val="3"/>
+  </w:num>
+  <w:num w:numId="54">
     <w:abstractNumId w:val="48"/>
   </w:num>
-  <w:num w:numId="49">
-    <w:abstractNumId w:val="27"/>
+  <w:num w:numId="55">
+    <w:abstractNumId w:val="51"/>
   </w:num>
-  <w:num w:numId="50">
-    <w:abstractNumId w:val="17"/>
+  <w:num w:numId="56">
+    <w:abstractNumId w:val="33"/>
   </w:num>
-  <w:num w:numId="51">
-    <w:abstractNumId w:val="4"/>
+  <w:num w:numId="57">
+    <w:abstractNumId w:val="49"/>
+  </w:num>
+  <w:num w:numId="58">
+    <w:abstractNumId w:val="44"/>
+  </w:num>
+  <w:num w:numId="59">
+    <w:abstractNumId w:val="58"/>
   </w:num>
   <w:numIdMacAtCleanup w:val="50"/>
 </w:numbering>

</xml_diff>

<commit_message>
Listas - Parte 02
</commit_message>
<xml_diff>
--- a/Revisando Setembro 2024/Java - Anotações.docx
+++ b/Revisando Setembro 2024/Java - Anotações.docx
@@ -972,6 +972,7 @@
           <w:szCs w:val="20"/>
         </w:rPr>
       </w:pPr>
+      <w:proofErr w:type="spellStart"/>
       <w:r>
         <w:rPr>
           <w:i/>
@@ -980,7 +981,18 @@
           <w:sz w:val="20"/>
           <w:szCs w:val="20"/>
         </w:rPr>
-        <w:t xml:space="preserve">int </w:t>
+        <w:t>int</w:t>
+      </w:r>
+      <w:proofErr w:type="spellEnd"/>
+      <w:r>
+        <w:rPr>
+          <w:i/>
+          <w:iCs/>
+          <w:color w:val="7030A0"/>
+          <w:sz w:val="20"/>
+          <w:szCs w:val="20"/>
+        </w:rPr>
+        <w:t xml:space="preserve"> </w:t>
       </w:r>
       <w:proofErr w:type="spellStart"/>
       <w:proofErr w:type="gramStart"/>
@@ -1659,6 +1671,7 @@
           <w:szCs w:val="20"/>
         </w:rPr>
       </w:pPr>
+      <w:proofErr w:type="spellStart"/>
       <w:r>
         <w:rPr>
           <w:i/>
@@ -1667,7 +1680,18 @@
           <w:sz w:val="20"/>
           <w:szCs w:val="20"/>
         </w:rPr>
-        <w:t xml:space="preserve">int </w:t>
+        <w:t>int</w:t>
+      </w:r>
+      <w:proofErr w:type="spellEnd"/>
+      <w:r>
+        <w:rPr>
+          <w:i/>
+          <w:iCs/>
+          <w:color w:val="7030A0"/>
+          <w:sz w:val="20"/>
+          <w:szCs w:val="20"/>
+        </w:rPr>
+        <w:t xml:space="preserve"> </w:t>
       </w:r>
       <w:proofErr w:type="spellStart"/>
       <w:proofErr w:type="gramStart"/>
@@ -7492,7 +7516,28 @@
           <w:szCs w:val="18"/>
         </w:rPr>
         <w:tab/>
-        <w:t xml:space="preserve">int </w:t>
+      </w:r>
+      <w:proofErr w:type="spellStart"/>
+      <w:r>
+        <w:rPr>
+          <w:i/>
+          <w:iCs/>
+          <w:color w:val="000000" w:themeColor="text1"/>
+          <w:sz w:val="18"/>
+          <w:szCs w:val="18"/>
+        </w:rPr>
+        <w:t>int</w:t>
+      </w:r>
+      <w:proofErr w:type="spellEnd"/>
+      <w:r>
+        <w:rPr>
+          <w:i/>
+          <w:iCs/>
+          <w:color w:val="000000" w:themeColor="text1"/>
+          <w:sz w:val="18"/>
+          <w:szCs w:val="18"/>
+        </w:rPr>
+        <w:t xml:space="preserve"> </w:t>
       </w:r>
       <w:proofErr w:type="spellStart"/>
       <w:r>
@@ -34297,6 +34342,7 @@
           <w:color w:val="000000"/>
         </w:rPr>
       </w:pPr>
+      <w:proofErr w:type="spellStart"/>
       <w:r>
         <w:rPr>
           <w:color w:val="0070C0"/>
@@ -34304,6 +34350,7 @@
         <w:lastRenderedPageBreak/>
         <w:t>double</w:t>
       </w:r>
+      <w:proofErr w:type="spellEnd"/>
       <w:r>
         <w:rPr>
           <w:color w:val="000000"/>
@@ -34496,12 +34543,14 @@
           <w:color w:val="000000"/>
         </w:rPr>
       </w:pPr>
+      <w:proofErr w:type="spellStart"/>
       <w:r>
         <w:rPr>
           <w:color w:val="0070C0"/>
         </w:rPr>
         <w:t>double</w:t>
       </w:r>
+      <w:proofErr w:type="spellEnd"/>
       <w:r>
         <w:rPr>
           <w:color w:val="000000"/>
@@ -37715,7 +37764,21 @@
         <w:rPr>
           <w:color w:val="000000"/>
         </w:rPr>
-        <w:t>(double)</w:t>
+        <w:t>(</w:t>
+      </w:r>
+      <w:proofErr w:type="spellStart"/>
+      <w:r>
+        <w:rPr>
+          <w:color w:val="000000"/>
+        </w:rPr>
+        <w:t>double</w:t>
+      </w:r>
+      <w:proofErr w:type="spellEnd"/>
+      <w:r>
+        <w:rPr>
+          <w:color w:val="000000"/>
+        </w:rPr>
+        <w:t>)</w:t>
       </w:r>
     </w:p>
     <w:p>
@@ -39125,6 +39188,7 @@
         </w:rPr>
         <w:tab/>
       </w:r>
+      <w:proofErr w:type="spellStart"/>
       <w:r>
         <w:rPr>
           <w:rFonts w:ascii="Consolas" w:eastAsia="Times New Roman" w:hAnsi="Consolas" w:cs="Times New Roman"/>
@@ -39135,6 +39199,7 @@
         </w:rPr>
         <w:t>int</w:t>
       </w:r>
+      <w:proofErr w:type="spellEnd"/>
       <w:r>
         <w:rPr>
           <w:rFonts w:ascii="Consolas" w:eastAsia="Times New Roman" w:hAnsi="Consolas" w:cs="Times New Roman"/>
@@ -39273,6 +39338,7 @@
         </w:rPr>
         <w:tab/>
       </w:r>
+      <w:proofErr w:type="spellStart"/>
       <w:r>
         <w:rPr>
           <w:rFonts w:ascii="Consolas" w:eastAsia="Times New Roman" w:hAnsi="Consolas" w:cs="Times New Roman"/>
@@ -39283,6 +39349,7 @@
         </w:rPr>
         <w:t>int</w:t>
       </w:r>
+      <w:proofErr w:type="spellEnd"/>
       <w:r>
         <w:rPr>
           <w:rFonts w:ascii="Consolas" w:eastAsia="Times New Roman" w:hAnsi="Consolas" w:cs="Times New Roman"/>
@@ -39421,6 +39488,7 @@
         </w:rPr>
         <w:tab/>
       </w:r>
+      <w:proofErr w:type="spellStart"/>
       <w:r>
         <w:rPr>
           <w:rFonts w:ascii="Consolas" w:eastAsia="Times New Roman" w:hAnsi="Consolas" w:cs="Times New Roman"/>
@@ -39431,6 +39499,7 @@
         </w:rPr>
         <w:t>int</w:t>
       </w:r>
+      <w:proofErr w:type="spellEnd"/>
       <w:r>
         <w:rPr>
           <w:rFonts w:ascii="Consolas" w:eastAsia="Times New Roman" w:hAnsi="Consolas" w:cs="Times New Roman"/>
@@ -39604,6 +39673,7 @@
         </w:rPr>
         <w:tab/>
       </w:r>
+      <w:proofErr w:type="spellStart"/>
       <w:r>
         <w:rPr>
           <w:rFonts w:ascii="Consolas" w:eastAsia="Times New Roman" w:hAnsi="Consolas" w:cs="Times New Roman"/>
@@ -39614,6 +39684,7 @@
         </w:rPr>
         <w:t>int</w:t>
       </w:r>
+      <w:proofErr w:type="spellEnd"/>
       <w:r>
         <w:rPr>
           <w:rFonts w:ascii="Consolas" w:eastAsia="Times New Roman" w:hAnsi="Consolas" w:cs="Times New Roman"/>
@@ -40188,6 +40259,7 @@
         </w:rPr>
         <w:t xml:space="preserve"> </w:t>
       </w:r>
+      <w:proofErr w:type="spellStart"/>
       <w:r>
         <w:rPr>
           <w:rFonts w:ascii="Consolas" w:eastAsia="Times New Roman" w:hAnsi="Consolas" w:cs="Times New Roman"/>
@@ -40198,6 +40270,7 @@
         </w:rPr>
         <w:t>int</w:t>
       </w:r>
+      <w:proofErr w:type="spellEnd"/>
       <w:r>
         <w:rPr>
           <w:rFonts w:ascii="Consolas" w:eastAsia="Times New Roman" w:hAnsi="Consolas" w:cs="Times New Roman"/>
@@ -40231,6 +40304,7 @@
         </w:rPr>
         <w:t>(</w:t>
       </w:r>
+      <w:proofErr w:type="spellStart"/>
       <w:proofErr w:type="gramEnd"/>
       <w:r>
         <w:rPr>
@@ -40242,6 +40316,7 @@
         </w:rPr>
         <w:t>int</w:t>
       </w:r>
+      <w:proofErr w:type="spellEnd"/>
       <w:r>
         <w:rPr>
           <w:rFonts w:ascii="Consolas" w:eastAsia="Times New Roman" w:hAnsi="Consolas" w:cs="Times New Roman"/>
@@ -40426,6 +40501,7 @@
         </w:rPr>
         <w:tab/>
       </w:r>
+      <w:proofErr w:type="spellStart"/>
       <w:r>
         <w:rPr>
           <w:rFonts w:ascii="Consolas" w:eastAsia="Times New Roman" w:hAnsi="Consolas" w:cs="Times New Roman"/>
@@ -40436,6 +40512,7 @@
         </w:rPr>
         <w:t>int</w:t>
       </w:r>
+      <w:proofErr w:type="spellEnd"/>
       <w:r>
         <w:rPr>
           <w:rFonts w:ascii="Consolas" w:eastAsia="Times New Roman" w:hAnsi="Consolas" w:cs="Times New Roman"/>
@@ -41579,6 +41656,7 @@
         </w:rPr>
         <w:t>(</w:t>
       </w:r>
+      <w:proofErr w:type="spellStart"/>
       <w:proofErr w:type="gramEnd"/>
       <w:r>
         <w:rPr>
@@ -41590,6 +41668,7 @@
         </w:rPr>
         <w:t>int</w:t>
       </w:r>
+      <w:proofErr w:type="spellEnd"/>
       <w:r>
         <w:rPr>
           <w:rFonts w:ascii="Consolas" w:eastAsia="Times New Roman" w:hAnsi="Consolas" w:cs="Times New Roman"/>
@@ -42426,11 +42505,19 @@
           <w:color w:val="000000"/>
         </w:rPr>
       </w:pPr>
-      <w:r>
-        <w:rPr>
-          <w:color w:val="000000"/>
-        </w:rPr>
-        <w:t xml:space="preserve">double </w:t>
+      <w:proofErr w:type="spellStart"/>
+      <w:r>
+        <w:rPr>
+          <w:color w:val="000000"/>
+        </w:rPr>
+        <w:t>double</w:t>
+      </w:r>
+      <w:proofErr w:type="spellEnd"/>
+      <w:r>
+        <w:rPr>
+          <w:color w:val="000000"/>
+        </w:rPr>
+        <w:t xml:space="preserve"> </w:t>
       </w:r>
       <w:proofErr w:type="spellStart"/>
       <w:r>
@@ -43088,8 +43175,16 @@
         <w:rPr>
           <w:color w:val="7030A0"/>
         </w:rPr>
-        <w:t xml:space="preserve"> double</w:t>
-      </w:r>
+        <w:t xml:space="preserve"> </w:t>
+      </w:r>
+      <w:proofErr w:type="spellStart"/>
+      <w:r>
+        <w:rPr>
+          <w:color w:val="7030A0"/>
+        </w:rPr>
+        <w:t>double</w:t>
+      </w:r>
+      <w:proofErr w:type="spellEnd"/>
       <w:r>
         <w:rPr>
           <w:color w:val="000000"/>
@@ -43121,8 +43216,16 @@
         <w:rPr>
           <w:color w:val="7030A0"/>
         </w:rPr>
-        <w:t xml:space="preserve"> double</w:t>
-      </w:r>
+        <w:t xml:space="preserve"> </w:t>
+      </w:r>
+      <w:proofErr w:type="spellStart"/>
+      <w:r>
+        <w:rPr>
+          <w:color w:val="7030A0"/>
+        </w:rPr>
+        <w:t>double</w:t>
+      </w:r>
+      <w:proofErr w:type="spellEnd"/>
       <w:r>
         <w:rPr>
           <w:color w:val="000000"/>
@@ -43154,8 +43257,16 @@
         <w:rPr>
           <w:color w:val="7030A0"/>
         </w:rPr>
-        <w:t xml:space="preserve"> double</w:t>
-      </w:r>
+        <w:t xml:space="preserve"> </w:t>
+      </w:r>
+      <w:proofErr w:type="spellStart"/>
+      <w:r>
+        <w:rPr>
+          <w:color w:val="7030A0"/>
+        </w:rPr>
+        <w:t>double</w:t>
+      </w:r>
+      <w:proofErr w:type="spellEnd"/>
       <w:r>
         <w:rPr>
           <w:color w:val="000000"/>
@@ -47935,12 +48046,14 @@
         </w:rPr>
         <w:t xml:space="preserve"> </w:t>
       </w:r>
+      <w:proofErr w:type="spellStart"/>
       <w:r>
         <w:rPr>
           <w:color w:val="7030A0"/>
         </w:rPr>
         <w:t>double</w:t>
       </w:r>
+      <w:proofErr w:type="spellEnd"/>
       <w:r>
         <w:rPr>
           <w:color w:val="000000"/>
@@ -48236,12 +48349,14 @@
         </w:rPr>
         <w:t xml:space="preserve"> </w:t>
       </w:r>
+      <w:proofErr w:type="spellStart"/>
       <w:r>
         <w:rPr>
           <w:color w:val="7030A0"/>
         </w:rPr>
         <w:t>double</w:t>
       </w:r>
+      <w:proofErr w:type="spellEnd"/>
       <w:r>
         <w:rPr>
           <w:color w:val="000000"/>
@@ -48374,6 +48489,7 @@
         </w:rPr>
         <w:t>(</w:t>
       </w:r>
+      <w:proofErr w:type="spellStart"/>
       <w:proofErr w:type="gramEnd"/>
       <w:r>
         <w:rPr>
@@ -48381,6 +48497,7 @@
         </w:rPr>
         <w:t>double</w:t>
       </w:r>
+      <w:proofErr w:type="spellEnd"/>
       <w:r>
         <w:rPr>
           <w:color w:val="000000"/>
@@ -53207,12 +53324,14 @@
         </w:rPr>
         <w:tab/>
       </w:r>
+      <w:proofErr w:type="spellStart"/>
       <w:r>
         <w:rPr>
           <w:color w:val="C45911" w:themeColor="accent2" w:themeShade="BF"/>
         </w:rPr>
         <w:t>int</w:t>
       </w:r>
+      <w:proofErr w:type="spellEnd"/>
       <w:r>
         <w:rPr>
           <w:color w:val="000000"/>
@@ -53278,6 +53397,7 @@
         </w:rPr>
         <w:tab/>
       </w:r>
+      <w:proofErr w:type="spellStart"/>
       <w:proofErr w:type="gramStart"/>
       <w:r>
         <w:rPr>
@@ -53285,6 +53405,7 @@
         </w:rPr>
         <w:t>double</w:t>
       </w:r>
+      <w:proofErr w:type="spellEnd"/>
       <w:r>
         <w:rPr>
           <w:color w:val="000000"/>
@@ -53324,12 +53445,14 @@
         </w:rPr>
         <w:t xml:space="preserve"> </w:t>
       </w:r>
+      <w:proofErr w:type="spellStart"/>
       <w:r>
         <w:rPr>
           <w:color w:val="C45911" w:themeColor="accent2" w:themeShade="BF"/>
         </w:rPr>
         <w:t>double</w:t>
       </w:r>
+      <w:proofErr w:type="spellEnd"/>
       <w:r>
         <w:rPr>
           <w:color w:val="000000"/>
@@ -53852,12 +53975,14 @@
         </w:rPr>
         <w:tab/>
       </w:r>
+      <w:proofErr w:type="spellStart"/>
       <w:r>
         <w:rPr>
           <w:color w:val="C45911" w:themeColor="accent2" w:themeShade="BF"/>
         </w:rPr>
         <w:t>double</w:t>
       </w:r>
+      <w:proofErr w:type="spellEnd"/>
       <w:r>
         <w:rPr>
           <w:color w:val="000000"/>
@@ -55011,7 +55136,25 @@
           <w:bCs/>
           <w:color w:val="FF0000"/>
         </w:rPr>
-        <w:t xml:space="preserve">Aula 96 – Boxing, unboxing e </w:t>
+        <w:t xml:space="preserve">Aula 96 – </w:t>
+      </w:r>
+      <w:proofErr w:type="spellStart"/>
+      <w:r>
+        <w:rPr>
+          <w:b/>
+          <w:bCs/>
+          <w:color w:val="FF0000"/>
+        </w:rPr>
+        <w:t>Boxing</w:t>
+      </w:r>
+      <w:proofErr w:type="spellEnd"/>
+      <w:r>
+        <w:rPr>
+          <w:b/>
+          <w:bCs/>
+          <w:color w:val="FF0000"/>
+        </w:rPr>
+        <w:t xml:space="preserve">, unboxing e </w:t>
       </w:r>
       <w:proofErr w:type="spellStart"/>
       <w:r>
@@ -55659,15 +55802,7 @@
           <w:iCs/>
           <w:color w:val="FF0000"/>
         </w:rPr>
-        <w:t xml:space="preserve">       </w:t>
-      </w:r>
-      <w:r>
-        <w:rPr>
-          <w:i/>
-          <w:iCs/>
-          <w:color w:val="FF0000"/>
-        </w:rPr>
-        <w:t>&lt;comando 2&gt;</w:t>
+        <w:t xml:space="preserve">       &lt;comando 2&gt;</w:t>
       </w:r>
     </w:p>
     <w:p>
@@ -56497,6 +56632,3413 @@
           </wp:inline>
         </w:drawing>
       </w:r>
+    </w:p>
+    <w:p>
+      <w:pPr>
+        <w:rPr>
+          <w:color w:val="000000"/>
+        </w:rPr>
+      </w:pPr>
+    </w:p>
+    <w:p>
+      <w:pPr>
+        <w:rPr>
+          <w:b/>
+          <w:bCs/>
+          <w:color w:val="FF0000"/>
+        </w:rPr>
+      </w:pPr>
+      <w:r>
+        <w:rPr>
+          <w:b/>
+          <w:bCs/>
+          <w:color w:val="FF0000"/>
+        </w:rPr>
+        <w:t>Aula 99 Listas – Parte 02</w:t>
+      </w:r>
+    </w:p>
+    <w:p>
+      <w:pPr>
+        <w:rPr>
+          <w:color w:val="000000"/>
+        </w:rPr>
+      </w:pPr>
+      <w:r>
+        <w:rPr>
+          <w:color w:val="000000"/>
+        </w:rPr>
+        <w:t>Demo</w:t>
+      </w:r>
+    </w:p>
+    <w:p>
+      <w:pPr>
+        <w:rPr>
+          <w:color w:val="000000"/>
+        </w:rPr>
+      </w:pPr>
+      <w:r>
+        <w:rPr>
+          <w:color w:val="000000"/>
+        </w:rPr>
+        <w:t xml:space="preserve">Tamanho da lista: </w:t>
+      </w:r>
+      <w:proofErr w:type="spellStart"/>
+      <w:proofErr w:type="gramStart"/>
+      <w:r>
+        <w:rPr>
+          <w:color w:val="000000"/>
+        </w:rPr>
+        <w:t>size</w:t>
+      </w:r>
+      <w:proofErr w:type="spellEnd"/>
+      <w:r>
+        <w:rPr>
+          <w:color w:val="000000"/>
+        </w:rPr>
+        <w:t>(</w:t>
+      </w:r>
+      <w:proofErr w:type="gramEnd"/>
+      <w:r>
+        <w:rPr>
+          <w:color w:val="000000"/>
+        </w:rPr>
+        <w:t>)</w:t>
+      </w:r>
+    </w:p>
+    <w:p>
+      <w:pPr>
+        <w:rPr>
+          <w:color w:val="000000"/>
+        </w:rPr>
+      </w:pPr>
+      <w:r>
+        <w:rPr>
+          <w:color w:val="000000"/>
+        </w:rPr>
+        <w:t xml:space="preserve">Inserir elemento na lista: </w:t>
+      </w:r>
+      <w:proofErr w:type="spellStart"/>
+      <w:r>
+        <w:rPr>
+          <w:color w:val="000000"/>
+        </w:rPr>
+        <w:t>add</w:t>
+      </w:r>
+      <w:proofErr w:type="spellEnd"/>
+      <w:r>
+        <w:rPr>
+          <w:color w:val="000000"/>
+        </w:rPr>
+        <w:t>(</w:t>
+      </w:r>
+      <w:proofErr w:type="spellStart"/>
+      <w:r>
+        <w:rPr>
+          <w:color w:val="000000"/>
+        </w:rPr>
+        <w:t>obj</w:t>
+      </w:r>
+      <w:proofErr w:type="spellEnd"/>
+      <w:r>
+        <w:rPr>
+          <w:color w:val="000000"/>
+        </w:rPr>
+        <w:t xml:space="preserve">), </w:t>
+      </w:r>
+      <w:proofErr w:type="spellStart"/>
+      <w:proofErr w:type="gramStart"/>
+      <w:r>
+        <w:rPr>
+          <w:color w:val="000000"/>
+        </w:rPr>
+        <w:t>add</w:t>
+      </w:r>
+      <w:proofErr w:type="spellEnd"/>
+      <w:r>
+        <w:rPr>
+          <w:color w:val="000000"/>
+        </w:rPr>
+        <w:t>(</w:t>
+      </w:r>
+      <w:proofErr w:type="spellStart"/>
+      <w:proofErr w:type="gramEnd"/>
+      <w:r>
+        <w:rPr>
+          <w:color w:val="000000"/>
+        </w:rPr>
+        <w:t>int</w:t>
+      </w:r>
+      <w:proofErr w:type="spellEnd"/>
+      <w:r>
+        <w:rPr>
+          <w:color w:val="000000"/>
+        </w:rPr>
+        <w:t xml:space="preserve">, </w:t>
+      </w:r>
+      <w:proofErr w:type="spellStart"/>
+      <w:r>
+        <w:rPr>
+          <w:color w:val="000000"/>
+        </w:rPr>
+        <w:t>obj</w:t>
+      </w:r>
+      <w:proofErr w:type="spellEnd"/>
+      <w:r>
+        <w:rPr>
+          <w:color w:val="000000"/>
+        </w:rPr>
+        <w:t>)</w:t>
+      </w:r>
+    </w:p>
+    <w:p>
+      <w:pPr>
+        <w:rPr>
+          <w:color w:val="000000"/>
+        </w:rPr>
+      </w:pPr>
+      <w:r>
+        <w:rPr>
+          <w:color w:val="000000"/>
+        </w:rPr>
+        <w:t>Remover elementos da lista: remove(</w:t>
+      </w:r>
+      <w:proofErr w:type="spellStart"/>
+      <w:r>
+        <w:rPr>
+          <w:color w:val="000000"/>
+        </w:rPr>
+        <w:t>obj</w:t>
+      </w:r>
+      <w:proofErr w:type="spellEnd"/>
+      <w:r>
+        <w:rPr>
+          <w:color w:val="000000"/>
+        </w:rPr>
+        <w:t>), remove(</w:t>
+      </w:r>
+      <w:proofErr w:type="spellStart"/>
+      <w:r>
+        <w:rPr>
+          <w:color w:val="000000"/>
+        </w:rPr>
+        <w:t>int</w:t>
+      </w:r>
+      <w:proofErr w:type="spellEnd"/>
+      <w:r>
+        <w:rPr>
+          <w:color w:val="000000"/>
+        </w:rPr>
+        <w:t xml:space="preserve">), </w:t>
+      </w:r>
+      <w:proofErr w:type="gramStart"/>
+      <w:r>
+        <w:rPr>
+          <w:color w:val="000000"/>
+        </w:rPr>
+        <w:t>removei(</w:t>
+      </w:r>
+      <w:proofErr w:type="spellStart"/>
+      <w:proofErr w:type="gramEnd"/>
+      <w:r>
+        <w:rPr>
+          <w:color w:val="000000"/>
+        </w:rPr>
+        <w:t>Predicate</w:t>
+      </w:r>
+      <w:proofErr w:type="spellEnd"/>
+      <w:r>
+        <w:rPr>
+          <w:color w:val="000000"/>
+        </w:rPr>
+        <w:t>)</w:t>
+      </w:r>
+    </w:p>
+    <w:p>
+      <w:pPr>
+        <w:rPr>
+          <w:color w:val="000000"/>
+        </w:rPr>
+      </w:pPr>
+      <w:r>
+        <w:rPr>
+          <w:color w:val="000000"/>
+        </w:rPr>
+        <w:t xml:space="preserve">Encontrar posição de elemento: </w:t>
+      </w:r>
+      <w:proofErr w:type="spellStart"/>
+      <w:r>
+        <w:rPr>
+          <w:color w:val="000000"/>
+        </w:rPr>
+        <w:t>indexOf</w:t>
+      </w:r>
+      <w:proofErr w:type="spellEnd"/>
+      <w:r>
+        <w:rPr>
+          <w:color w:val="000000"/>
+        </w:rPr>
+        <w:t>(</w:t>
+      </w:r>
+      <w:proofErr w:type="spellStart"/>
+      <w:r>
+        <w:rPr>
+          <w:color w:val="000000"/>
+        </w:rPr>
+        <w:t>obj</w:t>
+      </w:r>
+      <w:proofErr w:type="spellEnd"/>
+      <w:r>
+        <w:rPr>
+          <w:color w:val="000000"/>
+        </w:rPr>
+        <w:t xml:space="preserve">), </w:t>
+      </w:r>
+      <w:proofErr w:type="spellStart"/>
+      <w:r>
+        <w:rPr>
+          <w:color w:val="000000"/>
+        </w:rPr>
+        <w:t>lastIndexOf</w:t>
+      </w:r>
+      <w:proofErr w:type="spellEnd"/>
+      <w:r>
+        <w:rPr>
+          <w:color w:val="000000"/>
+        </w:rPr>
+        <w:t>(</w:t>
+      </w:r>
+      <w:proofErr w:type="spellStart"/>
+      <w:r>
+        <w:rPr>
+          <w:color w:val="000000"/>
+        </w:rPr>
+        <w:t>obj</w:t>
+      </w:r>
+      <w:proofErr w:type="spellEnd"/>
+      <w:r>
+        <w:rPr>
+          <w:color w:val="000000"/>
+        </w:rPr>
+        <w:t>)</w:t>
+      </w:r>
+    </w:p>
+    <w:p>
+      <w:pPr>
+        <w:rPr>
+          <w:color w:val="000000"/>
+        </w:rPr>
+      </w:pPr>
+      <w:r>
+        <w:rPr>
+          <w:color w:val="000000"/>
+        </w:rPr>
+        <w:t xml:space="preserve">Filtrar lista com base em predicado: </w:t>
+      </w:r>
+      <w:proofErr w:type="spellStart"/>
+      <w:r>
+        <w:rPr>
+          <w:color w:val="000000"/>
+        </w:rPr>
+        <w:t>List</w:t>
+      </w:r>
+      <w:proofErr w:type="spellEnd"/>
+      <w:r>
+        <w:rPr>
+          <w:color w:val="000000"/>
+        </w:rPr>
+        <w:t>&lt;</w:t>
+      </w:r>
+      <w:proofErr w:type="spellStart"/>
+      <w:r>
+        <w:rPr>
+          <w:color w:val="000000"/>
+        </w:rPr>
+        <w:t>Integer</w:t>
+      </w:r>
+      <w:proofErr w:type="spellEnd"/>
+      <w:r>
+        <w:rPr>
+          <w:color w:val="000000"/>
+        </w:rPr>
+        <w:t xml:space="preserve">&gt; </w:t>
+      </w:r>
+      <w:proofErr w:type="spellStart"/>
+      <w:r>
+        <w:rPr>
+          <w:color w:val="000000"/>
+        </w:rPr>
+        <w:t>result</w:t>
+      </w:r>
+      <w:proofErr w:type="spellEnd"/>
+      <w:r>
+        <w:rPr>
+          <w:color w:val="000000"/>
+        </w:rPr>
+        <w:t xml:space="preserve"> = </w:t>
+      </w:r>
+      <w:proofErr w:type="spellStart"/>
+      <w:proofErr w:type="gramStart"/>
+      <w:r>
+        <w:rPr>
+          <w:color w:val="000000"/>
+        </w:rPr>
+        <w:t>list.stream</w:t>
+      </w:r>
+      <w:proofErr w:type="spellEnd"/>
+      <w:proofErr w:type="gramEnd"/>
+      <w:r>
+        <w:rPr>
+          <w:color w:val="000000"/>
+        </w:rPr>
+        <w:t>().</w:t>
+      </w:r>
+      <w:proofErr w:type="spellStart"/>
+      <w:r>
+        <w:rPr>
+          <w:color w:val="000000"/>
+        </w:rPr>
+        <w:t>filter</w:t>
+      </w:r>
+      <w:proofErr w:type="spellEnd"/>
+      <w:r>
+        <w:rPr>
+          <w:color w:val="000000"/>
+        </w:rPr>
+        <w:t>(x -&gt; x &gt; 4).</w:t>
+      </w:r>
+      <w:proofErr w:type="spellStart"/>
+      <w:r>
+        <w:rPr>
+          <w:color w:val="000000"/>
+        </w:rPr>
+        <w:t>collect</w:t>
+      </w:r>
+      <w:proofErr w:type="spellEnd"/>
+      <w:r>
+        <w:rPr>
+          <w:color w:val="000000"/>
+        </w:rPr>
+        <w:t>(</w:t>
+      </w:r>
+      <w:proofErr w:type="spellStart"/>
+      <w:r>
+        <w:rPr>
+          <w:color w:val="000000"/>
+        </w:rPr>
+        <w:t>Collectors.toList</w:t>
+      </w:r>
+      <w:proofErr w:type="spellEnd"/>
+      <w:r>
+        <w:rPr>
+          <w:color w:val="000000"/>
+        </w:rPr>
+        <w:t>());</w:t>
+      </w:r>
+    </w:p>
+    <w:p>
+      <w:pPr>
+        <w:rPr>
+          <w:color w:val="000000"/>
+        </w:rPr>
+      </w:pPr>
+      <w:r>
+        <w:rPr>
+          <w:color w:val="000000"/>
+        </w:rPr>
+        <w:t xml:space="preserve">Encontrar primeira ocorrência com base em predicado: </w:t>
+      </w:r>
+      <w:proofErr w:type="spellStart"/>
+      <w:r>
+        <w:rPr>
+          <w:color w:val="000000"/>
+        </w:rPr>
+        <w:t>Integer</w:t>
+      </w:r>
+      <w:proofErr w:type="spellEnd"/>
+      <w:r>
+        <w:rPr>
+          <w:color w:val="000000"/>
+        </w:rPr>
+        <w:t xml:space="preserve"> </w:t>
+      </w:r>
+      <w:proofErr w:type="spellStart"/>
+      <w:r>
+        <w:rPr>
+          <w:color w:val="000000"/>
+        </w:rPr>
+        <w:t>result</w:t>
+      </w:r>
+      <w:proofErr w:type="spellEnd"/>
+      <w:r>
+        <w:rPr>
+          <w:color w:val="000000"/>
+        </w:rPr>
+        <w:t xml:space="preserve"> = </w:t>
+      </w:r>
+      <w:proofErr w:type="spellStart"/>
+      <w:proofErr w:type="gramStart"/>
+      <w:r>
+        <w:rPr>
+          <w:color w:val="000000"/>
+        </w:rPr>
+        <w:t>list.stream</w:t>
+      </w:r>
+      <w:proofErr w:type="spellEnd"/>
+      <w:proofErr w:type="gramEnd"/>
+      <w:r>
+        <w:rPr>
+          <w:color w:val="000000"/>
+        </w:rPr>
+        <w:t>().</w:t>
+      </w:r>
+      <w:proofErr w:type="spellStart"/>
+      <w:r>
+        <w:rPr>
+          <w:color w:val="000000"/>
+        </w:rPr>
+        <w:t>filter</w:t>
+      </w:r>
+      <w:proofErr w:type="spellEnd"/>
+      <w:r>
+        <w:rPr>
+          <w:color w:val="000000"/>
+        </w:rPr>
+        <w:t>(x -&gt; x &gt; 4).</w:t>
+      </w:r>
+      <w:proofErr w:type="spellStart"/>
+      <w:r>
+        <w:rPr>
+          <w:color w:val="000000"/>
+        </w:rPr>
+        <w:t>findFirst</w:t>
+      </w:r>
+      <w:proofErr w:type="spellEnd"/>
+      <w:r>
+        <w:rPr>
+          <w:color w:val="000000"/>
+        </w:rPr>
+        <w:t>().</w:t>
+      </w:r>
+      <w:proofErr w:type="spellStart"/>
+      <w:r>
+        <w:rPr>
+          <w:color w:val="000000"/>
+        </w:rPr>
+        <w:t>orElse</w:t>
+      </w:r>
+      <w:proofErr w:type="spellEnd"/>
+      <w:r>
+        <w:rPr>
+          <w:color w:val="000000"/>
+        </w:rPr>
+        <w:t>(</w:t>
+      </w:r>
+      <w:proofErr w:type="spellStart"/>
+      <w:r>
+        <w:rPr>
+          <w:color w:val="000000"/>
+        </w:rPr>
+        <w:t>null</w:t>
+      </w:r>
+      <w:proofErr w:type="spellEnd"/>
+      <w:r>
+        <w:rPr>
+          <w:color w:val="000000"/>
+        </w:rPr>
+        <w:t>);</w:t>
+      </w:r>
+    </w:p>
+    <w:p>
+      <w:pPr>
+        <w:rPr>
+          <w:color w:val="000000"/>
+        </w:rPr>
+      </w:pPr>
+      <w:r>
+        <w:rPr>
+          <w:color w:val="000000"/>
+        </w:rPr>
+        <w:t>Assuntos pendentes:</w:t>
+      </w:r>
+    </w:p>
+    <w:p>
+      <w:pPr>
+        <w:rPr>
+          <w:color w:val="000000"/>
+        </w:rPr>
+      </w:pPr>
+      <w:r>
+        <w:rPr>
+          <w:color w:val="000000"/>
+        </w:rPr>
+        <w:t>Interfaces</w:t>
+      </w:r>
+    </w:p>
+    <w:p>
+      <w:pPr>
+        <w:rPr>
+          <w:color w:val="000000"/>
+        </w:rPr>
+      </w:pPr>
+      <w:proofErr w:type="spellStart"/>
+      <w:r>
+        <w:rPr>
+          <w:color w:val="000000"/>
+        </w:rPr>
+        <w:lastRenderedPageBreak/>
+        <w:t>Generics</w:t>
+      </w:r>
+      <w:proofErr w:type="spellEnd"/>
+    </w:p>
+    <w:p>
+      <w:pPr>
+        <w:rPr>
+          <w:color w:val="000000"/>
+        </w:rPr>
+      </w:pPr>
+      <w:r>
+        <w:rPr>
+          <w:color w:val="000000"/>
+        </w:rPr>
+        <w:t>Predicados (lambda)</w:t>
+      </w:r>
+    </w:p>
+    <w:p>
+      <w:pPr>
+        <w:rPr>
+          <w:color w:val="000000"/>
+        </w:rPr>
+      </w:pPr>
+    </w:p>
+    <w:p>
+      <w:pPr>
+        <w:rPr>
+          <w:color w:val="000000"/>
+        </w:rPr>
+      </w:pPr>
+      <w:r>
+        <w:rPr>
+          <w:color w:val="000000"/>
+        </w:rPr>
+        <w:t xml:space="preserve">Uma lista só aceita o tipo primitivo: </w:t>
+      </w:r>
+      <w:proofErr w:type="spellStart"/>
+      <w:r>
+        <w:rPr>
+          <w:color w:val="000000"/>
+        </w:rPr>
+        <w:t>Integer</w:t>
+      </w:r>
+      <w:proofErr w:type="spellEnd"/>
+    </w:p>
+    <w:p>
+      <w:pPr>
+        <w:rPr>
+          <w:color w:val="000000"/>
+        </w:rPr>
+      </w:pPr>
+      <w:r>
+        <w:rPr>
+          <w:color w:val="000000"/>
+        </w:rPr>
+        <w:t>Se você quiser usar uma com tipo inteiro, exemplo:</w:t>
+      </w:r>
+    </w:p>
+    <w:p>
+      <w:pPr>
+        <w:rPr>
+          <w:rFonts w:ascii="Consolas" w:hAnsi="Consolas"/>
+          <w:color w:val="E6E6FA"/>
+          <w:sz w:val="20"/>
+          <w:szCs w:val="20"/>
+          <w:shd w:val="clear" w:color="auto" w:fill="2F2F2F"/>
+        </w:rPr>
+      </w:pPr>
+      <w:proofErr w:type="spellStart"/>
+      <w:r>
+        <w:rPr>
+          <w:rFonts w:ascii="Consolas" w:hAnsi="Consolas"/>
+          <w:color w:val="80F2F6"/>
+          <w:sz w:val="20"/>
+          <w:szCs w:val="20"/>
+          <w:shd w:val="clear" w:color="auto" w:fill="2F2F2F"/>
+        </w:rPr>
+        <w:t>List</w:t>
+      </w:r>
+      <w:proofErr w:type="spellEnd"/>
+      <w:r>
+        <w:rPr>
+          <w:rFonts w:ascii="Consolas" w:hAnsi="Consolas"/>
+          <w:color w:val="E6E6FA"/>
+          <w:sz w:val="20"/>
+          <w:szCs w:val="20"/>
+          <w:shd w:val="clear" w:color="auto" w:fill="2F2F2F"/>
+        </w:rPr>
+        <w:t>&lt;</w:t>
+      </w:r>
+      <w:proofErr w:type="spellStart"/>
+      <w:r>
+        <w:rPr>
+          <w:rFonts w:ascii="Consolas" w:hAnsi="Consolas"/>
+          <w:color w:val="B166DA"/>
+          <w:sz w:val="20"/>
+          <w:szCs w:val="20"/>
+          <w:shd w:val="clear" w:color="auto" w:fill="2F2F2F"/>
+        </w:rPr>
+        <w:t>Integer</w:t>
+      </w:r>
+      <w:proofErr w:type="spellEnd"/>
+      <w:r>
+        <w:rPr>
+          <w:rFonts w:ascii="Consolas" w:hAnsi="Consolas"/>
+          <w:color w:val="E6E6FA"/>
+          <w:sz w:val="20"/>
+          <w:szCs w:val="20"/>
+          <w:shd w:val="clear" w:color="auto" w:fill="2F2F2F"/>
+        </w:rPr>
+        <w:t>&gt;</w:t>
+      </w:r>
+      <w:r>
+        <w:rPr>
+          <w:rFonts w:ascii="Consolas" w:hAnsi="Consolas"/>
+          <w:color w:val="D9E8F7"/>
+          <w:sz w:val="20"/>
+          <w:szCs w:val="20"/>
+          <w:shd w:val="clear" w:color="auto" w:fill="2F2F2F"/>
+        </w:rPr>
+        <w:t xml:space="preserve"> </w:t>
+      </w:r>
+      <w:proofErr w:type="spellStart"/>
+      <w:r>
+        <w:rPr>
+          <w:rFonts w:ascii="Consolas" w:hAnsi="Consolas"/>
+          <w:color w:val="F2F200"/>
+          <w:sz w:val="20"/>
+          <w:szCs w:val="20"/>
+          <w:u w:val="single"/>
+          <w:shd w:val="clear" w:color="auto" w:fill="2F2F2F"/>
+        </w:rPr>
+        <w:t>list</w:t>
+      </w:r>
+      <w:proofErr w:type="spellEnd"/>
+      <w:r>
+        <w:rPr>
+          <w:rFonts w:ascii="Consolas" w:hAnsi="Consolas"/>
+          <w:color w:val="E6E6FA"/>
+          <w:sz w:val="20"/>
+          <w:szCs w:val="20"/>
+          <w:shd w:val="clear" w:color="auto" w:fill="2F2F2F"/>
+        </w:rPr>
+        <w:t>;</w:t>
+      </w:r>
+    </w:p>
+    <w:p>
+      <w:pPr>
+        <w:rPr>
+          <w:color w:val="000000"/>
+        </w:rPr>
+      </w:pPr>
+      <w:r>
+        <w:rPr>
+          <w:color w:val="000000"/>
+        </w:rPr>
+        <w:t>Para instanciar:</w:t>
+      </w:r>
+    </w:p>
+    <w:p>
+      <w:pPr>
+        <w:rPr>
+          <w:rFonts w:ascii="Consolas" w:hAnsi="Consolas"/>
+          <w:color w:val="E6E6FA"/>
+          <w:sz w:val="20"/>
+          <w:szCs w:val="20"/>
+          <w:shd w:val="clear" w:color="auto" w:fill="2F2F2F"/>
+        </w:rPr>
+      </w:pPr>
+      <w:proofErr w:type="spellStart"/>
+      <w:r>
+        <w:rPr>
+          <w:rFonts w:ascii="Consolas" w:hAnsi="Consolas"/>
+          <w:color w:val="80F2F6"/>
+          <w:sz w:val="20"/>
+          <w:szCs w:val="20"/>
+          <w:shd w:val="clear" w:color="auto" w:fill="1B6291"/>
+        </w:rPr>
+        <w:t>List</w:t>
+      </w:r>
+      <w:proofErr w:type="spellEnd"/>
+      <w:r>
+        <w:rPr>
+          <w:rFonts w:ascii="Consolas" w:hAnsi="Consolas"/>
+          <w:color w:val="E6E6FA"/>
+          <w:sz w:val="20"/>
+          <w:szCs w:val="20"/>
+          <w:shd w:val="clear" w:color="auto" w:fill="2F2F2F"/>
+        </w:rPr>
+        <w:t>&lt;</w:t>
+      </w:r>
+      <w:proofErr w:type="spellStart"/>
+      <w:r>
+        <w:rPr>
+          <w:rFonts w:ascii="Consolas" w:hAnsi="Consolas"/>
+          <w:color w:val="B166DA"/>
+          <w:sz w:val="20"/>
+          <w:szCs w:val="20"/>
+          <w:shd w:val="clear" w:color="auto" w:fill="2F2F2F"/>
+        </w:rPr>
+        <w:t>Integer</w:t>
+      </w:r>
+      <w:proofErr w:type="spellEnd"/>
+      <w:r>
+        <w:rPr>
+          <w:rFonts w:ascii="Consolas" w:hAnsi="Consolas"/>
+          <w:color w:val="E6E6FA"/>
+          <w:sz w:val="20"/>
+          <w:szCs w:val="20"/>
+          <w:shd w:val="clear" w:color="auto" w:fill="2F2F2F"/>
+        </w:rPr>
+        <w:t>&gt;</w:t>
+      </w:r>
+      <w:r>
+        <w:rPr>
+          <w:rFonts w:ascii="Consolas" w:hAnsi="Consolas"/>
+          <w:color w:val="D9E8F7"/>
+          <w:sz w:val="20"/>
+          <w:szCs w:val="20"/>
+          <w:shd w:val="clear" w:color="auto" w:fill="2F2F2F"/>
+        </w:rPr>
+        <w:t xml:space="preserve"> </w:t>
+      </w:r>
+      <w:proofErr w:type="spellStart"/>
+      <w:r>
+        <w:rPr>
+          <w:rFonts w:ascii="Consolas" w:hAnsi="Consolas"/>
+          <w:color w:val="F2F200"/>
+          <w:sz w:val="20"/>
+          <w:szCs w:val="20"/>
+          <w:u w:val="single"/>
+          <w:shd w:val="clear" w:color="auto" w:fill="2F2F2F"/>
+        </w:rPr>
+        <w:t>list</w:t>
+      </w:r>
+      <w:proofErr w:type="spellEnd"/>
+      <w:r>
+        <w:rPr>
+          <w:rFonts w:ascii="Consolas" w:hAnsi="Consolas"/>
+          <w:color w:val="D9E8F7"/>
+          <w:sz w:val="20"/>
+          <w:szCs w:val="20"/>
+          <w:shd w:val="clear" w:color="auto" w:fill="2F2F2F"/>
+        </w:rPr>
+        <w:t xml:space="preserve"> </w:t>
+      </w:r>
+      <w:r>
+        <w:rPr>
+          <w:rFonts w:ascii="Consolas" w:hAnsi="Consolas"/>
+          <w:color w:val="E6E6FA"/>
+          <w:sz w:val="20"/>
+          <w:szCs w:val="20"/>
+          <w:shd w:val="clear" w:color="auto" w:fill="2F2F2F"/>
+        </w:rPr>
+        <w:t>=</w:t>
+      </w:r>
+      <w:r>
+        <w:rPr>
+          <w:rFonts w:ascii="Consolas" w:hAnsi="Consolas"/>
+          <w:color w:val="D9E8F7"/>
+          <w:sz w:val="20"/>
+          <w:szCs w:val="20"/>
+          <w:shd w:val="clear" w:color="auto" w:fill="2F2F2F"/>
+        </w:rPr>
+        <w:t xml:space="preserve"> </w:t>
+      </w:r>
+      <w:r>
+        <w:rPr>
+          <w:rFonts w:ascii="Consolas" w:hAnsi="Consolas"/>
+          <w:color w:val="CC6C1D"/>
+          <w:sz w:val="20"/>
+          <w:szCs w:val="20"/>
+          <w:shd w:val="clear" w:color="auto" w:fill="2F2F2F"/>
+        </w:rPr>
+        <w:t>new</w:t>
+      </w:r>
+      <w:r>
+        <w:rPr>
+          <w:rFonts w:ascii="Consolas" w:hAnsi="Consolas"/>
+          <w:color w:val="D9E8F7"/>
+          <w:sz w:val="20"/>
+          <w:szCs w:val="20"/>
+          <w:shd w:val="clear" w:color="auto" w:fill="2F2F2F"/>
+        </w:rPr>
+        <w:t xml:space="preserve"> </w:t>
+      </w:r>
+      <w:proofErr w:type="spellStart"/>
+      <w:r>
+        <w:rPr>
+          <w:rFonts w:ascii="Consolas" w:hAnsi="Consolas"/>
+          <w:color w:val="A7EC21"/>
+          <w:sz w:val="20"/>
+          <w:szCs w:val="20"/>
+          <w:shd w:val="clear" w:color="auto" w:fill="2F2F2F"/>
+        </w:rPr>
+        <w:t>ArrayList</w:t>
+      </w:r>
+      <w:proofErr w:type="spellEnd"/>
+      <w:r>
+        <w:rPr>
+          <w:rFonts w:ascii="Consolas" w:hAnsi="Consolas"/>
+          <w:color w:val="E6E6FA"/>
+          <w:sz w:val="20"/>
+          <w:szCs w:val="20"/>
+          <w:shd w:val="clear" w:color="auto" w:fill="2F2F2F"/>
+        </w:rPr>
+        <w:t>&lt;</w:t>
+      </w:r>
+      <w:proofErr w:type="gramStart"/>
+      <w:r>
+        <w:rPr>
+          <w:rFonts w:ascii="Consolas" w:hAnsi="Consolas"/>
+          <w:color w:val="E6E6FA"/>
+          <w:sz w:val="20"/>
+          <w:szCs w:val="20"/>
+          <w:shd w:val="clear" w:color="auto" w:fill="2F2F2F"/>
+        </w:rPr>
+        <w:t>&gt;</w:t>
+      </w:r>
+      <w:r>
+        <w:rPr>
+          <w:rFonts w:ascii="Consolas" w:hAnsi="Consolas"/>
+          <w:color w:val="F9FAF4"/>
+          <w:sz w:val="20"/>
+          <w:szCs w:val="20"/>
+          <w:shd w:val="clear" w:color="auto" w:fill="2F2F2F"/>
+        </w:rPr>
+        <w:t>(</w:t>
+      </w:r>
+      <w:proofErr w:type="gramEnd"/>
+      <w:r>
+        <w:rPr>
+          <w:rFonts w:ascii="Consolas" w:hAnsi="Consolas"/>
+          <w:color w:val="F9FAF4"/>
+          <w:sz w:val="20"/>
+          <w:szCs w:val="20"/>
+          <w:shd w:val="clear" w:color="auto" w:fill="2F2F2F"/>
+        </w:rPr>
+        <w:t>)</w:t>
+      </w:r>
+      <w:r>
+        <w:rPr>
+          <w:rFonts w:ascii="Consolas" w:hAnsi="Consolas"/>
+          <w:color w:val="E6E6FA"/>
+          <w:sz w:val="20"/>
+          <w:szCs w:val="20"/>
+          <w:shd w:val="clear" w:color="auto" w:fill="2F2F2F"/>
+        </w:rPr>
+        <w:t>;</w:t>
+      </w:r>
+    </w:p>
+    <w:p>
+      <w:pPr>
+        <w:rPr>
+          <w:color w:val="000000"/>
+        </w:rPr>
+      </w:pPr>
+    </w:p>
+    <w:p>
+      <w:pPr>
+        <w:rPr>
+          <w:color w:val="000000"/>
+        </w:rPr>
+      </w:pPr>
+      <w:r>
+        <w:rPr>
+          <w:color w:val="000000"/>
+        </w:rPr>
+        <w:t xml:space="preserve">Outro exemplo com </w:t>
+      </w:r>
+      <w:proofErr w:type="spellStart"/>
+      <w:r>
+        <w:rPr>
+          <w:color w:val="000000"/>
+        </w:rPr>
+        <w:t>String</w:t>
+      </w:r>
+      <w:proofErr w:type="spellEnd"/>
+      <w:r>
+        <w:rPr>
+          <w:color w:val="000000"/>
+        </w:rPr>
+        <w:t>:</w:t>
+      </w:r>
+    </w:p>
+    <w:p>
+      <w:pPr>
+        <w:shd w:val="clear" w:color="auto" w:fill="2F2F2F"/>
+        <w:suppressAutoHyphens w:val="0"/>
+        <w:spacing w:after="0" w:line="240" w:lineRule="auto"/>
+        <w:rPr>
+          <w:rFonts w:ascii="Consolas" w:eastAsia="Times New Roman" w:hAnsi="Consolas" w:cs="Times New Roman"/>
+          <w:color w:val="CCCCCC"/>
+          <w:sz w:val="20"/>
+          <w:szCs w:val="20"/>
+          <w:lang w:eastAsia="pt-BR"/>
+        </w:rPr>
+      </w:pPr>
+      <w:proofErr w:type="spellStart"/>
+      <w:r>
+        <w:rPr>
+          <w:rFonts w:ascii="Consolas" w:eastAsia="Times New Roman" w:hAnsi="Consolas" w:cs="Times New Roman"/>
+          <w:color w:val="CC6C1D"/>
+          <w:sz w:val="20"/>
+          <w:szCs w:val="20"/>
+          <w:lang w:eastAsia="pt-BR"/>
+        </w:rPr>
+        <w:t>package</w:t>
+      </w:r>
+      <w:proofErr w:type="spellEnd"/>
+      <w:r>
+        <w:rPr>
+          <w:rFonts w:ascii="Consolas" w:eastAsia="Times New Roman" w:hAnsi="Consolas" w:cs="Times New Roman"/>
+          <w:color w:val="D9E8F7"/>
+          <w:sz w:val="20"/>
+          <w:szCs w:val="20"/>
+          <w:lang w:eastAsia="pt-BR"/>
+        </w:rPr>
+        <w:t xml:space="preserve"> </w:t>
+      </w:r>
+      <w:proofErr w:type="spellStart"/>
+      <w:r>
+        <w:rPr>
+          <w:rFonts w:ascii="Consolas" w:eastAsia="Times New Roman" w:hAnsi="Consolas" w:cs="Times New Roman"/>
+          <w:color w:val="D9E8F7"/>
+          <w:sz w:val="20"/>
+          <w:szCs w:val="20"/>
+          <w:lang w:eastAsia="pt-BR"/>
+        </w:rPr>
+        <w:t>application</w:t>
+      </w:r>
+      <w:proofErr w:type="spellEnd"/>
+      <w:r>
+        <w:rPr>
+          <w:rFonts w:ascii="Consolas" w:eastAsia="Times New Roman" w:hAnsi="Consolas" w:cs="Times New Roman"/>
+          <w:color w:val="E6E6FA"/>
+          <w:sz w:val="20"/>
+          <w:szCs w:val="20"/>
+          <w:lang w:eastAsia="pt-BR"/>
+        </w:rPr>
+        <w:t>;</w:t>
+      </w:r>
+    </w:p>
+    <w:p>
+      <w:pPr>
+        <w:shd w:val="clear" w:color="auto" w:fill="2F2F2F"/>
+        <w:suppressAutoHyphens w:val="0"/>
+        <w:spacing w:after="0" w:line="240" w:lineRule="auto"/>
+        <w:rPr>
+          <w:rFonts w:ascii="Consolas" w:eastAsia="Times New Roman" w:hAnsi="Consolas" w:cs="Times New Roman"/>
+          <w:color w:val="CCCCCC"/>
+          <w:sz w:val="20"/>
+          <w:szCs w:val="20"/>
+          <w:lang w:eastAsia="pt-BR"/>
+        </w:rPr>
+      </w:pPr>
+    </w:p>
+    <w:p>
+      <w:pPr>
+        <w:shd w:val="clear" w:color="auto" w:fill="2F2F2F"/>
+        <w:suppressAutoHyphens w:val="0"/>
+        <w:spacing w:after="0" w:line="240" w:lineRule="auto"/>
+        <w:rPr>
+          <w:rFonts w:ascii="Consolas" w:eastAsia="Times New Roman" w:hAnsi="Consolas" w:cs="Times New Roman"/>
+          <w:color w:val="CCCCCC"/>
+          <w:sz w:val="20"/>
+          <w:szCs w:val="20"/>
+          <w:lang w:eastAsia="pt-BR"/>
+        </w:rPr>
+      </w:pPr>
+      <w:proofErr w:type="spellStart"/>
+      <w:r>
+        <w:rPr>
+          <w:rFonts w:ascii="Consolas" w:eastAsia="Times New Roman" w:hAnsi="Consolas" w:cs="Times New Roman"/>
+          <w:color w:val="CC6C1D"/>
+          <w:sz w:val="20"/>
+          <w:szCs w:val="20"/>
+          <w:lang w:eastAsia="pt-BR"/>
+        </w:rPr>
+        <w:t>import</w:t>
+      </w:r>
+      <w:proofErr w:type="spellEnd"/>
+      <w:r>
+        <w:rPr>
+          <w:rFonts w:ascii="Consolas" w:eastAsia="Times New Roman" w:hAnsi="Consolas" w:cs="Times New Roman"/>
+          <w:color w:val="D9E8F7"/>
+          <w:sz w:val="20"/>
+          <w:szCs w:val="20"/>
+          <w:lang w:eastAsia="pt-BR"/>
+        </w:rPr>
+        <w:t xml:space="preserve"> </w:t>
+      </w:r>
+      <w:proofErr w:type="spellStart"/>
+      <w:proofErr w:type="gramStart"/>
+      <w:r>
+        <w:rPr>
+          <w:rFonts w:ascii="Consolas" w:eastAsia="Times New Roman" w:hAnsi="Consolas" w:cs="Times New Roman"/>
+          <w:color w:val="D9E8F7"/>
+          <w:sz w:val="20"/>
+          <w:szCs w:val="20"/>
+          <w:lang w:eastAsia="pt-BR"/>
+        </w:rPr>
+        <w:t>java</w:t>
+      </w:r>
+      <w:r>
+        <w:rPr>
+          <w:rFonts w:ascii="Consolas" w:eastAsia="Times New Roman" w:hAnsi="Consolas" w:cs="Times New Roman"/>
+          <w:color w:val="E6E6FA"/>
+          <w:sz w:val="20"/>
+          <w:szCs w:val="20"/>
+          <w:lang w:eastAsia="pt-BR"/>
+        </w:rPr>
+        <w:t>.</w:t>
+      </w:r>
+      <w:r>
+        <w:rPr>
+          <w:rFonts w:ascii="Consolas" w:eastAsia="Times New Roman" w:hAnsi="Consolas" w:cs="Times New Roman"/>
+          <w:color w:val="D9E8F7"/>
+          <w:sz w:val="20"/>
+          <w:szCs w:val="20"/>
+          <w:lang w:eastAsia="pt-BR"/>
+        </w:rPr>
+        <w:t>util</w:t>
+      </w:r>
+      <w:proofErr w:type="gramEnd"/>
+      <w:r>
+        <w:rPr>
+          <w:rFonts w:ascii="Consolas" w:eastAsia="Times New Roman" w:hAnsi="Consolas" w:cs="Times New Roman"/>
+          <w:color w:val="E6E6FA"/>
+          <w:sz w:val="20"/>
+          <w:szCs w:val="20"/>
+          <w:lang w:eastAsia="pt-BR"/>
+        </w:rPr>
+        <w:t>.</w:t>
+      </w:r>
+      <w:r>
+        <w:rPr>
+          <w:rFonts w:ascii="Consolas" w:eastAsia="Times New Roman" w:hAnsi="Consolas" w:cs="Times New Roman"/>
+          <w:color w:val="D9E8F7"/>
+          <w:sz w:val="20"/>
+          <w:szCs w:val="20"/>
+          <w:lang w:eastAsia="pt-BR"/>
+        </w:rPr>
+        <w:t>ArrayList</w:t>
+      </w:r>
+      <w:proofErr w:type="spellEnd"/>
+      <w:r>
+        <w:rPr>
+          <w:rFonts w:ascii="Consolas" w:eastAsia="Times New Roman" w:hAnsi="Consolas" w:cs="Times New Roman"/>
+          <w:color w:val="E6E6FA"/>
+          <w:sz w:val="20"/>
+          <w:szCs w:val="20"/>
+          <w:lang w:eastAsia="pt-BR"/>
+        </w:rPr>
+        <w:t>;</w:t>
+      </w:r>
+    </w:p>
+    <w:p>
+      <w:pPr>
+        <w:shd w:val="clear" w:color="auto" w:fill="2F2F2F"/>
+        <w:suppressAutoHyphens w:val="0"/>
+        <w:spacing w:after="0" w:line="240" w:lineRule="auto"/>
+        <w:rPr>
+          <w:rFonts w:ascii="Consolas" w:eastAsia="Times New Roman" w:hAnsi="Consolas" w:cs="Times New Roman"/>
+          <w:color w:val="CCCCCC"/>
+          <w:sz w:val="20"/>
+          <w:szCs w:val="20"/>
+          <w:lang w:eastAsia="pt-BR"/>
+        </w:rPr>
+      </w:pPr>
+      <w:proofErr w:type="spellStart"/>
+      <w:r>
+        <w:rPr>
+          <w:rFonts w:ascii="Consolas" w:eastAsia="Times New Roman" w:hAnsi="Consolas" w:cs="Times New Roman"/>
+          <w:color w:val="CC6C1D"/>
+          <w:sz w:val="20"/>
+          <w:szCs w:val="20"/>
+          <w:lang w:eastAsia="pt-BR"/>
+        </w:rPr>
+        <w:t>import</w:t>
+      </w:r>
+      <w:proofErr w:type="spellEnd"/>
+      <w:r>
+        <w:rPr>
+          <w:rFonts w:ascii="Consolas" w:eastAsia="Times New Roman" w:hAnsi="Consolas" w:cs="Times New Roman"/>
+          <w:color w:val="D9E8F7"/>
+          <w:sz w:val="20"/>
+          <w:szCs w:val="20"/>
+          <w:lang w:eastAsia="pt-BR"/>
+        </w:rPr>
+        <w:t xml:space="preserve"> </w:t>
+      </w:r>
+      <w:proofErr w:type="spellStart"/>
+      <w:proofErr w:type="gramStart"/>
+      <w:r>
+        <w:rPr>
+          <w:rFonts w:ascii="Consolas" w:eastAsia="Times New Roman" w:hAnsi="Consolas" w:cs="Times New Roman"/>
+          <w:color w:val="D9E8F7"/>
+          <w:sz w:val="20"/>
+          <w:szCs w:val="20"/>
+          <w:lang w:eastAsia="pt-BR"/>
+        </w:rPr>
+        <w:t>java</w:t>
+      </w:r>
+      <w:r>
+        <w:rPr>
+          <w:rFonts w:ascii="Consolas" w:eastAsia="Times New Roman" w:hAnsi="Consolas" w:cs="Times New Roman"/>
+          <w:color w:val="E6E6FA"/>
+          <w:sz w:val="20"/>
+          <w:szCs w:val="20"/>
+          <w:lang w:eastAsia="pt-BR"/>
+        </w:rPr>
+        <w:t>.</w:t>
+      </w:r>
+      <w:r>
+        <w:rPr>
+          <w:rFonts w:ascii="Consolas" w:eastAsia="Times New Roman" w:hAnsi="Consolas" w:cs="Times New Roman"/>
+          <w:color w:val="D9E8F7"/>
+          <w:sz w:val="20"/>
+          <w:szCs w:val="20"/>
+          <w:lang w:eastAsia="pt-BR"/>
+        </w:rPr>
+        <w:t>util</w:t>
+      </w:r>
+      <w:proofErr w:type="gramEnd"/>
+      <w:r>
+        <w:rPr>
+          <w:rFonts w:ascii="Consolas" w:eastAsia="Times New Roman" w:hAnsi="Consolas" w:cs="Times New Roman"/>
+          <w:color w:val="E6E6FA"/>
+          <w:sz w:val="20"/>
+          <w:szCs w:val="20"/>
+          <w:lang w:eastAsia="pt-BR"/>
+        </w:rPr>
+        <w:t>.</w:t>
+      </w:r>
+      <w:r>
+        <w:rPr>
+          <w:rFonts w:ascii="Consolas" w:eastAsia="Times New Roman" w:hAnsi="Consolas" w:cs="Times New Roman"/>
+          <w:color w:val="D9E8F7"/>
+          <w:sz w:val="20"/>
+          <w:szCs w:val="20"/>
+          <w:lang w:eastAsia="pt-BR"/>
+        </w:rPr>
+        <w:t>List</w:t>
+      </w:r>
+      <w:proofErr w:type="spellEnd"/>
+      <w:r>
+        <w:rPr>
+          <w:rFonts w:ascii="Consolas" w:eastAsia="Times New Roman" w:hAnsi="Consolas" w:cs="Times New Roman"/>
+          <w:color w:val="E6E6FA"/>
+          <w:sz w:val="20"/>
+          <w:szCs w:val="20"/>
+          <w:lang w:eastAsia="pt-BR"/>
+        </w:rPr>
+        <w:t>;</w:t>
+      </w:r>
+    </w:p>
+    <w:p>
+      <w:pPr>
+        <w:shd w:val="clear" w:color="auto" w:fill="2F2F2F"/>
+        <w:suppressAutoHyphens w:val="0"/>
+        <w:spacing w:after="0" w:line="240" w:lineRule="auto"/>
+        <w:rPr>
+          <w:rFonts w:ascii="Consolas" w:eastAsia="Times New Roman" w:hAnsi="Consolas" w:cs="Times New Roman"/>
+          <w:color w:val="CCCCCC"/>
+          <w:sz w:val="20"/>
+          <w:szCs w:val="20"/>
+          <w:lang w:eastAsia="pt-BR"/>
+        </w:rPr>
+      </w:pPr>
+    </w:p>
+    <w:p>
+      <w:pPr>
+        <w:shd w:val="clear" w:color="auto" w:fill="2F2F2F"/>
+        <w:suppressAutoHyphens w:val="0"/>
+        <w:spacing w:after="0" w:line="240" w:lineRule="auto"/>
+        <w:rPr>
+          <w:rFonts w:ascii="Consolas" w:eastAsia="Times New Roman" w:hAnsi="Consolas" w:cs="Times New Roman"/>
+          <w:color w:val="CCCCCC"/>
+          <w:sz w:val="20"/>
+          <w:szCs w:val="20"/>
+          <w:lang w:eastAsia="pt-BR"/>
+        </w:rPr>
+      </w:pPr>
+      <w:proofErr w:type="spellStart"/>
+      <w:r>
+        <w:rPr>
+          <w:rFonts w:ascii="Consolas" w:eastAsia="Times New Roman" w:hAnsi="Consolas" w:cs="Times New Roman"/>
+          <w:color w:val="CC6C1D"/>
+          <w:sz w:val="20"/>
+          <w:szCs w:val="20"/>
+          <w:lang w:eastAsia="pt-BR"/>
+        </w:rPr>
+        <w:t>public</w:t>
+      </w:r>
+      <w:proofErr w:type="spellEnd"/>
+      <w:r>
+        <w:rPr>
+          <w:rFonts w:ascii="Consolas" w:eastAsia="Times New Roman" w:hAnsi="Consolas" w:cs="Times New Roman"/>
+          <w:color w:val="D9E8F7"/>
+          <w:sz w:val="20"/>
+          <w:szCs w:val="20"/>
+          <w:lang w:eastAsia="pt-BR"/>
+        </w:rPr>
+        <w:t xml:space="preserve"> </w:t>
+      </w:r>
+      <w:proofErr w:type="spellStart"/>
+      <w:r>
+        <w:rPr>
+          <w:rFonts w:ascii="Consolas" w:eastAsia="Times New Roman" w:hAnsi="Consolas" w:cs="Times New Roman"/>
+          <w:color w:val="CC6C1D"/>
+          <w:sz w:val="20"/>
+          <w:szCs w:val="20"/>
+          <w:lang w:eastAsia="pt-BR"/>
+        </w:rPr>
+        <w:t>class</w:t>
+      </w:r>
+      <w:proofErr w:type="spellEnd"/>
+      <w:r>
+        <w:rPr>
+          <w:rFonts w:ascii="Consolas" w:eastAsia="Times New Roman" w:hAnsi="Consolas" w:cs="Times New Roman"/>
+          <w:color w:val="D9E8F7"/>
+          <w:sz w:val="20"/>
+          <w:szCs w:val="20"/>
+          <w:lang w:eastAsia="pt-BR"/>
+        </w:rPr>
+        <w:t xml:space="preserve"> </w:t>
+      </w:r>
+      <w:proofErr w:type="spellStart"/>
+      <w:r>
+        <w:rPr>
+          <w:rFonts w:ascii="Consolas" w:eastAsia="Times New Roman" w:hAnsi="Consolas" w:cs="Times New Roman"/>
+          <w:color w:val="1290C3"/>
+          <w:sz w:val="20"/>
+          <w:szCs w:val="20"/>
+          <w:lang w:eastAsia="pt-BR"/>
+        </w:rPr>
+        <w:t>Program</w:t>
+      </w:r>
+      <w:proofErr w:type="spellEnd"/>
+      <w:r>
+        <w:rPr>
+          <w:rFonts w:ascii="Consolas" w:eastAsia="Times New Roman" w:hAnsi="Consolas" w:cs="Times New Roman"/>
+          <w:color w:val="D9E8F7"/>
+          <w:sz w:val="20"/>
+          <w:szCs w:val="20"/>
+          <w:lang w:eastAsia="pt-BR"/>
+        </w:rPr>
+        <w:t xml:space="preserve"> </w:t>
+      </w:r>
+      <w:r>
+        <w:rPr>
+          <w:rFonts w:ascii="Consolas" w:eastAsia="Times New Roman" w:hAnsi="Consolas" w:cs="Times New Roman"/>
+          <w:color w:val="F9FAF4"/>
+          <w:sz w:val="20"/>
+          <w:szCs w:val="20"/>
+          <w:lang w:eastAsia="pt-BR"/>
+        </w:rPr>
+        <w:t>{</w:t>
+      </w:r>
+    </w:p>
+    <w:p>
+      <w:pPr>
+        <w:shd w:val="clear" w:color="auto" w:fill="2F2F2F"/>
+        <w:suppressAutoHyphens w:val="0"/>
+        <w:spacing w:after="0" w:line="240" w:lineRule="auto"/>
+        <w:rPr>
+          <w:rFonts w:ascii="Consolas" w:eastAsia="Times New Roman" w:hAnsi="Consolas" w:cs="Times New Roman"/>
+          <w:color w:val="CCCCCC"/>
+          <w:sz w:val="20"/>
+          <w:szCs w:val="20"/>
+          <w:lang w:eastAsia="pt-BR"/>
+        </w:rPr>
+      </w:pPr>
+      <w:r>
+        <w:rPr>
+          <w:rFonts w:ascii="Consolas" w:eastAsia="Times New Roman" w:hAnsi="Consolas" w:cs="Times New Roman"/>
+          <w:color w:val="D9E8F7"/>
+          <w:sz w:val="20"/>
+          <w:szCs w:val="20"/>
+          <w:lang w:eastAsia="pt-BR"/>
+        </w:rPr>
+        <w:tab/>
+      </w:r>
+    </w:p>
+    <w:p>
+      <w:pPr>
+        <w:shd w:val="clear" w:color="auto" w:fill="2F2F2F"/>
+        <w:suppressAutoHyphens w:val="0"/>
+        <w:spacing w:after="0" w:line="240" w:lineRule="auto"/>
+        <w:rPr>
+          <w:rFonts w:ascii="Consolas" w:eastAsia="Times New Roman" w:hAnsi="Consolas" w:cs="Times New Roman"/>
+          <w:color w:val="CCCCCC"/>
+          <w:sz w:val="20"/>
+          <w:szCs w:val="20"/>
+          <w:lang w:eastAsia="pt-BR"/>
+        </w:rPr>
+      </w:pPr>
+      <w:r>
+        <w:rPr>
+          <w:rFonts w:ascii="Consolas" w:eastAsia="Times New Roman" w:hAnsi="Consolas" w:cs="Times New Roman"/>
+          <w:color w:val="D9E8F7"/>
+          <w:sz w:val="20"/>
+          <w:szCs w:val="20"/>
+          <w:lang w:eastAsia="pt-BR"/>
+        </w:rPr>
+        <w:tab/>
+      </w:r>
+      <w:proofErr w:type="spellStart"/>
+      <w:r>
+        <w:rPr>
+          <w:rFonts w:ascii="Consolas" w:eastAsia="Times New Roman" w:hAnsi="Consolas" w:cs="Times New Roman"/>
+          <w:color w:val="CC6C1D"/>
+          <w:sz w:val="20"/>
+          <w:szCs w:val="20"/>
+          <w:lang w:eastAsia="pt-BR"/>
+        </w:rPr>
+        <w:t>public</w:t>
+      </w:r>
+      <w:proofErr w:type="spellEnd"/>
+      <w:r>
+        <w:rPr>
+          <w:rFonts w:ascii="Consolas" w:eastAsia="Times New Roman" w:hAnsi="Consolas" w:cs="Times New Roman"/>
+          <w:color w:val="D9E8F7"/>
+          <w:sz w:val="20"/>
+          <w:szCs w:val="20"/>
+          <w:lang w:eastAsia="pt-BR"/>
+        </w:rPr>
+        <w:t xml:space="preserve"> </w:t>
+      </w:r>
+      <w:proofErr w:type="spellStart"/>
+      <w:r>
+        <w:rPr>
+          <w:rFonts w:ascii="Consolas" w:eastAsia="Times New Roman" w:hAnsi="Consolas" w:cs="Times New Roman"/>
+          <w:color w:val="CC6C1D"/>
+          <w:sz w:val="20"/>
+          <w:szCs w:val="20"/>
+          <w:lang w:eastAsia="pt-BR"/>
+        </w:rPr>
+        <w:t>static</w:t>
+      </w:r>
+      <w:proofErr w:type="spellEnd"/>
+      <w:r>
+        <w:rPr>
+          <w:rFonts w:ascii="Consolas" w:eastAsia="Times New Roman" w:hAnsi="Consolas" w:cs="Times New Roman"/>
+          <w:color w:val="D9E8F7"/>
+          <w:sz w:val="20"/>
+          <w:szCs w:val="20"/>
+          <w:lang w:eastAsia="pt-BR"/>
+        </w:rPr>
+        <w:t xml:space="preserve"> </w:t>
+      </w:r>
+      <w:proofErr w:type="spellStart"/>
+      <w:r>
+        <w:rPr>
+          <w:rFonts w:ascii="Consolas" w:eastAsia="Times New Roman" w:hAnsi="Consolas" w:cs="Times New Roman"/>
+          <w:color w:val="CC6C1D"/>
+          <w:sz w:val="20"/>
+          <w:szCs w:val="20"/>
+          <w:lang w:eastAsia="pt-BR"/>
+        </w:rPr>
+        <w:t>void</w:t>
+      </w:r>
+      <w:proofErr w:type="spellEnd"/>
+      <w:r>
+        <w:rPr>
+          <w:rFonts w:ascii="Consolas" w:eastAsia="Times New Roman" w:hAnsi="Consolas" w:cs="Times New Roman"/>
+          <w:color w:val="D9E8F7"/>
+          <w:sz w:val="20"/>
+          <w:szCs w:val="20"/>
+          <w:lang w:eastAsia="pt-BR"/>
+        </w:rPr>
+        <w:t xml:space="preserve"> </w:t>
+      </w:r>
+      <w:proofErr w:type="spellStart"/>
+      <w:proofErr w:type="gramStart"/>
+      <w:r>
+        <w:rPr>
+          <w:rFonts w:ascii="Consolas" w:eastAsia="Times New Roman" w:hAnsi="Consolas" w:cs="Times New Roman"/>
+          <w:color w:val="1EB540"/>
+          <w:sz w:val="20"/>
+          <w:szCs w:val="20"/>
+          <w:lang w:eastAsia="pt-BR"/>
+        </w:rPr>
+        <w:t>main</w:t>
+      </w:r>
+      <w:proofErr w:type="spellEnd"/>
+      <w:r>
+        <w:rPr>
+          <w:rFonts w:ascii="Consolas" w:eastAsia="Times New Roman" w:hAnsi="Consolas" w:cs="Times New Roman"/>
+          <w:color w:val="F9FAF4"/>
+          <w:sz w:val="20"/>
+          <w:szCs w:val="20"/>
+          <w:lang w:eastAsia="pt-BR"/>
+        </w:rPr>
+        <w:t>(</w:t>
+      </w:r>
+      <w:proofErr w:type="spellStart"/>
+      <w:proofErr w:type="gramEnd"/>
+      <w:r>
+        <w:rPr>
+          <w:rFonts w:ascii="Consolas" w:eastAsia="Times New Roman" w:hAnsi="Consolas" w:cs="Times New Roman"/>
+          <w:color w:val="1290C3"/>
+          <w:sz w:val="20"/>
+          <w:szCs w:val="20"/>
+          <w:lang w:eastAsia="pt-BR"/>
+        </w:rPr>
+        <w:t>String</w:t>
+      </w:r>
+      <w:proofErr w:type="spellEnd"/>
+      <w:r>
+        <w:rPr>
+          <w:rFonts w:ascii="Consolas" w:eastAsia="Times New Roman" w:hAnsi="Consolas" w:cs="Times New Roman"/>
+          <w:color w:val="F9FAF4"/>
+          <w:sz w:val="20"/>
+          <w:szCs w:val="20"/>
+          <w:lang w:eastAsia="pt-BR"/>
+        </w:rPr>
+        <w:t>[]</w:t>
+      </w:r>
+      <w:r>
+        <w:rPr>
+          <w:rFonts w:ascii="Consolas" w:eastAsia="Times New Roman" w:hAnsi="Consolas" w:cs="Times New Roman"/>
+          <w:color w:val="D9E8F7"/>
+          <w:sz w:val="20"/>
+          <w:szCs w:val="20"/>
+          <w:lang w:eastAsia="pt-BR"/>
+        </w:rPr>
+        <w:t xml:space="preserve"> </w:t>
+      </w:r>
+      <w:proofErr w:type="spellStart"/>
+      <w:r>
+        <w:rPr>
+          <w:rFonts w:ascii="Consolas" w:eastAsia="Times New Roman" w:hAnsi="Consolas" w:cs="Times New Roman"/>
+          <w:color w:val="79ABFF"/>
+          <w:sz w:val="20"/>
+          <w:szCs w:val="20"/>
+          <w:lang w:eastAsia="pt-BR"/>
+        </w:rPr>
+        <w:t>args</w:t>
+      </w:r>
+      <w:proofErr w:type="spellEnd"/>
+      <w:r>
+        <w:rPr>
+          <w:rFonts w:ascii="Consolas" w:eastAsia="Times New Roman" w:hAnsi="Consolas" w:cs="Times New Roman"/>
+          <w:color w:val="F9FAF4"/>
+          <w:sz w:val="20"/>
+          <w:szCs w:val="20"/>
+          <w:lang w:eastAsia="pt-BR"/>
+        </w:rPr>
+        <w:t>)</w:t>
+      </w:r>
+      <w:r>
+        <w:rPr>
+          <w:rFonts w:ascii="Consolas" w:eastAsia="Times New Roman" w:hAnsi="Consolas" w:cs="Times New Roman"/>
+          <w:color w:val="D9E8F7"/>
+          <w:sz w:val="20"/>
+          <w:szCs w:val="20"/>
+          <w:lang w:eastAsia="pt-BR"/>
+        </w:rPr>
+        <w:t xml:space="preserve"> </w:t>
+      </w:r>
+      <w:r>
+        <w:rPr>
+          <w:rFonts w:ascii="Consolas" w:eastAsia="Times New Roman" w:hAnsi="Consolas" w:cs="Times New Roman"/>
+          <w:color w:val="F9FAF4"/>
+          <w:sz w:val="20"/>
+          <w:szCs w:val="20"/>
+          <w:lang w:eastAsia="pt-BR"/>
+        </w:rPr>
+        <w:t>{</w:t>
+      </w:r>
+    </w:p>
+    <w:p>
+      <w:pPr>
+        <w:shd w:val="clear" w:color="auto" w:fill="2F2F2F"/>
+        <w:suppressAutoHyphens w:val="0"/>
+        <w:spacing w:after="0" w:line="240" w:lineRule="auto"/>
+        <w:rPr>
+          <w:rFonts w:ascii="Consolas" w:eastAsia="Times New Roman" w:hAnsi="Consolas" w:cs="Times New Roman"/>
+          <w:color w:val="CCCCCC"/>
+          <w:sz w:val="20"/>
+          <w:szCs w:val="20"/>
+          <w:lang w:eastAsia="pt-BR"/>
+        </w:rPr>
+      </w:pPr>
+      <w:r>
+        <w:rPr>
+          <w:rFonts w:ascii="Consolas" w:eastAsia="Times New Roman" w:hAnsi="Consolas" w:cs="Times New Roman"/>
+          <w:color w:val="D9E8F7"/>
+          <w:sz w:val="20"/>
+          <w:szCs w:val="20"/>
+          <w:lang w:eastAsia="pt-BR"/>
+        </w:rPr>
+        <w:tab/>
+      </w:r>
+      <w:r>
+        <w:rPr>
+          <w:rFonts w:ascii="Consolas" w:eastAsia="Times New Roman" w:hAnsi="Consolas" w:cs="Times New Roman"/>
+          <w:color w:val="D9E8F7"/>
+          <w:sz w:val="20"/>
+          <w:szCs w:val="20"/>
+          <w:lang w:eastAsia="pt-BR"/>
+        </w:rPr>
+        <w:tab/>
+      </w:r>
+    </w:p>
+    <w:p>
+      <w:pPr>
+        <w:shd w:val="clear" w:color="auto" w:fill="2F2F2F"/>
+        <w:suppressAutoHyphens w:val="0"/>
+        <w:spacing w:after="0" w:line="240" w:lineRule="auto"/>
+        <w:rPr>
+          <w:rFonts w:ascii="Consolas" w:eastAsia="Times New Roman" w:hAnsi="Consolas" w:cs="Times New Roman"/>
+          <w:color w:val="CCCCCC"/>
+          <w:sz w:val="20"/>
+          <w:szCs w:val="20"/>
+          <w:lang w:eastAsia="pt-BR"/>
+        </w:rPr>
+      </w:pPr>
+      <w:r>
+        <w:rPr>
+          <w:rFonts w:ascii="Consolas" w:eastAsia="Times New Roman" w:hAnsi="Consolas" w:cs="Times New Roman"/>
+          <w:color w:val="D9E8F7"/>
+          <w:sz w:val="20"/>
+          <w:szCs w:val="20"/>
+          <w:lang w:eastAsia="pt-BR"/>
+        </w:rPr>
+        <w:tab/>
+      </w:r>
+      <w:r>
+        <w:rPr>
+          <w:rFonts w:ascii="Consolas" w:eastAsia="Times New Roman" w:hAnsi="Consolas" w:cs="Times New Roman"/>
+          <w:color w:val="D9E8F7"/>
+          <w:sz w:val="20"/>
+          <w:szCs w:val="20"/>
+          <w:lang w:eastAsia="pt-BR"/>
+        </w:rPr>
+        <w:tab/>
+      </w:r>
+      <w:proofErr w:type="spellStart"/>
+      <w:r>
+        <w:rPr>
+          <w:rFonts w:ascii="Consolas" w:eastAsia="Times New Roman" w:hAnsi="Consolas" w:cs="Times New Roman"/>
+          <w:color w:val="80F2F6"/>
+          <w:sz w:val="20"/>
+          <w:szCs w:val="20"/>
+          <w:lang w:eastAsia="pt-BR"/>
+        </w:rPr>
+        <w:t>List</w:t>
+      </w:r>
+      <w:proofErr w:type="spellEnd"/>
+      <w:r>
+        <w:rPr>
+          <w:rFonts w:ascii="Consolas" w:eastAsia="Times New Roman" w:hAnsi="Consolas" w:cs="Times New Roman"/>
+          <w:color w:val="E6E6FA"/>
+          <w:sz w:val="20"/>
+          <w:szCs w:val="20"/>
+          <w:lang w:eastAsia="pt-BR"/>
+        </w:rPr>
+        <w:t>&lt;</w:t>
+      </w:r>
+      <w:proofErr w:type="spellStart"/>
+      <w:r>
+        <w:rPr>
+          <w:rFonts w:ascii="Consolas" w:eastAsia="Times New Roman" w:hAnsi="Consolas" w:cs="Times New Roman"/>
+          <w:color w:val="B166DA"/>
+          <w:sz w:val="20"/>
+          <w:szCs w:val="20"/>
+          <w:lang w:eastAsia="pt-BR"/>
+        </w:rPr>
+        <w:t>String</w:t>
+      </w:r>
+      <w:proofErr w:type="spellEnd"/>
+      <w:r>
+        <w:rPr>
+          <w:rFonts w:ascii="Consolas" w:eastAsia="Times New Roman" w:hAnsi="Consolas" w:cs="Times New Roman"/>
+          <w:color w:val="E6E6FA"/>
+          <w:sz w:val="20"/>
+          <w:szCs w:val="20"/>
+          <w:lang w:eastAsia="pt-BR"/>
+        </w:rPr>
+        <w:t>&gt;</w:t>
+      </w:r>
+      <w:r>
+        <w:rPr>
+          <w:rFonts w:ascii="Consolas" w:eastAsia="Times New Roman" w:hAnsi="Consolas" w:cs="Times New Roman"/>
+          <w:color w:val="D9E8F7"/>
+          <w:sz w:val="20"/>
+          <w:szCs w:val="20"/>
+          <w:lang w:eastAsia="pt-BR"/>
+        </w:rPr>
+        <w:t xml:space="preserve"> </w:t>
+      </w:r>
+      <w:proofErr w:type="spellStart"/>
+      <w:r>
+        <w:rPr>
+          <w:rFonts w:ascii="Consolas" w:eastAsia="Times New Roman" w:hAnsi="Consolas" w:cs="Times New Roman"/>
+          <w:color w:val="F2F200"/>
+          <w:sz w:val="20"/>
+          <w:szCs w:val="20"/>
+          <w:lang w:eastAsia="pt-BR"/>
+        </w:rPr>
+        <w:t>list</w:t>
+      </w:r>
+      <w:proofErr w:type="spellEnd"/>
+      <w:r>
+        <w:rPr>
+          <w:rFonts w:ascii="Consolas" w:eastAsia="Times New Roman" w:hAnsi="Consolas" w:cs="Times New Roman"/>
+          <w:color w:val="D9E8F7"/>
+          <w:sz w:val="20"/>
+          <w:szCs w:val="20"/>
+          <w:lang w:eastAsia="pt-BR"/>
+        </w:rPr>
+        <w:t xml:space="preserve"> </w:t>
+      </w:r>
+      <w:r>
+        <w:rPr>
+          <w:rFonts w:ascii="Consolas" w:eastAsia="Times New Roman" w:hAnsi="Consolas" w:cs="Times New Roman"/>
+          <w:color w:val="E6E6FA"/>
+          <w:sz w:val="20"/>
+          <w:szCs w:val="20"/>
+          <w:lang w:eastAsia="pt-BR"/>
+        </w:rPr>
+        <w:t>=</w:t>
+      </w:r>
+      <w:r>
+        <w:rPr>
+          <w:rFonts w:ascii="Consolas" w:eastAsia="Times New Roman" w:hAnsi="Consolas" w:cs="Times New Roman"/>
+          <w:color w:val="D9E8F7"/>
+          <w:sz w:val="20"/>
+          <w:szCs w:val="20"/>
+          <w:lang w:eastAsia="pt-BR"/>
+        </w:rPr>
+        <w:t xml:space="preserve"> </w:t>
+      </w:r>
+      <w:r>
+        <w:rPr>
+          <w:rFonts w:ascii="Consolas" w:eastAsia="Times New Roman" w:hAnsi="Consolas" w:cs="Times New Roman"/>
+          <w:color w:val="CC6C1D"/>
+          <w:sz w:val="20"/>
+          <w:szCs w:val="20"/>
+          <w:lang w:eastAsia="pt-BR"/>
+        </w:rPr>
+        <w:t>new</w:t>
+      </w:r>
+      <w:r>
+        <w:rPr>
+          <w:rFonts w:ascii="Consolas" w:eastAsia="Times New Roman" w:hAnsi="Consolas" w:cs="Times New Roman"/>
+          <w:color w:val="D9E8F7"/>
+          <w:sz w:val="20"/>
+          <w:szCs w:val="20"/>
+          <w:lang w:eastAsia="pt-BR"/>
+        </w:rPr>
+        <w:t xml:space="preserve"> </w:t>
+      </w:r>
+      <w:proofErr w:type="spellStart"/>
+      <w:r>
+        <w:rPr>
+          <w:rFonts w:ascii="Consolas" w:eastAsia="Times New Roman" w:hAnsi="Consolas" w:cs="Times New Roman"/>
+          <w:color w:val="A7EC21"/>
+          <w:sz w:val="20"/>
+          <w:szCs w:val="20"/>
+          <w:lang w:eastAsia="pt-BR"/>
+        </w:rPr>
+        <w:t>ArrayList</w:t>
+      </w:r>
+      <w:proofErr w:type="spellEnd"/>
+      <w:r>
+        <w:rPr>
+          <w:rFonts w:ascii="Consolas" w:eastAsia="Times New Roman" w:hAnsi="Consolas" w:cs="Times New Roman"/>
+          <w:color w:val="E6E6FA"/>
+          <w:sz w:val="20"/>
+          <w:szCs w:val="20"/>
+          <w:lang w:eastAsia="pt-BR"/>
+        </w:rPr>
+        <w:t>&lt;</w:t>
+      </w:r>
+      <w:proofErr w:type="gramStart"/>
+      <w:r>
+        <w:rPr>
+          <w:rFonts w:ascii="Consolas" w:eastAsia="Times New Roman" w:hAnsi="Consolas" w:cs="Times New Roman"/>
+          <w:color w:val="E6E6FA"/>
+          <w:sz w:val="20"/>
+          <w:szCs w:val="20"/>
+          <w:lang w:eastAsia="pt-BR"/>
+        </w:rPr>
+        <w:t>&gt;</w:t>
+      </w:r>
+      <w:r>
+        <w:rPr>
+          <w:rFonts w:ascii="Consolas" w:eastAsia="Times New Roman" w:hAnsi="Consolas" w:cs="Times New Roman"/>
+          <w:color w:val="F9FAF4"/>
+          <w:sz w:val="20"/>
+          <w:szCs w:val="20"/>
+          <w:lang w:eastAsia="pt-BR"/>
+        </w:rPr>
+        <w:t>(</w:t>
+      </w:r>
+      <w:proofErr w:type="gramEnd"/>
+      <w:r>
+        <w:rPr>
+          <w:rFonts w:ascii="Consolas" w:eastAsia="Times New Roman" w:hAnsi="Consolas" w:cs="Times New Roman"/>
+          <w:color w:val="F9FAF4"/>
+          <w:sz w:val="20"/>
+          <w:szCs w:val="20"/>
+          <w:lang w:eastAsia="pt-BR"/>
+        </w:rPr>
+        <w:t>)</w:t>
+      </w:r>
+      <w:r>
+        <w:rPr>
+          <w:rFonts w:ascii="Consolas" w:eastAsia="Times New Roman" w:hAnsi="Consolas" w:cs="Times New Roman"/>
+          <w:color w:val="E6E6FA"/>
+          <w:sz w:val="20"/>
+          <w:szCs w:val="20"/>
+          <w:lang w:eastAsia="pt-BR"/>
+        </w:rPr>
+        <w:t>;</w:t>
+      </w:r>
+    </w:p>
+    <w:p>
+      <w:pPr>
+        <w:shd w:val="clear" w:color="auto" w:fill="2F2F2F"/>
+        <w:suppressAutoHyphens w:val="0"/>
+        <w:spacing w:after="0" w:line="240" w:lineRule="auto"/>
+        <w:rPr>
+          <w:rFonts w:ascii="Consolas" w:eastAsia="Times New Roman" w:hAnsi="Consolas" w:cs="Times New Roman"/>
+          <w:color w:val="CCCCCC"/>
+          <w:sz w:val="20"/>
+          <w:szCs w:val="20"/>
+          <w:lang w:eastAsia="pt-BR"/>
+        </w:rPr>
+      </w:pPr>
+      <w:r>
+        <w:rPr>
+          <w:rFonts w:ascii="Consolas" w:eastAsia="Times New Roman" w:hAnsi="Consolas" w:cs="Times New Roman"/>
+          <w:color w:val="D9E8F7"/>
+          <w:sz w:val="20"/>
+          <w:szCs w:val="20"/>
+          <w:lang w:eastAsia="pt-BR"/>
+        </w:rPr>
+        <w:tab/>
+      </w:r>
+      <w:r>
+        <w:rPr>
+          <w:rFonts w:ascii="Consolas" w:eastAsia="Times New Roman" w:hAnsi="Consolas" w:cs="Times New Roman"/>
+          <w:color w:val="D9E8F7"/>
+          <w:sz w:val="20"/>
+          <w:szCs w:val="20"/>
+          <w:lang w:eastAsia="pt-BR"/>
+        </w:rPr>
+        <w:tab/>
+      </w:r>
+    </w:p>
+    <w:p>
+      <w:pPr>
+        <w:shd w:val="clear" w:color="auto" w:fill="2F2F2F"/>
+        <w:suppressAutoHyphens w:val="0"/>
+        <w:spacing w:after="0" w:line="240" w:lineRule="auto"/>
+        <w:rPr>
+          <w:rFonts w:ascii="Consolas" w:eastAsia="Times New Roman" w:hAnsi="Consolas" w:cs="Times New Roman"/>
+          <w:color w:val="CCCCCC"/>
+          <w:sz w:val="20"/>
+          <w:szCs w:val="20"/>
+          <w:lang w:eastAsia="pt-BR"/>
+        </w:rPr>
+      </w:pPr>
+      <w:r>
+        <w:rPr>
+          <w:rFonts w:ascii="Consolas" w:eastAsia="Times New Roman" w:hAnsi="Consolas" w:cs="Times New Roman"/>
+          <w:color w:val="D9E8F7"/>
+          <w:sz w:val="20"/>
+          <w:szCs w:val="20"/>
+          <w:lang w:eastAsia="pt-BR"/>
+        </w:rPr>
+        <w:tab/>
+      </w:r>
+      <w:r>
+        <w:rPr>
+          <w:rFonts w:ascii="Consolas" w:eastAsia="Times New Roman" w:hAnsi="Consolas" w:cs="Times New Roman"/>
+          <w:color w:val="D9E8F7"/>
+          <w:sz w:val="20"/>
+          <w:szCs w:val="20"/>
+          <w:lang w:eastAsia="pt-BR"/>
+        </w:rPr>
+        <w:tab/>
+      </w:r>
+      <w:proofErr w:type="spellStart"/>
+      <w:r>
+        <w:rPr>
+          <w:rFonts w:ascii="Consolas" w:eastAsia="Times New Roman" w:hAnsi="Consolas" w:cs="Times New Roman"/>
+          <w:color w:val="F3EC79"/>
+          <w:sz w:val="20"/>
+          <w:szCs w:val="20"/>
+          <w:lang w:eastAsia="pt-BR"/>
+        </w:rPr>
+        <w:t>list</w:t>
+      </w:r>
+      <w:r>
+        <w:rPr>
+          <w:rFonts w:ascii="Consolas" w:eastAsia="Times New Roman" w:hAnsi="Consolas" w:cs="Times New Roman"/>
+          <w:color w:val="E6E6FA"/>
+          <w:sz w:val="20"/>
+          <w:szCs w:val="20"/>
+          <w:lang w:eastAsia="pt-BR"/>
+        </w:rPr>
+        <w:t>.</w:t>
+      </w:r>
+      <w:r>
+        <w:rPr>
+          <w:rFonts w:ascii="Consolas" w:eastAsia="Times New Roman" w:hAnsi="Consolas" w:cs="Times New Roman"/>
+          <w:color w:val="80F6A7"/>
+          <w:sz w:val="20"/>
+          <w:szCs w:val="20"/>
+          <w:lang w:eastAsia="pt-BR"/>
+        </w:rPr>
+        <w:t>add</w:t>
+      </w:r>
+      <w:proofErr w:type="spellEnd"/>
+      <w:r>
+        <w:rPr>
+          <w:rFonts w:ascii="Consolas" w:eastAsia="Times New Roman" w:hAnsi="Consolas" w:cs="Times New Roman"/>
+          <w:color w:val="F9FAF4"/>
+          <w:sz w:val="20"/>
+          <w:szCs w:val="20"/>
+          <w:lang w:eastAsia="pt-BR"/>
+        </w:rPr>
+        <w:t>(</w:t>
+      </w:r>
+      <w:r>
+        <w:rPr>
+          <w:rFonts w:ascii="Consolas" w:eastAsia="Times New Roman" w:hAnsi="Consolas" w:cs="Times New Roman"/>
+          <w:color w:val="17C6A3"/>
+          <w:sz w:val="20"/>
+          <w:szCs w:val="20"/>
+          <w:lang w:eastAsia="pt-BR"/>
+        </w:rPr>
+        <w:t>"Bruna"</w:t>
+      </w:r>
+      <w:r>
+        <w:rPr>
+          <w:rFonts w:ascii="Consolas" w:eastAsia="Times New Roman" w:hAnsi="Consolas" w:cs="Times New Roman"/>
+          <w:color w:val="F9FAF4"/>
+          <w:sz w:val="20"/>
+          <w:szCs w:val="20"/>
+          <w:lang w:eastAsia="pt-BR"/>
+        </w:rPr>
+        <w:t>)</w:t>
+      </w:r>
+      <w:r>
+        <w:rPr>
+          <w:rFonts w:ascii="Consolas" w:eastAsia="Times New Roman" w:hAnsi="Consolas" w:cs="Times New Roman"/>
+          <w:color w:val="E6E6FA"/>
+          <w:sz w:val="20"/>
+          <w:szCs w:val="20"/>
+          <w:lang w:eastAsia="pt-BR"/>
+        </w:rPr>
+        <w:t>;</w:t>
+      </w:r>
+    </w:p>
+    <w:p>
+      <w:pPr>
+        <w:shd w:val="clear" w:color="auto" w:fill="2F2F2F"/>
+        <w:suppressAutoHyphens w:val="0"/>
+        <w:spacing w:after="0" w:line="240" w:lineRule="auto"/>
+        <w:rPr>
+          <w:rFonts w:ascii="Consolas" w:eastAsia="Times New Roman" w:hAnsi="Consolas" w:cs="Times New Roman"/>
+          <w:color w:val="CCCCCC"/>
+          <w:sz w:val="20"/>
+          <w:szCs w:val="20"/>
+          <w:lang w:eastAsia="pt-BR"/>
+        </w:rPr>
+      </w:pPr>
+      <w:r>
+        <w:rPr>
+          <w:rFonts w:ascii="Consolas" w:eastAsia="Times New Roman" w:hAnsi="Consolas" w:cs="Times New Roman"/>
+          <w:color w:val="D9E8F7"/>
+          <w:sz w:val="20"/>
+          <w:szCs w:val="20"/>
+          <w:lang w:eastAsia="pt-BR"/>
+        </w:rPr>
+        <w:tab/>
+      </w:r>
+      <w:r>
+        <w:rPr>
+          <w:rFonts w:ascii="Consolas" w:eastAsia="Times New Roman" w:hAnsi="Consolas" w:cs="Times New Roman"/>
+          <w:color w:val="D9E8F7"/>
+          <w:sz w:val="20"/>
+          <w:szCs w:val="20"/>
+          <w:lang w:eastAsia="pt-BR"/>
+        </w:rPr>
+        <w:tab/>
+      </w:r>
+      <w:proofErr w:type="spellStart"/>
+      <w:r>
+        <w:rPr>
+          <w:rFonts w:ascii="Consolas" w:eastAsia="Times New Roman" w:hAnsi="Consolas" w:cs="Times New Roman"/>
+          <w:color w:val="F3EC79"/>
+          <w:sz w:val="20"/>
+          <w:szCs w:val="20"/>
+          <w:lang w:eastAsia="pt-BR"/>
+        </w:rPr>
+        <w:t>list</w:t>
+      </w:r>
+      <w:r>
+        <w:rPr>
+          <w:rFonts w:ascii="Consolas" w:eastAsia="Times New Roman" w:hAnsi="Consolas" w:cs="Times New Roman"/>
+          <w:color w:val="E6E6FA"/>
+          <w:sz w:val="20"/>
+          <w:szCs w:val="20"/>
+          <w:lang w:eastAsia="pt-BR"/>
+        </w:rPr>
+        <w:t>.</w:t>
+      </w:r>
+      <w:r>
+        <w:rPr>
+          <w:rFonts w:ascii="Consolas" w:eastAsia="Times New Roman" w:hAnsi="Consolas" w:cs="Times New Roman"/>
+          <w:color w:val="80F6A7"/>
+          <w:sz w:val="20"/>
+          <w:szCs w:val="20"/>
+          <w:lang w:eastAsia="pt-BR"/>
+        </w:rPr>
+        <w:t>add</w:t>
+      </w:r>
+      <w:proofErr w:type="spellEnd"/>
+      <w:r>
+        <w:rPr>
+          <w:rFonts w:ascii="Consolas" w:eastAsia="Times New Roman" w:hAnsi="Consolas" w:cs="Times New Roman"/>
+          <w:color w:val="F9FAF4"/>
+          <w:sz w:val="20"/>
+          <w:szCs w:val="20"/>
+          <w:lang w:eastAsia="pt-BR"/>
+        </w:rPr>
+        <w:t>(</w:t>
+      </w:r>
+      <w:r>
+        <w:rPr>
+          <w:rFonts w:ascii="Consolas" w:eastAsia="Times New Roman" w:hAnsi="Consolas" w:cs="Times New Roman"/>
+          <w:color w:val="17C6A3"/>
+          <w:sz w:val="20"/>
+          <w:szCs w:val="20"/>
+          <w:lang w:eastAsia="pt-BR"/>
+        </w:rPr>
+        <w:t>"Bruno"</w:t>
+      </w:r>
+      <w:r>
+        <w:rPr>
+          <w:rFonts w:ascii="Consolas" w:eastAsia="Times New Roman" w:hAnsi="Consolas" w:cs="Times New Roman"/>
+          <w:color w:val="F9FAF4"/>
+          <w:sz w:val="20"/>
+          <w:szCs w:val="20"/>
+          <w:lang w:eastAsia="pt-BR"/>
+        </w:rPr>
+        <w:t>)</w:t>
+      </w:r>
+      <w:r>
+        <w:rPr>
+          <w:rFonts w:ascii="Consolas" w:eastAsia="Times New Roman" w:hAnsi="Consolas" w:cs="Times New Roman"/>
+          <w:color w:val="E6E6FA"/>
+          <w:sz w:val="20"/>
+          <w:szCs w:val="20"/>
+          <w:lang w:eastAsia="pt-BR"/>
+        </w:rPr>
+        <w:t>;</w:t>
+      </w:r>
+    </w:p>
+    <w:p>
+      <w:pPr>
+        <w:shd w:val="clear" w:color="auto" w:fill="2F2F2F"/>
+        <w:suppressAutoHyphens w:val="0"/>
+        <w:spacing w:after="0" w:line="240" w:lineRule="auto"/>
+        <w:rPr>
+          <w:rFonts w:ascii="Consolas" w:eastAsia="Times New Roman" w:hAnsi="Consolas" w:cs="Times New Roman"/>
+          <w:color w:val="CCCCCC"/>
+          <w:sz w:val="20"/>
+          <w:szCs w:val="20"/>
+          <w:lang w:eastAsia="pt-BR"/>
+        </w:rPr>
+      </w:pPr>
+      <w:r>
+        <w:rPr>
+          <w:rFonts w:ascii="Consolas" w:eastAsia="Times New Roman" w:hAnsi="Consolas" w:cs="Times New Roman"/>
+          <w:color w:val="D9E8F7"/>
+          <w:sz w:val="20"/>
+          <w:szCs w:val="20"/>
+          <w:lang w:eastAsia="pt-BR"/>
+        </w:rPr>
+        <w:tab/>
+      </w:r>
+      <w:r>
+        <w:rPr>
+          <w:rFonts w:ascii="Consolas" w:eastAsia="Times New Roman" w:hAnsi="Consolas" w:cs="Times New Roman"/>
+          <w:color w:val="D9E8F7"/>
+          <w:sz w:val="20"/>
+          <w:szCs w:val="20"/>
+          <w:lang w:eastAsia="pt-BR"/>
+        </w:rPr>
+        <w:tab/>
+      </w:r>
+      <w:proofErr w:type="spellStart"/>
+      <w:r>
+        <w:rPr>
+          <w:rFonts w:ascii="Consolas" w:eastAsia="Times New Roman" w:hAnsi="Consolas" w:cs="Times New Roman"/>
+          <w:color w:val="F3EC79"/>
+          <w:sz w:val="20"/>
+          <w:szCs w:val="20"/>
+          <w:lang w:eastAsia="pt-BR"/>
+        </w:rPr>
+        <w:t>list</w:t>
+      </w:r>
+      <w:r>
+        <w:rPr>
+          <w:rFonts w:ascii="Consolas" w:eastAsia="Times New Roman" w:hAnsi="Consolas" w:cs="Times New Roman"/>
+          <w:color w:val="E6E6FA"/>
+          <w:sz w:val="20"/>
+          <w:szCs w:val="20"/>
+          <w:lang w:eastAsia="pt-BR"/>
+        </w:rPr>
+        <w:t>.</w:t>
+      </w:r>
+      <w:r>
+        <w:rPr>
+          <w:rFonts w:ascii="Consolas" w:eastAsia="Times New Roman" w:hAnsi="Consolas" w:cs="Times New Roman"/>
+          <w:color w:val="80F6A7"/>
+          <w:sz w:val="20"/>
+          <w:szCs w:val="20"/>
+          <w:lang w:eastAsia="pt-BR"/>
+        </w:rPr>
+        <w:t>add</w:t>
+      </w:r>
+      <w:proofErr w:type="spellEnd"/>
+      <w:r>
+        <w:rPr>
+          <w:rFonts w:ascii="Consolas" w:eastAsia="Times New Roman" w:hAnsi="Consolas" w:cs="Times New Roman"/>
+          <w:color w:val="F9FAF4"/>
+          <w:sz w:val="20"/>
+          <w:szCs w:val="20"/>
+          <w:lang w:eastAsia="pt-BR"/>
+        </w:rPr>
+        <w:t>(</w:t>
+      </w:r>
+      <w:r>
+        <w:rPr>
+          <w:rFonts w:ascii="Consolas" w:eastAsia="Times New Roman" w:hAnsi="Consolas" w:cs="Times New Roman"/>
+          <w:color w:val="17C6A3"/>
+          <w:sz w:val="20"/>
+          <w:szCs w:val="20"/>
+          <w:lang w:eastAsia="pt-BR"/>
+        </w:rPr>
+        <w:t>"</w:t>
+      </w:r>
+      <w:proofErr w:type="spellStart"/>
+      <w:r>
+        <w:rPr>
+          <w:rFonts w:ascii="Consolas" w:eastAsia="Times New Roman" w:hAnsi="Consolas" w:cs="Times New Roman"/>
+          <w:color w:val="17C6A3"/>
+          <w:sz w:val="20"/>
+          <w:szCs w:val="20"/>
+          <w:lang w:eastAsia="pt-BR"/>
+        </w:rPr>
+        <w:t>Kabeça</w:t>
+      </w:r>
+      <w:proofErr w:type="spellEnd"/>
+      <w:r>
+        <w:rPr>
+          <w:rFonts w:ascii="Consolas" w:eastAsia="Times New Roman" w:hAnsi="Consolas" w:cs="Times New Roman"/>
+          <w:color w:val="17C6A3"/>
+          <w:sz w:val="20"/>
+          <w:szCs w:val="20"/>
+          <w:lang w:eastAsia="pt-BR"/>
+        </w:rPr>
+        <w:t>"</w:t>
+      </w:r>
+      <w:r>
+        <w:rPr>
+          <w:rFonts w:ascii="Consolas" w:eastAsia="Times New Roman" w:hAnsi="Consolas" w:cs="Times New Roman"/>
+          <w:color w:val="F9FAF4"/>
+          <w:sz w:val="20"/>
+          <w:szCs w:val="20"/>
+          <w:lang w:eastAsia="pt-BR"/>
+        </w:rPr>
+        <w:t>)</w:t>
+      </w:r>
+      <w:r>
+        <w:rPr>
+          <w:rFonts w:ascii="Consolas" w:eastAsia="Times New Roman" w:hAnsi="Consolas" w:cs="Times New Roman"/>
+          <w:color w:val="E6E6FA"/>
+          <w:sz w:val="20"/>
+          <w:szCs w:val="20"/>
+          <w:lang w:eastAsia="pt-BR"/>
+        </w:rPr>
+        <w:t>;</w:t>
+      </w:r>
+    </w:p>
+    <w:p>
+      <w:pPr>
+        <w:shd w:val="clear" w:color="auto" w:fill="2F2F2F"/>
+        <w:suppressAutoHyphens w:val="0"/>
+        <w:spacing w:after="0" w:line="240" w:lineRule="auto"/>
+        <w:rPr>
+          <w:rFonts w:ascii="Consolas" w:eastAsia="Times New Roman" w:hAnsi="Consolas" w:cs="Times New Roman"/>
+          <w:color w:val="CCCCCC"/>
+          <w:sz w:val="20"/>
+          <w:szCs w:val="20"/>
+          <w:lang w:eastAsia="pt-BR"/>
+        </w:rPr>
+      </w:pPr>
+      <w:r>
+        <w:rPr>
+          <w:rFonts w:ascii="Consolas" w:eastAsia="Times New Roman" w:hAnsi="Consolas" w:cs="Times New Roman"/>
+          <w:color w:val="D9E8F7"/>
+          <w:sz w:val="20"/>
+          <w:szCs w:val="20"/>
+          <w:lang w:eastAsia="pt-BR"/>
+        </w:rPr>
+        <w:tab/>
+      </w:r>
+      <w:r>
+        <w:rPr>
+          <w:rFonts w:ascii="Consolas" w:eastAsia="Times New Roman" w:hAnsi="Consolas" w:cs="Times New Roman"/>
+          <w:color w:val="D9E8F7"/>
+          <w:sz w:val="20"/>
+          <w:szCs w:val="20"/>
+          <w:lang w:eastAsia="pt-BR"/>
+        </w:rPr>
+        <w:tab/>
+      </w:r>
+      <w:proofErr w:type="spellStart"/>
+      <w:proofErr w:type="gramStart"/>
+      <w:r>
+        <w:rPr>
+          <w:rFonts w:ascii="Consolas" w:eastAsia="Times New Roman" w:hAnsi="Consolas" w:cs="Times New Roman"/>
+          <w:color w:val="F3EC79"/>
+          <w:sz w:val="20"/>
+          <w:szCs w:val="20"/>
+          <w:lang w:eastAsia="pt-BR"/>
+        </w:rPr>
+        <w:t>list</w:t>
+      </w:r>
+      <w:r>
+        <w:rPr>
+          <w:rFonts w:ascii="Consolas" w:eastAsia="Times New Roman" w:hAnsi="Consolas" w:cs="Times New Roman"/>
+          <w:color w:val="E6E6FA"/>
+          <w:sz w:val="20"/>
+          <w:szCs w:val="20"/>
+          <w:lang w:eastAsia="pt-BR"/>
+        </w:rPr>
+        <w:t>.</w:t>
+      </w:r>
+      <w:r>
+        <w:rPr>
+          <w:rFonts w:ascii="Consolas" w:eastAsia="Times New Roman" w:hAnsi="Consolas" w:cs="Times New Roman"/>
+          <w:color w:val="80F6A7"/>
+          <w:sz w:val="20"/>
+          <w:szCs w:val="20"/>
+          <w:lang w:eastAsia="pt-BR"/>
+        </w:rPr>
+        <w:t>add</w:t>
+      </w:r>
+      <w:proofErr w:type="spellEnd"/>
+      <w:r>
+        <w:rPr>
+          <w:rFonts w:ascii="Consolas" w:eastAsia="Times New Roman" w:hAnsi="Consolas" w:cs="Times New Roman"/>
+          <w:color w:val="F9FAF4"/>
+          <w:sz w:val="20"/>
+          <w:szCs w:val="20"/>
+          <w:lang w:eastAsia="pt-BR"/>
+        </w:rPr>
+        <w:t>(</w:t>
+      </w:r>
+      <w:proofErr w:type="gramEnd"/>
+      <w:r>
+        <w:rPr>
+          <w:rFonts w:ascii="Consolas" w:eastAsia="Times New Roman" w:hAnsi="Consolas" w:cs="Times New Roman"/>
+          <w:color w:val="17C6A3"/>
+          <w:sz w:val="20"/>
+          <w:szCs w:val="20"/>
+          <w:lang w:eastAsia="pt-BR"/>
+        </w:rPr>
+        <w:t xml:space="preserve">"Pepe </w:t>
+      </w:r>
+      <w:proofErr w:type="spellStart"/>
+      <w:r>
+        <w:rPr>
+          <w:rFonts w:ascii="Consolas" w:eastAsia="Times New Roman" w:hAnsi="Consolas" w:cs="Times New Roman"/>
+          <w:color w:val="17C6A3"/>
+          <w:sz w:val="20"/>
+          <w:szCs w:val="20"/>
+          <w:lang w:eastAsia="pt-BR"/>
+        </w:rPr>
+        <w:t>Antonio</w:t>
+      </w:r>
+      <w:proofErr w:type="spellEnd"/>
+      <w:r>
+        <w:rPr>
+          <w:rFonts w:ascii="Consolas" w:eastAsia="Times New Roman" w:hAnsi="Consolas" w:cs="Times New Roman"/>
+          <w:color w:val="17C6A3"/>
+          <w:sz w:val="20"/>
+          <w:szCs w:val="20"/>
+          <w:lang w:eastAsia="pt-BR"/>
+        </w:rPr>
+        <w:t>"</w:t>
+      </w:r>
+      <w:r>
+        <w:rPr>
+          <w:rFonts w:ascii="Consolas" w:eastAsia="Times New Roman" w:hAnsi="Consolas" w:cs="Times New Roman"/>
+          <w:color w:val="F9FAF4"/>
+          <w:sz w:val="20"/>
+          <w:szCs w:val="20"/>
+          <w:lang w:eastAsia="pt-BR"/>
+        </w:rPr>
+        <w:t>)</w:t>
+      </w:r>
+      <w:r>
+        <w:rPr>
+          <w:rFonts w:ascii="Consolas" w:eastAsia="Times New Roman" w:hAnsi="Consolas" w:cs="Times New Roman"/>
+          <w:color w:val="E6E6FA"/>
+          <w:sz w:val="20"/>
+          <w:szCs w:val="20"/>
+          <w:lang w:eastAsia="pt-BR"/>
+        </w:rPr>
+        <w:t>;</w:t>
+      </w:r>
+    </w:p>
+    <w:p>
+      <w:pPr>
+        <w:shd w:val="clear" w:color="auto" w:fill="2F2F2F"/>
+        <w:suppressAutoHyphens w:val="0"/>
+        <w:spacing w:after="0" w:line="240" w:lineRule="auto"/>
+        <w:rPr>
+          <w:rFonts w:ascii="Consolas" w:eastAsia="Times New Roman" w:hAnsi="Consolas" w:cs="Times New Roman"/>
+          <w:color w:val="CCCCCC"/>
+          <w:sz w:val="20"/>
+          <w:szCs w:val="20"/>
+          <w:lang w:eastAsia="pt-BR"/>
+        </w:rPr>
+      </w:pPr>
+      <w:r>
+        <w:rPr>
+          <w:rFonts w:ascii="Consolas" w:eastAsia="Times New Roman" w:hAnsi="Consolas" w:cs="Times New Roman"/>
+          <w:color w:val="D9E8F7"/>
+          <w:sz w:val="20"/>
+          <w:szCs w:val="20"/>
+          <w:lang w:eastAsia="pt-BR"/>
+        </w:rPr>
+        <w:tab/>
+      </w:r>
+      <w:r>
+        <w:rPr>
+          <w:rFonts w:ascii="Consolas" w:eastAsia="Times New Roman" w:hAnsi="Consolas" w:cs="Times New Roman"/>
+          <w:color w:val="D9E8F7"/>
+          <w:sz w:val="20"/>
+          <w:szCs w:val="20"/>
+          <w:lang w:eastAsia="pt-BR"/>
+        </w:rPr>
+        <w:tab/>
+      </w:r>
+      <w:proofErr w:type="spellStart"/>
+      <w:r>
+        <w:rPr>
+          <w:rFonts w:ascii="Consolas" w:eastAsia="Times New Roman" w:hAnsi="Consolas" w:cs="Times New Roman"/>
+          <w:color w:val="F3EC79"/>
+          <w:sz w:val="20"/>
+          <w:szCs w:val="20"/>
+          <w:lang w:eastAsia="pt-BR"/>
+        </w:rPr>
+        <w:t>list</w:t>
+      </w:r>
+      <w:r>
+        <w:rPr>
+          <w:rFonts w:ascii="Consolas" w:eastAsia="Times New Roman" w:hAnsi="Consolas" w:cs="Times New Roman"/>
+          <w:color w:val="E6E6FA"/>
+          <w:sz w:val="20"/>
+          <w:szCs w:val="20"/>
+          <w:lang w:eastAsia="pt-BR"/>
+        </w:rPr>
+        <w:t>.</w:t>
+      </w:r>
+      <w:r>
+        <w:rPr>
+          <w:rFonts w:ascii="Consolas" w:eastAsia="Times New Roman" w:hAnsi="Consolas" w:cs="Times New Roman"/>
+          <w:color w:val="80F6A7"/>
+          <w:sz w:val="20"/>
+          <w:szCs w:val="20"/>
+          <w:lang w:eastAsia="pt-BR"/>
+        </w:rPr>
+        <w:t>add</w:t>
+      </w:r>
+      <w:proofErr w:type="spellEnd"/>
+      <w:r>
+        <w:rPr>
+          <w:rFonts w:ascii="Consolas" w:eastAsia="Times New Roman" w:hAnsi="Consolas" w:cs="Times New Roman"/>
+          <w:color w:val="F9FAF4"/>
+          <w:sz w:val="20"/>
+          <w:szCs w:val="20"/>
+          <w:lang w:eastAsia="pt-BR"/>
+        </w:rPr>
+        <w:t>(</w:t>
+      </w:r>
+      <w:r>
+        <w:rPr>
+          <w:rFonts w:ascii="Consolas" w:eastAsia="Times New Roman" w:hAnsi="Consolas" w:cs="Times New Roman"/>
+          <w:color w:val="17C6A3"/>
+          <w:sz w:val="20"/>
+          <w:szCs w:val="20"/>
+          <w:lang w:eastAsia="pt-BR"/>
+        </w:rPr>
+        <w:t>"Lola"</w:t>
+      </w:r>
+      <w:r>
+        <w:rPr>
+          <w:rFonts w:ascii="Consolas" w:eastAsia="Times New Roman" w:hAnsi="Consolas" w:cs="Times New Roman"/>
+          <w:color w:val="F9FAF4"/>
+          <w:sz w:val="20"/>
+          <w:szCs w:val="20"/>
+          <w:lang w:eastAsia="pt-BR"/>
+        </w:rPr>
+        <w:t>)</w:t>
+      </w:r>
+      <w:r>
+        <w:rPr>
+          <w:rFonts w:ascii="Consolas" w:eastAsia="Times New Roman" w:hAnsi="Consolas" w:cs="Times New Roman"/>
+          <w:color w:val="E6E6FA"/>
+          <w:sz w:val="20"/>
+          <w:szCs w:val="20"/>
+          <w:lang w:eastAsia="pt-BR"/>
+        </w:rPr>
+        <w:t>;</w:t>
+      </w:r>
+    </w:p>
+    <w:p>
+      <w:pPr>
+        <w:shd w:val="clear" w:color="auto" w:fill="2F2F2F"/>
+        <w:suppressAutoHyphens w:val="0"/>
+        <w:spacing w:after="0" w:line="240" w:lineRule="auto"/>
+        <w:rPr>
+          <w:rFonts w:ascii="Consolas" w:eastAsia="Times New Roman" w:hAnsi="Consolas" w:cs="Times New Roman"/>
+          <w:color w:val="CCCCCC"/>
+          <w:sz w:val="20"/>
+          <w:szCs w:val="20"/>
+          <w:lang w:eastAsia="pt-BR"/>
+        </w:rPr>
+      </w:pPr>
+      <w:r>
+        <w:rPr>
+          <w:rFonts w:ascii="Consolas" w:eastAsia="Times New Roman" w:hAnsi="Consolas" w:cs="Times New Roman"/>
+          <w:color w:val="D9E8F7"/>
+          <w:sz w:val="20"/>
+          <w:szCs w:val="20"/>
+          <w:lang w:eastAsia="pt-BR"/>
+        </w:rPr>
+        <w:tab/>
+      </w:r>
+      <w:r>
+        <w:rPr>
+          <w:rFonts w:ascii="Consolas" w:eastAsia="Times New Roman" w:hAnsi="Consolas" w:cs="Times New Roman"/>
+          <w:color w:val="D9E8F7"/>
+          <w:sz w:val="20"/>
+          <w:szCs w:val="20"/>
+          <w:lang w:eastAsia="pt-BR"/>
+        </w:rPr>
+        <w:tab/>
+      </w:r>
+      <w:proofErr w:type="spellStart"/>
+      <w:r>
+        <w:rPr>
+          <w:rFonts w:ascii="Consolas" w:eastAsia="Times New Roman" w:hAnsi="Consolas" w:cs="Times New Roman"/>
+          <w:color w:val="F3EC79"/>
+          <w:sz w:val="20"/>
+          <w:szCs w:val="20"/>
+          <w:lang w:eastAsia="pt-BR"/>
+        </w:rPr>
+        <w:t>list</w:t>
+      </w:r>
+      <w:r>
+        <w:rPr>
+          <w:rFonts w:ascii="Consolas" w:eastAsia="Times New Roman" w:hAnsi="Consolas" w:cs="Times New Roman"/>
+          <w:color w:val="E6E6FA"/>
+          <w:sz w:val="20"/>
+          <w:szCs w:val="20"/>
+          <w:lang w:eastAsia="pt-BR"/>
+        </w:rPr>
+        <w:t>.</w:t>
+      </w:r>
+      <w:r>
+        <w:rPr>
+          <w:rFonts w:ascii="Consolas" w:eastAsia="Times New Roman" w:hAnsi="Consolas" w:cs="Times New Roman"/>
+          <w:color w:val="80F6A7"/>
+          <w:sz w:val="20"/>
+          <w:szCs w:val="20"/>
+          <w:lang w:eastAsia="pt-BR"/>
+        </w:rPr>
+        <w:t>add</w:t>
+      </w:r>
+      <w:proofErr w:type="spellEnd"/>
+      <w:r>
+        <w:rPr>
+          <w:rFonts w:ascii="Consolas" w:eastAsia="Times New Roman" w:hAnsi="Consolas" w:cs="Times New Roman"/>
+          <w:color w:val="F9FAF4"/>
+          <w:sz w:val="20"/>
+          <w:szCs w:val="20"/>
+          <w:lang w:eastAsia="pt-BR"/>
+        </w:rPr>
+        <w:t>(</w:t>
+      </w:r>
+      <w:r>
+        <w:rPr>
+          <w:rFonts w:ascii="Consolas" w:eastAsia="Times New Roman" w:hAnsi="Consolas" w:cs="Times New Roman"/>
+          <w:color w:val="17C6A3"/>
+          <w:sz w:val="20"/>
+          <w:szCs w:val="20"/>
+          <w:lang w:eastAsia="pt-BR"/>
+        </w:rPr>
+        <w:t>"Belinha"</w:t>
+      </w:r>
+      <w:r>
+        <w:rPr>
+          <w:rFonts w:ascii="Consolas" w:eastAsia="Times New Roman" w:hAnsi="Consolas" w:cs="Times New Roman"/>
+          <w:color w:val="F9FAF4"/>
+          <w:sz w:val="20"/>
+          <w:szCs w:val="20"/>
+          <w:lang w:eastAsia="pt-BR"/>
+        </w:rPr>
+        <w:t>)</w:t>
+      </w:r>
+      <w:r>
+        <w:rPr>
+          <w:rFonts w:ascii="Consolas" w:eastAsia="Times New Roman" w:hAnsi="Consolas" w:cs="Times New Roman"/>
+          <w:color w:val="E6E6FA"/>
+          <w:sz w:val="20"/>
+          <w:szCs w:val="20"/>
+          <w:lang w:eastAsia="pt-BR"/>
+        </w:rPr>
+        <w:t>;</w:t>
+      </w:r>
+    </w:p>
+    <w:p>
+      <w:pPr>
+        <w:shd w:val="clear" w:color="auto" w:fill="2F2F2F"/>
+        <w:suppressAutoHyphens w:val="0"/>
+        <w:spacing w:after="0" w:line="240" w:lineRule="auto"/>
+        <w:rPr>
+          <w:rFonts w:ascii="Consolas" w:eastAsia="Times New Roman" w:hAnsi="Consolas" w:cs="Times New Roman"/>
+          <w:color w:val="CCCCCC"/>
+          <w:sz w:val="20"/>
+          <w:szCs w:val="20"/>
+          <w:lang w:eastAsia="pt-BR"/>
+        </w:rPr>
+      </w:pPr>
+      <w:r>
+        <w:rPr>
+          <w:rFonts w:ascii="Consolas" w:eastAsia="Times New Roman" w:hAnsi="Consolas" w:cs="Times New Roman"/>
+          <w:color w:val="D9E8F7"/>
+          <w:sz w:val="20"/>
+          <w:szCs w:val="20"/>
+          <w:lang w:eastAsia="pt-BR"/>
+        </w:rPr>
+        <w:tab/>
+      </w:r>
+      <w:r>
+        <w:rPr>
+          <w:rFonts w:ascii="Consolas" w:eastAsia="Times New Roman" w:hAnsi="Consolas" w:cs="Times New Roman"/>
+          <w:color w:val="D9E8F7"/>
+          <w:sz w:val="20"/>
+          <w:szCs w:val="20"/>
+          <w:lang w:eastAsia="pt-BR"/>
+        </w:rPr>
+        <w:tab/>
+      </w:r>
+      <w:proofErr w:type="spellStart"/>
+      <w:r>
+        <w:rPr>
+          <w:rFonts w:ascii="Consolas" w:eastAsia="Times New Roman" w:hAnsi="Consolas" w:cs="Times New Roman"/>
+          <w:color w:val="F3EC79"/>
+          <w:sz w:val="20"/>
+          <w:szCs w:val="20"/>
+          <w:lang w:eastAsia="pt-BR"/>
+        </w:rPr>
+        <w:t>list</w:t>
+      </w:r>
+      <w:r>
+        <w:rPr>
+          <w:rFonts w:ascii="Consolas" w:eastAsia="Times New Roman" w:hAnsi="Consolas" w:cs="Times New Roman"/>
+          <w:color w:val="E6E6FA"/>
+          <w:sz w:val="20"/>
+          <w:szCs w:val="20"/>
+          <w:lang w:eastAsia="pt-BR"/>
+        </w:rPr>
+        <w:t>.</w:t>
+      </w:r>
+      <w:r>
+        <w:rPr>
+          <w:rFonts w:ascii="Consolas" w:eastAsia="Times New Roman" w:hAnsi="Consolas" w:cs="Times New Roman"/>
+          <w:color w:val="80F6A7"/>
+          <w:sz w:val="20"/>
+          <w:szCs w:val="20"/>
+          <w:lang w:eastAsia="pt-BR"/>
+        </w:rPr>
+        <w:t>add</w:t>
+      </w:r>
+      <w:proofErr w:type="spellEnd"/>
+      <w:r>
+        <w:rPr>
+          <w:rFonts w:ascii="Consolas" w:eastAsia="Times New Roman" w:hAnsi="Consolas" w:cs="Times New Roman"/>
+          <w:color w:val="F9FAF4"/>
+          <w:sz w:val="20"/>
+          <w:szCs w:val="20"/>
+          <w:lang w:eastAsia="pt-BR"/>
+        </w:rPr>
+        <w:t>(</w:t>
+      </w:r>
+      <w:r>
+        <w:rPr>
+          <w:rFonts w:ascii="Consolas" w:eastAsia="Times New Roman" w:hAnsi="Consolas" w:cs="Times New Roman"/>
+          <w:color w:val="17C6A3"/>
+          <w:sz w:val="20"/>
+          <w:szCs w:val="20"/>
+          <w:lang w:eastAsia="pt-BR"/>
+        </w:rPr>
+        <w:t>"Fred"</w:t>
+      </w:r>
+      <w:r>
+        <w:rPr>
+          <w:rFonts w:ascii="Consolas" w:eastAsia="Times New Roman" w:hAnsi="Consolas" w:cs="Times New Roman"/>
+          <w:color w:val="F9FAF4"/>
+          <w:sz w:val="20"/>
+          <w:szCs w:val="20"/>
+          <w:lang w:eastAsia="pt-BR"/>
+        </w:rPr>
+        <w:t>)</w:t>
+      </w:r>
+      <w:r>
+        <w:rPr>
+          <w:rFonts w:ascii="Consolas" w:eastAsia="Times New Roman" w:hAnsi="Consolas" w:cs="Times New Roman"/>
+          <w:color w:val="E6E6FA"/>
+          <w:sz w:val="20"/>
+          <w:szCs w:val="20"/>
+          <w:lang w:eastAsia="pt-BR"/>
+        </w:rPr>
+        <w:t>;</w:t>
+      </w:r>
+    </w:p>
+    <w:p>
+      <w:pPr>
+        <w:shd w:val="clear" w:color="auto" w:fill="2F2F2F"/>
+        <w:suppressAutoHyphens w:val="0"/>
+        <w:spacing w:after="0" w:line="240" w:lineRule="auto"/>
+        <w:rPr>
+          <w:rFonts w:ascii="Consolas" w:eastAsia="Times New Roman" w:hAnsi="Consolas" w:cs="Times New Roman"/>
+          <w:color w:val="CCCCCC"/>
+          <w:sz w:val="20"/>
+          <w:szCs w:val="20"/>
+          <w:lang w:eastAsia="pt-BR"/>
+        </w:rPr>
+      </w:pPr>
+      <w:r>
+        <w:rPr>
+          <w:rFonts w:ascii="Consolas" w:eastAsia="Times New Roman" w:hAnsi="Consolas" w:cs="Times New Roman"/>
+          <w:color w:val="D9E8F7"/>
+          <w:sz w:val="20"/>
+          <w:szCs w:val="20"/>
+          <w:lang w:eastAsia="pt-BR"/>
+        </w:rPr>
+        <w:tab/>
+      </w:r>
+      <w:r>
+        <w:rPr>
+          <w:rFonts w:ascii="Consolas" w:eastAsia="Times New Roman" w:hAnsi="Consolas" w:cs="Times New Roman"/>
+          <w:color w:val="D9E8F7"/>
+          <w:sz w:val="20"/>
+          <w:szCs w:val="20"/>
+          <w:lang w:eastAsia="pt-BR"/>
+        </w:rPr>
+        <w:tab/>
+      </w:r>
+      <w:proofErr w:type="spellStart"/>
+      <w:r>
+        <w:rPr>
+          <w:rFonts w:ascii="Consolas" w:eastAsia="Times New Roman" w:hAnsi="Consolas" w:cs="Times New Roman"/>
+          <w:color w:val="F3EC79"/>
+          <w:sz w:val="20"/>
+          <w:szCs w:val="20"/>
+          <w:lang w:eastAsia="pt-BR"/>
+        </w:rPr>
+        <w:t>list</w:t>
+      </w:r>
+      <w:r>
+        <w:rPr>
+          <w:rFonts w:ascii="Consolas" w:eastAsia="Times New Roman" w:hAnsi="Consolas" w:cs="Times New Roman"/>
+          <w:color w:val="E6E6FA"/>
+          <w:sz w:val="20"/>
+          <w:szCs w:val="20"/>
+          <w:lang w:eastAsia="pt-BR"/>
+        </w:rPr>
+        <w:t>.</w:t>
+      </w:r>
+      <w:r>
+        <w:rPr>
+          <w:rFonts w:ascii="Consolas" w:eastAsia="Times New Roman" w:hAnsi="Consolas" w:cs="Times New Roman"/>
+          <w:color w:val="80F6A7"/>
+          <w:sz w:val="20"/>
+          <w:szCs w:val="20"/>
+          <w:lang w:eastAsia="pt-BR"/>
+        </w:rPr>
+        <w:t>add</w:t>
+      </w:r>
+      <w:proofErr w:type="spellEnd"/>
+      <w:r>
+        <w:rPr>
+          <w:rFonts w:ascii="Consolas" w:eastAsia="Times New Roman" w:hAnsi="Consolas" w:cs="Times New Roman"/>
+          <w:color w:val="F9FAF4"/>
+          <w:sz w:val="20"/>
+          <w:szCs w:val="20"/>
+          <w:lang w:eastAsia="pt-BR"/>
+        </w:rPr>
+        <w:t>(</w:t>
+      </w:r>
+      <w:r>
+        <w:rPr>
+          <w:rFonts w:ascii="Consolas" w:eastAsia="Times New Roman" w:hAnsi="Consolas" w:cs="Times New Roman"/>
+          <w:color w:val="17C6A3"/>
+          <w:sz w:val="20"/>
+          <w:szCs w:val="20"/>
+          <w:lang w:eastAsia="pt-BR"/>
+        </w:rPr>
+        <w:t>"Jenna"</w:t>
+      </w:r>
+      <w:r>
+        <w:rPr>
+          <w:rFonts w:ascii="Consolas" w:eastAsia="Times New Roman" w:hAnsi="Consolas" w:cs="Times New Roman"/>
+          <w:color w:val="F9FAF4"/>
+          <w:sz w:val="20"/>
+          <w:szCs w:val="20"/>
+          <w:lang w:eastAsia="pt-BR"/>
+        </w:rPr>
+        <w:t>)</w:t>
+      </w:r>
+      <w:r>
+        <w:rPr>
+          <w:rFonts w:ascii="Consolas" w:eastAsia="Times New Roman" w:hAnsi="Consolas" w:cs="Times New Roman"/>
+          <w:color w:val="E6E6FA"/>
+          <w:sz w:val="20"/>
+          <w:szCs w:val="20"/>
+          <w:lang w:eastAsia="pt-BR"/>
+        </w:rPr>
+        <w:t>;</w:t>
+      </w:r>
+    </w:p>
+    <w:p>
+      <w:pPr>
+        <w:shd w:val="clear" w:color="auto" w:fill="2F2F2F"/>
+        <w:suppressAutoHyphens w:val="0"/>
+        <w:spacing w:after="0" w:line="240" w:lineRule="auto"/>
+        <w:rPr>
+          <w:rFonts w:ascii="Consolas" w:eastAsia="Times New Roman" w:hAnsi="Consolas" w:cs="Times New Roman"/>
+          <w:color w:val="CCCCCC"/>
+          <w:sz w:val="20"/>
+          <w:szCs w:val="20"/>
+          <w:lang w:eastAsia="pt-BR"/>
+        </w:rPr>
+      </w:pPr>
+      <w:r>
+        <w:rPr>
+          <w:rFonts w:ascii="Consolas" w:eastAsia="Times New Roman" w:hAnsi="Consolas" w:cs="Times New Roman"/>
+          <w:color w:val="D9E8F7"/>
+          <w:sz w:val="20"/>
+          <w:szCs w:val="20"/>
+          <w:lang w:eastAsia="pt-BR"/>
+        </w:rPr>
+        <w:tab/>
+      </w:r>
+      <w:r>
+        <w:rPr>
+          <w:rFonts w:ascii="Consolas" w:eastAsia="Times New Roman" w:hAnsi="Consolas" w:cs="Times New Roman"/>
+          <w:color w:val="D9E8F7"/>
+          <w:sz w:val="20"/>
+          <w:szCs w:val="20"/>
+          <w:lang w:eastAsia="pt-BR"/>
+        </w:rPr>
+        <w:tab/>
+      </w:r>
+      <w:proofErr w:type="spellStart"/>
+      <w:r>
+        <w:rPr>
+          <w:rFonts w:ascii="Consolas" w:eastAsia="Times New Roman" w:hAnsi="Consolas" w:cs="Times New Roman"/>
+          <w:color w:val="F3EC79"/>
+          <w:sz w:val="20"/>
+          <w:szCs w:val="20"/>
+          <w:lang w:eastAsia="pt-BR"/>
+        </w:rPr>
+        <w:t>list</w:t>
+      </w:r>
+      <w:r>
+        <w:rPr>
+          <w:rFonts w:ascii="Consolas" w:eastAsia="Times New Roman" w:hAnsi="Consolas" w:cs="Times New Roman"/>
+          <w:color w:val="E6E6FA"/>
+          <w:sz w:val="20"/>
+          <w:szCs w:val="20"/>
+          <w:lang w:eastAsia="pt-BR"/>
+        </w:rPr>
+        <w:t>.</w:t>
+      </w:r>
+      <w:r>
+        <w:rPr>
+          <w:rFonts w:ascii="Consolas" w:eastAsia="Times New Roman" w:hAnsi="Consolas" w:cs="Times New Roman"/>
+          <w:color w:val="80F6A7"/>
+          <w:sz w:val="20"/>
+          <w:szCs w:val="20"/>
+          <w:lang w:eastAsia="pt-BR"/>
+        </w:rPr>
+        <w:t>add</w:t>
+      </w:r>
+      <w:proofErr w:type="spellEnd"/>
+      <w:r>
+        <w:rPr>
+          <w:rFonts w:ascii="Consolas" w:eastAsia="Times New Roman" w:hAnsi="Consolas" w:cs="Times New Roman"/>
+          <w:color w:val="F9FAF4"/>
+          <w:sz w:val="20"/>
+          <w:szCs w:val="20"/>
+          <w:lang w:eastAsia="pt-BR"/>
+        </w:rPr>
+        <w:t>(</w:t>
+      </w:r>
+      <w:r>
+        <w:rPr>
+          <w:rFonts w:ascii="Consolas" w:eastAsia="Times New Roman" w:hAnsi="Consolas" w:cs="Times New Roman"/>
+          <w:color w:val="17C6A3"/>
+          <w:sz w:val="20"/>
+          <w:szCs w:val="20"/>
+          <w:lang w:eastAsia="pt-BR"/>
+        </w:rPr>
+        <w:t>"Pandora"</w:t>
+      </w:r>
+      <w:r>
+        <w:rPr>
+          <w:rFonts w:ascii="Consolas" w:eastAsia="Times New Roman" w:hAnsi="Consolas" w:cs="Times New Roman"/>
+          <w:color w:val="F9FAF4"/>
+          <w:sz w:val="20"/>
+          <w:szCs w:val="20"/>
+          <w:lang w:eastAsia="pt-BR"/>
+        </w:rPr>
+        <w:t>)</w:t>
+      </w:r>
+      <w:r>
+        <w:rPr>
+          <w:rFonts w:ascii="Consolas" w:eastAsia="Times New Roman" w:hAnsi="Consolas" w:cs="Times New Roman"/>
+          <w:color w:val="E6E6FA"/>
+          <w:sz w:val="20"/>
+          <w:szCs w:val="20"/>
+          <w:lang w:eastAsia="pt-BR"/>
+        </w:rPr>
+        <w:t>;</w:t>
+      </w:r>
+    </w:p>
+    <w:p>
+      <w:pPr>
+        <w:shd w:val="clear" w:color="auto" w:fill="2F2F2F"/>
+        <w:suppressAutoHyphens w:val="0"/>
+        <w:spacing w:after="0" w:line="240" w:lineRule="auto"/>
+        <w:rPr>
+          <w:rFonts w:ascii="Consolas" w:eastAsia="Times New Roman" w:hAnsi="Consolas" w:cs="Times New Roman"/>
+          <w:color w:val="CCCCCC"/>
+          <w:sz w:val="20"/>
+          <w:szCs w:val="20"/>
+          <w:lang w:eastAsia="pt-BR"/>
+        </w:rPr>
+      </w:pPr>
+      <w:r>
+        <w:rPr>
+          <w:rFonts w:ascii="Consolas" w:eastAsia="Times New Roman" w:hAnsi="Consolas" w:cs="Times New Roman"/>
+          <w:color w:val="D9E8F7"/>
+          <w:sz w:val="20"/>
+          <w:szCs w:val="20"/>
+          <w:lang w:eastAsia="pt-BR"/>
+        </w:rPr>
+        <w:tab/>
+      </w:r>
+      <w:r>
+        <w:rPr>
+          <w:rFonts w:ascii="Consolas" w:eastAsia="Times New Roman" w:hAnsi="Consolas" w:cs="Times New Roman"/>
+          <w:color w:val="D9E8F7"/>
+          <w:sz w:val="20"/>
+          <w:szCs w:val="20"/>
+          <w:lang w:eastAsia="pt-BR"/>
+        </w:rPr>
+        <w:tab/>
+      </w:r>
+      <w:proofErr w:type="spellStart"/>
+      <w:r>
+        <w:rPr>
+          <w:rFonts w:ascii="Consolas" w:eastAsia="Times New Roman" w:hAnsi="Consolas" w:cs="Times New Roman"/>
+          <w:color w:val="F3EC79"/>
+          <w:sz w:val="20"/>
+          <w:szCs w:val="20"/>
+          <w:lang w:eastAsia="pt-BR"/>
+        </w:rPr>
+        <w:t>list</w:t>
+      </w:r>
+      <w:r>
+        <w:rPr>
+          <w:rFonts w:ascii="Consolas" w:eastAsia="Times New Roman" w:hAnsi="Consolas" w:cs="Times New Roman"/>
+          <w:color w:val="E6E6FA"/>
+          <w:sz w:val="20"/>
+          <w:szCs w:val="20"/>
+          <w:lang w:eastAsia="pt-BR"/>
+        </w:rPr>
+        <w:t>.</w:t>
+      </w:r>
+      <w:r>
+        <w:rPr>
+          <w:rFonts w:ascii="Consolas" w:eastAsia="Times New Roman" w:hAnsi="Consolas" w:cs="Times New Roman"/>
+          <w:color w:val="80F6A7"/>
+          <w:sz w:val="20"/>
+          <w:szCs w:val="20"/>
+          <w:lang w:eastAsia="pt-BR"/>
+        </w:rPr>
+        <w:t>add</w:t>
+      </w:r>
+      <w:proofErr w:type="spellEnd"/>
+      <w:r>
+        <w:rPr>
+          <w:rFonts w:ascii="Consolas" w:eastAsia="Times New Roman" w:hAnsi="Consolas" w:cs="Times New Roman"/>
+          <w:color w:val="F9FAF4"/>
+          <w:sz w:val="20"/>
+          <w:szCs w:val="20"/>
+          <w:lang w:eastAsia="pt-BR"/>
+        </w:rPr>
+        <w:t>(</w:t>
+      </w:r>
+      <w:r>
+        <w:rPr>
+          <w:rFonts w:ascii="Consolas" w:eastAsia="Times New Roman" w:hAnsi="Consolas" w:cs="Times New Roman"/>
+          <w:color w:val="17C6A3"/>
+          <w:sz w:val="20"/>
+          <w:szCs w:val="20"/>
+          <w:lang w:eastAsia="pt-BR"/>
+        </w:rPr>
+        <w:t>"Luna"</w:t>
+      </w:r>
+      <w:r>
+        <w:rPr>
+          <w:rFonts w:ascii="Consolas" w:eastAsia="Times New Roman" w:hAnsi="Consolas" w:cs="Times New Roman"/>
+          <w:color w:val="F9FAF4"/>
+          <w:sz w:val="20"/>
+          <w:szCs w:val="20"/>
+          <w:lang w:eastAsia="pt-BR"/>
+        </w:rPr>
+        <w:t>)</w:t>
+      </w:r>
+      <w:r>
+        <w:rPr>
+          <w:rFonts w:ascii="Consolas" w:eastAsia="Times New Roman" w:hAnsi="Consolas" w:cs="Times New Roman"/>
+          <w:color w:val="E6E6FA"/>
+          <w:sz w:val="20"/>
+          <w:szCs w:val="20"/>
+          <w:lang w:eastAsia="pt-BR"/>
+        </w:rPr>
+        <w:t>;</w:t>
+      </w:r>
+    </w:p>
+    <w:p>
+      <w:pPr>
+        <w:shd w:val="clear" w:color="auto" w:fill="2F2F2F"/>
+        <w:suppressAutoHyphens w:val="0"/>
+        <w:spacing w:after="0" w:line="240" w:lineRule="auto"/>
+        <w:rPr>
+          <w:rFonts w:ascii="Consolas" w:eastAsia="Times New Roman" w:hAnsi="Consolas" w:cs="Times New Roman"/>
+          <w:color w:val="CCCCCC"/>
+          <w:sz w:val="20"/>
+          <w:szCs w:val="20"/>
+          <w:lang w:eastAsia="pt-BR"/>
+        </w:rPr>
+      </w:pPr>
+      <w:r>
+        <w:rPr>
+          <w:rFonts w:ascii="Consolas" w:eastAsia="Times New Roman" w:hAnsi="Consolas" w:cs="Times New Roman"/>
+          <w:color w:val="D9E8F7"/>
+          <w:sz w:val="20"/>
+          <w:szCs w:val="20"/>
+          <w:lang w:eastAsia="pt-BR"/>
+        </w:rPr>
+        <w:tab/>
+      </w:r>
+      <w:r>
+        <w:rPr>
+          <w:rFonts w:ascii="Consolas" w:eastAsia="Times New Roman" w:hAnsi="Consolas" w:cs="Times New Roman"/>
+          <w:color w:val="D9E8F7"/>
+          <w:sz w:val="20"/>
+          <w:szCs w:val="20"/>
+          <w:lang w:eastAsia="pt-BR"/>
+        </w:rPr>
+        <w:tab/>
+      </w:r>
+    </w:p>
+    <w:p>
+      <w:pPr>
+        <w:shd w:val="clear" w:color="auto" w:fill="2F2F2F"/>
+        <w:suppressAutoHyphens w:val="0"/>
+        <w:spacing w:after="0" w:line="240" w:lineRule="auto"/>
+        <w:rPr>
+          <w:rFonts w:ascii="Consolas" w:eastAsia="Times New Roman" w:hAnsi="Consolas" w:cs="Times New Roman"/>
+          <w:color w:val="CCCCCC"/>
+          <w:sz w:val="20"/>
+          <w:szCs w:val="20"/>
+          <w:lang w:eastAsia="pt-BR"/>
+        </w:rPr>
+      </w:pPr>
+      <w:r>
+        <w:rPr>
+          <w:rFonts w:ascii="Consolas" w:eastAsia="Times New Roman" w:hAnsi="Consolas" w:cs="Times New Roman"/>
+          <w:color w:val="D9E8F7"/>
+          <w:sz w:val="20"/>
+          <w:szCs w:val="20"/>
+          <w:lang w:eastAsia="pt-BR"/>
+        </w:rPr>
+        <w:tab/>
+      </w:r>
+      <w:r>
+        <w:rPr>
+          <w:rFonts w:ascii="Consolas" w:eastAsia="Times New Roman" w:hAnsi="Consolas" w:cs="Times New Roman"/>
+          <w:color w:val="D9E8F7"/>
+          <w:sz w:val="20"/>
+          <w:szCs w:val="20"/>
+          <w:lang w:eastAsia="pt-BR"/>
+        </w:rPr>
+        <w:tab/>
+      </w:r>
+      <w:proofErr w:type="gramStart"/>
+      <w:r>
+        <w:rPr>
+          <w:rFonts w:ascii="Consolas" w:eastAsia="Times New Roman" w:hAnsi="Consolas" w:cs="Times New Roman"/>
+          <w:color w:val="CC6C1D"/>
+          <w:sz w:val="20"/>
+          <w:szCs w:val="20"/>
+          <w:lang w:eastAsia="pt-BR"/>
+        </w:rPr>
+        <w:t>for</w:t>
+      </w:r>
+      <w:r>
+        <w:rPr>
+          <w:rFonts w:ascii="Consolas" w:eastAsia="Times New Roman" w:hAnsi="Consolas" w:cs="Times New Roman"/>
+          <w:color w:val="F9FAF4"/>
+          <w:sz w:val="20"/>
+          <w:szCs w:val="20"/>
+          <w:lang w:eastAsia="pt-BR"/>
+        </w:rPr>
+        <w:t>(</w:t>
+      </w:r>
+      <w:proofErr w:type="spellStart"/>
+      <w:proofErr w:type="gramEnd"/>
+      <w:r>
+        <w:rPr>
+          <w:rFonts w:ascii="Consolas" w:eastAsia="Times New Roman" w:hAnsi="Consolas" w:cs="Times New Roman"/>
+          <w:color w:val="1290C3"/>
+          <w:sz w:val="20"/>
+          <w:szCs w:val="20"/>
+          <w:lang w:eastAsia="pt-BR"/>
+        </w:rPr>
+        <w:t>String</w:t>
+      </w:r>
+      <w:proofErr w:type="spellEnd"/>
+      <w:r>
+        <w:rPr>
+          <w:rFonts w:ascii="Consolas" w:eastAsia="Times New Roman" w:hAnsi="Consolas" w:cs="Times New Roman"/>
+          <w:color w:val="D9E8F7"/>
+          <w:sz w:val="20"/>
+          <w:szCs w:val="20"/>
+          <w:lang w:eastAsia="pt-BR"/>
+        </w:rPr>
+        <w:t xml:space="preserve"> </w:t>
+      </w:r>
+      <w:r>
+        <w:rPr>
+          <w:rFonts w:ascii="Consolas" w:eastAsia="Times New Roman" w:hAnsi="Consolas" w:cs="Times New Roman"/>
+          <w:color w:val="F2F200"/>
+          <w:sz w:val="20"/>
+          <w:szCs w:val="20"/>
+          <w:shd w:val="clear" w:color="auto" w:fill="1B6291"/>
+          <w:lang w:eastAsia="pt-BR"/>
+        </w:rPr>
+        <w:t>x</w:t>
+      </w:r>
+      <w:r>
+        <w:rPr>
+          <w:rFonts w:ascii="Consolas" w:eastAsia="Times New Roman" w:hAnsi="Consolas" w:cs="Times New Roman"/>
+          <w:color w:val="D9E8F7"/>
+          <w:sz w:val="20"/>
+          <w:szCs w:val="20"/>
+          <w:lang w:eastAsia="pt-BR"/>
+        </w:rPr>
+        <w:t xml:space="preserve"> </w:t>
+      </w:r>
+      <w:r>
+        <w:rPr>
+          <w:rFonts w:ascii="Consolas" w:eastAsia="Times New Roman" w:hAnsi="Consolas" w:cs="Times New Roman"/>
+          <w:color w:val="E6E6FA"/>
+          <w:sz w:val="20"/>
+          <w:szCs w:val="20"/>
+          <w:lang w:eastAsia="pt-BR"/>
+        </w:rPr>
+        <w:t>:</w:t>
+      </w:r>
+      <w:r>
+        <w:rPr>
+          <w:rFonts w:ascii="Consolas" w:eastAsia="Times New Roman" w:hAnsi="Consolas" w:cs="Times New Roman"/>
+          <w:color w:val="D9E8F7"/>
+          <w:sz w:val="20"/>
+          <w:szCs w:val="20"/>
+          <w:lang w:eastAsia="pt-BR"/>
+        </w:rPr>
+        <w:t xml:space="preserve"> </w:t>
+      </w:r>
+      <w:proofErr w:type="spellStart"/>
+      <w:r>
+        <w:rPr>
+          <w:rFonts w:ascii="Consolas" w:eastAsia="Times New Roman" w:hAnsi="Consolas" w:cs="Times New Roman"/>
+          <w:color w:val="F3EC79"/>
+          <w:sz w:val="20"/>
+          <w:szCs w:val="20"/>
+          <w:lang w:eastAsia="pt-BR"/>
+        </w:rPr>
+        <w:t>list</w:t>
+      </w:r>
+      <w:proofErr w:type="spellEnd"/>
+      <w:r>
+        <w:rPr>
+          <w:rFonts w:ascii="Consolas" w:eastAsia="Times New Roman" w:hAnsi="Consolas" w:cs="Times New Roman"/>
+          <w:color w:val="F9FAF4"/>
+          <w:sz w:val="20"/>
+          <w:szCs w:val="20"/>
+          <w:lang w:eastAsia="pt-BR"/>
+        </w:rPr>
+        <w:t>)</w:t>
+      </w:r>
+      <w:r>
+        <w:rPr>
+          <w:rFonts w:ascii="Consolas" w:eastAsia="Times New Roman" w:hAnsi="Consolas" w:cs="Times New Roman"/>
+          <w:color w:val="D9E8F7"/>
+          <w:sz w:val="20"/>
+          <w:szCs w:val="20"/>
+          <w:lang w:eastAsia="pt-BR"/>
+        </w:rPr>
+        <w:t xml:space="preserve"> </w:t>
+      </w:r>
+      <w:r>
+        <w:rPr>
+          <w:rFonts w:ascii="Consolas" w:eastAsia="Times New Roman" w:hAnsi="Consolas" w:cs="Times New Roman"/>
+          <w:color w:val="F9FAF4"/>
+          <w:sz w:val="20"/>
+          <w:szCs w:val="20"/>
+          <w:lang w:eastAsia="pt-BR"/>
+        </w:rPr>
+        <w:t>{</w:t>
+      </w:r>
+    </w:p>
+    <w:p>
+      <w:pPr>
+        <w:shd w:val="clear" w:color="auto" w:fill="2F2F2F"/>
+        <w:suppressAutoHyphens w:val="0"/>
+        <w:spacing w:after="0" w:line="240" w:lineRule="auto"/>
+        <w:rPr>
+          <w:rFonts w:ascii="Consolas" w:eastAsia="Times New Roman" w:hAnsi="Consolas" w:cs="Times New Roman"/>
+          <w:color w:val="CCCCCC"/>
+          <w:sz w:val="20"/>
+          <w:szCs w:val="20"/>
+          <w:lang w:eastAsia="pt-BR"/>
+        </w:rPr>
+      </w:pPr>
+      <w:r>
+        <w:rPr>
+          <w:rFonts w:ascii="Consolas" w:eastAsia="Times New Roman" w:hAnsi="Consolas" w:cs="Times New Roman"/>
+          <w:color w:val="D9E8F7"/>
+          <w:sz w:val="20"/>
+          <w:szCs w:val="20"/>
+          <w:lang w:eastAsia="pt-BR"/>
+        </w:rPr>
+        <w:tab/>
+      </w:r>
+      <w:r>
+        <w:rPr>
+          <w:rFonts w:ascii="Consolas" w:eastAsia="Times New Roman" w:hAnsi="Consolas" w:cs="Times New Roman"/>
+          <w:color w:val="D9E8F7"/>
+          <w:sz w:val="20"/>
+          <w:szCs w:val="20"/>
+          <w:lang w:eastAsia="pt-BR"/>
+        </w:rPr>
+        <w:tab/>
+      </w:r>
+      <w:r>
+        <w:rPr>
+          <w:rFonts w:ascii="Consolas" w:eastAsia="Times New Roman" w:hAnsi="Consolas" w:cs="Times New Roman"/>
+          <w:color w:val="D9E8F7"/>
+          <w:sz w:val="20"/>
+          <w:szCs w:val="20"/>
+          <w:lang w:eastAsia="pt-BR"/>
+        </w:rPr>
+        <w:tab/>
+      </w:r>
+      <w:proofErr w:type="spellStart"/>
+      <w:r>
+        <w:rPr>
+          <w:rFonts w:ascii="Consolas" w:eastAsia="Times New Roman" w:hAnsi="Consolas" w:cs="Times New Roman"/>
+          <w:color w:val="1290C3"/>
+          <w:sz w:val="20"/>
+          <w:szCs w:val="20"/>
+          <w:lang w:eastAsia="pt-BR"/>
+        </w:rPr>
+        <w:t>System</w:t>
+      </w:r>
+      <w:r>
+        <w:rPr>
+          <w:rFonts w:ascii="Consolas" w:eastAsia="Times New Roman" w:hAnsi="Consolas" w:cs="Times New Roman"/>
+          <w:color w:val="E6E6FA"/>
+          <w:sz w:val="20"/>
+          <w:szCs w:val="20"/>
+          <w:lang w:eastAsia="pt-BR"/>
+        </w:rPr>
+        <w:t>.</w:t>
+      </w:r>
+      <w:r>
+        <w:rPr>
+          <w:rFonts w:ascii="Consolas" w:eastAsia="Times New Roman" w:hAnsi="Consolas" w:cs="Times New Roman"/>
+          <w:b/>
+          <w:bCs/>
+          <w:i/>
+          <w:iCs/>
+          <w:color w:val="8DDAF8"/>
+          <w:sz w:val="20"/>
+          <w:szCs w:val="20"/>
+          <w:lang w:eastAsia="pt-BR"/>
+        </w:rPr>
+        <w:t>out</w:t>
+      </w:r>
+      <w:r>
+        <w:rPr>
+          <w:rFonts w:ascii="Consolas" w:eastAsia="Times New Roman" w:hAnsi="Consolas" w:cs="Times New Roman"/>
+          <w:color w:val="E6E6FA"/>
+          <w:sz w:val="20"/>
+          <w:szCs w:val="20"/>
+          <w:lang w:eastAsia="pt-BR"/>
+        </w:rPr>
+        <w:t>.</w:t>
+      </w:r>
+      <w:r>
+        <w:rPr>
+          <w:rFonts w:ascii="Consolas" w:eastAsia="Times New Roman" w:hAnsi="Consolas" w:cs="Times New Roman"/>
+          <w:color w:val="A7EC21"/>
+          <w:sz w:val="20"/>
+          <w:szCs w:val="20"/>
+          <w:lang w:eastAsia="pt-BR"/>
+        </w:rPr>
+        <w:t>println</w:t>
+      </w:r>
+      <w:proofErr w:type="spellEnd"/>
+      <w:r>
+        <w:rPr>
+          <w:rFonts w:ascii="Consolas" w:eastAsia="Times New Roman" w:hAnsi="Consolas" w:cs="Times New Roman"/>
+          <w:color w:val="F9FAF4"/>
+          <w:sz w:val="20"/>
+          <w:szCs w:val="20"/>
+          <w:lang w:eastAsia="pt-BR"/>
+        </w:rPr>
+        <w:t>(</w:t>
+      </w:r>
+      <w:r>
+        <w:rPr>
+          <w:rFonts w:ascii="Consolas" w:eastAsia="Times New Roman" w:hAnsi="Consolas" w:cs="Times New Roman"/>
+          <w:color w:val="F3EC79"/>
+          <w:sz w:val="20"/>
+          <w:szCs w:val="20"/>
+          <w:shd w:val="clear" w:color="auto" w:fill="1B6291"/>
+          <w:lang w:eastAsia="pt-BR"/>
+        </w:rPr>
+        <w:t>x</w:t>
+      </w:r>
+      <w:r>
+        <w:rPr>
+          <w:rFonts w:ascii="Consolas" w:eastAsia="Times New Roman" w:hAnsi="Consolas" w:cs="Times New Roman"/>
+          <w:color w:val="F9FAF4"/>
+          <w:sz w:val="20"/>
+          <w:szCs w:val="20"/>
+          <w:lang w:eastAsia="pt-BR"/>
+        </w:rPr>
+        <w:t>)</w:t>
+      </w:r>
+      <w:r>
+        <w:rPr>
+          <w:rFonts w:ascii="Consolas" w:eastAsia="Times New Roman" w:hAnsi="Consolas" w:cs="Times New Roman"/>
+          <w:color w:val="E6E6FA"/>
+          <w:sz w:val="20"/>
+          <w:szCs w:val="20"/>
+          <w:lang w:eastAsia="pt-BR"/>
+        </w:rPr>
+        <w:t>;</w:t>
+      </w:r>
+    </w:p>
+    <w:p>
+      <w:pPr>
+        <w:shd w:val="clear" w:color="auto" w:fill="2F2F2F"/>
+        <w:suppressAutoHyphens w:val="0"/>
+        <w:spacing w:after="0" w:line="240" w:lineRule="auto"/>
+        <w:rPr>
+          <w:rFonts w:ascii="Consolas" w:eastAsia="Times New Roman" w:hAnsi="Consolas" w:cs="Times New Roman"/>
+          <w:color w:val="CCCCCC"/>
+          <w:sz w:val="20"/>
+          <w:szCs w:val="20"/>
+          <w:lang w:eastAsia="pt-BR"/>
+        </w:rPr>
+      </w:pPr>
+      <w:r>
+        <w:rPr>
+          <w:rFonts w:ascii="Consolas" w:eastAsia="Times New Roman" w:hAnsi="Consolas" w:cs="Times New Roman"/>
+          <w:color w:val="D9E8F7"/>
+          <w:sz w:val="20"/>
+          <w:szCs w:val="20"/>
+          <w:lang w:eastAsia="pt-BR"/>
+        </w:rPr>
+        <w:tab/>
+      </w:r>
+      <w:r>
+        <w:rPr>
+          <w:rFonts w:ascii="Consolas" w:eastAsia="Times New Roman" w:hAnsi="Consolas" w:cs="Times New Roman"/>
+          <w:color w:val="D9E8F7"/>
+          <w:sz w:val="20"/>
+          <w:szCs w:val="20"/>
+          <w:lang w:eastAsia="pt-BR"/>
+        </w:rPr>
+        <w:tab/>
+      </w:r>
+      <w:r>
+        <w:rPr>
+          <w:rFonts w:ascii="Consolas" w:eastAsia="Times New Roman" w:hAnsi="Consolas" w:cs="Times New Roman"/>
+          <w:color w:val="F9FAF4"/>
+          <w:sz w:val="20"/>
+          <w:szCs w:val="20"/>
+          <w:lang w:eastAsia="pt-BR"/>
+        </w:rPr>
+        <w:t>}</w:t>
+      </w:r>
+    </w:p>
+    <w:p>
+      <w:pPr>
+        <w:shd w:val="clear" w:color="auto" w:fill="2F2F2F"/>
+        <w:suppressAutoHyphens w:val="0"/>
+        <w:spacing w:after="0" w:line="240" w:lineRule="auto"/>
+        <w:rPr>
+          <w:rFonts w:ascii="Consolas" w:eastAsia="Times New Roman" w:hAnsi="Consolas" w:cs="Times New Roman"/>
+          <w:color w:val="CCCCCC"/>
+          <w:sz w:val="20"/>
+          <w:szCs w:val="20"/>
+          <w:lang w:eastAsia="pt-BR"/>
+        </w:rPr>
+      </w:pPr>
+      <w:r>
+        <w:rPr>
+          <w:rFonts w:ascii="Consolas" w:eastAsia="Times New Roman" w:hAnsi="Consolas" w:cs="Times New Roman"/>
+          <w:color w:val="D9E8F7"/>
+          <w:sz w:val="20"/>
+          <w:szCs w:val="20"/>
+          <w:lang w:eastAsia="pt-BR"/>
+        </w:rPr>
+        <w:tab/>
+      </w:r>
+      <w:r>
+        <w:rPr>
+          <w:rFonts w:ascii="Consolas" w:eastAsia="Times New Roman" w:hAnsi="Consolas" w:cs="Times New Roman"/>
+          <w:color w:val="D9E8F7"/>
+          <w:sz w:val="20"/>
+          <w:szCs w:val="20"/>
+          <w:lang w:eastAsia="pt-BR"/>
+        </w:rPr>
+        <w:tab/>
+      </w:r>
+    </w:p>
+    <w:p>
+      <w:pPr>
+        <w:shd w:val="clear" w:color="auto" w:fill="2F2F2F"/>
+        <w:suppressAutoHyphens w:val="0"/>
+        <w:spacing w:after="0" w:line="240" w:lineRule="auto"/>
+        <w:rPr>
+          <w:rFonts w:ascii="Consolas" w:eastAsia="Times New Roman" w:hAnsi="Consolas" w:cs="Times New Roman"/>
+          <w:color w:val="CCCCCC"/>
+          <w:sz w:val="20"/>
+          <w:szCs w:val="20"/>
+          <w:lang w:eastAsia="pt-BR"/>
+        </w:rPr>
+      </w:pPr>
+      <w:r>
+        <w:rPr>
+          <w:rFonts w:ascii="Consolas" w:eastAsia="Times New Roman" w:hAnsi="Consolas" w:cs="Times New Roman"/>
+          <w:color w:val="D9E8F7"/>
+          <w:sz w:val="20"/>
+          <w:szCs w:val="20"/>
+          <w:lang w:eastAsia="pt-BR"/>
+        </w:rPr>
+        <w:tab/>
+      </w:r>
+      <w:r>
+        <w:rPr>
+          <w:rFonts w:ascii="Consolas" w:eastAsia="Times New Roman" w:hAnsi="Consolas" w:cs="Times New Roman"/>
+          <w:color w:val="F9FAF4"/>
+          <w:sz w:val="20"/>
+          <w:szCs w:val="20"/>
+          <w:lang w:eastAsia="pt-BR"/>
+        </w:rPr>
+        <w:t>}</w:t>
+      </w:r>
+    </w:p>
+    <w:p>
+      <w:pPr>
+        <w:shd w:val="clear" w:color="auto" w:fill="2F2F2F"/>
+        <w:suppressAutoHyphens w:val="0"/>
+        <w:spacing w:after="0" w:line="240" w:lineRule="auto"/>
+        <w:rPr>
+          <w:rFonts w:ascii="Consolas" w:eastAsia="Times New Roman" w:hAnsi="Consolas" w:cs="Times New Roman"/>
+          <w:color w:val="CCCCCC"/>
+          <w:sz w:val="20"/>
+          <w:szCs w:val="20"/>
+          <w:lang w:eastAsia="pt-BR"/>
+        </w:rPr>
+      </w:pPr>
+    </w:p>
+    <w:p>
+      <w:pPr>
+        <w:shd w:val="clear" w:color="auto" w:fill="2F2F2F"/>
+        <w:suppressAutoHyphens w:val="0"/>
+        <w:spacing w:after="0" w:line="240" w:lineRule="auto"/>
+        <w:rPr>
+          <w:rFonts w:ascii="Consolas" w:eastAsia="Times New Roman" w:hAnsi="Consolas" w:cs="Times New Roman"/>
+          <w:color w:val="CCCCCC"/>
+          <w:sz w:val="20"/>
+          <w:szCs w:val="20"/>
+          <w:lang w:eastAsia="pt-BR"/>
+        </w:rPr>
+      </w:pPr>
+      <w:r>
+        <w:rPr>
+          <w:rFonts w:ascii="Consolas" w:eastAsia="Times New Roman" w:hAnsi="Consolas" w:cs="Times New Roman"/>
+          <w:color w:val="F9FAF4"/>
+          <w:sz w:val="20"/>
+          <w:szCs w:val="20"/>
+          <w:lang w:eastAsia="pt-BR"/>
+        </w:rPr>
+        <w:t>}</w:t>
+      </w:r>
+    </w:p>
+    <w:p>
+      <w:pPr>
+        <w:rPr>
+          <w:color w:val="000000"/>
+        </w:rPr>
+      </w:pPr>
     </w:p>
     <w:p>
       <w:pPr>

</xml_diff>